<commit_message>
bevezetes, rendszerterv, adatbazisterv megvalositasa
</commit_message>
<xml_diff>
--- a/Zarodolgozat_dokumentacio.docx
+++ b/Zarodolgozat_dokumentacio.docx
@@ -354,6 +354,14 @@
     </w:p>
     <w:sdt>
       <w:sdtPr>
+        <w:rPr>
+          <w:rFonts w:eastAsia="Calibri" w:cs="Calibri"/>
+          <w:b w:val="0"/>
+          <w:caps w:val="0"/>
+          <w:color w:val="000000"/>
+          <w:sz w:val="24"/>
+          <w:szCs w:val="22"/>
+        </w:rPr>
         <w:id w:val="1057662126"/>
         <w:docPartObj>
           <w:docPartGallery w:val="Table of Contents"/>
@@ -362,12 +370,7 @@
       </w:sdtPr>
       <w:sdtEndPr>
         <w:rPr>
-          <w:rFonts w:ascii="Times New Roman" w:eastAsia="Calibri" w:hAnsi="Times New Roman" w:cs="Calibri"/>
           <w:bCs/>
-          <w:caps w:val="0"/>
-          <w:color w:val="000000"/>
-          <w:sz w:val="24"/>
-          <w:szCs w:val="22"/>
         </w:rPr>
       </w:sdtEndPr>
       <w:sdtContent>
@@ -401,7 +404,7 @@
           <w:r>
             <w:fldChar w:fldCharType="separate"/>
           </w:r>
-          <w:hyperlink w:anchor="_Toc37431584" w:history="1">
+          <w:hyperlink w:anchor="_Toc37614807" w:history="1">
             <w:r>
               <w:rPr>
                 <w:rStyle w:val="Hiperhivatkozs"/>
@@ -428,7 +431,7 @@
                 <w:noProof/>
                 <w:webHidden/>
               </w:rPr>
-              <w:instrText xml:space="preserve"> PAGEREF _Toc37431584 \h </w:instrText>
+              <w:instrText xml:space="preserve"> PAGEREF _Toc37614807 \h </w:instrText>
             </w:r>
             <w:r>
               <w:rPr>
@@ -472,7 +475,7 @@
               <w:sz w:val="22"/>
             </w:rPr>
           </w:pPr>
-          <w:hyperlink w:anchor="_Toc37431585" w:history="1">
+          <w:hyperlink w:anchor="_Toc37614808" w:history="1">
             <w:r>
               <w:rPr>
                 <w:rStyle w:val="Hiperhivatkozs"/>
@@ -499,7 +502,78 @@
                 <w:noProof/>
                 <w:webHidden/>
               </w:rPr>
-              <w:instrText xml:space="preserve"> PAGEREF _Toc37431585 \h </w:instrText>
+              <w:instrText xml:space="preserve"> PAGEREF _Toc37614808 \h </w:instrText>
+            </w:r>
+            <w:r>
+              <w:rPr>
+                <w:noProof/>
+                <w:webHidden/>
+              </w:rPr>
+            </w:r>
+            <w:r>
+              <w:rPr>
+                <w:noProof/>
+                <w:webHidden/>
+              </w:rPr>
+              <w:fldChar w:fldCharType="separate"/>
+            </w:r>
+            <w:r>
+              <w:rPr>
+                <w:noProof/>
+                <w:webHidden/>
+              </w:rPr>
+              <w:t>2</w:t>
+            </w:r>
+            <w:r>
+              <w:rPr>
+                <w:noProof/>
+                <w:webHidden/>
+              </w:rPr>
+              <w:fldChar w:fldCharType="end"/>
+            </w:r>
+          </w:hyperlink>
+        </w:p>
+        <w:p>
+          <w:pPr>
+            <w:pStyle w:val="TJ2"/>
+            <w:tabs>
+              <w:tab w:val="right" w:leader="dot" w:pos="8306"/>
+            </w:tabs>
+            <w:rPr>
+              <w:rFonts w:asciiTheme="minorHAnsi" w:eastAsiaTheme="minorEastAsia" w:hAnsiTheme="minorHAnsi" w:cstheme="minorBidi"/>
+              <w:noProof/>
+              <w:color w:val="auto"/>
+              <w:sz w:val="22"/>
+            </w:rPr>
+          </w:pPr>
+          <w:hyperlink w:anchor="_Toc37614809" w:history="1">
+            <w:r>
+              <w:rPr>
+                <w:rStyle w:val="Hiperhivatkozs"/>
+                <w:noProof/>
+              </w:rPr>
+              <w:t>A probléma rövid ismertetése</w:t>
+            </w:r>
+            <w:r>
+              <w:rPr>
+                <w:noProof/>
+                <w:webHidden/>
+              </w:rPr>
+              <w:tab/>
+            </w:r>
+            <w:r>
+              <w:rPr>
+                <w:noProof/>
+                <w:webHidden/>
+              </w:rPr>
+              <w:fldChar w:fldCharType="begin"/>
+            </w:r>
+            <w:r>
+              <w:rPr>
+                <w:noProof/>
+                <w:webHidden/>
+              </w:rPr>
+              <w:instrText xml:space="preserve"> PAGEREF _Toc37614809 \h </w:instrText>
             </w:r>
             <w:r>
               <w:rPr>
@@ -543,7 +617,7 @@
               <w:sz w:val="22"/>
             </w:rPr>
           </w:pPr>
-          <w:hyperlink w:anchor="_Toc37431586" w:history="1">
+          <w:hyperlink w:anchor="_Toc37614810" w:history="1">
             <w:r>
               <w:rPr>
                 <w:rStyle w:val="Hiperhivatkozs"/>
@@ -570,7 +644,7 @@
                 <w:noProof/>
                 <w:webHidden/>
               </w:rPr>
-              <w:instrText xml:space="preserve"> PAGEREF _Toc37431586 \h </w:instrText>
+              <w:instrText xml:space="preserve"> PAGEREF _Toc37614810 \h </w:instrText>
             </w:r>
             <w:r>
               <w:rPr>
@@ -614,7 +688,7 @@
               <w:sz w:val="22"/>
             </w:rPr>
           </w:pPr>
-          <w:hyperlink w:anchor="_Toc37431587" w:history="1">
+          <w:hyperlink w:anchor="_Toc37614811" w:history="1">
             <w:r>
               <w:rPr>
                 <w:rStyle w:val="Hiperhivatkozs"/>
@@ -641,7 +715,7 @@
                 <w:noProof/>
                 <w:webHidden/>
               </w:rPr>
-              <w:instrText xml:space="preserve"> PAGEREF _Toc37431587 \h </w:instrText>
+              <w:instrText xml:space="preserve"> PAGEREF _Toc37614811 \h </w:instrText>
             </w:r>
             <w:r>
               <w:rPr>
@@ -685,7 +759,7 @@
               <w:sz w:val="22"/>
             </w:rPr>
           </w:pPr>
-          <w:hyperlink w:anchor="_Toc37431588" w:history="1">
+          <w:hyperlink w:anchor="_Toc37614812" w:history="1">
             <w:r>
               <w:rPr>
                 <w:rStyle w:val="Hiperhivatkozs"/>
@@ -712,7 +786,7 @@
                 <w:noProof/>
                 <w:webHidden/>
               </w:rPr>
-              <w:instrText xml:space="preserve"> PAGEREF _Toc37431588 \h </w:instrText>
+              <w:instrText xml:space="preserve"> PAGEREF _Toc37614812 \h </w:instrText>
             </w:r>
             <w:r>
               <w:rPr>
@@ -756,7 +830,7 @@
               <w:sz w:val="22"/>
             </w:rPr>
           </w:pPr>
-          <w:hyperlink w:anchor="_Toc37431589" w:history="1">
+          <w:hyperlink w:anchor="_Toc37614813" w:history="1">
             <w:r>
               <w:rPr>
                 <w:rStyle w:val="Hiperhivatkozs"/>
@@ -783,7 +857,7 @@
                 <w:noProof/>
                 <w:webHidden/>
               </w:rPr>
-              <w:instrText xml:space="preserve"> PAGEREF _Toc37431589 \h </w:instrText>
+              <w:instrText xml:space="preserve"> PAGEREF _Toc37614813 \h </w:instrText>
             </w:r>
             <w:r>
               <w:rPr>
@@ -827,7 +901,7 @@
               <w:sz w:val="22"/>
             </w:rPr>
           </w:pPr>
-          <w:hyperlink w:anchor="_Toc37431590" w:history="1">
+          <w:hyperlink w:anchor="_Toc37614814" w:history="1">
             <w:r>
               <w:rPr>
                 <w:rStyle w:val="Hiperhivatkozs"/>
@@ -854,7 +928,7 @@
                 <w:noProof/>
                 <w:webHidden/>
               </w:rPr>
-              <w:instrText xml:space="preserve"> PAGEREF _Toc37431590 \h </w:instrText>
+              <w:instrText xml:space="preserve"> PAGEREF _Toc37614814 \h </w:instrText>
             </w:r>
             <w:r>
               <w:rPr>
@@ -898,7 +972,7 @@
               <w:sz w:val="22"/>
             </w:rPr>
           </w:pPr>
-          <w:hyperlink w:anchor="_Toc37431591" w:history="1">
+          <w:hyperlink w:anchor="_Toc37614815" w:history="1">
             <w:r>
               <w:rPr>
                 <w:rStyle w:val="Hiperhivatkozs"/>
@@ -925,7 +999,7 @@
                 <w:noProof/>
                 <w:webHidden/>
               </w:rPr>
-              <w:instrText xml:space="preserve"> PAGEREF _Toc37431591 \h </w:instrText>
+              <w:instrText xml:space="preserve"> PAGEREF _Toc37614815 \h </w:instrText>
             </w:r>
             <w:r>
               <w:rPr>
@@ -969,7 +1043,7 @@
               <w:sz w:val="22"/>
             </w:rPr>
           </w:pPr>
-          <w:hyperlink w:anchor="_Toc37431592" w:history="1">
+          <w:hyperlink w:anchor="_Toc37614816" w:history="1">
             <w:r>
               <w:rPr>
                 <w:rStyle w:val="Hiperhivatkozs"/>
@@ -996,7 +1070,7 @@
                 <w:noProof/>
                 <w:webHidden/>
               </w:rPr>
-              <w:instrText xml:space="preserve"> PAGEREF _Toc37431592 \h </w:instrText>
+              <w:instrText xml:space="preserve"> PAGEREF _Toc37614816 \h </w:instrText>
             </w:r>
             <w:r>
               <w:rPr>
@@ -1040,7 +1114,7 @@
               <w:sz w:val="22"/>
             </w:rPr>
           </w:pPr>
-          <w:hyperlink w:anchor="_Toc37431593" w:history="1">
+          <w:hyperlink w:anchor="_Toc37614817" w:history="1">
             <w:r>
               <w:rPr>
                 <w:rStyle w:val="Hiperhivatkozs"/>
@@ -1067,7 +1141,7 @@
                 <w:noProof/>
                 <w:webHidden/>
               </w:rPr>
-              <w:instrText xml:space="preserve"> PAGEREF _Toc37431593 \h </w:instrText>
+              <w:instrText xml:space="preserve"> PAGEREF _Toc37614817 \h </w:instrText>
             </w:r>
             <w:r>
               <w:rPr>
@@ -1111,7 +1185,7 @@
               <w:sz w:val="22"/>
             </w:rPr>
           </w:pPr>
-          <w:hyperlink w:anchor="_Toc37431594" w:history="1">
+          <w:hyperlink w:anchor="_Toc37614818" w:history="1">
             <w:r>
               <w:rPr>
                 <w:rStyle w:val="Hiperhivatkozs"/>
@@ -1138,7 +1212,7 @@
                 <w:noProof/>
                 <w:webHidden/>
               </w:rPr>
-              <w:instrText xml:space="preserve"> PAGEREF _Toc37431594 \h </w:instrText>
+              <w:instrText xml:space="preserve"> PAGEREF _Toc37614818 \h </w:instrText>
             </w:r>
             <w:r>
               <w:rPr>
@@ -1182,7 +1256,7 @@
               <w:sz w:val="22"/>
             </w:rPr>
           </w:pPr>
-          <w:hyperlink w:anchor="_Toc37431595" w:history="1">
+          <w:hyperlink w:anchor="_Toc37614819" w:history="1">
             <w:r>
               <w:rPr>
                 <w:rStyle w:val="Hiperhivatkozs"/>
@@ -1209,7 +1283,504 @@
                 <w:noProof/>
                 <w:webHidden/>
               </w:rPr>
-              <w:instrText xml:space="preserve"> PAGEREF _Toc37431595 \h </w:instrText>
+              <w:instrText xml:space="preserve"> PAGEREF _Toc37614819 \h </w:instrText>
+            </w:r>
+            <w:r>
+              <w:rPr>
+                <w:noProof/>
+                <w:webHidden/>
+              </w:rPr>
+            </w:r>
+            <w:r>
+              <w:rPr>
+                <w:noProof/>
+                <w:webHidden/>
+              </w:rPr>
+              <w:fldChar w:fldCharType="separate"/>
+            </w:r>
+            <w:r>
+              <w:rPr>
+                <w:noProof/>
+                <w:webHidden/>
+              </w:rPr>
+              <w:t>2</w:t>
+            </w:r>
+            <w:r>
+              <w:rPr>
+                <w:noProof/>
+                <w:webHidden/>
+              </w:rPr>
+              <w:fldChar w:fldCharType="end"/>
+            </w:r>
+          </w:hyperlink>
+        </w:p>
+        <w:p>
+          <w:pPr>
+            <w:pStyle w:val="TJ2"/>
+            <w:tabs>
+              <w:tab w:val="right" w:leader="dot" w:pos="8306"/>
+            </w:tabs>
+            <w:rPr>
+              <w:rFonts w:asciiTheme="minorHAnsi" w:eastAsiaTheme="minorEastAsia" w:hAnsiTheme="minorHAnsi" w:cstheme="minorBidi"/>
+              <w:noProof/>
+              <w:color w:val="auto"/>
+              <w:sz w:val="22"/>
+            </w:rPr>
+          </w:pPr>
+          <w:hyperlink w:anchor="_Toc37614820" w:history="1">
+            <w:r>
+              <w:rPr>
+                <w:rStyle w:val="Hiperhivatkozs"/>
+                <w:noProof/>
+              </w:rPr>
+              <w:t>Rendszerterv</w:t>
+            </w:r>
+            <w:r>
+              <w:rPr>
+                <w:noProof/>
+                <w:webHidden/>
+              </w:rPr>
+              <w:tab/>
+            </w:r>
+            <w:r>
+              <w:rPr>
+                <w:noProof/>
+                <w:webHidden/>
+              </w:rPr>
+              <w:fldChar w:fldCharType="begin"/>
+            </w:r>
+            <w:r>
+              <w:rPr>
+                <w:noProof/>
+                <w:webHidden/>
+              </w:rPr>
+              <w:instrText xml:space="preserve"> PAGEREF _Toc37614820 \h </w:instrText>
+            </w:r>
+            <w:r>
+              <w:rPr>
+                <w:noProof/>
+                <w:webHidden/>
+              </w:rPr>
+            </w:r>
+            <w:r>
+              <w:rPr>
+                <w:noProof/>
+                <w:webHidden/>
+              </w:rPr>
+              <w:fldChar w:fldCharType="separate"/>
+            </w:r>
+            <w:r>
+              <w:rPr>
+                <w:noProof/>
+                <w:webHidden/>
+              </w:rPr>
+              <w:t>2</w:t>
+            </w:r>
+            <w:r>
+              <w:rPr>
+                <w:noProof/>
+                <w:webHidden/>
+              </w:rPr>
+              <w:fldChar w:fldCharType="end"/>
+            </w:r>
+          </w:hyperlink>
+        </w:p>
+        <w:p>
+          <w:pPr>
+            <w:pStyle w:val="TJ3"/>
+            <w:tabs>
+              <w:tab w:val="right" w:leader="dot" w:pos="8306"/>
+            </w:tabs>
+            <w:rPr>
+              <w:rFonts w:asciiTheme="minorHAnsi" w:eastAsiaTheme="minorEastAsia" w:hAnsiTheme="minorHAnsi" w:cstheme="minorBidi"/>
+              <w:noProof/>
+              <w:color w:val="auto"/>
+              <w:sz w:val="22"/>
+            </w:rPr>
+          </w:pPr>
+          <w:hyperlink w:anchor="_Toc37614821" w:history="1">
+            <w:r>
+              <w:rPr>
+                <w:rStyle w:val="Hiperhivatkozs"/>
+                <w:noProof/>
+              </w:rPr>
+              <w:t>Jogosultsági szabályok</w:t>
+            </w:r>
+            <w:r>
+              <w:rPr>
+                <w:noProof/>
+                <w:webHidden/>
+              </w:rPr>
+              <w:tab/>
+            </w:r>
+            <w:r>
+              <w:rPr>
+                <w:noProof/>
+                <w:webHidden/>
+              </w:rPr>
+              <w:fldChar w:fldCharType="begin"/>
+            </w:r>
+            <w:r>
+              <w:rPr>
+                <w:noProof/>
+                <w:webHidden/>
+              </w:rPr>
+              <w:instrText xml:space="preserve"> PAGEREF _Toc37614821 \h </w:instrText>
+            </w:r>
+            <w:r>
+              <w:rPr>
+                <w:noProof/>
+                <w:webHidden/>
+              </w:rPr>
+            </w:r>
+            <w:r>
+              <w:rPr>
+                <w:noProof/>
+                <w:webHidden/>
+              </w:rPr>
+              <w:fldChar w:fldCharType="separate"/>
+            </w:r>
+            <w:r>
+              <w:rPr>
+                <w:noProof/>
+                <w:webHidden/>
+              </w:rPr>
+              <w:t>2</w:t>
+            </w:r>
+            <w:r>
+              <w:rPr>
+                <w:noProof/>
+                <w:webHidden/>
+              </w:rPr>
+              <w:fldChar w:fldCharType="end"/>
+            </w:r>
+          </w:hyperlink>
+        </w:p>
+        <w:p>
+          <w:pPr>
+            <w:pStyle w:val="TJ2"/>
+            <w:tabs>
+              <w:tab w:val="right" w:leader="dot" w:pos="8306"/>
+            </w:tabs>
+            <w:rPr>
+              <w:rFonts w:asciiTheme="minorHAnsi" w:eastAsiaTheme="minorEastAsia" w:hAnsiTheme="minorHAnsi" w:cstheme="minorBidi"/>
+              <w:noProof/>
+              <w:color w:val="auto"/>
+              <w:sz w:val="22"/>
+            </w:rPr>
+          </w:pPr>
+          <w:hyperlink w:anchor="_Toc37614822" w:history="1">
+            <w:r>
+              <w:rPr>
+                <w:rStyle w:val="Hiperhivatkozs"/>
+                <w:noProof/>
+              </w:rPr>
+              <w:t>Adatbázis terv</w:t>
+            </w:r>
+            <w:r>
+              <w:rPr>
+                <w:noProof/>
+                <w:webHidden/>
+              </w:rPr>
+              <w:tab/>
+            </w:r>
+            <w:r>
+              <w:rPr>
+                <w:noProof/>
+                <w:webHidden/>
+              </w:rPr>
+              <w:fldChar w:fldCharType="begin"/>
+            </w:r>
+            <w:r>
+              <w:rPr>
+                <w:noProof/>
+                <w:webHidden/>
+              </w:rPr>
+              <w:instrText xml:space="preserve"> PAGEREF _Toc37614822 \h </w:instrText>
+            </w:r>
+            <w:r>
+              <w:rPr>
+                <w:noProof/>
+                <w:webHidden/>
+              </w:rPr>
+            </w:r>
+            <w:r>
+              <w:rPr>
+                <w:noProof/>
+                <w:webHidden/>
+              </w:rPr>
+              <w:fldChar w:fldCharType="separate"/>
+            </w:r>
+            <w:r>
+              <w:rPr>
+                <w:noProof/>
+                <w:webHidden/>
+              </w:rPr>
+              <w:t>2</w:t>
+            </w:r>
+            <w:r>
+              <w:rPr>
+                <w:noProof/>
+                <w:webHidden/>
+              </w:rPr>
+              <w:fldChar w:fldCharType="end"/>
+            </w:r>
+          </w:hyperlink>
+        </w:p>
+        <w:p>
+          <w:pPr>
+            <w:pStyle w:val="TJ3"/>
+            <w:tabs>
+              <w:tab w:val="right" w:leader="dot" w:pos="8306"/>
+            </w:tabs>
+            <w:rPr>
+              <w:rFonts w:asciiTheme="minorHAnsi" w:eastAsiaTheme="minorEastAsia" w:hAnsiTheme="minorHAnsi" w:cstheme="minorBidi"/>
+              <w:noProof/>
+              <w:color w:val="auto"/>
+              <w:sz w:val="22"/>
+            </w:rPr>
+          </w:pPr>
+          <w:hyperlink w:anchor="_Toc37614823" w:history="1">
+            <w:r>
+              <w:rPr>
+                <w:rStyle w:val="Hiperhivatkozs"/>
+                <w:noProof/>
+              </w:rPr>
+              <w:t>Adattáblák</w:t>
+            </w:r>
+            <w:r>
+              <w:rPr>
+                <w:noProof/>
+                <w:webHidden/>
+              </w:rPr>
+              <w:tab/>
+            </w:r>
+            <w:r>
+              <w:rPr>
+                <w:noProof/>
+                <w:webHidden/>
+              </w:rPr>
+              <w:fldChar w:fldCharType="begin"/>
+            </w:r>
+            <w:r>
+              <w:rPr>
+                <w:noProof/>
+                <w:webHidden/>
+              </w:rPr>
+              <w:instrText xml:space="preserve"> PAGEREF _Toc37614823 \h </w:instrText>
+            </w:r>
+            <w:r>
+              <w:rPr>
+                <w:noProof/>
+                <w:webHidden/>
+              </w:rPr>
+            </w:r>
+            <w:r>
+              <w:rPr>
+                <w:noProof/>
+                <w:webHidden/>
+              </w:rPr>
+              <w:fldChar w:fldCharType="separate"/>
+            </w:r>
+            <w:r>
+              <w:rPr>
+                <w:noProof/>
+                <w:webHidden/>
+              </w:rPr>
+              <w:t>2</w:t>
+            </w:r>
+            <w:r>
+              <w:rPr>
+                <w:noProof/>
+                <w:webHidden/>
+              </w:rPr>
+              <w:fldChar w:fldCharType="end"/>
+            </w:r>
+          </w:hyperlink>
+        </w:p>
+        <w:p>
+          <w:pPr>
+            <w:pStyle w:val="TJ3"/>
+            <w:tabs>
+              <w:tab w:val="right" w:leader="dot" w:pos="8306"/>
+            </w:tabs>
+            <w:rPr>
+              <w:rFonts w:asciiTheme="minorHAnsi" w:eastAsiaTheme="minorEastAsia" w:hAnsiTheme="minorHAnsi" w:cstheme="minorBidi"/>
+              <w:noProof/>
+              <w:color w:val="auto"/>
+              <w:sz w:val="22"/>
+            </w:rPr>
+          </w:pPr>
+          <w:hyperlink w:anchor="_Toc37614824" w:history="1">
+            <w:r>
+              <w:rPr>
+                <w:rStyle w:val="Hiperhivatkozs"/>
+                <w:noProof/>
+              </w:rPr>
+              <w:t>Megvalósítás</w:t>
+            </w:r>
+            <w:r>
+              <w:rPr>
+                <w:noProof/>
+                <w:webHidden/>
+              </w:rPr>
+              <w:tab/>
+            </w:r>
+            <w:r>
+              <w:rPr>
+                <w:noProof/>
+                <w:webHidden/>
+              </w:rPr>
+              <w:fldChar w:fldCharType="begin"/>
+            </w:r>
+            <w:r>
+              <w:rPr>
+                <w:noProof/>
+                <w:webHidden/>
+              </w:rPr>
+              <w:instrText xml:space="preserve"> PAGEREF _Toc37614824 \h </w:instrText>
+            </w:r>
+            <w:r>
+              <w:rPr>
+                <w:noProof/>
+                <w:webHidden/>
+              </w:rPr>
+            </w:r>
+            <w:r>
+              <w:rPr>
+                <w:noProof/>
+                <w:webHidden/>
+              </w:rPr>
+              <w:fldChar w:fldCharType="separate"/>
+            </w:r>
+            <w:r>
+              <w:rPr>
+                <w:noProof/>
+                <w:webHidden/>
+              </w:rPr>
+              <w:t>2</w:t>
+            </w:r>
+            <w:r>
+              <w:rPr>
+                <w:noProof/>
+                <w:webHidden/>
+              </w:rPr>
+              <w:fldChar w:fldCharType="end"/>
+            </w:r>
+          </w:hyperlink>
+        </w:p>
+        <w:p>
+          <w:pPr>
+            <w:pStyle w:val="TJ2"/>
+            <w:tabs>
+              <w:tab w:val="right" w:leader="dot" w:pos="8306"/>
+            </w:tabs>
+            <w:rPr>
+              <w:rFonts w:asciiTheme="minorHAnsi" w:eastAsiaTheme="minorEastAsia" w:hAnsiTheme="minorHAnsi" w:cstheme="minorBidi"/>
+              <w:noProof/>
+              <w:color w:val="auto"/>
+              <w:sz w:val="22"/>
+            </w:rPr>
+          </w:pPr>
+          <w:hyperlink w:anchor="_Toc37614825" w:history="1">
+            <w:r>
+              <w:rPr>
+                <w:rStyle w:val="Hiperhivatkozs"/>
+                <w:noProof/>
+              </w:rPr>
+              <w:t>Biztonság</w:t>
+            </w:r>
+            <w:r>
+              <w:rPr>
+                <w:noProof/>
+                <w:webHidden/>
+              </w:rPr>
+              <w:tab/>
+            </w:r>
+            <w:r>
+              <w:rPr>
+                <w:noProof/>
+                <w:webHidden/>
+              </w:rPr>
+              <w:fldChar w:fldCharType="begin"/>
+            </w:r>
+            <w:r>
+              <w:rPr>
+                <w:noProof/>
+                <w:webHidden/>
+              </w:rPr>
+              <w:instrText xml:space="preserve"> PAGEREF _Toc37614825 \h </w:instrText>
+            </w:r>
+            <w:r>
+              <w:rPr>
+                <w:noProof/>
+                <w:webHidden/>
+              </w:rPr>
+            </w:r>
+            <w:r>
+              <w:rPr>
+                <w:noProof/>
+                <w:webHidden/>
+              </w:rPr>
+              <w:fldChar w:fldCharType="separate"/>
+            </w:r>
+            <w:r>
+              <w:rPr>
+                <w:noProof/>
+                <w:webHidden/>
+              </w:rPr>
+              <w:t>2</w:t>
+            </w:r>
+            <w:r>
+              <w:rPr>
+                <w:noProof/>
+                <w:webHidden/>
+              </w:rPr>
+              <w:fldChar w:fldCharType="end"/>
+            </w:r>
+          </w:hyperlink>
+        </w:p>
+        <w:p>
+          <w:pPr>
+            <w:pStyle w:val="TJ2"/>
+            <w:tabs>
+              <w:tab w:val="right" w:leader="dot" w:pos="8306"/>
+            </w:tabs>
+            <w:rPr>
+              <w:rFonts w:asciiTheme="minorHAnsi" w:eastAsiaTheme="minorEastAsia" w:hAnsiTheme="minorHAnsi" w:cstheme="minorBidi"/>
+              <w:noProof/>
+              <w:color w:val="auto"/>
+              <w:sz w:val="22"/>
+            </w:rPr>
+          </w:pPr>
+          <w:hyperlink w:anchor="_Toc37614826" w:history="1">
+            <w:r>
+              <w:rPr>
+                <w:rStyle w:val="Hiperhivatkozs"/>
+                <w:noProof/>
+              </w:rPr>
+              <w:t>Tesztelés</w:t>
+            </w:r>
+            <w:r>
+              <w:rPr>
+                <w:noProof/>
+                <w:webHidden/>
+              </w:rPr>
+              <w:tab/>
+            </w:r>
+            <w:r>
+              <w:rPr>
+                <w:noProof/>
+                <w:webHidden/>
+              </w:rPr>
+              <w:fldChar w:fldCharType="begin"/>
+            </w:r>
+            <w:r>
+              <w:rPr>
+                <w:noProof/>
+                <w:webHidden/>
+              </w:rPr>
+              <w:instrText xml:space="preserve"> PAGEREF _Toc37614826 \h </w:instrText>
             </w:r>
             <w:r>
               <w:rPr>
@@ -1253,7 +1824,7 @@
               <w:sz w:val="22"/>
             </w:rPr>
           </w:pPr>
-          <w:hyperlink w:anchor="_Toc37431596" w:history="1">
+          <w:hyperlink w:anchor="_Toc37614827" w:history="1">
             <w:r>
               <w:rPr>
                 <w:rStyle w:val="Hiperhivatkozs"/>
@@ -1280,7 +1851,7 @@
                 <w:noProof/>
                 <w:webHidden/>
               </w:rPr>
-              <w:instrText xml:space="preserve"> PAGEREF _Toc37431596 \h </w:instrText>
+              <w:instrText xml:space="preserve"> PAGEREF _Toc37614827 \h </w:instrText>
             </w:r>
             <w:r>
               <w:rPr>
@@ -1324,7 +1895,7 @@
               <w:sz w:val="22"/>
             </w:rPr>
           </w:pPr>
-          <w:hyperlink w:anchor="_Toc37431597" w:history="1">
+          <w:hyperlink w:anchor="_Toc37614828" w:history="1">
             <w:r>
               <w:rPr>
                 <w:rStyle w:val="Hiperhivatkozs"/>
@@ -1351,7 +1922,7 @@
                 <w:noProof/>
                 <w:webHidden/>
               </w:rPr>
-              <w:instrText xml:space="preserve"> PAGEREF _Toc37431597 \h </w:instrText>
+              <w:instrText xml:space="preserve"> PAGEREF _Toc37614828 \h </w:instrText>
             </w:r>
             <w:r>
               <w:rPr>
@@ -1395,7 +1966,7 @@
               <w:sz w:val="22"/>
             </w:rPr>
           </w:pPr>
-          <w:hyperlink w:anchor="_Toc37431598" w:history="1">
+          <w:hyperlink w:anchor="_Toc37614829" w:history="1">
             <w:r>
               <w:rPr>
                 <w:rStyle w:val="Hiperhivatkozs"/>
@@ -1422,7 +1993,7 @@
                 <w:noProof/>
                 <w:webHidden/>
               </w:rPr>
-              <w:instrText xml:space="preserve"> PAGEREF _Toc37431598 \h </w:instrText>
+              <w:instrText xml:space="preserve"> PAGEREF _Toc37614829 \h </w:instrText>
             </w:r>
             <w:r>
               <w:rPr>
@@ -1479,7 +2050,7 @@
       <w:pPr>
         <w:pStyle w:val="Cmsor1"/>
       </w:pPr>
-      <w:bookmarkStart w:id="0" w:name="_Toc37431584"/>
+      <w:bookmarkStart w:id="0" w:name="_Toc37614807"/>
       <w:r>
         <w:lastRenderedPageBreak/>
         <w:t>Bevezetés</w:t>
@@ -1490,7 +2061,7 @@
       <w:pPr>
         <w:pStyle w:val="Cmsor2"/>
       </w:pPr>
-      <w:bookmarkStart w:id="1" w:name="_Toc37431585"/>
+      <w:bookmarkStart w:id="1" w:name="_Toc37614808"/>
       <w:r>
         <w:t>Témaválasztás</w:t>
       </w:r>
@@ -1520,9 +2091,11 @@
       <w:pPr>
         <w:pStyle w:val="Cmsor2"/>
       </w:pPr>
+      <w:bookmarkStart w:id="2" w:name="_Toc37614809"/>
       <w:r>
         <w:t>A probléma rövid ismertetése</w:t>
       </w:r>
+      <w:bookmarkEnd w:id="2"/>
     </w:p>
     <w:p>
       <w:pPr>
@@ -1540,16 +2113,53 @@
         <w:pStyle w:val="Szvegestartalom"/>
       </w:pPr>
       <w:r>
-        <w:t xml:space="preserve">Sokan megfordulnak zálogházba – vállalkozók, magánszemélyek – akiknek azonnali gyors kölcsönre van szükségük. </w:t>
-      </w:r>
-      <w:bookmarkStart w:id="2" w:name="_GoBack"/>
-      <w:bookmarkEnd w:id="2"/>
+        <w:t>Sokan megfordulnak zálogházba – vállalkozók, magánszemélyek – akiknek azonnali</w:t>
+      </w:r>
+      <w:r>
+        <w:t xml:space="preserve"> gyors kölcsönre van szükségük.</w:t>
+      </w:r>
     </w:p>
     <w:p>
       <w:pPr>
         <w:pStyle w:val="Szvegestartalom"/>
-        <w:ind w:firstLine="0"/>
-      </w:pPr>
+      </w:pPr>
+      <w:r>
+        <w:t>Szeretnék egy olyan rendszert létrehozni, ami a dolgozók és az ügyfelek igényeihez rugalmasan igazodik</w:t>
+      </w:r>
+      <w:r>
+        <w:t xml:space="preserve"> és kezeli a zálogházba felvett tárgyak adatait</w:t>
+      </w:r>
+      <w:r>
+        <w:t>.</w:t>
+      </w:r>
+      <w:r>
+        <w:t xml:space="preserve"> Elzálogosítás esetén új tárgy felvitele az adatbázisba, hosszabbítás illetve kiváltás esetén az adatok módosítása.</w:t>
+      </w:r>
+    </w:p>
+    <w:p>
+      <w:pPr>
+        <w:pStyle w:val="Szvegestartalom"/>
+      </w:pPr>
+      <w:r>
+        <w:t>Az adatbázist egy központi szerveren szeretném tárolni, mivel különböző helyeken szeretném azokat elérni. Például, azért mert t</w:t>
+      </w:r>
+      <w:r>
+        <w:t>öbb ügyfél felvetette, hogy a hitelek hosszabbítása bármelyik zálogfiókba egyszerűen lebonyolítható lehessen, ne csak ahol elzálogosította a tárgyát.</w:t>
+      </w:r>
+    </w:p>
+    <w:p>
+      <w:pPr>
+        <w:pStyle w:val="Szvegestartalom"/>
+      </w:pPr>
+      <w:r>
+        <w:t>Az adatbázis különböző hozzáférési jogokkal lehessen használni.</w:t>
+      </w:r>
+      <w:r>
+        <w:t xml:space="preserve"> A zálogigazgató hozzáférhet az egész adatbázishoz, le tud kérdezni belőle. A zálogfiók – ahol az elzálogosítás történik – tud felvinni új adatot az adatbázisba, azt módosítani (kiváltás, hosszabbítás), lekérdezéseket végezni. A zálogfiók csak a hosszabbítást tudja elvégezni a más fiókban elzálogosított tárgynál. </w:t>
+      </w:r>
+      <w:r>
+        <w:t>Más zálogfiók adatait nem tudja lekérdezni. Az ügyfél csak a saját elzálogosított tárgyait látja egy mobil applikáción keresztül – mikor, melyik zálogfiókba, milyen kölcsönösszeggel lett elzálogosítva, valamint mennyi kamat van rajta az adott napon.</w:t>
+      </w:r>
     </w:p>
     <w:p>
       <w:pPr>
@@ -1568,7 +2178,7 @@
       <w:pPr>
         <w:pStyle w:val="Cmsor1"/>
       </w:pPr>
-      <w:bookmarkStart w:id="3" w:name="_Toc37431586"/>
+      <w:bookmarkStart w:id="3" w:name="_Toc37614810"/>
       <w:r>
         <w:lastRenderedPageBreak/>
         <w:t>Felhasználói dokumentáció</w:t>
@@ -1579,7 +2189,7 @@
       <w:pPr>
         <w:pStyle w:val="Cmsor2"/>
       </w:pPr>
-      <w:bookmarkStart w:id="4" w:name="_Toc37431587"/>
+      <w:bookmarkStart w:id="4" w:name="_Toc37614811"/>
       <w:r>
         <w:t>Webalkalmazás</w:t>
       </w:r>
@@ -1589,7 +2199,7 @@
       <w:pPr>
         <w:pStyle w:val="Cmsor3"/>
       </w:pPr>
-      <w:bookmarkStart w:id="5" w:name="_Toc37431588"/>
+      <w:bookmarkStart w:id="5" w:name="_Toc37614812"/>
       <w:r>
         <w:t>Rendszerigény</w:t>
       </w:r>
@@ -1597,13 +2207,7 @@
     </w:p>
     <w:p>
       <w:pPr>
-        <w:pStyle w:val="Listaszerbekezds"/>
-        <w:numPr>
-          <w:ilvl w:val="0"/>
-          <w:numId w:val="1"/>
-        </w:numPr>
-        <w:spacing w:line="360" w:lineRule="auto"/>
-        <w:ind w:left="714" w:hanging="357"/>
+        <w:pStyle w:val="Felsorolas"/>
       </w:pPr>
       <w:r>
         <w:t>Internet kapcsolat</w:t>
@@ -1611,13 +2215,7 @@
     </w:p>
     <w:p>
       <w:pPr>
-        <w:pStyle w:val="Listaszerbekezds"/>
-        <w:numPr>
-          <w:ilvl w:val="0"/>
-          <w:numId w:val="1"/>
-        </w:numPr>
-        <w:spacing w:line="360" w:lineRule="auto"/>
-        <w:ind w:left="714" w:hanging="357"/>
+        <w:pStyle w:val="Felsorolas"/>
       </w:pPr>
       <w:r>
         <w:t>Webböngésző (</w:t>
@@ -1662,7 +2260,7 @@
       <w:pPr>
         <w:pStyle w:val="Cmsor3"/>
       </w:pPr>
-      <w:bookmarkStart w:id="6" w:name="_Toc37431589"/>
+      <w:bookmarkStart w:id="6" w:name="_Toc37614813"/>
       <w:r>
         <w:t>Beüzemelés</w:t>
       </w:r>
@@ -1672,7 +2270,7 @@
       <w:pPr>
         <w:pStyle w:val="Cmsor3"/>
       </w:pPr>
-      <w:bookmarkStart w:id="7" w:name="_Toc37431590"/>
+      <w:bookmarkStart w:id="7" w:name="_Toc37614814"/>
       <w:r>
         <w:t>Felhasználói felület elemei, funkciói</w:t>
       </w:r>
@@ -1682,7 +2280,7 @@
       <w:pPr>
         <w:pStyle w:val="Cmsor2"/>
       </w:pPr>
-      <w:bookmarkStart w:id="8" w:name="_Toc37431591"/>
+      <w:bookmarkStart w:id="8" w:name="_Toc37614815"/>
       <w:r>
         <w:t>Telefonos alkalmazás</w:t>
       </w:r>
@@ -1692,7 +2290,7 @@
       <w:pPr>
         <w:pStyle w:val="Cmsor3"/>
       </w:pPr>
-      <w:bookmarkStart w:id="9" w:name="_Toc37431592"/>
+      <w:bookmarkStart w:id="9" w:name="_Toc37614816"/>
       <w:r>
         <w:t>Rendszerigény</w:t>
       </w:r>
@@ -1700,13 +2298,7 @@
     </w:p>
     <w:p>
       <w:pPr>
-        <w:pStyle w:val="Listaszerbekezds"/>
-        <w:numPr>
-          <w:ilvl w:val="0"/>
-          <w:numId w:val="2"/>
-        </w:numPr>
-        <w:spacing w:line="360" w:lineRule="auto"/>
-        <w:ind w:left="714" w:hanging="357"/>
+        <w:pStyle w:val="Felsorolas"/>
       </w:pPr>
       <w:proofErr w:type="spellStart"/>
       <w:r>
@@ -1719,13 +2311,7 @@
     </w:p>
     <w:p>
       <w:pPr>
-        <w:pStyle w:val="Listaszerbekezds"/>
-        <w:numPr>
-          <w:ilvl w:val="0"/>
-          <w:numId w:val="2"/>
-        </w:numPr>
-        <w:spacing w:line="360" w:lineRule="auto"/>
-        <w:ind w:left="714" w:hanging="357"/>
+        <w:pStyle w:val="Felsorolas"/>
       </w:pPr>
       <w:r>
         <w:t>Internet</w:t>
@@ -1735,7 +2321,7 @@
       <w:pPr>
         <w:pStyle w:val="Cmsor3"/>
       </w:pPr>
-      <w:bookmarkStart w:id="10" w:name="_Toc37431593"/>
+      <w:bookmarkStart w:id="10" w:name="_Toc37614817"/>
       <w:r>
         <w:t>Beüzemelés</w:t>
       </w:r>
@@ -1745,7 +2331,7 @@
       <w:pPr>
         <w:pStyle w:val="Cmsor3"/>
       </w:pPr>
-      <w:bookmarkStart w:id="11" w:name="_Toc37431594"/>
+      <w:bookmarkStart w:id="11" w:name="_Toc37614818"/>
       <w:r>
         <w:t>Felhasználói felület elemei, funkciói</w:t>
       </w:r>
@@ -1767,12 +2353,655 @@
       <w:pPr>
         <w:pStyle w:val="Cmsor1"/>
       </w:pPr>
-      <w:bookmarkStart w:id="12" w:name="_Toc37431595"/>
+      <w:bookmarkStart w:id="12" w:name="_Toc37614819"/>
+      <w:bookmarkStart w:id="13" w:name="_GoBack"/>
+      <w:bookmarkEnd w:id="13"/>
       <w:r>
         <w:lastRenderedPageBreak/>
         <w:t>Fejlesztői dokumentáció</w:t>
       </w:r>
       <w:bookmarkEnd w:id="12"/>
+    </w:p>
+    <w:p>
+      <w:pPr>
+        <w:pStyle w:val="Cmsor2"/>
+      </w:pPr>
+      <w:bookmarkStart w:id="14" w:name="_Toc37614820"/>
+      <w:r>
+        <w:t>Rendszerterv</w:t>
+      </w:r>
+      <w:bookmarkEnd w:id="14"/>
+    </w:p>
+    <w:p>
+      <w:pPr>
+        <w:pStyle w:val="Szvegestartalom"/>
+      </w:pPr>
+      <w:r>
+        <w:t>A zálogházi nyilvántartó programot két különböző felületre terveztem.</w:t>
+      </w:r>
+      <w:r>
+        <w:t xml:space="preserve"> Az egyik az ügyfelek számára megtervezett mobil alkalmazás, a másik a zálogházban dolgozók számára létrehozott webalkalmazás, amin keresztül történik a zálogházi adminisztráció.</w:t>
+      </w:r>
+      <w:r>
+        <w:t xml:space="preserve"> Ez a két felület elkülönül egymástól, de ugyanahhoz az adatbázishoz férnek hozzá különböző jogosultságokkal.</w:t>
+      </w:r>
+    </w:p>
+    <w:p>
+      <w:pPr>
+        <w:pStyle w:val="Szvegestartalom"/>
+      </w:pPr>
+      <w:r>
+        <w:t>Első lépések egyike átgondolni, hogy kik fogják használni a rendszert, vagyis kik férnek hozzá az adatbázishoz és milyen jogosultsági szabályok szerint. Akik használják:</w:t>
+      </w:r>
+    </w:p>
+    <w:p>
+      <w:pPr>
+        <w:pStyle w:val="Felsorolas"/>
+        <w:keepNext/>
+        <w:keepLines/>
+      </w:pPr>
+      <w:r>
+        <w:t>zálogházi dolgozók</w:t>
+      </w:r>
+    </w:p>
+    <w:p>
+      <w:pPr>
+        <w:pStyle w:val="Felsorolas"/>
+        <w:keepNext/>
+        <w:keepLines/>
+        <w:numPr>
+          <w:ilvl w:val="1"/>
+          <w:numId w:val="7"/>
+        </w:numPr>
+      </w:pPr>
+      <w:r>
+        <w:t>zálogfiókban dolgozó (pénztáros, becsüs, ellenőrző becsüs)</w:t>
+      </w:r>
+    </w:p>
+    <w:p>
+      <w:pPr>
+        <w:pStyle w:val="Felsorolas"/>
+        <w:keepNext/>
+        <w:keepLines/>
+        <w:numPr>
+          <w:ilvl w:val="1"/>
+          <w:numId w:val="7"/>
+        </w:numPr>
+      </w:pPr>
+      <w:r>
+        <w:t>zálogigazgató</w:t>
+      </w:r>
+    </w:p>
+    <w:p>
+      <w:pPr>
+        <w:pStyle w:val="Felsorolas"/>
+      </w:pPr>
+      <w:r>
+        <w:t>zálogházi ügyfelek</w:t>
+      </w:r>
+    </w:p>
+    <w:p>
+      <w:pPr>
+        <w:pStyle w:val="Cmsor3"/>
+      </w:pPr>
+      <w:bookmarkStart w:id="15" w:name="_Toc37614821"/>
+      <w:r>
+        <w:t>Jogosultsági szabályok</w:t>
+      </w:r>
+      <w:bookmarkEnd w:id="15"/>
+    </w:p>
+    <w:p>
+      <w:pPr>
+        <w:pStyle w:val="Szvegestartalom"/>
+        <w:keepNext/>
+        <w:keepLines/>
+        <w:rPr>
+          <w:u w:val="single"/>
+        </w:rPr>
+      </w:pPr>
+      <w:r>
+        <w:rPr>
+          <w:u w:val="single"/>
+        </w:rPr>
+        <w:t>Ügyfél jogosultságai:</w:t>
+      </w:r>
+    </w:p>
+    <w:p>
+      <w:pPr>
+        <w:pStyle w:val="Felsorolas"/>
+        <w:keepNext/>
+        <w:keepLines/>
+      </w:pPr>
+      <w:r>
+        <w:t>mobil alkalmazáson való bejelentkezés</w:t>
+      </w:r>
+    </w:p>
+    <w:p>
+      <w:pPr>
+        <w:pStyle w:val="Felsorolas"/>
+        <w:keepNext/>
+        <w:keepLines/>
+      </w:pPr>
+      <w:r>
+        <w:t xml:space="preserve">olvasási jog a </w:t>
+      </w:r>
+      <w:r>
+        <w:t>zálogjegy táblán lévő ügyfél azonosítójával rendelkező rekordokra</w:t>
+      </w:r>
+    </w:p>
+    <w:p>
+      <w:pPr>
+        <w:pStyle w:val="Felsorolas"/>
+      </w:pPr>
+      <w:r>
+        <w:t>saját jelszó változtatása a mobil alkalmazásra való bejelentkezéshez</w:t>
+      </w:r>
+    </w:p>
+    <w:p>
+      <w:pPr>
+        <w:pStyle w:val="Szvegestartalom"/>
+        <w:keepNext/>
+        <w:keepLines/>
+        <w:rPr>
+          <w:u w:val="single"/>
+        </w:rPr>
+      </w:pPr>
+      <w:r>
+        <w:rPr>
+          <w:u w:val="single"/>
+        </w:rPr>
+        <w:t>Dolgozói jogosultságok munkakör alapján:</w:t>
+      </w:r>
+    </w:p>
+    <w:p>
+      <w:pPr>
+        <w:pStyle w:val="Szvegestartalom"/>
+        <w:keepNext/>
+        <w:keepLines/>
+      </w:pPr>
+      <w:r>
+        <w:t>Zálogfiókban dolgozók jogosultságai:</w:t>
+      </w:r>
+    </w:p>
+    <w:p>
+      <w:pPr>
+        <w:pStyle w:val="Felsorolas"/>
+        <w:keepNext/>
+        <w:keepLines/>
+      </w:pPr>
+      <w:r>
+        <w:t>ügyf</w:t>
+      </w:r>
+      <w:r>
+        <w:t>él tábla</w:t>
+      </w:r>
+      <w:r>
+        <w:t xml:space="preserve"> adatainak módosítása (az összes zálogfiók egyhez fér hozzá)</w:t>
+      </w:r>
+      <w:r>
+        <w:t>, új ügyfél hozzáadása</w:t>
+      </w:r>
+    </w:p>
+    <w:p>
+      <w:pPr>
+        <w:pStyle w:val="Felsorolas"/>
+        <w:keepNext/>
+        <w:keepLines/>
+      </w:pPr>
+      <w:r>
+        <w:t>zálogjegy tábla olvasási jog (csak az adott zálogfióké)</w:t>
+      </w:r>
+    </w:p>
+    <w:p>
+      <w:pPr>
+        <w:pStyle w:val="Felsorolas"/>
+      </w:pPr>
+      <w:r>
+        <w:t>megjegyzés hozzáadása a zálogjegyhez</w:t>
+      </w:r>
+    </w:p>
+    <w:p>
+      <w:pPr>
+        <w:pStyle w:val="Szvegestartalom"/>
+        <w:keepNext/>
+        <w:keepLines/>
+        <w:rPr>
+          <w:i/>
+        </w:rPr>
+      </w:pPr>
+      <w:r>
+        <w:rPr>
+          <w:i/>
+        </w:rPr>
+        <w:lastRenderedPageBreak/>
+        <w:t>Pénztáros jogosultságai:</w:t>
+      </w:r>
+    </w:p>
+    <w:p>
+      <w:pPr>
+        <w:pStyle w:val="Felsorolas"/>
+        <w:keepNext/>
+        <w:keepLines/>
+      </w:pPr>
+      <w:r>
+        <w:t>zálogjegy</w:t>
+      </w:r>
+      <w:r>
+        <w:t xml:space="preserve"> tábla olvasási és módosítási jog –</w:t>
+      </w:r>
+      <w:r>
+        <w:t xml:space="preserve"> hosszabbítása, kiváltása (helyi zálogfiók)</w:t>
+      </w:r>
+    </w:p>
+    <w:p>
+      <w:pPr>
+        <w:pStyle w:val="Felsorolas"/>
+      </w:pPr>
+      <w:r>
+        <w:t xml:space="preserve">zálogjegy </w:t>
+      </w:r>
+      <w:r>
+        <w:t xml:space="preserve">tábla olvasási és módosítási jog – </w:t>
+      </w:r>
+      <w:r>
+        <w:t>hosszabbítás (más zálogfiók)</w:t>
+      </w:r>
+    </w:p>
+    <w:p>
+      <w:pPr>
+        <w:pStyle w:val="Szvegestartalom"/>
+        <w:keepNext/>
+        <w:keepLines/>
+        <w:rPr>
+          <w:i/>
+        </w:rPr>
+      </w:pPr>
+      <w:r>
+        <w:rPr>
+          <w:i/>
+        </w:rPr>
+        <w:t>Becsüs jogosultságai:</w:t>
+      </w:r>
+    </w:p>
+    <w:p>
+      <w:pPr>
+        <w:pStyle w:val="Felsorolas"/>
+        <w:keepNext/>
+        <w:keepLines/>
+      </w:pPr>
+      <w:r>
+        <w:t xml:space="preserve">zálogjegy táblába új </w:t>
+      </w:r>
+      <w:r>
+        <w:t>zálogtárgy</w:t>
+      </w:r>
+      <w:r>
+        <w:t xml:space="preserve"> felvitele</w:t>
+      </w:r>
+    </w:p>
+    <w:p>
+      <w:pPr>
+        <w:pStyle w:val="Felsorolas"/>
+      </w:pPr>
+      <w:r>
+        <w:t>pénztáros jogosultságai</w:t>
+      </w:r>
+    </w:p>
+    <w:p>
+      <w:pPr>
+        <w:pStyle w:val="Szvegestartalom"/>
+        <w:keepNext/>
+        <w:keepLines/>
+      </w:pPr>
+      <w:r>
+        <w:t>Ellenőrző becsüs jogosultságai:</w:t>
+      </w:r>
+    </w:p>
+    <w:p>
+      <w:pPr>
+        <w:pStyle w:val="Felsorolas"/>
+        <w:keepNext/>
+        <w:keepLines/>
+      </w:pPr>
+      <w:r>
+        <w:t>olvasási jog a zálogjegy táblán</w:t>
+      </w:r>
+    </w:p>
+    <w:p>
+      <w:pPr>
+        <w:pStyle w:val="Felsorolas"/>
+      </w:pPr>
+      <w:r>
+        <w:t>megjegyzés hozzáadása a zálogjegyhez</w:t>
+      </w:r>
+    </w:p>
+    <w:p>
+      <w:pPr>
+        <w:pStyle w:val="Szvegestartalom"/>
+        <w:keepNext/>
+        <w:keepLines/>
+      </w:pPr>
+      <w:r>
+        <w:t>Zálogigazgató jogosultságai:</w:t>
+      </w:r>
+    </w:p>
+    <w:p>
+      <w:pPr>
+        <w:pStyle w:val="Felsorolas"/>
+        <w:keepNext/>
+        <w:keepLines/>
+      </w:pPr>
+      <w:r>
+        <w:t>ügyfél- és zálogjegy tábla olvasási jog (összes fiók)</w:t>
+      </w:r>
+    </w:p>
+    <w:p>
+      <w:pPr>
+        <w:pStyle w:val="Felsorolas"/>
+        <w:keepNext/>
+        <w:keepLines/>
+      </w:pPr>
+      <w:r>
+        <w:t>zálogfiók- és dolgozó tábla olvasási és írási jog</w:t>
+      </w:r>
+    </w:p>
+    <w:p>
+      <w:pPr>
+        <w:pStyle w:val="Felsorolas"/>
+      </w:pPr>
+      <w:r>
+        <w:t>zálogjegy bevonása kényszerértékesítésre, ha a lejárati időt túllépte</w:t>
+      </w:r>
+    </w:p>
+    <w:p>
+      <w:pPr>
+        <w:pStyle w:val="Cmsor2"/>
+      </w:pPr>
+      <w:bookmarkStart w:id="16" w:name="_Toc37614822"/>
+      <w:r>
+        <w:t>Adatbázis terv</w:t>
+      </w:r>
+      <w:bookmarkEnd w:id="16"/>
+    </w:p>
+    <w:p>
+      <w:pPr>
+        <w:pStyle w:val="Cmsor3"/>
+      </w:pPr>
+      <w:bookmarkStart w:id="17" w:name="_Toc37614823"/>
+      <w:r>
+        <w:t>Adattáblák</w:t>
+      </w:r>
+      <w:bookmarkEnd w:id="17"/>
+    </w:p>
+    <w:p>
+      <w:pPr>
+        <w:pStyle w:val="Cmsor3"/>
+      </w:pPr>
+      <w:bookmarkStart w:id="18" w:name="_Toc37614824"/>
+      <w:r>
+        <w:t>Megvalósítás</w:t>
+      </w:r>
+      <w:bookmarkEnd w:id="18"/>
+    </w:p>
+    <w:p>
+      <w:pPr>
+        <w:pStyle w:val="Szvegestartalom"/>
+      </w:pPr>
+      <w:r>
+        <w:t>A</w:t>
+      </w:r>
+      <w:r>
+        <w:t xml:space="preserve"> Java</w:t>
+      </w:r>
+      <w:r>
+        <w:t xml:space="preserve"> objektumok</w:t>
+      </w:r>
+      <w:r>
+        <w:t xml:space="preserve"> és a</w:t>
+      </w:r>
+      <w:r>
+        <w:t xml:space="preserve"> relációs adatbázis </w:t>
+      </w:r>
+      <w:r>
+        <w:t xml:space="preserve">közötti adatok elérésére, kezelésére és megőrzésére </w:t>
+      </w:r>
+      <w:r>
+        <w:rPr>
+          <w:b/>
+        </w:rPr>
+        <w:t>JPA</w:t>
+      </w:r>
+      <w:r>
+        <w:t xml:space="preserve"> (Java </w:t>
+      </w:r>
+      <w:proofErr w:type="spellStart"/>
+      <w:r>
+        <w:t>Persistence</w:t>
+      </w:r>
+      <w:proofErr w:type="spellEnd"/>
+      <w:r>
+        <w:t xml:space="preserve"> API)</w:t>
+      </w:r>
+      <w:r>
+        <w:t>-t használtam.</w:t>
+      </w:r>
+    </w:p>
+    <w:p>
+      <w:pPr>
+        <w:pStyle w:val="Szvegestartalom"/>
+      </w:pPr>
+      <w:r>
+        <w:t>A JPA hídnak tekinthető az objektum-orientált tartománymodellek és a relációs adatbázis-rendszerek között.</w:t>
+      </w:r>
+    </w:p>
+    <w:p>
+      <w:pPr>
+        <w:pStyle w:val="Szvegestartalom"/>
+      </w:pPr>
+      <w:r>
+        <w:t>Az adatbázisok csak skalár (</w:t>
+      </w:r>
+      <w:proofErr w:type="spellStart"/>
+      <w:r>
+        <w:t>pl</w:t>
+      </w:r>
+      <w:proofErr w:type="spellEnd"/>
+      <w:r>
+        <w:t xml:space="preserve"> </w:t>
+      </w:r>
+      <w:proofErr w:type="spellStart"/>
+      <w:r>
+        <w:t>stringek</w:t>
+      </w:r>
+      <w:proofErr w:type="spellEnd"/>
+      <w:r>
+        <w:t>, egészek) értékeket tudnak tárolni és kezelni. Az ORM (</w:t>
+      </w:r>
+      <w:proofErr w:type="spellStart"/>
+      <w:r>
+        <w:t>Object</w:t>
+      </w:r>
+      <w:proofErr w:type="spellEnd"/>
+      <w:r>
+        <w:t xml:space="preserve"> </w:t>
+      </w:r>
+      <w:proofErr w:type="spellStart"/>
+      <w:r>
+        <w:t>Relational</w:t>
+      </w:r>
+      <w:proofErr w:type="spellEnd"/>
+      <w:r>
+        <w:t xml:space="preserve"> </w:t>
+      </w:r>
+      <w:proofErr w:type="spellStart"/>
+      <w:r>
+        <w:t>Mapping</w:t>
+      </w:r>
+      <w:proofErr w:type="spellEnd"/>
+      <w:r>
+        <w:t>) valósítja meg, hogy az objektumokat egyszerű értékekre konvertálja, és így adatbázisban tárolhatóvá váljanak. Az ORM a hagyományos adatelérési módszerekkel szemben lecsökkenti a megírandó kód mennyiségét és a kód hordozhatóbbá válik.</w:t>
+      </w:r>
+    </w:p>
+    <w:p>
+      <w:pPr>
+        <w:pStyle w:val="Szvegestartalom"/>
+      </w:pPr>
+      <w:r>
+        <w:t xml:space="preserve">Mivel a JPA </w:t>
+      </w:r>
+      <w:r>
+        <w:t xml:space="preserve">a Java </w:t>
+      </w:r>
+      <w:r>
+        <w:t>egy specifikáció</w:t>
+      </w:r>
+      <w:r>
+        <w:t>ja</w:t>
+      </w:r>
+      <w:r>
+        <w:t>, ezért ORM</w:t>
+      </w:r>
+      <w:r>
+        <w:t xml:space="preserve"> </w:t>
+      </w:r>
+      <w:r>
+        <w:t xml:space="preserve">eszközként a </w:t>
+      </w:r>
+      <w:proofErr w:type="spellStart"/>
+      <w:r>
+        <w:rPr>
+          <w:b/>
+        </w:rPr>
+        <w:t>Hibernate</w:t>
+      </w:r>
+      <w:proofErr w:type="spellEnd"/>
+      <w:r>
+        <w:t xml:space="preserve">-et használtam, </w:t>
+      </w:r>
+      <w:r>
+        <w:t>ami</w:t>
+      </w:r>
+      <w:r>
+        <w:t xml:space="preserve"> végrehajtja a JPA specifikációit</w:t>
+      </w:r>
+      <w:r>
+        <w:t xml:space="preserve"> a relációs adatbázisban</w:t>
+      </w:r>
+      <w:r>
+        <w:t xml:space="preserve"> az adatok fennmaradás</w:t>
+      </w:r>
+      <w:r>
+        <w:t>a érdekében</w:t>
+      </w:r>
+      <w:r>
+        <w:t>.</w:t>
+      </w:r>
+    </w:p>
+    <w:p>
+      <w:pPr>
+        <w:pStyle w:val="Szvegestartalom"/>
+      </w:pPr>
+      <w:r>
+        <w:lastRenderedPageBreak/>
+        <w:t>Ha a jövőben valami oknál fogva ORM eszközt szeretnénk váltani ezt könnyen meg tudjuk tenni a JPA-</w:t>
+      </w:r>
+      <w:proofErr w:type="spellStart"/>
+      <w:r>
+        <w:t>nak</w:t>
+      </w:r>
+      <w:proofErr w:type="spellEnd"/>
+      <w:r>
+        <w:t xml:space="preserve"> köszönhetően. Ugyanazon specifikáció megvalósításával minden ORM eszköz követi a közös szabványokat.</w:t>
+      </w:r>
+    </w:p>
+    <w:p>
+      <w:pPr>
+        <w:pStyle w:val="Szvegestartalom"/>
+      </w:pPr>
+      <w:r>
+        <w:t xml:space="preserve">Ahhoz, hogy a programot ne kelljen egy külső adatbázishoz csatolni fejlesztés és tesztelés során, </w:t>
+      </w:r>
+      <w:r>
+        <w:rPr>
+          <w:b/>
+        </w:rPr>
+        <w:t xml:space="preserve">H2 </w:t>
+      </w:r>
+      <w:proofErr w:type="spellStart"/>
+      <w:r>
+        <w:rPr>
+          <w:b/>
+        </w:rPr>
+        <w:t>Emdedded</w:t>
+      </w:r>
+      <w:proofErr w:type="spellEnd"/>
+      <w:r>
+        <w:rPr>
+          <w:b/>
+        </w:rPr>
+        <w:t xml:space="preserve"> </w:t>
+      </w:r>
+      <w:proofErr w:type="spellStart"/>
+      <w:r>
+        <w:rPr>
+          <w:b/>
+        </w:rPr>
+        <w:t>Database</w:t>
+      </w:r>
+      <w:proofErr w:type="spellEnd"/>
+      <w:r>
+        <w:t>-t használtam, ami egy Java nyelven írt relációs adatbázis-kezelő rendszer.</w:t>
+      </w:r>
+    </w:p>
+    <w:p>
+      <w:pPr>
+        <w:pStyle w:val="Szvegestartalom"/>
+      </w:pPr>
+      <w:r>
+        <w:t xml:space="preserve">A H2 </w:t>
+      </w:r>
+      <w:proofErr w:type="spellStart"/>
+      <w:r>
+        <w:t>Emdedded</w:t>
+      </w:r>
+      <w:proofErr w:type="spellEnd"/>
+      <w:r>
+        <w:t xml:space="preserve"> </w:t>
+      </w:r>
+      <w:proofErr w:type="spellStart"/>
+      <w:r>
+        <w:t>Database</w:t>
+      </w:r>
+      <w:proofErr w:type="spellEnd"/>
+      <w:r>
+        <w:t xml:space="preserve"> futási időben hozza létre az adatbázist, minden s</w:t>
+      </w:r>
+      <w:r>
+        <w:t>z</w:t>
+      </w:r>
+      <w:r>
+        <w:t>erver újra indulásával törlődik a felvitt adat.</w:t>
+      </w:r>
+    </w:p>
+    <w:p>
+      <w:pPr>
+        <w:pStyle w:val="Cmsor2"/>
+      </w:pPr>
+      <w:bookmarkStart w:id="19" w:name="_Toc37614825"/>
+      <w:r>
+        <w:t>Biztonság</w:t>
+      </w:r>
+      <w:bookmarkEnd w:id="19"/>
+    </w:p>
+    <w:p>
+      <w:pPr>
+        <w:pStyle w:val="Cmsor2"/>
+      </w:pPr>
+      <w:bookmarkStart w:id="20" w:name="_Toc37614826"/>
+      <w:r>
+        <w:t>Tesztelés</w:t>
+      </w:r>
+      <w:bookmarkEnd w:id="20"/>
     </w:p>
     <w:p/>
     <w:p>
@@ -1789,22 +3018,22 @@
       <w:pPr>
         <w:pStyle w:val="Cmsor1"/>
       </w:pPr>
-      <w:bookmarkStart w:id="13" w:name="_Toc37431596"/>
+      <w:bookmarkStart w:id="21" w:name="_Toc37614827"/>
       <w:r>
         <w:lastRenderedPageBreak/>
         <w:t>Összegzés</w:t>
       </w:r>
-      <w:bookmarkEnd w:id="13"/>
+      <w:bookmarkEnd w:id="21"/>
     </w:p>
     <w:p>
       <w:pPr>
         <w:pStyle w:val="Cmsor2"/>
       </w:pPr>
-      <w:bookmarkStart w:id="14" w:name="_Toc37431597"/>
+      <w:bookmarkStart w:id="22" w:name="_Toc37614828"/>
       <w:r>
         <w:t>Fejlesztési lehetőségek</w:t>
       </w:r>
-      <w:bookmarkEnd w:id="14"/>
+      <w:bookmarkEnd w:id="22"/>
     </w:p>
     <w:p/>
     <w:p>
@@ -1817,25 +3046,24 @@
         </w:sectPr>
       </w:pPr>
     </w:p>
-    <w:bookmarkStart w:id="15" w:name="_Toc37431598" w:displacedByCustomXml="next"/>
+    <w:bookmarkStart w:id="23" w:name="_Toc37614829" w:displacedByCustomXml="next"/>
     <w:sdt>
       <w:sdtPr>
+        <w:rPr>
+          <w:rFonts w:eastAsia="Calibri" w:cs="Calibri"/>
+          <w:b w:val="0"/>
+          <w:caps w:val="0"/>
+          <w:color w:val="000000"/>
+          <w:sz w:val="24"/>
+          <w:szCs w:val="22"/>
+        </w:rPr>
         <w:id w:val="700985588"/>
         <w:docPartObj>
           <w:docPartGallery w:val="Bibliographies"/>
           <w:docPartUnique/>
         </w:docPartObj>
       </w:sdtPr>
-      <w:sdtEndPr>
-        <w:rPr>
-          <w:rFonts w:ascii="Times New Roman" w:eastAsia="Calibri" w:hAnsi="Times New Roman" w:cs="Calibri"/>
-          <w:b w:val="0"/>
-          <w:caps w:val="0"/>
-          <w:color w:val="000000"/>
-          <w:sz w:val="24"/>
-          <w:szCs w:val="22"/>
-        </w:rPr>
-      </w:sdtEndPr>
+      <w:sdtEndPr/>
       <w:sdtContent>
         <w:p>
           <w:pPr>
@@ -1844,15 +3072,24 @@
           <w:r>
             <w:t>Hivatkozások</w:t>
           </w:r>
-          <w:bookmarkEnd w:id="15"/>
+          <w:bookmarkEnd w:id="23"/>
         </w:p>
         <w:sdt>
           <w:sdtPr>
             <w:id w:val="-573587230"/>
             <w:bibliography/>
           </w:sdtPr>
+          <w:sdtEndPr/>
           <w:sdtContent>
             <w:p>
+              <w:pPr>
+                <w:pStyle w:val="Irodalomjegyzk"/>
+                <w:ind w:left="720" w:hanging="720"/>
+                <w:rPr>
+                  <w:noProof/>
+                  <w:szCs w:val="24"/>
+                </w:rPr>
+              </w:pPr>
               <w:r>
                 <w:fldChar w:fldCharType="begin"/>
               </w:r>
@@ -1864,12 +3101,49 @@
               </w:r>
               <w:r>
                 <w:rPr>
-                  <w:b/>
-                  <w:bCs/>
+                  <w:i/>
+                  <w:iCs/>
                   <w:noProof/>
                 </w:rPr>
-                <w:t>Nincsenek források az aktuális dokumentumban.</w:t>
+                <w:t>javaTpoint</w:t>
               </w:r>
+              <w:r>
+                <w:rPr>
+                  <w:noProof/>
+                </w:rPr>
+                <w:t>. (2020. április). Forrás: https://www.javatpoint.com/</w:t>
+              </w:r>
+            </w:p>
+            <w:p>
+              <w:pPr>
+                <w:pStyle w:val="Irodalomjegyzk"/>
+                <w:ind w:left="720" w:hanging="720"/>
+                <w:rPr>
+                  <w:noProof/>
+                </w:rPr>
+              </w:pPr>
+              <w:r>
+                <w:rPr>
+                  <w:noProof/>
+                </w:rPr>
+                <w:t xml:space="preserve">SanFranciscobólJöttem. (2020. március). </w:t>
+              </w:r>
+              <w:r>
+                <w:rPr>
+                  <w:i/>
+                  <w:iCs/>
+                  <w:noProof/>
+                </w:rPr>
+                <w:t>SFJ</w:t>
+              </w:r>
+              <w:r>
+                <w:rPr>
+                  <w:noProof/>
+                </w:rPr>
+                <w:t>. Forrás: https://sanfranciscoboljottem.com/</w:t>
+              </w:r>
+            </w:p>
+            <w:p>
               <w:r>
                 <w:rPr>
                   <w:b/>
@@ -1938,7 +3212,7 @@
       <w:rPr>
         <w:noProof/>
       </w:rPr>
-      <w:t>6</w:t>
+      <w:t>8</w:t>
     </w:r>
     <w:r>
       <w:fldChar w:fldCharType="end"/>
@@ -1978,7 +3252,7 @@
       <w:rPr>
         <w:noProof/>
       </w:rPr>
-      <w:t>5</w:t>
+      <w:t>7</w:t>
     </w:r>
     <w:r>
       <w:fldChar w:fldCharType="end"/>
@@ -2025,6 +3299,432 @@
 <file path=word/numbering.xml><?xml version="1.0" encoding="utf-8"?>
 <w:numbering xmlns:wpc="http://schemas.microsoft.com/office/word/2010/wordprocessingCanvas" xmlns:cx="http://schemas.microsoft.com/office/drawing/2014/chartex" xmlns:mc="http://schemas.openxmlformats.org/markup-compatibility/2006" xmlns:o="urn:schemas-microsoft-com:office:office" xmlns:r="http://schemas.openxmlformats.org/officeDocument/2006/relationships" xmlns:m="http://schemas.openxmlformats.org/officeDocument/2006/math" xmlns:v="urn:schemas-microsoft-com:vml" xmlns:wp14="http://schemas.microsoft.com/office/word/2010/wordprocessingDrawing" xmlns:wp="http://schemas.openxmlformats.org/drawingml/2006/wordprocessingDrawing" xmlns:w10="urn:schemas-microsoft-com:office:word" xmlns:w="http://schemas.openxmlformats.org/wordprocessingml/2006/main" xmlns:w14="http://schemas.microsoft.com/office/word/2010/wordml" xmlns:w15="http://schemas.microsoft.com/office/word/2012/wordml" xmlns:w16se="http://schemas.microsoft.com/office/word/2015/wordml/symex" xmlns:wpg="http://schemas.microsoft.com/office/word/2010/wordprocessingGroup" xmlns:wpi="http://schemas.microsoft.com/office/word/2010/wordprocessingInk" xmlns:wne="http://schemas.microsoft.com/office/word/2006/wordml" xmlns:wps="http://schemas.microsoft.com/office/word/2010/wordprocessingShape" mc:Ignorable="w14 w15 w16se wp14">
   <w:abstractNum w:abstractNumId="0" w15:restartNumberingAfterBreak="0">
+    <w:nsid w:val="0C9A2984"/>
+    <w:multiLevelType w:val="hybridMultilevel"/>
+    <w:tmpl w:val="AADC5450"/>
+    <w:lvl w:ilvl="0" w:tplc="4210B472">
+      <w:start w:val="1"/>
+      <w:numFmt w:val="decimal"/>
+      <w:lvlText w:val="%1."/>
+      <w:lvlJc w:val="left"/>
+      <w:pPr>
+        <w:ind w:left="720" w:hanging="360"/>
+      </w:pPr>
+    </w:lvl>
+    <w:lvl w:ilvl="1" w:tplc="040E0019" w:tentative="1">
+      <w:start w:val="1"/>
+      <w:numFmt w:val="lowerLetter"/>
+      <w:lvlText w:val="%2."/>
+      <w:lvlJc w:val="left"/>
+      <w:pPr>
+        <w:ind w:left="1440" w:hanging="360"/>
+      </w:pPr>
+    </w:lvl>
+    <w:lvl w:ilvl="2" w:tplc="040E001B" w:tentative="1">
+      <w:start w:val="1"/>
+      <w:numFmt w:val="lowerRoman"/>
+      <w:lvlText w:val="%3."/>
+      <w:lvlJc w:val="right"/>
+      <w:pPr>
+        <w:ind w:left="2160" w:hanging="180"/>
+      </w:pPr>
+    </w:lvl>
+    <w:lvl w:ilvl="3" w:tplc="040E000F" w:tentative="1">
+      <w:start w:val="1"/>
+      <w:numFmt w:val="decimal"/>
+      <w:lvlText w:val="%4."/>
+      <w:lvlJc w:val="left"/>
+      <w:pPr>
+        <w:ind w:left="2880" w:hanging="360"/>
+      </w:pPr>
+    </w:lvl>
+    <w:lvl w:ilvl="4" w:tplc="040E0019" w:tentative="1">
+      <w:start w:val="1"/>
+      <w:numFmt w:val="lowerLetter"/>
+      <w:lvlText w:val="%5."/>
+      <w:lvlJc w:val="left"/>
+      <w:pPr>
+        <w:ind w:left="3600" w:hanging="360"/>
+      </w:pPr>
+    </w:lvl>
+    <w:lvl w:ilvl="5" w:tplc="040E001B" w:tentative="1">
+      <w:start w:val="1"/>
+      <w:numFmt w:val="lowerRoman"/>
+      <w:lvlText w:val="%6."/>
+      <w:lvlJc w:val="right"/>
+      <w:pPr>
+        <w:ind w:left="4320" w:hanging="180"/>
+      </w:pPr>
+    </w:lvl>
+    <w:lvl w:ilvl="6" w:tplc="040E000F" w:tentative="1">
+      <w:start w:val="1"/>
+      <w:numFmt w:val="decimal"/>
+      <w:lvlText w:val="%7."/>
+      <w:lvlJc w:val="left"/>
+      <w:pPr>
+        <w:ind w:left="5040" w:hanging="360"/>
+      </w:pPr>
+    </w:lvl>
+    <w:lvl w:ilvl="7" w:tplc="040E0019" w:tentative="1">
+      <w:start w:val="1"/>
+      <w:numFmt w:val="lowerLetter"/>
+      <w:lvlText w:val="%8."/>
+      <w:lvlJc w:val="left"/>
+      <w:pPr>
+        <w:ind w:left="5760" w:hanging="360"/>
+      </w:pPr>
+    </w:lvl>
+    <w:lvl w:ilvl="8" w:tplc="040E001B" w:tentative="1">
+      <w:start w:val="1"/>
+      <w:numFmt w:val="lowerRoman"/>
+      <w:lvlText w:val="%9."/>
+      <w:lvlJc w:val="right"/>
+      <w:pPr>
+        <w:ind w:left="6480" w:hanging="180"/>
+      </w:pPr>
+    </w:lvl>
+  </w:abstractNum>
+  <w:abstractNum w:abstractNumId="1" w15:restartNumberingAfterBreak="0">
+    <w:nsid w:val="22F11DB1"/>
+    <w:multiLevelType w:val="hybridMultilevel"/>
+    <w:tmpl w:val="43BE5A6E"/>
+    <w:lvl w:ilvl="0" w:tplc="BC5CB7C4">
+      <w:start w:val="1"/>
+      <w:numFmt w:val="bullet"/>
+      <w:pStyle w:val="Felsorolas"/>
+      <w:lvlText w:val=""/>
+      <w:lvlJc w:val="left"/>
+      <w:pPr>
+        <w:ind w:left="1174" w:hanging="360"/>
+      </w:pPr>
+      <w:rPr>
+        <w:rFonts w:ascii="Symbol" w:hAnsi="Symbol" w:hint="default"/>
+      </w:rPr>
+    </w:lvl>
+    <w:lvl w:ilvl="1" w:tplc="040E0003">
+      <w:start w:val="1"/>
+      <w:numFmt w:val="bullet"/>
+      <w:lvlText w:val="o"/>
+      <w:lvlJc w:val="left"/>
+      <w:pPr>
+        <w:ind w:left="1440" w:hanging="360"/>
+      </w:pPr>
+      <w:rPr>
+        <w:rFonts w:ascii="Courier New" w:hAnsi="Courier New" w:cs="Courier New" w:hint="default"/>
+      </w:rPr>
+    </w:lvl>
+    <w:lvl w:ilvl="2" w:tplc="040E0005" w:tentative="1">
+      <w:start w:val="1"/>
+      <w:numFmt w:val="bullet"/>
+      <w:lvlText w:val=""/>
+      <w:lvlJc w:val="left"/>
+      <w:pPr>
+        <w:ind w:left="2160" w:hanging="360"/>
+      </w:pPr>
+      <w:rPr>
+        <w:rFonts w:ascii="Wingdings" w:hAnsi="Wingdings" w:hint="default"/>
+      </w:rPr>
+    </w:lvl>
+    <w:lvl w:ilvl="3" w:tplc="040E0001" w:tentative="1">
+      <w:start w:val="1"/>
+      <w:numFmt w:val="bullet"/>
+      <w:lvlText w:val=""/>
+      <w:lvlJc w:val="left"/>
+      <w:pPr>
+        <w:ind w:left="2880" w:hanging="360"/>
+      </w:pPr>
+      <w:rPr>
+        <w:rFonts w:ascii="Symbol" w:hAnsi="Symbol" w:hint="default"/>
+      </w:rPr>
+    </w:lvl>
+    <w:lvl w:ilvl="4" w:tplc="040E0003" w:tentative="1">
+      <w:start w:val="1"/>
+      <w:numFmt w:val="bullet"/>
+      <w:lvlText w:val="o"/>
+      <w:lvlJc w:val="left"/>
+      <w:pPr>
+        <w:ind w:left="3600" w:hanging="360"/>
+      </w:pPr>
+      <w:rPr>
+        <w:rFonts w:ascii="Courier New" w:hAnsi="Courier New" w:cs="Courier New" w:hint="default"/>
+      </w:rPr>
+    </w:lvl>
+    <w:lvl w:ilvl="5" w:tplc="040E0005" w:tentative="1">
+      <w:start w:val="1"/>
+      <w:numFmt w:val="bullet"/>
+      <w:lvlText w:val=""/>
+      <w:lvlJc w:val="left"/>
+      <w:pPr>
+        <w:ind w:left="4320" w:hanging="360"/>
+      </w:pPr>
+      <w:rPr>
+        <w:rFonts w:ascii="Wingdings" w:hAnsi="Wingdings" w:hint="default"/>
+      </w:rPr>
+    </w:lvl>
+    <w:lvl w:ilvl="6" w:tplc="040E0001" w:tentative="1">
+      <w:start w:val="1"/>
+      <w:numFmt w:val="bullet"/>
+      <w:lvlText w:val=""/>
+      <w:lvlJc w:val="left"/>
+      <w:pPr>
+        <w:ind w:left="5040" w:hanging="360"/>
+      </w:pPr>
+      <w:rPr>
+        <w:rFonts w:ascii="Symbol" w:hAnsi="Symbol" w:hint="default"/>
+      </w:rPr>
+    </w:lvl>
+    <w:lvl w:ilvl="7" w:tplc="040E0003" w:tentative="1">
+      <w:start w:val="1"/>
+      <w:numFmt w:val="bullet"/>
+      <w:lvlText w:val="o"/>
+      <w:lvlJc w:val="left"/>
+      <w:pPr>
+        <w:ind w:left="5760" w:hanging="360"/>
+      </w:pPr>
+      <w:rPr>
+        <w:rFonts w:ascii="Courier New" w:hAnsi="Courier New" w:cs="Courier New" w:hint="default"/>
+      </w:rPr>
+    </w:lvl>
+    <w:lvl w:ilvl="8" w:tplc="040E0005" w:tentative="1">
+      <w:start w:val="1"/>
+      <w:numFmt w:val="bullet"/>
+      <w:lvlText w:val=""/>
+      <w:lvlJc w:val="left"/>
+      <w:pPr>
+        <w:ind w:left="6480" w:hanging="360"/>
+      </w:pPr>
+      <w:rPr>
+        <w:rFonts w:ascii="Wingdings" w:hAnsi="Wingdings" w:hint="default"/>
+      </w:rPr>
+    </w:lvl>
+  </w:abstractNum>
+  <w:abstractNum w:abstractNumId="2" w15:restartNumberingAfterBreak="0">
+    <w:nsid w:val="2D1C4815"/>
+    <w:multiLevelType w:val="hybridMultilevel"/>
+    <w:tmpl w:val="C09A890E"/>
+    <w:lvl w:ilvl="0" w:tplc="4A643BC2">
+      <w:start w:val="1"/>
+      <w:numFmt w:val="bullet"/>
+      <w:lvlText w:val=""/>
+      <w:lvlJc w:val="left"/>
+      <w:pPr>
+        <w:ind w:left="1174" w:hanging="360"/>
+      </w:pPr>
+      <w:rPr>
+        <w:rFonts w:ascii="Symbol" w:hAnsi="Symbol" w:hint="default"/>
+      </w:rPr>
+    </w:lvl>
+    <w:lvl w:ilvl="1" w:tplc="040E0003">
+      <w:start w:val="1"/>
+      <w:numFmt w:val="bullet"/>
+      <w:lvlText w:val="o"/>
+      <w:lvlJc w:val="left"/>
+      <w:pPr>
+        <w:ind w:left="1894" w:hanging="360"/>
+      </w:pPr>
+      <w:rPr>
+        <w:rFonts w:ascii="Courier New" w:hAnsi="Courier New" w:cs="Courier New" w:hint="default"/>
+      </w:rPr>
+    </w:lvl>
+    <w:lvl w:ilvl="2" w:tplc="040E0005" w:tentative="1">
+      <w:start w:val="1"/>
+      <w:numFmt w:val="bullet"/>
+      <w:lvlText w:val=""/>
+      <w:lvlJc w:val="left"/>
+      <w:pPr>
+        <w:ind w:left="2614" w:hanging="360"/>
+      </w:pPr>
+      <w:rPr>
+        <w:rFonts w:ascii="Wingdings" w:hAnsi="Wingdings" w:hint="default"/>
+      </w:rPr>
+    </w:lvl>
+    <w:lvl w:ilvl="3" w:tplc="040E0001" w:tentative="1">
+      <w:start w:val="1"/>
+      <w:numFmt w:val="bullet"/>
+      <w:lvlText w:val=""/>
+      <w:lvlJc w:val="left"/>
+      <w:pPr>
+        <w:ind w:left="3334" w:hanging="360"/>
+      </w:pPr>
+      <w:rPr>
+        <w:rFonts w:ascii="Symbol" w:hAnsi="Symbol" w:hint="default"/>
+      </w:rPr>
+    </w:lvl>
+    <w:lvl w:ilvl="4" w:tplc="040E0003" w:tentative="1">
+      <w:start w:val="1"/>
+      <w:numFmt w:val="bullet"/>
+      <w:lvlText w:val="o"/>
+      <w:lvlJc w:val="left"/>
+      <w:pPr>
+        <w:ind w:left="4054" w:hanging="360"/>
+      </w:pPr>
+      <w:rPr>
+        <w:rFonts w:ascii="Courier New" w:hAnsi="Courier New" w:cs="Courier New" w:hint="default"/>
+      </w:rPr>
+    </w:lvl>
+    <w:lvl w:ilvl="5" w:tplc="040E0005" w:tentative="1">
+      <w:start w:val="1"/>
+      <w:numFmt w:val="bullet"/>
+      <w:lvlText w:val=""/>
+      <w:lvlJc w:val="left"/>
+      <w:pPr>
+        <w:ind w:left="4774" w:hanging="360"/>
+      </w:pPr>
+      <w:rPr>
+        <w:rFonts w:ascii="Wingdings" w:hAnsi="Wingdings" w:hint="default"/>
+      </w:rPr>
+    </w:lvl>
+    <w:lvl w:ilvl="6" w:tplc="040E0001" w:tentative="1">
+      <w:start w:val="1"/>
+      <w:numFmt w:val="bullet"/>
+      <w:lvlText w:val=""/>
+      <w:lvlJc w:val="left"/>
+      <w:pPr>
+        <w:ind w:left="5494" w:hanging="360"/>
+      </w:pPr>
+      <w:rPr>
+        <w:rFonts w:ascii="Symbol" w:hAnsi="Symbol" w:hint="default"/>
+      </w:rPr>
+    </w:lvl>
+    <w:lvl w:ilvl="7" w:tplc="040E0003" w:tentative="1">
+      <w:start w:val="1"/>
+      <w:numFmt w:val="bullet"/>
+      <w:lvlText w:val="o"/>
+      <w:lvlJc w:val="left"/>
+      <w:pPr>
+        <w:ind w:left="6214" w:hanging="360"/>
+      </w:pPr>
+      <w:rPr>
+        <w:rFonts w:ascii="Courier New" w:hAnsi="Courier New" w:cs="Courier New" w:hint="default"/>
+      </w:rPr>
+    </w:lvl>
+    <w:lvl w:ilvl="8" w:tplc="040E0005" w:tentative="1">
+      <w:start w:val="1"/>
+      <w:numFmt w:val="bullet"/>
+      <w:lvlText w:val=""/>
+      <w:lvlJc w:val="left"/>
+      <w:pPr>
+        <w:ind w:left="6934" w:hanging="360"/>
+      </w:pPr>
+      <w:rPr>
+        <w:rFonts w:ascii="Wingdings" w:hAnsi="Wingdings" w:hint="default"/>
+      </w:rPr>
+    </w:lvl>
+  </w:abstractNum>
+  <w:abstractNum w:abstractNumId="3" w15:restartNumberingAfterBreak="0">
+    <w:nsid w:val="337E2D98"/>
+    <w:multiLevelType w:val="hybridMultilevel"/>
+    <w:tmpl w:val="D4BEFA24"/>
+    <w:lvl w:ilvl="0" w:tplc="040E0001">
+      <w:start w:val="1"/>
+      <w:numFmt w:val="bullet"/>
+      <w:lvlText w:val=""/>
+      <w:lvlJc w:val="left"/>
+      <w:pPr>
+        <w:ind w:left="1174" w:hanging="360"/>
+      </w:pPr>
+      <w:rPr>
+        <w:rFonts w:ascii="Symbol" w:hAnsi="Symbol" w:hint="default"/>
+      </w:rPr>
+    </w:lvl>
+    <w:lvl w:ilvl="1" w:tplc="040E0003" w:tentative="1">
+      <w:start w:val="1"/>
+      <w:numFmt w:val="bullet"/>
+      <w:lvlText w:val="o"/>
+      <w:lvlJc w:val="left"/>
+      <w:pPr>
+        <w:ind w:left="1894" w:hanging="360"/>
+      </w:pPr>
+      <w:rPr>
+        <w:rFonts w:ascii="Courier New" w:hAnsi="Courier New" w:cs="Courier New" w:hint="default"/>
+      </w:rPr>
+    </w:lvl>
+    <w:lvl w:ilvl="2" w:tplc="040E0005" w:tentative="1">
+      <w:start w:val="1"/>
+      <w:numFmt w:val="bullet"/>
+      <w:lvlText w:val=""/>
+      <w:lvlJc w:val="left"/>
+      <w:pPr>
+        <w:ind w:left="2614" w:hanging="360"/>
+      </w:pPr>
+      <w:rPr>
+        <w:rFonts w:ascii="Wingdings" w:hAnsi="Wingdings" w:hint="default"/>
+      </w:rPr>
+    </w:lvl>
+    <w:lvl w:ilvl="3" w:tplc="040E0001" w:tentative="1">
+      <w:start w:val="1"/>
+      <w:numFmt w:val="bullet"/>
+      <w:lvlText w:val=""/>
+      <w:lvlJc w:val="left"/>
+      <w:pPr>
+        <w:ind w:left="3334" w:hanging="360"/>
+      </w:pPr>
+      <w:rPr>
+        <w:rFonts w:ascii="Symbol" w:hAnsi="Symbol" w:hint="default"/>
+      </w:rPr>
+    </w:lvl>
+    <w:lvl w:ilvl="4" w:tplc="040E0003" w:tentative="1">
+      <w:start w:val="1"/>
+      <w:numFmt w:val="bullet"/>
+      <w:lvlText w:val="o"/>
+      <w:lvlJc w:val="left"/>
+      <w:pPr>
+        <w:ind w:left="4054" w:hanging="360"/>
+      </w:pPr>
+      <w:rPr>
+        <w:rFonts w:ascii="Courier New" w:hAnsi="Courier New" w:cs="Courier New" w:hint="default"/>
+      </w:rPr>
+    </w:lvl>
+    <w:lvl w:ilvl="5" w:tplc="040E0005" w:tentative="1">
+      <w:start w:val="1"/>
+      <w:numFmt w:val="bullet"/>
+      <w:lvlText w:val=""/>
+      <w:lvlJc w:val="left"/>
+      <w:pPr>
+        <w:ind w:left="4774" w:hanging="360"/>
+      </w:pPr>
+      <w:rPr>
+        <w:rFonts w:ascii="Wingdings" w:hAnsi="Wingdings" w:hint="default"/>
+      </w:rPr>
+    </w:lvl>
+    <w:lvl w:ilvl="6" w:tplc="040E0001" w:tentative="1">
+      <w:start w:val="1"/>
+      <w:numFmt w:val="bullet"/>
+      <w:lvlText w:val=""/>
+      <w:lvlJc w:val="left"/>
+      <w:pPr>
+        <w:ind w:left="5494" w:hanging="360"/>
+      </w:pPr>
+      <w:rPr>
+        <w:rFonts w:ascii="Symbol" w:hAnsi="Symbol" w:hint="default"/>
+      </w:rPr>
+    </w:lvl>
+    <w:lvl w:ilvl="7" w:tplc="040E0003" w:tentative="1">
+      <w:start w:val="1"/>
+      <w:numFmt w:val="bullet"/>
+      <w:lvlText w:val="o"/>
+      <w:lvlJc w:val="left"/>
+      <w:pPr>
+        <w:ind w:left="6214" w:hanging="360"/>
+      </w:pPr>
+      <w:rPr>
+        <w:rFonts w:ascii="Courier New" w:hAnsi="Courier New" w:cs="Courier New" w:hint="default"/>
+      </w:rPr>
+    </w:lvl>
+    <w:lvl w:ilvl="8" w:tplc="040E0005" w:tentative="1">
+      <w:start w:val="1"/>
+      <w:numFmt w:val="bullet"/>
+      <w:lvlText w:val=""/>
+      <w:lvlJc w:val="left"/>
+      <w:pPr>
+        <w:ind w:left="6934" w:hanging="360"/>
+      </w:pPr>
+      <w:rPr>
+        <w:rFonts w:ascii="Wingdings" w:hAnsi="Wingdings" w:hint="default"/>
+      </w:rPr>
+    </w:lvl>
+  </w:abstractNum>
+  <w:abstractNum w:abstractNumId="4" w15:restartNumberingAfterBreak="0">
     <w:nsid w:val="3C1B28B5"/>
     <w:multiLevelType w:val="hybridMultilevel"/>
     <w:tmpl w:val="DA5453E4"/>
@@ -2137,7 +3837,7 @@
       </w:rPr>
     </w:lvl>
   </w:abstractNum>
-  <w:abstractNum w:abstractNumId="1" w15:restartNumberingAfterBreak="0">
+  <w:abstractNum w:abstractNumId="5" w15:restartNumberingAfterBreak="0">
     <w:nsid w:val="61C92CDA"/>
     <w:multiLevelType w:val="hybridMultilevel"/>
     <w:tmpl w:val="E3E2DEB2"/>
@@ -2250,11 +3950,228 @@
       </w:rPr>
     </w:lvl>
   </w:abstractNum>
+  <w:abstractNum w:abstractNumId="6" w15:restartNumberingAfterBreak="0">
+    <w:nsid w:val="7372201A"/>
+    <w:multiLevelType w:val="hybridMultilevel"/>
+    <w:tmpl w:val="6450EA10"/>
+    <w:lvl w:ilvl="0" w:tplc="4A643BC2">
+      <w:start w:val="1"/>
+      <w:numFmt w:val="bullet"/>
+      <w:lvlText w:val=""/>
+      <w:lvlJc w:val="left"/>
+      <w:pPr>
+        <w:ind w:left="1628" w:hanging="360"/>
+      </w:pPr>
+      <w:rPr>
+        <w:rFonts w:ascii="Symbol" w:hAnsi="Symbol" w:hint="default"/>
+      </w:rPr>
+    </w:lvl>
+    <w:lvl w:ilvl="1" w:tplc="040E0003" w:tentative="1">
+      <w:start w:val="1"/>
+      <w:numFmt w:val="bullet"/>
+      <w:lvlText w:val="o"/>
+      <w:lvlJc w:val="left"/>
+      <w:pPr>
+        <w:ind w:left="1894" w:hanging="360"/>
+      </w:pPr>
+      <w:rPr>
+        <w:rFonts w:ascii="Courier New" w:hAnsi="Courier New" w:cs="Courier New" w:hint="default"/>
+      </w:rPr>
+    </w:lvl>
+    <w:lvl w:ilvl="2" w:tplc="040E0005" w:tentative="1">
+      <w:start w:val="1"/>
+      <w:numFmt w:val="bullet"/>
+      <w:lvlText w:val=""/>
+      <w:lvlJc w:val="left"/>
+      <w:pPr>
+        <w:ind w:left="2614" w:hanging="360"/>
+      </w:pPr>
+      <w:rPr>
+        <w:rFonts w:ascii="Wingdings" w:hAnsi="Wingdings" w:hint="default"/>
+      </w:rPr>
+    </w:lvl>
+    <w:lvl w:ilvl="3" w:tplc="040E0001" w:tentative="1">
+      <w:start w:val="1"/>
+      <w:numFmt w:val="bullet"/>
+      <w:lvlText w:val=""/>
+      <w:lvlJc w:val="left"/>
+      <w:pPr>
+        <w:ind w:left="3334" w:hanging="360"/>
+      </w:pPr>
+      <w:rPr>
+        <w:rFonts w:ascii="Symbol" w:hAnsi="Symbol" w:hint="default"/>
+      </w:rPr>
+    </w:lvl>
+    <w:lvl w:ilvl="4" w:tplc="040E0003" w:tentative="1">
+      <w:start w:val="1"/>
+      <w:numFmt w:val="bullet"/>
+      <w:lvlText w:val="o"/>
+      <w:lvlJc w:val="left"/>
+      <w:pPr>
+        <w:ind w:left="4054" w:hanging="360"/>
+      </w:pPr>
+      <w:rPr>
+        <w:rFonts w:ascii="Courier New" w:hAnsi="Courier New" w:cs="Courier New" w:hint="default"/>
+      </w:rPr>
+    </w:lvl>
+    <w:lvl w:ilvl="5" w:tplc="040E0005" w:tentative="1">
+      <w:start w:val="1"/>
+      <w:numFmt w:val="bullet"/>
+      <w:lvlText w:val=""/>
+      <w:lvlJc w:val="left"/>
+      <w:pPr>
+        <w:ind w:left="4774" w:hanging="360"/>
+      </w:pPr>
+      <w:rPr>
+        <w:rFonts w:ascii="Wingdings" w:hAnsi="Wingdings" w:hint="default"/>
+      </w:rPr>
+    </w:lvl>
+    <w:lvl w:ilvl="6" w:tplc="040E0001" w:tentative="1">
+      <w:start w:val="1"/>
+      <w:numFmt w:val="bullet"/>
+      <w:lvlText w:val=""/>
+      <w:lvlJc w:val="left"/>
+      <w:pPr>
+        <w:ind w:left="5494" w:hanging="360"/>
+      </w:pPr>
+      <w:rPr>
+        <w:rFonts w:ascii="Symbol" w:hAnsi="Symbol" w:hint="default"/>
+      </w:rPr>
+    </w:lvl>
+    <w:lvl w:ilvl="7" w:tplc="040E0003" w:tentative="1">
+      <w:start w:val="1"/>
+      <w:numFmt w:val="bullet"/>
+      <w:lvlText w:val="o"/>
+      <w:lvlJc w:val="left"/>
+      <w:pPr>
+        <w:ind w:left="6214" w:hanging="360"/>
+      </w:pPr>
+      <w:rPr>
+        <w:rFonts w:ascii="Courier New" w:hAnsi="Courier New" w:cs="Courier New" w:hint="default"/>
+      </w:rPr>
+    </w:lvl>
+    <w:lvl w:ilvl="8" w:tplc="040E0005" w:tentative="1">
+      <w:start w:val="1"/>
+      <w:numFmt w:val="bullet"/>
+      <w:lvlText w:val=""/>
+      <w:lvlJc w:val="left"/>
+      <w:pPr>
+        <w:ind w:left="6934" w:hanging="360"/>
+      </w:pPr>
+      <w:rPr>
+        <w:rFonts w:ascii="Wingdings" w:hAnsi="Wingdings" w:hint="default"/>
+      </w:rPr>
+    </w:lvl>
+  </w:abstractNum>
+  <w:abstractNum w:abstractNumId="7" w15:restartNumberingAfterBreak="0">
+    <w:nsid w:val="78E95573"/>
+    <w:multiLevelType w:val="hybridMultilevel"/>
+    <w:tmpl w:val="A9500640"/>
+    <w:lvl w:ilvl="0" w:tplc="8E1C5FFE">
+      <w:start w:val="1"/>
+      <w:numFmt w:val="decimal"/>
+      <w:lvlText w:val="%1."/>
+      <w:lvlJc w:val="left"/>
+      <w:pPr>
+        <w:ind w:left="720" w:hanging="360"/>
+      </w:pPr>
+    </w:lvl>
+    <w:lvl w:ilvl="1" w:tplc="040E0019" w:tentative="1">
+      <w:start w:val="1"/>
+      <w:numFmt w:val="lowerLetter"/>
+      <w:lvlText w:val="%2."/>
+      <w:lvlJc w:val="left"/>
+      <w:pPr>
+        <w:ind w:left="1440" w:hanging="360"/>
+      </w:pPr>
+    </w:lvl>
+    <w:lvl w:ilvl="2" w:tplc="040E001B" w:tentative="1">
+      <w:start w:val="1"/>
+      <w:numFmt w:val="lowerRoman"/>
+      <w:lvlText w:val="%3."/>
+      <w:lvlJc w:val="right"/>
+      <w:pPr>
+        <w:ind w:left="2160" w:hanging="180"/>
+      </w:pPr>
+    </w:lvl>
+    <w:lvl w:ilvl="3" w:tplc="040E000F" w:tentative="1">
+      <w:start w:val="1"/>
+      <w:numFmt w:val="decimal"/>
+      <w:lvlText w:val="%4."/>
+      <w:lvlJc w:val="left"/>
+      <w:pPr>
+        <w:ind w:left="2880" w:hanging="360"/>
+      </w:pPr>
+    </w:lvl>
+    <w:lvl w:ilvl="4" w:tplc="040E0019" w:tentative="1">
+      <w:start w:val="1"/>
+      <w:numFmt w:val="lowerLetter"/>
+      <w:lvlText w:val="%5."/>
+      <w:lvlJc w:val="left"/>
+      <w:pPr>
+        <w:ind w:left="3600" w:hanging="360"/>
+      </w:pPr>
+    </w:lvl>
+    <w:lvl w:ilvl="5" w:tplc="040E001B" w:tentative="1">
+      <w:start w:val="1"/>
+      <w:numFmt w:val="lowerRoman"/>
+      <w:lvlText w:val="%6."/>
+      <w:lvlJc w:val="right"/>
+      <w:pPr>
+        <w:ind w:left="4320" w:hanging="180"/>
+      </w:pPr>
+    </w:lvl>
+    <w:lvl w:ilvl="6" w:tplc="040E000F" w:tentative="1">
+      <w:start w:val="1"/>
+      <w:numFmt w:val="decimal"/>
+      <w:lvlText w:val="%7."/>
+      <w:lvlJc w:val="left"/>
+      <w:pPr>
+        <w:ind w:left="5040" w:hanging="360"/>
+      </w:pPr>
+    </w:lvl>
+    <w:lvl w:ilvl="7" w:tplc="040E0019" w:tentative="1">
+      <w:start w:val="1"/>
+      <w:numFmt w:val="lowerLetter"/>
+      <w:lvlText w:val="%8."/>
+      <w:lvlJc w:val="left"/>
+      <w:pPr>
+        <w:ind w:left="5760" w:hanging="360"/>
+      </w:pPr>
+    </w:lvl>
+    <w:lvl w:ilvl="8" w:tplc="040E001B" w:tentative="1">
+      <w:start w:val="1"/>
+      <w:numFmt w:val="lowerRoman"/>
+      <w:lvlText w:val="%9."/>
+      <w:lvlJc w:val="right"/>
+      <w:pPr>
+        <w:ind w:left="6480" w:hanging="180"/>
+      </w:pPr>
+    </w:lvl>
+  </w:abstractNum>
   <w:num w:numId="1">
+    <w:abstractNumId w:val="4"/>
+  </w:num>
+  <w:num w:numId="2">
+    <w:abstractNumId w:val="5"/>
+  </w:num>
+  <w:num w:numId="3">
     <w:abstractNumId w:val="0"/>
   </w:num>
-  <w:num w:numId="2">
+  <w:num w:numId="4">
+    <w:abstractNumId w:val="7"/>
+  </w:num>
+  <w:num w:numId="5">
+    <w:abstractNumId w:val="3"/>
+  </w:num>
+  <w:num w:numId="6">
+    <w:abstractNumId w:val="2"/>
+  </w:num>
+  <w:num w:numId="7">
     <w:abstractNumId w:val="1"/>
+  </w:num>
+  <w:num w:numId="8">
+    <w:abstractNumId w:val="6"/>
   </w:num>
 </w:numbering>
 </file>
@@ -2666,7 +4583,7 @@
     <w:link w:val="Cmsor1Char"/>
     <w:uiPriority w:val="9"/>
     <w:qFormat/>
-    <w:rsid w:val="000D18F0"/>
+    <w:rsid w:val="00421C4E"/>
     <w:pPr>
       <w:keepNext/>
       <w:keepLines/>
@@ -2674,7 +4591,7 @@
       <w:outlineLvl w:val="0"/>
     </w:pPr>
     <w:rPr>
-      <w:rFonts w:asciiTheme="majorHAnsi" w:eastAsiaTheme="majorEastAsia" w:hAnsiTheme="majorHAnsi" w:cstheme="majorBidi"/>
+      <w:rFonts w:eastAsiaTheme="majorEastAsia" w:cstheme="majorBidi"/>
       <w:b/>
       <w:caps/>
       <w:color w:val="auto"/>
@@ -2690,15 +4607,15 @@
     <w:uiPriority w:val="9"/>
     <w:unhideWhenUsed/>
     <w:qFormat/>
-    <w:rsid w:val="00D37F49"/>
+    <w:rsid w:val="00421C4E"/>
     <w:pPr>
       <w:keepNext/>
       <w:keepLines/>
-      <w:spacing w:before="120" w:after="240"/>
+      <w:spacing w:before="240" w:after="240"/>
       <w:outlineLvl w:val="1"/>
     </w:pPr>
     <w:rPr>
-      <w:rFonts w:asciiTheme="majorHAnsi" w:eastAsiaTheme="majorEastAsia" w:hAnsiTheme="majorHAnsi" w:cstheme="majorBidi"/>
+      <w:rFonts w:eastAsiaTheme="majorEastAsia" w:cstheme="majorBidi"/>
       <w:b/>
       <w:color w:val="auto"/>
       <w:sz w:val="26"/>
@@ -2713,15 +4630,16 @@
     <w:uiPriority w:val="9"/>
     <w:unhideWhenUsed/>
     <w:qFormat/>
-    <w:rsid w:val="00D37F49"/>
+    <w:rsid w:val="00FD360D"/>
     <w:pPr>
       <w:keepNext/>
       <w:keepLines/>
       <w:spacing w:before="40" w:after="120"/>
+      <w:ind w:firstLine="284"/>
       <w:outlineLvl w:val="2"/>
     </w:pPr>
     <w:rPr>
-      <w:rFonts w:asciiTheme="majorHAnsi" w:eastAsiaTheme="majorEastAsia" w:hAnsiTheme="majorHAnsi" w:cstheme="majorBidi"/>
+      <w:rFonts w:eastAsiaTheme="majorEastAsia" w:cstheme="majorBidi"/>
       <w:b/>
       <w:color w:val="auto"/>
       <w:szCs w:val="24"/>
@@ -2795,9 +4713,9 @@
     <w:basedOn w:val="Norml"/>
     <w:link w:val="SzvegestartalomChar"/>
     <w:qFormat/>
-    <w:rsid w:val="000D18F0"/>
+    <w:rsid w:val="00AF2EAF"/>
     <w:pPr>
-      <w:spacing w:line="360" w:lineRule="auto"/>
+      <w:spacing w:after="120" w:line="360" w:lineRule="auto"/>
       <w:ind w:firstLine="454"/>
       <w:jc w:val="both"/>
     </w:pPr>
@@ -2822,7 +4740,7 @@
     <w:name w:val="Szöveges tartalom Char"/>
     <w:basedOn w:val="Bekezdsalapbettpusa"/>
     <w:link w:val="Szvegestartalom"/>
-    <w:rsid w:val="000D18F0"/>
+    <w:rsid w:val="00AF2EAF"/>
     <w:rPr>
       <w:rFonts w:ascii="Times New Roman" w:eastAsia="Calibri" w:hAnsi="Times New Roman" w:cs="Calibri"/>
       <w:color w:val="000000"/>
@@ -2921,9 +4839,9 @@
     <w:basedOn w:val="Bekezdsalapbettpusa"/>
     <w:link w:val="Cmsor1"/>
     <w:uiPriority w:val="9"/>
-    <w:rsid w:val="000D18F0"/>
+    <w:rsid w:val="00FC2589"/>
     <w:rPr>
-      <w:rFonts w:asciiTheme="majorHAnsi" w:eastAsiaTheme="majorEastAsia" w:hAnsiTheme="majorHAnsi" w:cstheme="majorBidi"/>
+      <w:rFonts w:ascii="Times New Roman" w:eastAsiaTheme="majorEastAsia" w:hAnsi="Times New Roman" w:cstheme="majorBidi"/>
       <w:b/>
       <w:caps/>
       <w:sz w:val="32"/>
@@ -2989,9 +4907,9 @@
     <w:basedOn w:val="Bekezdsalapbettpusa"/>
     <w:link w:val="Cmsor2"/>
     <w:uiPriority w:val="9"/>
-    <w:rsid w:val="00D37F49"/>
+    <w:rsid w:val="00FC2589"/>
     <w:rPr>
-      <w:rFonts w:asciiTheme="majorHAnsi" w:eastAsiaTheme="majorEastAsia" w:hAnsiTheme="majorHAnsi" w:cstheme="majorBidi"/>
+      <w:rFonts w:ascii="Times New Roman" w:eastAsiaTheme="majorEastAsia" w:hAnsi="Times New Roman" w:cstheme="majorBidi"/>
       <w:b/>
       <w:sz w:val="26"/>
       <w:szCs w:val="26"/>
@@ -3052,9 +4970,9 @@
     <w:basedOn w:val="Bekezdsalapbettpusa"/>
     <w:link w:val="Cmsor3"/>
     <w:uiPriority w:val="9"/>
-    <w:rsid w:val="00D37F49"/>
+    <w:rsid w:val="00FD360D"/>
     <w:rPr>
-      <w:rFonts w:asciiTheme="majorHAnsi" w:eastAsiaTheme="majorEastAsia" w:hAnsiTheme="majorHAnsi" w:cstheme="majorBidi"/>
+      <w:rFonts w:ascii="Times New Roman" w:eastAsiaTheme="majorEastAsia" w:hAnsi="Times New Roman" w:cstheme="majorBidi"/>
       <w:b/>
       <w:sz w:val="24"/>
       <w:szCs w:val="24"/>
@@ -3077,6 +4995,7 @@
   <w:style w:type="paragraph" w:styleId="Listaszerbekezds">
     <w:name w:val="List Paragraph"/>
     <w:basedOn w:val="Norml"/>
+    <w:link w:val="ListaszerbekezdsChar"/>
     <w:uiPriority w:val="34"/>
     <w:qFormat/>
     <w:rsid w:val="00D37F49"/>
@@ -3097,6 +5016,51 @@
       <w:spacing w:after="100"/>
       <w:ind w:left="480"/>
     </w:pPr>
+  </w:style>
+  <w:style w:type="paragraph" w:styleId="Irodalomjegyzk">
+    <w:name w:val="Bibliography"/>
+    <w:basedOn w:val="Norml"/>
+    <w:next w:val="Norml"/>
+    <w:uiPriority w:val="37"/>
+    <w:unhideWhenUsed/>
+    <w:rsid w:val="00976A17"/>
+  </w:style>
+  <w:style w:type="paragraph" w:customStyle="1" w:styleId="Felsorolas">
+    <w:name w:val="Felsorolas"/>
+    <w:basedOn w:val="Listaszerbekezds"/>
+    <w:link w:val="FelsorolasChar"/>
+    <w:qFormat/>
+    <w:rsid w:val="00693A8B"/>
+    <w:pPr>
+      <w:numPr>
+        <w:numId w:val="7"/>
+      </w:numPr>
+      <w:spacing w:line="360" w:lineRule="auto"/>
+      <w:ind w:hanging="357"/>
+    </w:pPr>
+  </w:style>
+  <w:style w:type="character" w:customStyle="1" w:styleId="ListaszerbekezdsChar">
+    <w:name w:val="Listaszerű bekezdés Char"/>
+    <w:basedOn w:val="Bekezdsalapbettpusa"/>
+    <w:link w:val="Listaszerbekezds"/>
+    <w:uiPriority w:val="34"/>
+    <w:rsid w:val="00693A8B"/>
+    <w:rPr>
+      <w:rFonts w:ascii="Times New Roman" w:eastAsia="Calibri" w:hAnsi="Times New Roman" w:cs="Calibri"/>
+      <w:color w:val="000000"/>
+      <w:sz w:val="24"/>
+    </w:rPr>
+  </w:style>
+  <w:style w:type="character" w:customStyle="1" w:styleId="FelsorolasChar">
+    <w:name w:val="Felsorolas Char"/>
+    <w:basedOn w:val="ListaszerbekezdsChar"/>
+    <w:link w:val="Felsorolas"/>
+    <w:rsid w:val="00693A8B"/>
+    <w:rPr>
+      <w:rFonts w:ascii="Times New Roman" w:eastAsia="Calibri" w:hAnsi="Times New Roman" w:cs="Calibri"/>
+      <w:color w:val="000000"/>
+      <w:sz w:val="24"/>
+    </w:rPr>
   </w:style>
 </w:styles>
 </file>
@@ -3363,11 +5327,41 @@
 </file>
 
 <file path=customXml/item1.xml><?xml version="1.0" encoding="utf-8"?>
-<b:Sources xmlns:b="http://schemas.openxmlformats.org/officeDocument/2006/bibliography" xmlns="http://schemas.openxmlformats.org/officeDocument/2006/bibliography" SelectedStyle="\APASixthEditionOfficeOnline.xsl" StyleName="APA" Version="6"/>
+<b:Sources xmlns:b="http://schemas.openxmlformats.org/officeDocument/2006/bibliography" xmlns="http://schemas.openxmlformats.org/officeDocument/2006/bibliography" SelectedStyle="\APASixthEditionOfficeOnline.xsl" StyleName="APA" Version="6">
+  <b:Source>
+    <b:Tag>jav20</b:Tag>
+    <b:SourceType>InternetSite</b:SourceType>
+    <b:Guid>{9E39D837-4024-4F02-9D53-02A545A92682}</b:Guid>
+    <b:Title>javaTpoint</b:Title>
+    <b:Year>2020</b:Year>
+    <b:Month>április</b:Month>
+    <b:URL>https://www.javatpoint.com/</b:URL>
+    <b:RefOrder>1</b:RefOrder>
+  </b:Source>
+  <b:Source>
+    <b:Tag>SFJ</b:Tag>
+    <b:SourceType>InternetSite</b:SourceType>
+    <b:Guid>{91CC402E-36F9-4D2B-97EE-1E1A5EA2DC05}</b:Guid>
+    <b:Author>
+      <b:Author>
+        <b:NameList>
+          <b:Person>
+            <b:Last>SanFranciscobólJöttem</b:Last>
+          </b:Person>
+        </b:NameList>
+      </b:Author>
+    </b:Author>
+    <b:Title>SFJ</b:Title>
+    <b:Year>2020</b:Year>
+    <b:Month>március</b:Month>
+    <b:URL>https://sanfranciscoboljottem.com/</b:URL>
+    <b:RefOrder>2</b:RefOrder>
+  </b:Source>
+</b:Sources>
 </file>
 
 <file path=customXml/itemProps1.xml><?xml version="1.0" encoding="utf-8"?>
-<ds:datastoreItem xmlns:ds="http://schemas.openxmlformats.org/officeDocument/2006/customXml" ds:itemID="{BF485F3A-5599-498D-ACF5-1EEF105580C8}">
+<ds:datastoreItem xmlns:ds="http://schemas.openxmlformats.org/officeDocument/2006/customXml" ds:itemID="{10EAF997-6902-4102-AC0F-C8923966C62B}">
   <ds:schemaRefs>
     <ds:schemaRef ds:uri="http://schemas.openxmlformats.org/officeDocument/2006/bibliography"/>
   </ds:schemaRefs>

</xml_diff>

<commit_message>
új ügyfél felvétele frontend
</commit_message>
<xml_diff>
--- a/Zarodolgozat_dokumentacio.docx
+++ b/Zarodolgozat_dokumentacio.docx
@@ -1,6 +1,6 @@
 
 <file path=word/document.xml><?xml version="1.0" encoding="utf-8"?>
-<w:document xmlns:wpc="http://schemas.microsoft.com/office/word/2010/wordprocessingCanvas" xmlns:cx="http://schemas.microsoft.com/office/drawing/2014/chartex" xmlns:mc="http://schemas.openxmlformats.org/markup-compatibility/2006" xmlns:o="urn:schemas-microsoft-com:office:office" xmlns:r="http://schemas.openxmlformats.org/officeDocument/2006/relationships" xmlns:m="http://schemas.openxmlformats.org/officeDocument/2006/math" xmlns:v="urn:schemas-microsoft-com:vml" xmlns:wp14="http://schemas.microsoft.com/office/word/2010/wordprocessingDrawing" xmlns:wp="http://schemas.openxmlformats.org/drawingml/2006/wordprocessingDrawing" xmlns:w10="urn:schemas-microsoft-com:office:word" xmlns:w="http://schemas.openxmlformats.org/wordprocessingml/2006/main" xmlns:w14="http://schemas.microsoft.com/office/word/2010/wordml" xmlns:w15="http://schemas.microsoft.com/office/word/2012/wordml" xmlns:w16se="http://schemas.microsoft.com/office/word/2015/wordml/symex" xmlns:wpg="http://schemas.microsoft.com/office/word/2010/wordprocessingGroup" xmlns:wpi="http://schemas.microsoft.com/office/word/2010/wordprocessingInk" xmlns:wne="http://schemas.microsoft.com/office/word/2006/wordml" xmlns:wps="http://schemas.microsoft.com/office/word/2010/wordprocessingShape" mc:Ignorable="w14 w15 w16se wp14">
+<w:document xmlns:wpc="http://schemas.microsoft.com/office/word/2010/wordprocessingCanvas" xmlns:cx="http://schemas.microsoft.com/office/drawing/2014/chartex" xmlns:cx1="http://schemas.microsoft.com/office/drawing/2015/9/8/chartex" xmlns:mc="http://schemas.openxmlformats.org/markup-compatibility/2006" xmlns:o="urn:schemas-microsoft-com:office:office" xmlns:r="http://schemas.openxmlformats.org/officeDocument/2006/relationships" xmlns:m="http://schemas.openxmlformats.org/officeDocument/2006/math" xmlns:v="urn:schemas-microsoft-com:vml" xmlns:wp14="http://schemas.microsoft.com/office/word/2010/wordprocessingDrawing" xmlns:wp="http://schemas.openxmlformats.org/drawingml/2006/wordprocessingDrawing" xmlns:w10="urn:schemas-microsoft-com:office:word" xmlns:w="http://schemas.openxmlformats.org/wordprocessingml/2006/main" xmlns:w14="http://schemas.microsoft.com/office/word/2010/wordml" xmlns:w15="http://schemas.microsoft.com/office/word/2012/wordml" xmlns:w16se="http://schemas.microsoft.com/office/word/2015/wordml/symex" xmlns:wpg="http://schemas.microsoft.com/office/word/2010/wordprocessingGroup" xmlns:wpi="http://schemas.microsoft.com/office/word/2010/wordprocessingInk" xmlns:wne="http://schemas.microsoft.com/office/word/2006/wordml" xmlns:wps="http://schemas.microsoft.com/office/word/2010/wordprocessingShape" mc:Ignorable="w14 w15 w16se wp14">
   <w:body>
     <w:p>
       <w:pPr>
@@ -404,7 +404,7 @@
           <w:r>
             <w:fldChar w:fldCharType="separate"/>
           </w:r>
-          <w:hyperlink w:anchor="_Toc37614807" w:history="1">
+          <w:hyperlink w:anchor="_Toc37950513" w:history="1">
             <w:r>
               <w:rPr>
                 <w:rStyle w:val="Hiperhivatkozs"/>
@@ -431,7 +431,7 @@
                 <w:noProof/>
                 <w:webHidden/>
               </w:rPr>
-              <w:instrText xml:space="preserve"> PAGEREF _Toc37614807 \h </w:instrText>
+              <w:instrText xml:space="preserve"> PAGEREF _Toc37950513 \h </w:instrText>
             </w:r>
             <w:r>
               <w:rPr>
@@ -451,7 +451,7 @@
                 <w:noProof/>
                 <w:webHidden/>
               </w:rPr>
-              <w:t>2</w:t>
+              <w:t>5</w:t>
             </w:r>
             <w:r>
               <w:rPr>
@@ -475,7 +475,7 @@
               <w:sz w:val="22"/>
             </w:rPr>
           </w:pPr>
-          <w:hyperlink w:anchor="_Toc37614808" w:history="1">
+          <w:hyperlink w:anchor="_Toc37950514" w:history="1">
             <w:r>
               <w:rPr>
                 <w:rStyle w:val="Hiperhivatkozs"/>
@@ -502,7 +502,7 @@
                 <w:noProof/>
                 <w:webHidden/>
               </w:rPr>
-              <w:instrText xml:space="preserve"> PAGEREF _Toc37614808 \h </w:instrText>
+              <w:instrText xml:space="preserve"> PAGEREF _Toc37950514 \h </w:instrText>
             </w:r>
             <w:r>
               <w:rPr>
@@ -522,7 +522,7 @@
                 <w:noProof/>
                 <w:webHidden/>
               </w:rPr>
-              <w:t>2</w:t>
+              <w:t>5</w:t>
             </w:r>
             <w:r>
               <w:rPr>
@@ -546,7 +546,7 @@
               <w:sz w:val="22"/>
             </w:rPr>
           </w:pPr>
-          <w:hyperlink w:anchor="_Toc37614809" w:history="1">
+          <w:hyperlink w:anchor="_Toc37950515" w:history="1">
             <w:r>
               <w:rPr>
                 <w:rStyle w:val="Hiperhivatkozs"/>
@@ -573,7 +573,7 @@
                 <w:noProof/>
                 <w:webHidden/>
               </w:rPr>
-              <w:instrText xml:space="preserve"> PAGEREF _Toc37614809 \h </w:instrText>
+              <w:instrText xml:space="preserve"> PAGEREF _Toc37950515 \h </w:instrText>
             </w:r>
             <w:r>
               <w:rPr>
@@ -593,7 +593,7 @@
                 <w:noProof/>
                 <w:webHidden/>
               </w:rPr>
-              <w:t>2</w:t>
+              <w:t>5</w:t>
             </w:r>
             <w:r>
               <w:rPr>
@@ -617,7 +617,7 @@
               <w:sz w:val="22"/>
             </w:rPr>
           </w:pPr>
-          <w:hyperlink w:anchor="_Toc37614810" w:history="1">
+          <w:hyperlink w:anchor="_Toc37950516" w:history="1">
             <w:r>
               <w:rPr>
                 <w:rStyle w:val="Hiperhivatkozs"/>
@@ -644,7 +644,7 @@
                 <w:noProof/>
                 <w:webHidden/>
               </w:rPr>
-              <w:instrText xml:space="preserve"> PAGEREF _Toc37614810 \h </w:instrText>
+              <w:instrText xml:space="preserve"> PAGEREF _Toc37950516 \h </w:instrText>
             </w:r>
             <w:r>
               <w:rPr>
@@ -664,7 +664,7 @@
                 <w:noProof/>
                 <w:webHidden/>
               </w:rPr>
-              <w:t>2</w:t>
+              <w:t>6</w:t>
             </w:r>
             <w:r>
               <w:rPr>
@@ -688,13 +688,13 @@
               <w:sz w:val="22"/>
             </w:rPr>
           </w:pPr>
-          <w:hyperlink w:anchor="_Toc37614811" w:history="1">
+          <w:hyperlink w:anchor="_Toc37950517" w:history="1">
             <w:r>
               <w:rPr>
                 <w:rStyle w:val="Hiperhivatkozs"/>
                 <w:noProof/>
               </w:rPr>
-              <w:t>Webalkalmazás</w:t>
+              <w:t>Rendszerigény</w:t>
             </w:r>
             <w:r>
               <w:rPr>
@@ -715,7 +715,7 @@
                 <w:noProof/>
                 <w:webHidden/>
               </w:rPr>
-              <w:instrText xml:space="preserve"> PAGEREF _Toc37614811 \h </w:instrText>
+              <w:instrText xml:space="preserve"> PAGEREF _Toc37950517 \h </w:instrText>
             </w:r>
             <w:r>
               <w:rPr>
@@ -735,7 +735,433 @@
                 <w:noProof/>
                 <w:webHidden/>
               </w:rPr>
-              <w:t>2</w:t>
+              <w:t>6</w:t>
+            </w:r>
+            <w:r>
+              <w:rPr>
+                <w:noProof/>
+                <w:webHidden/>
+              </w:rPr>
+              <w:fldChar w:fldCharType="end"/>
+            </w:r>
+          </w:hyperlink>
+        </w:p>
+        <w:p>
+          <w:pPr>
+            <w:pStyle w:val="TJ2"/>
+            <w:tabs>
+              <w:tab w:val="right" w:leader="dot" w:pos="8306"/>
+            </w:tabs>
+            <w:rPr>
+              <w:rFonts w:asciiTheme="minorHAnsi" w:eastAsiaTheme="minorEastAsia" w:hAnsiTheme="minorHAnsi" w:cstheme="minorBidi"/>
+              <w:noProof/>
+              <w:color w:val="auto"/>
+              <w:sz w:val="22"/>
+            </w:rPr>
+          </w:pPr>
+          <w:hyperlink w:anchor="_Toc37950518" w:history="1">
+            <w:r>
+              <w:rPr>
+                <w:rStyle w:val="Hiperhivatkozs"/>
+                <w:noProof/>
+              </w:rPr>
+              <w:t>Beüzemelés</w:t>
+            </w:r>
+            <w:r>
+              <w:rPr>
+                <w:noProof/>
+                <w:webHidden/>
+              </w:rPr>
+              <w:tab/>
+            </w:r>
+            <w:r>
+              <w:rPr>
+                <w:noProof/>
+                <w:webHidden/>
+              </w:rPr>
+              <w:fldChar w:fldCharType="begin"/>
+            </w:r>
+            <w:r>
+              <w:rPr>
+                <w:noProof/>
+                <w:webHidden/>
+              </w:rPr>
+              <w:instrText xml:space="preserve"> PAGEREF _Toc37950518 \h </w:instrText>
+            </w:r>
+            <w:r>
+              <w:rPr>
+                <w:noProof/>
+                <w:webHidden/>
+              </w:rPr>
+            </w:r>
+            <w:r>
+              <w:rPr>
+                <w:noProof/>
+                <w:webHidden/>
+              </w:rPr>
+              <w:fldChar w:fldCharType="separate"/>
+            </w:r>
+            <w:r>
+              <w:rPr>
+                <w:noProof/>
+                <w:webHidden/>
+              </w:rPr>
+              <w:t>6</w:t>
+            </w:r>
+            <w:r>
+              <w:rPr>
+                <w:noProof/>
+                <w:webHidden/>
+              </w:rPr>
+              <w:fldChar w:fldCharType="end"/>
+            </w:r>
+          </w:hyperlink>
+        </w:p>
+        <w:p>
+          <w:pPr>
+            <w:pStyle w:val="TJ2"/>
+            <w:tabs>
+              <w:tab w:val="right" w:leader="dot" w:pos="8306"/>
+            </w:tabs>
+            <w:rPr>
+              <w:rFonts w:asciiTheme="minorHAnsi" w:eastAsiaTheme="minorEastAsia" w:hAnsiTheme="minorHAnsi" w:cstheme="minorBidi"/>
+              <w:noProof/>
+              <w:color w:val="auto"/>
+              <w:sz w:val="22"/>
+            </w:rPr>
+          </w:pPr>
+          <w:hyperlink w:anchor="_Toc37950519" w:history="1">
+            <w:r>
+              <w:rPr>
+                <w:rStyle w:val="Hiperhivatkozs"/>
+                <w:noProof/>
+              </w:rPr>
+              <w:t>Jogosultsági szabályok</w:t>
+            </w:r>
+            <w:r>
+              <w:rPr>
+                <w:noProof/>
+                <w:webHidden/>
+              </w:rPr>
+              <w:tab/>
+            </w:r>
+            <w:r>
+              <w:rPr>
+                <w:noProof/>
+                <w:webHidden/>
+              </w:rPr>
+              <w:fldChar w:fldCharType="begin"/>
+            </w:r>
+            <w:r>
+              <w:rPr>
+                <w:noProof/>
+                <w:webHidden/>
+              </w:rPr>
+              <w:instrText xml:space="preserve"> PAGEREF _Toc37950519 \h </w:instrText>
+            </w:r>
+            <w:r>
+              <w:rPr>
+                <w:noProof/>
+                <w:webHidden/>
+              </w:rPr>
+            </w:r>
+            <w:r>
+              <w:rPr>
+                <w:noProof/>
+                <w:webHidden/>
+              </w:rPr>
+              <w:fldChar w:fldCharType="separate"/>
+            </w:r>
+            <w:r>
+              <w:rPr>
+                <w:noProof/>
+                <w:webHidden/>
+              </w:rPr>
+              <w:t>6</w:t>
+            </w:r>
+            <w:r>
+              <w:rPr>
+                <w:noProof/>
+                <w:webHidden/>
+              </w:rPr>
+              <w:fldChar w:fldCharType="end"/>
+            </w:r>
+          </w:hyperlink>
+        </w:p>
+        <w:p>
+          <w:pPr>
+            <w:pStyle w:val="TJ2"/>
+            <w:tabs>
+              <w:tab w:val="right" w:leader="dot" w:pos="8306"/>
+            </w:tabs>
+            <w:rPr>
+              <w:rFonts w:asciiTheme="minorHAnsi" w:eastAsiaTheme="minorEastAsia" w:hAnsiTheme="minorHAnsi" w:cstheme="minorBidi"/>
+              <w:noProof/>
+              <w:color w:val="auto"/>
+              <w:sz w:val="22"/>
+            </w:rPr>
+          </w:pPr>
+          <w:hyperlink w:anchor="_Toc37950520" w:history="1">
+            <w:r>
+              <w:rPr>
+                <w:rStyle w:val="Hiperhivatkozs"/>
+                <w:noProof/>
+              </w:rPr>
+              <w:t>Felhasználói felület elemei, funkciói</w:t>
+            </w:r>
+            <w:r>
+              <w:rPr>
+                <w:noProof/>
+                <w:webHidden/>
+              </w:rPr>
+              <w:tab/>
+            </w:r>
+            <w:r>
+              <w:rPr>
+                <w:noProof/>
+                <w:webHidden/>
+              </w:rPr>
+              <w:fldChar w:fldCharType="begin"/>
+            </w:r>
+            <w:r>
+              <w:rPr>
+                <w:noProof/>
+                <w:webHidden/>
+              </w:rPr>
+              <w:instrText xml:space="preserve"> PAGEREF _Toc37950520 \h </w:instrText>
+            </w:r>
+            <w:r>
+              <w:rPr>
+                <w:noProof/>
+                <w:webHidden/>
+              </w:rPr>
+            </w:r>
+            <w:r>
+              <w:rPr>
+                <w:noProof/>
+                <w:webHidden/>
+              </w:rPr>
+              <w:fldChar w:fldCharType="separate"/>
+            </w:r>
+            <w:r>
+              <w:rPr>
+                <w:noProof/>
+                <w:webHidden/>
+              </w:rPr>
+              <w:t>7</w:t>
+            </w:r>
+            <w:r>
+              <w:rPr>
+                <w:noProof/>
+                <w:webHidden/>
+              </w:rPr>
+              <w:fldChar w:fldCharType="end"/>
+            </w:r>
+          </w:hyperlink>
+        </w:p>
+        <w:p>
+          <w:pPr>
+            <w:pStyle w:val="TJ1"/>
+            <w:tabs>
+              <w:tab w:val="right" w:leader="dot" w:pos="8306"/>
+            </w:tabs>
+            <w:rPr>
+              <w:rFonts w:asciiTheme="minorHAnsi" w:eastAsiaTheme="minorEastAsia" w:hAnsiTheme="minorHAnsi" w:cstheme="minorBidi"/>
+              <w:noProof/>
+              <w:color w:val="auto"/>
+              <w:sz w:val="22"/>
+            </w:rPr>
+          </w:pPr>
+          <w:hyperlink w:anchor="_Toc37950521" w:history="1">
+            <w:r>
+              <w:rPr>
+                <w:rStyle w:val="Hiperhivatkozs"/>
+                <w:noProof/>
+              </w:rPr>
+              <w:t>Fejlesztői dokumentáció</w:t>
+            </w:r>
+            <w:r>
+              <w:rPr>
+                <w:noProof/>
+                <w:webHidden/>
+              </w:rPr>
+              <w:tab/>
+            </w:r>
+            <w:r>
+              <w:rPr>
+                <w:noProof/>
+                <w:webHidden/>
+              </w:rPr>
+              <w:fldChar w:fldCharType="begin"/>
+            </w:r>
+            <w:r>
+              <w:rPr>
+                <w:noProof/>
+                <w:webHidden/>
+              </w:rPr>
+              <w:instrText xml:space="preserve"> PAGEREF _Toc37950521 \h </w:instrText>
+            </w:r>
+            <w:r>
+              <w:rPr>
+                <w:noProof/>
+                <w:webHidden/>
+              </w:rPr>
+            </w:r>
+            <w:r>
+              <w:rPr>
+                <w:noProof/>
+                <w:webHidden/>
+              </w:rPr>
+              <w:fldChar w:fldCharType="separate"/>
+            </w:r>
+            <w:r>
+              <w:rPr>
+                <w:noProof/>
+                <w:webHidden/>
+              </w:rPr>
+              <w:t>8</w:t>
+            </w:r>
+            <w:r>
+              <w:rPr>
+                <w:noProof/>
+                <w:webHidden/>
+              </w:rPr>
+              <w:fldChar w:fldCharType="end"/>
+            </w:r>
+          </w:hyperlink>
+        </w:p>
+        <w:p>
+          <w:pPr>
+            <w:pStyle w:val="TJ2"/>
+            <w:tabs>
+              <w:tab w:val="right" w:leader="dot" w:pos="8306"/>
+            </w:tabs>
+            <w:rPr>
+              <w:rFonts w:asciiTheme="minorHAnsi" w:eastAsiaTheme="minorEastAsia" w:hAnsiTheme="minorHAnsi" w:cstheme="minorBidi"/>
+              <w:noProof/>
+              <w:color w:val="auto"/>
+              <w:sz w:val="22"/>
+            </w:rPr>
+          </w:pPr>
+          <w:hyperlink w:anchor="_Toc37950522" w:history="1">
+            <w:r>
+              <w:rPr>
+                <w:rStyle w:val="Hiperhivatkozs"/>
+                <w:noProof/>
+              </w:rPr>
+              <w:t>Rendszerterv</w:t>
+            </w:r>
+            <w:r>
+              <w:rPr>
+                <w:noProof/>
+                <w:webHidden/>
+              </w:rPr>
+              <w:tab/>
+            </w:r>
+            <w:r>
+              <w:rPr>
+                <w:noProof/>
+                <w:webHidden/>
+              </w:rPr>
+              <w:fldChar w:fldCharType="begin"/>
+            </w:r>
+            <w:r>
+              <w:rPr>
+                <w:noProof/>
+                <w:webHidden/>
+              </w:rPr>
+              <w:instrText xml:space="preserve"> PAGEREF _Toc37950522 \h </w:instrText>
+            </w:r>
+            <w:r>
+              <w:rPr>
+                <w:noProof/>
+                <w:webHidden/>
+              </w:rPr>
+            </w:r>
+            <w:r>
+              <w:rPr>
+                <w:noProof/>
+                <w:webHidden/>
+              </w:rPr>
+              <w:fldChar w:fldCharType="separate"/>
+            </w:r>
+            <w:r>
+              <w:rPr>
+                <w:noProof/>
+                <w:webHidden/>
+              </w:rPr>
+              <w:t>8</w:t>
+            </w:r>
+            <w:r>
+              <w:rPr>
+                <w:noProof/>
+                <w:webHidden/>
+              </w:rPr>
+              <w:fldChar w:fldCharType="end"/>
+            </w:r>
+          </w:hyperlink>
+        </w:p>
+        <w:p>
+          <w:pPr>
+            <w:pStyle w:val="TJ2"/>
+            <w:tabs>
+              <w:tab w:val="right" w:leader="dot" w:pos="8306"/>
+            </w:tabs>
+            <w:rPr>
+              <w:rFonts w:asciiTheme="minorHAnsi" w:eastAsiaTheme="minorEastAsia" w:hAnsiTheme="minorHAnsi" w:cstheme="minorBidi"/>
+              <w:noProof/>
+              <w:color w:val="auto"/>
+              <w:sz w:val="22"/>
+            </w:rPr>
+          </w:pPr>
+          <w:hyperlink w:anchor="_Toc37950523" w:history="1">
+            <w:r>
+              <w:rPr>
+                <w:rStyle w:val="Hiperhivatkozs"/>
+                <w:noProof/>
+              </w:rPr>
+              <w:t>Adatbázis terv</w:t>
+            </w:r>
+            <w:r>
+              <w:rPr>
+                <w:noProof/>
+                <w:webHidden/>
+              </w:rPr>
+              <w:tab/>
+            </w:r>
+            <w:r>
+              <w:rPr>
+                <w:noProof/>
+                <w:webHidden/>
+              </w:rPr>
+              <w:fldChar w:fldCharType="begin"/>
+            </w:r>
+            <w:r>
+              <w:rPr>
+                <w:noProof/>
+                <w:webHidden/>
+              </w:rPr>
+              <w:instrText xml:space="preserve"> PAGEREF _Toc37950523 \h </w:instrText>
+            </w:r>
+            <w:r>
+              <w:rPr>
+                <w:noProof/>
+                <w:webHidden/>
+              </w:rPr>
+            </w:r>
+            <w:r>
+              <w:rPr>
+                <w:noProof/>
+                <w:webHidden/>
+              </w:rPr>
+              <w:fldChar w:fldCharType="separate"/>
+            </w:r>
+            <w:r>
+              <w:rPr>
+                <w:noProof/>
+                <w:webHidden/>
+              </w:rPr>
+              <w:t>8</w:t>
             </w:r>
             <w:r>
               <w:rPr>
@@ -759,13 +1185,13 @@
               <w:sz w:val="22"/>
             </w:rPr>
           </w:pPr>
-          <w:hyperlink w:anchor="_Toc37614812" w:history="1">
+          <w:hyperlink w:anchor="_Toc37950524" w:history="1">
             <w:r>
               <w:rPr>
                 <w:rStyle w:val="Hiperhivatkozs"/>
                 <w:noProof/>
               </w:rPr>
-              <w:t>Rendszerigény</w:t>
+              <w:t>Adattáblák</w:t>
             </w:r>
             <w:r>
               <w:rPr>
@@ -786,7 +1212,7 @@
                 <w:noProof/>
                 <w:webHidden/>
               </w:rPr>
-              <w:instrText xml:space="preserve"> PAGEREF _Toc37614812 \h </w:instrText>
+              <w:instrText xml:space="preserve"> PAGEREF _Toc37950524 \h </w:instrText>
             </w:r>
             <w:r>
               <w:rPr>
@@ -806,7 +1232,7 @@
                 <w:noProof/>
                 <w:webHidden/>
               </w:rPr>
-              <w:t>2</w:t>
+              <w:t>8</w:t>
             </w:r>
             <w:r>
               <w:rPr>
@@ -830,13 +1256,13 @@
               <w:sz w:val="22"/>
             </w:rPr>
           </w:pPr>
-          <w:hyperlink w:anchor="_Toc37614813" w:history="1">
+          <w:hyperlink w:anchor="_Toc37950525" w:history="1">
             <w:r>
               <w:rPr>
                 <w:rStyle w:val="Hiperhivatkozs"/>
                 <w:noProof/>
               </w:rPr>
-              <w:t>Beüzemelés</w:t>
+              <w:t>Megvalósítás</w:t>
             </w:r>
             <w:r>
               <w:rPr>
@@ -857,7 +1283,7 @@
                 <w:noProof/>
                 <w:webHidden/>
               </w:rPr>
-              <w:instrText xml:space="preserve"> PAGEREF _Toc37614813 \h </w:instrText>
+              <w:instrText xml:space="preserve"> PAGEREF _Toc37950525 \h </w:instrText>
             </w:r>
             <w:r>
               <w:rPr>
@@ -877,78 +1303,7 @@
                 <w:noProof/>
                 <w:webHidden/>
               </w:rPr>
-              <w:t>2</w:t>
-            </w:r>
-            <w:r>
-              <w:rPr>
-                <w:noProof/>
-                <w:webHidden/>
-              </w:rPr>
-              <w:fldChar w:fldCharType="end"/>
-            </w:r>
-          </w:hyperlink>
-        </w:p>
-        <w:p>
-          <w:pPr>
-            <w:pStyle w:val="TJ3"/>
-            <w:tabs>
-              <w:tab w:val="right" w:leader="dot" w:pos="8306"/>
-            </w:tabs>
-            <w:rPr>
-              <w:rFonts w:asciiTheme="minorHAnsi" w:eastAsiaTheme="minorEastAsia" w:hAnsiTheme="minorHAnsi" w:cstheme="minorBidi"/>
-              <w:noProof/>
-              <w:color w:val="auto"/>
-              <w:sz w:val="22"/>
-            </w:rPr>
-          </w:pPr>
-          <w:hyperlink w:anchor="_Toc37614814" w:history="1">
-            <w:r>
-              <w:rPr>
-                <w:rStyle w:val="Hiperhivatkozs"/>
-                <w:noProof/>
-              </w:rPr>
-              <w:t>Felhasználói felület elemei, funkciói</w:t>
-            </w:r>
-            <w:r>
-              <w:rPr>
-                <w:noProof/>
-                <w:webHidden/>
-              </w:rPr>
-              <w:tab/>
-            </w:r>
-            <w:r>
-              <w:rPr>
-                <w:noProof/>
-                <w:webHidden/>
-              </w:rPr>
-              <w:fldChar w:fldCharType="begin"/>
-            </w:r>
-            <w:r>
-              <w:rPr>
-                <w:noProof/>
-                <w:webHidden/>
-              </w:rPr>
-              <w:instrText xml:space="preserve"> PAGEREF _Toc37614814 \h </w:instrText>
-            </w:r>
-            <w:r>
-              <w:rPr>
-                <w:noProof/>
-                <w:webHidden/>
-              </w:rPr>
-            </w:r>
-            <w:r>
-              <w:rPr>
-                <w:noProof/>
-                <w:webHidden/>
-              </w:rPr>
-              <w:fldChar w:fldCharType="separate"/>
-            </w:r>
-            <w:r>
-              <w:rPr>
-                <w:noProof/>
-                <w:webHidden/>
-              </w:rPr>
-              <w:t>2</w:t>
+              <w:t>8</w:t>
             </w:r>
             <w:r>
               <w:rPr>
@@ -972,13 +1327,13 @@
               <w:sz w:val="22"/>
             </w:rPr>
           </w:pPr>
-          <w:hyperlink w:anchor="_Toc37614815" w:history="1">
+          <w:hyperlink w:anchor="_Toc37950526" w:history="1">
             <w:r>
               <w:rPr>
                 <w:rStyle w:val="Hiperhivatkozs"/>
                 <w:noProof/>
               </w:rPr>
-              <w:t>Telefonos alkalmazás</w:t>
+              <w:t>Biztonság</w:t>
             </w:r>
             <w:r>
               <w:rPr>
@@ -999,7 +1354,7 @@
                 <w:noProof/>
                 <w:webHidden/>
               </w:rPr>
-              <w:instrText xml:space="preserve"> PAGEREF _Toc37614815 \h </w:instrText>
+              <w:instrText xml:space="preserve"> PAGEREF _Toc37950526 \h </w:instrText>
             </w:r>
             <w:r>
               <w:rPr>
@@ -1019,7 +1374,7 @@
                 <w:noProof/>
                 <w:webHidden/>
               </w:rPr>
-              <w:t>2</w:t>
+              <w:t>9</w:t>
             </w:r>
             <w:r>
               <w:rPr>
@@ -1032,7 +1387,7 @@
         </w:p>
         <w:p>
           <w:pPr>
-            <w:pStyle w:val="TJ3"/>
+            <w:pStyle w:val="TJ2"/>
             <w:tabs>
               <w:tab w:val="right" w:leader="dot" w:pos="8306"/>
             </w:tabs>
@@ -1043,13 +1398,13 @@
               <w:sz w:val="22"/>
             </w:rPr>
           </w:pPr>
-          <w:hyperlink w:anchor="_Toc37614816" w:history="1">
+          <w:hyperlink w:anchor="_Toc37950527" w:history="1">
             <w:r>
               <w:rPr>
                 <w:rStyle w:val="Hiperhivatkozs"/>
                 <w:noProof/>
               </w:rPr>
-              <w:t>Rendszerigény</w:t>
+              <w:t>Tesztelés</w:t>
             </w:r>
             <w:r>
               <w:rPr>
@@ -1070,7 +1425,7 @@
                 <w:noProof/>
                 <w:webHidden/>
               </w:rPr>
-              <w:instrText xml:space="preserve"> PAGEREF _Toc37614816 \h </w:instrText>
+              <w:instrText xml:space="preserve"> PAGEREF _Toc37950527 \h </w:instrText>
             </w:r>
             <w:r>
               <w:rPr>
@@ -1090,149 +1445,7 @@
                 <w:noProof/>
                 <w:webHidden/>
               </w:rPr>
-              <w:t>2</w:t>
-            </w:r>
-            <w:r>
-              <w:rPr>
-                <w:noProof/>
-                <w:webHidden/>
-              </w:rPr>
-              <w:fldChar w:fldCharType="end"/>
-            </w:r>
-          </w:hyperlink>
-        </w:p>
-        <w:p>
-          <w:pPr>
-            <w:pStyle w:val="TJ3"/>
-            <w:tabs>
-              <w:tab w:val="right" w:leader="dot" w:pos="8306"/>
-            </w:tabs>
-            <w:rPr>
-              <w:rFonts w:asciiTheme="minorHAnsi" w:eastAsiaTheme="minorEastAsia" w:hAnsiTheme="minorHAnsi" w:cstheme="minorBidi"/>
-              <w:noProof/>
-              <w:color w:val="auto"/>
-              <w:sz w:val="22"/>
-            </w:rPr>
-          </w:pPr>
-          <w:hyperlink w:anchor="_Toc37614817" w:history="1">
-            <w:r>
-              <w:rPr>
-                <w:rStyle w:val="Hiperhivatkozs"/>
-                <w:noProof/>
-              </w:rPr>
-              <w:t>Beüzemelés</w:t>
-            </w:r>
-            <w:r>
-              <w:rPr>
-                <w:noProof/>
-                <w:webHidden/>
-              </w:rPr>
-              <w:tab/>
-            </w:r>
-            <w:r>
-              <w:rPr>
-                <w:noProof/>
-                <w:webHidden/>
-              </w:rPr>
-              <w:fldChar w:fldCharType="begin"/>
-            </w:r>
-            <w:r>
-              <w:rPr>
-                <w:noProof/>
-                <w:webHidden/>
-              </w:rPr>
-              <w:instrText xml:space="preserve"> PAGEREF _Toc37614817 \h </w:instrText>
-            </w:r>
-            <w:r>
-              <w:rPr>
-                <w:noProof/>
-                <w:webHidden/>
-              </w:rPr>
-            </w:r>
-            <w:r>
-              <w:rPr>
-                <w:noProof/>
-                <w:webHidden/>
-              </w:rPr>
-              <w:fldChar w:fldCharType="separate"/>
-            </w:r>
-            <w:r>
-              <w:rPr>
-                <w:noProof/>
-                <w:webHidden/>
-              </w:rPr>
-              <w:t>2</w:t>
-            </w:r>
-            <w:r>
-              <w:rPr>
-                <w:noProof/>
-                <w:webHidden/>
-              </w:rPr>
-              <w:fldChar w:fldCharType="end"/>
-            </w:r>
-          </w:hyperlink>
-        </w:p>
-        <w:p>
-          <w:pPr>
-            <w:pStyle w:val="TJ3"/>
-            <w:tabs>
-              <w:tab w:val="right" w:leader="dot" w:pos="8306"/>
-            </w:tabs>
-            <w:rPr>
-              <w:rFonts w:asciiTheme="minorHAnsi" w:eastAsiaTheme="minorEastAsia" w:hAnsiTheme="minorHAnsi" w:cstheme="minorBidi"/>
-              <w:noProof/>
-              <w:color w:val="auto"/>
-              <w:sz w:val="22"/>
-            </w:rPr>
-          </w:pPr>
-          <w:hyperlink w:anchor="_Toc37614818" w:history="1">
-            <w:r>
-              <w:rPr>
-                <w:rStyle w:val="Hiperhivatkozs"/>
-                <w:noProof/>
-              </w:rPr>
-              <w:t>Felhasználói felület elemei, funkciói</w:t>
-            </w:r>
-            <w:r>
-              <w:rPr>
-                <w:noProof/>
-                <w:webHidden/>
-              </w:rPr>
-              <w:tab/>
-            </w:r>
-            <w:r>
-              <w:rPr>
-                <w:noProof/>
-                <w:webHidden/>
-              </w:rPr>
-              <w:fldChar w:fldCharType="begin"/>
-            </w:r>
-            <w:r>
-              <w:rPr>
-                <w:noProof/>
-                <w:webHidden/>
-              </w:rPr>
-              <w:instrText xml:space="preserve"> PAGEREF _Toc37614818 \h </w:instrText>
-            </w:r>
-            <w:r>
-              <w:rPr>
-                <w:noProof/>
-                <w:webHidden/>
-              </w:rPr>
-            </w:r>
-            <w:r>
-              <w:rPr>
-                <w:noProof/>
-                <w:webHidden/>
-              </w:rPr>
-              <w:fldChar w:fldCharType="separate"/>
-            </w:r>
-            <w:r>
-              <w:rPr>
-                <w:noProof/>
-                <w:webHidden/>
-              </w:rPr>
-              <w:t>2</w:t>
+              <w:t>9</w:t>
             </w:r>
             <w:r>
               <w:rPr>
@@ -1256,13 +1469,13 @@
               <w:sz w:val="22"/>
             </w:rPr>
           </w:pPr>
-          <w:hyperlink w:anchor="_Toc37614819" w:history="1">
+          <w:hyperlink w:anchor="_Toc37950528" w:history="1">
             <w:r>
               <w:rPr>
                 <w:rStyle w:val="Hiperhivatkozs"/>
                 <w:noProof/>
               </w:rPr>
-              <w:t>Fejlesztői dokumentáció</w:t>
+              <w:t>Összegzés</w:t>
             </w:r>
             <w:r>
               <w:rPr>
@@ -1283,7 +1496,7 @@
                 <w:noProof/>
                 <w:webHidden/>
               </w:rPr>
-              <w:instrText xml:space="preserve"> PAGEREF _Toc37614819 \h </w:instrText>
+              <w:instrText xml:space="preserve"> PAGEREF _Toc37950528 \h </w:instrText>
             </w:r>
             <w:r>
               <w:rPr>
@@ -1303,7 +1516,7 @@
                 <w:noProof/>
                 <w:webHidden/>
               </w:rPr>
-              <w:t>2</w:t>
+              <w:t>10</w:t>
             </w:r>
             <w:r>
               <w:rPr>
@@ -1327,13 +1540,13 @@
               <w:sz w:val="22"/>
             </w:rPr>
           </w:pPr>
-          <w:hyperlink w:anchor="_Toc37614820" w:history="1">
+          <w:hyperlink w:anchor="_Toc37950529" w:history="1">
             <w:r>
               <w:rPr>
                 <w:rStyle w:val="Hiperhivatkozs"/>
                 <w:noProof/>
               </w:rPr>
-              <w:t>Rendszerterv</w:t>
+              <w:t>Fejlesztési lehetőségek</w:t>
             </w:r>
             <w:r>
               <w:rPr>
@@ -1354,7 +1567,7 @@
                 <w:noProof/>
                 <w:webHidden/>
               </w:rPr>
-              <w:instrText xml:space="preserve"> PAGEREF _Toc37614820 \h </w:instrText>
+              <w:instrText xml:space="preserve"> PAGEREF _Toc37950529 \h </w:instrText>
             </w:r>
             <w:r>
               <w:rPr>
@@ -1374,433 +1587,7 @@
                 <w:noProof/>
                 <w:webHidden/>
               </w:rPr>
-              <w:t>2</w:t>
-            </w:r>
-            <w:r>
-              <w:rPr>
-                <w:noProof/>
-                <w:webHidden/>
-              </w:rPr>
-              <w:fldChar w:fldCharType="end"/>
-            </w:r>
-          </w:hyperlink>
-        </w:p>
-        <w:p>
-          <w:pPr>
-            <w:pStyle w:val="TJ3"/>
-            <w:tabs>
-              <w:tab w:val="right" w:leader="dot" w:pos="8306"/>
-            </w:tabs>
-            <w:rPr>
-              <w:rFonts w:asciiTheme="minorHAnsi" w:eastAsiaTheme="minorEastAsia" w:hAnsiTheme="minorHAnsi" w:cstheme="minorBidi"/>
-              <w:noProof/>
-              <w:color w:val="auto"/>
-              <w:sz w:val="22"/>
-            </w:rPr>
-          </w:pPr>
-          <w:hyperlink w:anchor="_Toc37614821" w:history="1">
-            <w:r>
-              <w:rPr>
-                <w:rStyle w:val="Hiperhivatkozs"/>
-                <w:noProof/>
-              </w:rPr>
-              <w:t>Jogosultsági szabályok</w:t>
-            </w:r>
-            <w:r>
-              <w:rPr>
-                <w:noProof/>
-                <w:webHidden/>
-              </w:rPr>
-              <w:tab/>
-            </w:r>
-            <w:r>
-              <w:rPr>
-                <w:noProof/>
-                <w:webHidden/>
-              </w:rPr>
-              <w:fldChar w:fldCharType="begin"/>
-            </w:r>
-            <w:r>
-              <w:rPr>
-                <w:noProof/>
-                <w:webHidden/>
-              </w:rPr>
-              <w:instrText xml:space="preserve"> PAGEREF _Toc37614821 \h </w:instrText>
-            </w:r>
-            <w:r>
-              <w:rPr>
-                <w:noProof/>
-                <w:webHidden/>
-              </w:rPr>
-            </w:r>
-            <w:r>
-              <w:rPr>
-                <w:noProof/>
-                <w:webHidden/>
-              </w:rPr>
-              <w:fldChar w:fldCharType="separate"/>
-            </w:r>
-            <w:r>
-              <w:rPr>
-                <w:noProof/>
-                <w:webHidden/>
-              </w:rPr>
-              <w:t>2</w:t>
-            </w:r>
-            <w:r>
-              <w:rPr>
-                <w:noProof/>
-                <w:webHidden/>
-              </w:rPr>
-              <w:fldChar w:fldCharType="end"/>
-            </w:r>
-          </w:hyperlink>
-        </w:p>
-        <w:p>
-          <w:pPr>
-            <w:pStyle w:val="TJ2"/>
-            <w:tabs>
-              <w:tab w:val="right" w:leader="dot" w:pos="8306"/>
-            </w:tabs>
-            <w:rPr>
-              <w:rFonts w:asciiTheme="minorHAnsi" w:eastAsiaTheme="minorEastAsia" w:hAnsiTheme="minorHAnsi" w:cstheme="minorBidi"/>
-              <w:noProof/>
-              <w:color w:val="auto"/>
-              <w:sz w:val="22"/>
-            </w:rPr>
-          </w:pPr>
-          <w:hyperlink w:anchor="_Toc37614822" w:history="1">
-            <w:r>
-              <w:rPr>
-                <w:rStyle w:val="Hiperhivatkozs"/>
-                <w:noProof/>
-              </w:rPr>
-              <w:t>Adatbázis terv</w:t>
-            </w:r>
-            <w:r>
-              <w:rPr>
-                <w:noProof/>
-                <w:webHidden/>
-              </w:rPr>
-              <w:tab/>
-            </w:r>
-            <w:r>
-              <w:rPr>
-                <w:noProof/>
-                <w:webHidden/>
-              </w:rPr>
-              <w:fldChar w:fldCharType="begin"/>
-            </w:r>
-            <w:r>
-              <w:rPr>
-                <w:noProof/>
-                <w:webHidden/>
-              </w:rPr>
-              <w:instrText xml:space="preserve"> PAGEREF _Toc37614822 \h </w:instrText>
-            </w:r>
-            <w:r>
-              <w:rPr>
-                <w:noProof/>
-                <w:webHidden/>
-              </w:rPr>
-            </w:r>
-            <w:r>
-              <w:rPr>
-                <w:noProof/>
-                <w:webHidden/>
-              </w:rPr>
-              <w:fldChar w:fldCharType="separate"/>
-            </w:r>
-            <w:r>
-              <w:rPr>
-                <w:noProof/>
-                <w:webHidden/>
-              </w:rPr>
-              <w:t>2</w:t>
-            </w:r>
-            <w:r>
-              <w:rPr>
-                <w:noProof/>
-                <w:webHidden/>
-              </w:rPr>
-              <w:fldChar w:fldCharType="end"/>
-            </w:r>
-          </w:hyperlink>
-        </w:p>
-        <w:p>
-          <w:pPr>
-            <w:pStyle w:val="TJ3"/>
-            <w:tabs>
-              <w:tab w:val="right" w:leader="dot" w:pos="8306"/>
-            </w:tabs>
-            <w:rPr>
-              <w:rFonts w:asciiTheme="minorHAnsi" w:eastAsiaTheme="minorEastAsia" w:hAnsiTheme="minorHAnsi" w:cstheme="minorBidi"/>
-              <w:noProof/>
-              <w:color w:val="auto"/>
-              <w:sz w:val="22"/>
-            </w:rPr>
-          </w:pPr>
-          <w:hyperlink w:anchor="_Toc37614823" w:history="1">
-            <w:r>
-              <w:rPr>
-                <w:rStyle w:val="Hiperhivatkozs"/>
-                <w:noProof/>
-              </w:rPr>
-              <w:t>Adattáblák</w:t>
-            </w:r>
-            <w:r>
-              <w:rPr>
-                <w:noProof/>
-                <w:webHidden/>
-              </w:rPr>
-              <w:tab/>
-            </w:r>
-            <w:r>
-              <w:rPr>
-                <w:noProof/>
-                <w:webHidden/>
-              </w:rPr>
-              <w:fldChar w:fldCharType="begin"/>
-            </w:r>
-            <w:r>
-              <w:rPr>
-                <w:noProof/>
-                <w:webHidden/>
-              </w:rPr>
-              <w:instrText xml:space="preserve"> PAGEREF _Toc37614823 \h </w:instrText>
-            </w:r>
-            <w:r>
-              <w:rPr>
-                <w:noProof/>
-                <w:webHidden/>
-              </w:rPr>
-            </w:r>
-            <w:r>
-              <w:rPr>
-                <w:noProof/>
-                <w:webHidden/>
-              </w:rPr>
-              <w:fldChar w:fldCharType="separate"/>
-            </w:r>
-            <w:r>
-              <w:rPr>
-                <w:noProof/>
-                <w:webHidden/>
-              </w:rPr>
-              <w:t>2</w:t>
-            </w:r>
-            <w:r>
-              <w:rPr>
-                <w:noProof/>
-                <w:webHidden/>
-              </w:rPr>
-              <w:fldChar w:fldCharType="end"/>
-            </w:r>
-          </w:hyperlink>
-        </w:p>
-        <w:p>
-          <w:pPr>
-            <w:pStyle w:val="TJ3"/>
-            <w:tabs>
-              <w:tab w:val="right" w:leader="dot" w:pos="8306"/>
-            </w:tabs>
-            <w:rPr>
-              <w:rFonts w:asciiTheme="minorHAnsi" w:eastAsiaTheme="minorEastAsia" w:hAnsiTheme="minorHAnsi" w:cstheme="minorBidi"/>
-              <w:noProof/>
-              <w:color w:val="auto"/>
-              <w:sz w:val="22"/>
-            </w:rPr>
-          </w:pPr>
-          <w:hyperlink w:anchor="_Toc37614824" w:history="1">
-            <w:r>
-              <w:rPr>
-                <w:rStyle w:val="Hiperhivatkozs"/>
-                <w:noProof/>
-              </w:rPr>
-              <w:t>Megvalósítás</w:t>
-            </w:r>
-            <w:r>
-              <w:rPr>
-                <w:noProof/>
-                <w:webHidden/>
-              </w:rPr>
-              <w:tab/>
-            </w:r>
-            <w:r>
-              <w:rPr>
-                <w:noProof/>
-                <w:webHidden/>
-              </w:rPr>
-              <w:fldChar w:fldCharType="begin"/>
-            </w:r>
-            <w:r>
-              <w:rPr>
-                <w:noProof/>
-                <w:webHidden/>
-              </w:rPr>
-              <w:instrText xml:space="preserve"> PAGEREF _Toc37614824 \h </w:instrText>
-            </w:r>
-            <w:r>
-              <w:rPr>
-                <w:noProof/>
-                <w:webHidden/>
-              </w:rPr>
-            </w:r>
-            <w:r>
-              <w:rPr>
-                <w:noProof/>
-                <w:webHidden/>
-              </w:rPr>
-              <w:fldChar w:fldCharType="separate"/>
-            </w:r>
-            <w:r>
-              <w:rPr>
-                <w:noProof/>
-                <w:webHidden/>
-              </w:rPr>
-              <w:t>2</w:t>
-            </w:r>
-            <w:r>
-              <w:rPr>
-                <w:noProof/>
-                <w:webHidden/>
-              </w:rPr>
-              <w:fldChar w:fldCharType="end"/>
-            </w:r>
-          </w:hyperlink>
-        </w:p>
-        <w:p>
-          <w:pPr>
-            <w:pStyle w:val="TJ2"/>
-            <w:tabs>
-              <w:tab w:val="right" w:leader="dot" w:pos="8306"/>
-            </w:tabs>
-            <w:rPr>
-              <w:rFonts w:asciiTheme="minorHAnsi" w:eastAsiaTheme="minorEastAsia" w:hAnsiTheme="minorHAnsi" w:cstheme="minorBidi"/>
-              <w:noProof/>
-              <w:color w:val="auto"/>
-              <w:sz w:val="22"/>
-            </w:rPr>
-          </w:pPr>
-          <w:hyperlink w:anchor="_Toc37614825" w:history="1">
-            <w:r>
-              <w:rPr>
-                <w:rStyle w:val="Hiperhivatkozs"/>
-                <w:noProof/>
-              </w:rPr>
-              <w:t>Biztonság</w:t>
-            </w:r>
-            <w:r>
-              <w:rPr>
-                <w:noProof/>
-                <w:webHidden/>
-              </w:rPr>
-              <w:tab/>
-            </w:r>
-            <w:r>
-              <w:rPr>
-                <w:noProof/>
-                <w:webHidden/>
-              </w:rPr>
-              <w:fldChar w:fldCharType="begin"/>
-            </w:r>
-            <w:r>
-              <w:rPr>
-                <w:noProof/>
-                <w:webHidden/>
-              </w:rPr>
-              <w:instrText xml:space="preserve"> PAGEREF _Toc37614825 \h </w:instrText>
-            </w:r>
-            <w:r>
-              <w:rPr>
-                <w:noProof/>
-                <w:webHidden/>
-              </w:rPr>
-            </w:r>
-            <w:r>
-              <w:rPr>
-                <w:noProof/>
-                <w:webHidden/>
-              </w:rPr>
-              <w:fldChar w:fldCharType="separate"/>
-            </w:r>
-            <w:r>
-              <w:rPr>
-                <w:noProof/>
-                <w:webHidden/>
-              </w:rPr>
-              <w:t>2</w:t>
-            </w:r>
-            <w:r>
-              <w:rPr>
-                <w:noProof/>
-                <w:webHidden/>
-              </w:rPr>
-              <w:fldChar w:fldCharType="end"/>
-            </w:r>
-          </w:hyperlink>
-        </w:p>
-        <w:p>
-          <w:pPr>
-            <w:pStyle w:val="TJ2"/>
-            <w:tabs>
-              <w:tab w:val="right" w:leader="dot" w:pos="8306"/>
-            </w:tabs>
-            <w:rPr>
-              <w:rFonts w:asciiTheme="minorHAnsi" w:eastAsiaTheme="minorEastAsia" w:hAnsiTheme="minorHAnsi" w:cstheme="minorBidi"/>
-              <w:noProof/>
-              <w:color w:val="auto"/>
-              <w:sz w:val="22"/>
-            </w:rPr>
-          </w:pPr>
-          <w:hyperlink w:anchor="_Toc37614826" w:history="1">
-            <w:r>
-              <w:rPr>
-                <w:rStyle w:val="Hiperhivatkozs"/>
-                <w:noProof/>
-              </w:rPr>
-              <w:t>Tesztelés</w:t>
-            </w:r>
-            <w:r>
-              <w:rPr>
-                <w:noProof/>
-                <w:webHidden/>
-              </w:rPr>
-              <w:tab/>
-            </w:r>
-            <w:r>
-              <w:rPr>
-                <w:noProof/>
-                <w:webHidden/>
-              </w:rPr>
-              <w:fldChar w:fldCharType="begin"/>
-            </w:r>
-            <w:r>
-              <w:rPr>
-                <w:noProof/>
-                <w:webHidden/>
-              </w:rPr>
-              <w:instrText xml:space="preserve"> PAGEREF _Toc37614826 \h </w:instrText>
-            </w:r>
-            <w:r>
-              <w:rPr>
-                <w:noProof/>
-                <w:webHidden/>
-              </w:rPr>
-            </w:r>
-            <w:r>
-              <w:rPr>
-                <w:noProof/>
-                <w:webHidden/>
-              </w:rPr>
-              <w:fldChar w:fldCharType="separate"/>
-            </w:r>
-            <w:r>
-              <w:rPr>
-                <w:noProof/>
-                <w:webHidden/>
-              </w:rPr>
-              <w:t>2</w:t>
+              <w:t>10</w:t>
             </w:r>
             <w:r>
               <w:rPr>
@@ -1824,13 +1611,13 @@
               <w:sz w:val="22"/>
             </w:rPr>
           </w:pPr>
-          <w:hyperlink w:anchor="_Toc37614827" w:history="1">
+          <w:hyperlink w:anchor="_Toc37950530" w:history="1">
             <w:r>
               <w:rPr>
                 <w:rStyle w:val="Hiperhivatkozs"/>
                 <w:noProof/>
               </w:rPr>
-              <w:t>Összegzés</w:t>
+              <w:t>Hivatkozások</w:t>
             </w:r>
             <w:r>
               <w:rPr>
@@ -1851,7 +1638,7 @@
                 <w:noProof/>
                 <w:webHidden/>
               </w:rPr>
-              <w:instrText xml:space="preserve"> PAGEREF _Toc37614827 \h </w:instrText>
+              <w:instrText xml:space="preserve"> PAGEREF _Toc37950530 \h </w:instrText>
             </w:r>
             <w:r>
               <w:rPr>
@@ -1871,149 +1658,7 @@
                 <w:noProof/>
                 <w:webHidden/>
               </w:rPr>
-              <w:t>2</w:t>
-            </w:r>
-            <w:r>
-              <w:rPr>
-                <w:noProof/>
-                <w:webHidden/>
-              </w:rPr>
-              <w:fldChar w:fldCharType="end"/>
-            </w:r>
-          </w:hyperlink>
-        </w:p>
-        <w:p>
-          <w:pPr>
-            <w:pStyle w:val="TJ2"/>
-            <w:tabs>
-              <w:tab w:val="right" w:leader="dot" w:pos="8306"/>
-            </w:tabs>
-            <w:rPr>
-              <w:rFonts w:asciiTheme="minorHAnsi" w:eastAsiaTheme="minorEastAsia" w:hAnsiTheme="minorHAnsi" w:cstheme="minorBidi"/>
-              <w:noProof/>
-              <w:color w:val="auto"/>
-              <w:sz w:val="22"/>
-            </w:rPr>
-          </w:pPr>
-          <w:hyperlink w:anchor="_Toc37614828" w:history="1">
-            <w:r>
-              <w:rPr>
-                <w:rStyle w:val="Hiperhivatkozs"/>
-                <w:noProof/>
-              </w:rPr>
-              <w:t>Fejlesztési lehetőségek</w:t>
-            </w:r>
-            <w:r>
-              <w:rPr>
-                <w:noProof/>
-                <w:webHidden/>
-              </w:rPr>
-              <w:tab/>
-            </w:r>
-            <w:r>
-              <w:rPr>
-                <w:noProof/>
-                <w:webHidden/>
-              </w:rPr>
-              <w:fldChar w:fldCharType="begin"/>
-            </w:r>
-            <w:r>
-              <w:rPr>
-                <w:noProof/>
-                <w:webHidden/>
-              </w:rPr>
-              <w:instrText xml:space="preserve"> PAGEREF _Toc37614828 \h </w:instrText>
-            </w:r>
-            <w:r>
-              <w:rPr>
-                <w:noProof/>
-                <w:webHidden/>
-              </w:rPr>
-            </w:r>
-            <w:r>
-              <w:rPr>
-                <w:noProof/>
-                <w:webHidden/>
-              </w:rPr>
-              <w:fldChar w:fldCharType="separate"/>
-            </w:r>
-            <w:r>
-              <w:rPr>
-                <w:noProof/>
-                <w:webHidden/>
-              </w:rPr>
-              <w:t>2</w:t>
-            </w:r>
-            <w:r>
-              <w:rPr>
-                <w:noProof/>
-                <w:webHidden/>
-              </w:rPr>
-              <w:fldChar w:fldCharType="end"/>
-            </w:r>
-          </w:hyperlink>
-        </w:p>
-        <w:p>
-          <w:pPr>
-            <w:pStyle w:val="TJ1"/>
-            <w:tabs>
-              <w:tab w:val="right" w:leader="dot" w:pos="8306"/>
-            </w:tabs>
-            <w:rPr>
-              <w:rFonts w:asciiTheme="minorHAnsi" w:eastAsiaTheme="minorEastAsia" w:hAnsiTheme="minorHAnsi" w:cstheme="minorBidi"/>
-              <w:noProof/>
-              <w:color w:val="auto"/>
-              <w:sz w:val="22"/>
-            </w:rPr>
-          </w:pPr>
-          <w:hyperlink w:anchor="_Toc37614829" w:history="1">
-            <w:r>
-              <w:rPr>
-                <w:rStyle w:val="Hiperhivatkozs"/>
-                <w:noProof/>
-              </w:rPr>
-              <w:t>Hivatkozások</w:t>
-            </w:r>
-            <w:r>
-              <w:rPr>
-                <w:noProof/>
-                <w:webHidden/>
-              </w:rPr>
-              <w:tab/>
-            </w:r>
-            <w:r>
-              <w:rPr>
-                <w:noProof/>
-                <w:webHidden/>
-              </w:rPr>
-              <w:fldChar w:fldCharType="begin"/>
-            </w:r>
-            <w:r>
-              <w:rPr>
-                <w:noProof/>
-                <w:webHidden/>
-              </w:rPr>
-              <w:instrText xml:space="preserve"> PAGEREF _Toc37614829 \h </w:instrText>
-            </w:r>
-            <w:r>
-              <w:rPr>
-                <w:noProof/>
-                <w:webHidden/>
-              </w:rPr>
-            </w:r>
-            <w:r>
-              <w:rPr>
-                <w:noProof/>
-                <w:webHidden/>
-              </w:rPr>
-              <w:fldChar w:fldCharType="separate"/>
-            </w:r>
-            <w:r>
-              <w:rPr>
-                <w:noProof/>
-                <w:webHidden/>
-              </w:rPr>
-              <w:t>2</w:t>
+              <w:t>11</w:t>
             </w:r>
             <w:r>
               <w:rPr>
@@ -2050,7 +1695,7 @@
       <w:pPr>
         <w:pStyle w:val="Cmsor1"/>
       </w:pPr>
-      <w:bookmarkStart w:id="0" w:name="_Toc37614807"/>
+      <w:bookmarkStart w:id="0" w:name="_Toc37950513"/>
       <w:r>
         <w:lastRenderedPageBreak/>
         <w:t>Bevezetés</w:t>
@@ -2061,7 +1706,7 @@
       <w:pPr>
         <w:pStyle w:val="Cmsor2"/>
       </w:pPr>
-      <w:bookmarkStart w:id="1" w:name="_Toc37614808"/>
+      <w:bookmarkStart w:id="1" w:name="_Toc37950514"/>
       <w:r>
         <w:t>Témaválasztás</w:t>
       </w:r>
@@ -2091,7 +1736,7 @@
       <w:pPr>
         <w:pStyle w:val="Cmsor2"/>
       </w:pPr>
-      <w:bookmarkStart w:id="2" w:name="_Toc37614809"/>
+      <w:bookmarkStart w:id="2" w:name="_Toc37950515"/>
       <w:r>
         <w:t>A probléma rövid ismertetése</w:t>
       </w:r>
@@ -2105,7 +1750,13 @@
         <w:t xml:space="preserve">Egy zálogháznak készítek egy belső nyilvántartói rendszert, valamint </w:t>
       </w:r>
       <w:r>
-        <w:t>ügyfelek részére egy mobil alkalmazást zálogjegyük egyszerű nyomon követéséhez.</w:t>
+        <w:t xml:space="preserve">ügyfelek részére egy mobil </w:t>
+      </w:r>
+      <w:r>
+        <w:t>web</w:t>
+      </w:r>
+      <w:r>
+        <w:t>alkalmazást zálogjegyük egyszerű nyomon követéséhez.</w:t>
       </w:r>
     </w:p>
     <w:p>
@@ -2158,7 +1809,13 @@
         <w:t xml:space="preserve"> A zálogigazgató hozzáférhet az egész adatbázishoz, le tud kérdezni belőle. A zálogfiók – ahol az elzálogosítás történik – tud felvinni új adatot az adatbázisba, azt módosítani (kiváltás, hosszabbítás), lekérdezéseket végezni. A zálogfiók csak a hosszabbítást tudja elvégezni a más fiókban elzálogosított tárgynál. </w:t>
       </w:r>
       <w:r>
-        <w:t>Más zálogfiók adatait nem tudja lekérdezni. Az ügyfél csak a saját elzálogosított tárgyait látja egy mobil applikáción keresztül – mikor, melyik zálogfiókba, milyen kölcsönösszeggel lett elzálogosítva, valamint mennyi kamat van rajta az adott napon.</w:t>
+        <w:t xml:space="preserve">Más zálogfiók adatait nem tudja lekérdezni. Az ügyfél csak a saját elzálogosított tárgyait látja </w:t>
+      </w:r>
+      <w:r>
+        <w:t>a mobil webalkalmazáson</w:t>
+      </w:r>
+      <w:r>
+        <w:t xml:space="preserve"> keresztül – mikor, melyik zálogfiókba, milyen kölcsönösszeggel lett elzálogosítva, valamint mennyi kamat van rajta az adott napon.</w:t>
       </w:r>
     </w:p>
     <w:p>
@@ -2178,7 +1835,7 @@
       <w:pPr>
         <w:pStyle w:val="Cmsor1"/>
       </w:pPr>
-      <w:bookmarkStart w:id="3" w:name="_Toc37614810"/>
+      <w:bookmarkStart w:id="3" w:name="_Toc37950516"/>
       <w:r>
         <w:lastRenderedPageBreak/>
         <w:t>Felhasználói dokumentáció</w:t>
@@ -2189,155 +1846,330 @@
       <w:pPr>
         <w:pStyle w:val="Cmsor2"/>
       </w:pPr>
-      <w:bookmarkStart w:id="4" w:name="_Toc37614811"/>
-      <w:r>
-        <w:t>Webalkalmazás</w:t>
+      <w:bookmarkStart w:id="4" w:name="_Toc37950517"/>
+      <w:r>
+        <w:t>Rendszerigény</w:t>
       </w:r>
       <w:bookmarkEnd w:id="4"/>
     </w:p>
     <w:p>
       <w:pPr>
-        <w:pStyle w:val="Cmsor3"/>
-      </w:pPr>
-      <w:bookmarkStart w:id="5" w:name="_Toc37614812"/>
-      <w:r>
-        <w:t>Rendszerigény</w:t>
+        <w:pStyle w:val="Felsorolas"/>
+      </w:pPr>
+      <w:r>
+        <w:t>Internet kapcsolat</w:t>
+      </w:r>
+    </w:p>
+    <w:p>
+      <w:pPr>
+        <w:pStyle w:val="Felsorolas"/>
+      </w:pPr>
+      <w:r>
+        <w:t>Webböngésző (</w:t>
+      </w:r>
+      <w:proofErr w:type="spellStart"/>
+      <w:r>
+        <w:t>Mozilla</w:t>
+      </w:r>
+      <w:proofErr w:type="spellEnd"/>
+      <w:r>
+        <w:t xml:space="preserve"> </w:t>
+      </w:r>
+      <w:proofErr w:type="spellStart"/>
+      <w:r>
+        <w:t>Firefox</w:t>
+      </w:r>
+      <w:proofErr w:type="spellEnd"/>
+      <w:r>
+        <w:t xml:space="preserve">, Google </w:t>
+      </w:r>
+      <w:proofErr w:type="spellStart"/>
+      <w:r>
+        <w:t>Chrome</w:t>
+      </w:r>
+      <w:proofErr w:type="spellEnd"/>
+      <w:r>
+        <w:t xml:space="preserve">, </w:t>
+      </w:r>
+      <w:r>
+        <w:t xml:space="preserve">Opera, Microsoft </w:t>
+      </w:r>
+      <w:proofErr w:type="spellStart"/>
+      <w:r>
+        <w:t>Edge</w:t>
+      </w:r>
+      <w:proofErr w:type="spellEnd"/>
+      <w:r>
+        <w:t>)</w:t>
+      </w:r>
+    </w:p>
+    <w:p>
+      <w:pPr>
+        <w:pStyle w:val="Cmsor2"/>
+      </w:pPr>
+      <w:bookmarkStart w:id="5" w:name="_Toc37950518"/>
+      <w:r>
+        <w:t>Beüzemelés</w:t>
       </w:r>
       <w:bookmarkEnd w:id="5"/>
     </w:p>
     <w:p>
       <w:pPr>
+        <w:pStyle w:val="Cmsor2"/>
+      </w:pPr>
+      <w:bookmarkStart w:id="6" w:name="_Toc37950519"/>
+      <w:r>
+        <w:t>Jogosultsági szabályok</w:t>
+      </w:r>
+      <w:bookmarkEnd w:id="6"/>
+    </w:p>
+    <w:p>
+      <w:pPr>
+        <w:pStyle w:val="Szvegestartalom"/>
+        <w:keepNext/>
+        <w:keepLines/>
+        <w:rPr>
+          <w:u w:val="single"/>
+        </w:rPr>
+      </w:pPr>
+      <w:r>
+        <w:rPr>
+          <w:u w:val="single"/>
+        </w:rPr>
+        <w:t>Ügyfél jogosultságai:</w:t>
+      </w:r>
+    </w:p>
+    <w:p>
+      <w:pPr>
         <w:pStyle w:val="Felsorolas"/>
-      </w:pPr>
-      <w:r>
-        <w:t>Internet kapcsolat</w:t>
+        <w:keepNext/>
+        <w:keepLines/>
+      </w:pPr>
+      <w:r>
+        <w:t>mobil alkalmazáson való bejelentkezés</w:t>
       </w:r>
     </w:p>
     <w:p>
       <w:pPr>
         <w:pStyle w:val="Felsorolas"/>
-      </w:pPr>
-      <w:r>
-        <w:t>Webböngésző (</w:t>
-      </w:r>
-      <w:proofErr w:type="spellStart"/>
-      <w:r>
-        <w:t>Mozilla</w:t>
-      </w:r>
-      <w:proofErr w:type="spellEnd"/>
-      <w:r>
-        <w:t xml:space="preserve"> </w:t>
-      </w:r>
-      <w:proofErr w:type="spellStart"/>
-      <w:r>
-        <w:t>Firefox</w:t>
-      </w:r>
-      <w:proofErr w:type="spellEnd"/>
-      <w:r>
-        <w:t xml:space="preserve">, Google </w:t>
-      </w:r>
-      <w:proofErr w:type="spellStart"/>
-      <w:r>
-        <w:t>Chrome</w:t>
-      </w:r>
-      <w:proofErr w:type="spellEnd"/>
-      <w:r>
-        <w:t xml:space="preserve">, </w:t>
-      </w:r>
-      <w:r>
-        <w:t xml:space="preserve">Opera, Microsoft </w:t>
-      </w:r>
-      <w:proofErr w:type="spellStart"/>
-      <w:r>
-        <w:t>Edge</w:t>
-      </w:r>
-      <w:proofErr w:type="spellEnd"/>
-      <w:r>
-        <w:t>)</w:t>
-      </w:r>
-    </w:p>
-    <w:p>
-      <w:pPr>
-        <w:pStyle w:val="Cmsor3"/>
-      </w:pPr>
-      <w:bookmarkStart w:id="6" w:name="_Toc37614813"/>
-      <w:r>
-        <w:t>Beüzemelés</w:t>
-      </w:r>
-      <w:bookmarkEnd w:id="6"/>
-    </w:p>
-    <w:p>
-      <w:pPr>
-        <w:pStyle w:val="Cmsor3"/>
-      </w:pPr>
-      <w:bookmarkStart w:id="7" w:name="_Toc37614814"/>
+        <w:keepNext/>
+        <w:keepLines/>
+      </w:pPr>
+      <w:r>
+        <w:t>olvasási jog a zálogjegy táblán lévő ügyfél azonosítójával rendelkező rekordokra</w:t>
+      </w:r>
+    </w:p>
+    <w:p>
+      <w:pPr>
+        <w:pStyle w:val="Felsorolas"/>
+      </w:pPr>
+      <w:r>
+        <w:t>saját jelszó változtatása a mobil alkalmazásra való bejelentkezéshez</w:t>
+      </w:r>
+    </w:p>
+    <w:p>
+      <w:pPr>
+        <w:pStyle w:val="Szvegestartalom"/>
+        <w:keepNext/>
+        <w:keepLines/>
+        <w:rPr>
+          <w:u w:val="single"/>
+        </w:rPr>
+      </w:pPr>
+      <w:r>
+        <w:rPr>
+          <w:u w:val="single"/>
+        </w:rPr>
+        <w:t>Dolgozói jogosultságok munkakör alapján:</w:t>
+      </w:r>
+    </w:p>
+    <w:p>
+      <w:pPr>
+        <w:pStyle w:val="Szvegestartalom"/>
+        <w:keepNext/>
+        <w:keepLines/>
+      </w:pPr>
+      <w:r>
+        <w:t>Zálogfiókban dolgozók jogosultságai:</w:t>
+      </w:r>
+    </w:p>
+    <w:p>
+      <w:pPr>
+        <w:pStyle w:val="Felsorolas"/>
+        <w:keepNext/>
+        <w:keepLines/>
+      </w:pPr>
+      <w:r>
+        <w:t>ügyfél tábla adatainak módosítása (az összes zálogfiók egyhez fér hozzá), új ügyfél hozzáadása</w:t>
+      </w:r>
+    </w:p>
+    <w:p>
+      <w:pPr>
+        <w:pStyle w:val="Felsorolas"/>
+        <w:keepNext/>
+        <w:keepLines/>
+      </w:pPr>
+      <w:r>
+        <w:t>zálogjegy tábla olvasási jog (csak az adott zálogfióké)</w:t>
+      </w:r>
+    </w:p>
+    <w:p>
+      <w:pPr>
+        <w:pStyle w:val="Felsorolas"/>
+      </w:pPr>
+      <w:r>
+        <w:t>megjegyzés hozzáadása a zálogjegyhez</w:t>
+      </w:r>
+    </w:p>
+    <w:p>
+      <w:pPr>
+        <w:pStyle w:val="Szvegestartalom"/>
+        <w:keepNext/>
+        <w:keepLines/>
+        <w:rPr>
+          <w:i/>
+        </w:rPr>
+      </w:pPr>
+      <w:r>
+        <w:rPr>
+          <w:i/>
+        </w:rPr>
+        <w:t>Pénztáros jogosultságai:</w:t>
+      </w:r>
+    </w:p>
+    <w:p>
+      <w:pPr>
+        <w:pStyle w:val="Felsorolas"/>
+        <w:keepNext/>
+        <w:keepLines/>
+      </w:pPr>
+      <w:r>
+        <w:t>zálogjegy tábla olvasási és módosítási jog – hosszabbítása, kiváltása (helyi zálogfiók)</w:t>
+      </w:r>
+    </w:p>
+    <w:p>
+      <w:pPr>
+        <w:pStyle w:val="Felsorolas"/>
+      </w:pPr>
+      <w:r>
+        <w:t>zálogjegy tábla olvasási és módosítási jog – hosszabbítás (más zálogfiók)</w:t>
+      </w:r>
+    </w:p>
+    <w:p>
+      <w:pPr>
+        <w:pStyle w:val="Szvegestartalom"/>
+        <w:keepNext/>
+        <w:keepLines/>
+        <w:rPr>
+          <w:i/>
+        </w:rPr>
+      </w:pPr>
+      <w:r>
+        <w:rPr>
+          <w:i/>
+        </w:rPr>
+        <w:t>Becsüs jogosultságai:</w:t>
+      </w:r>
+    </w:p>
+    <w:p>
+      <w:pPr>
+        <w:pStyle w:val="Felsorolas"/>
+        <w:keepNext/>
+        <w:keepLines/>
+      </w:pPr>
+      <w:r>
+        <w:t>zálogjegy táblába új zálogtárgy felvitele</w:t>
+      </w:r>
+    </w:p>
+    <w:p>
+      <w:pPr>
+        <w:pStyle w:val="Felsorolas"/>
+      </w:pPr>
+      <w:r>
+        <w:t>pénztáros jogosultságai</w:t>
+      </w:r>
+    </w:p>
+    <w:p>
+      <w:pPr>
+        <w:pStyle w:val="Szvegestartalom"/>
+        <w:keepNext/>
+        <w:keepLines/>
+      </w:pPr>
+      <w:r>
+        <w:t>Ellenőrző becsüs jogosultságai:</w:t>
+      </w:r>
+    </w:p>
+    <w:p>
+      <w:pPr>
+        <w:pStyle w:val="Felsorolas"/>
+        <w:keepNext/>
+        <w:keepLines/>
+      </w:pPr>
+      <w:r>
+        <w:t>olvasási jog a zálogjegy táblán</w:t>
+      </w:r>
+    </w:p>
+    <w:p>
+      <w:pPr>
+        <w:pStyle w:val="Felsorolas"/>
+      </w:pPr>
+      <w:r>
+        <w:t>megjegyzés hozzáadása a zálogjegyhez</w:t>
+      </w:r>
+    </w:p>
+    <w:p>
+      <w:pPr>
+        <w:pStyle w:val="Szvegestartalom"/>
+        <w:keepNext/>
+        <w:keepLines/>
+      </w:pPr>
+      <w:r>
+        <w:lastRenderedPageBreak/>
+        <w:t>Zálogigazgató jogosultságai:</w:t>
+      </w:r>
+    </w:p>
+    <w:p>
+      <w:pPr>
+        <w:pStyle w:val="Felsorolas"/>
+        <w:keepNext/>
+        <w:keepLines/>
+      </w:pPr>
+      <w:r>
+        <w:t>ügyfél- és zálogjegy tábla olvasási jog (összes fiók)</w:t>
+      </w:r>
+    </w:p>
+    <w:p>
+      <w:pPr>
+        <w:pStyle w:val="Felsorolas"/>
+        <w:keepNext/>
+        <w:keepLines/>
+      </w:pPr>
+      <w:r>
+        <w:t>zálogfiók- és dolgozó tábla olvasási és írási jog</w:t>
+      </w:r>
+    </w:p>
+    <w:p>
+      <w:pPr>
+        <w:pStyle w:val="Felsorolas"/>
+      </w:pPr>
+      <w:r>
+        <w:t>zálogjegy bevonása kényszerértékesítésre, ha a lejárati időt túllépte</w:t>
+      </w:r>
+    </w:p>
+    <w:p>
+      <w:pPr>
+        <w:pStyle w:val="Cmsor2"/>
+      </w:pPr>
+      <w:bookmarkStart w:id="7" w:name="_Toc37950520"/>
       <w:r>
         <w:t>Felhasználói felület elemei, funkciói</w:t>
       </w:r>
       <w:bookmarkEnd w:id="7"/>
     </w:p>
     <w:p>
-      <w:pPr>
-        <w:pStyle w:val="Cmsor2"/>
-      </w:pPr>
-      <w:bookmarkStart w:id="8" w:name="_Toc37614815"/>
-      <w:r>
-        <w:t>Telefonos alkalmazás</w:t>
-      </w:r>
+      <w:bookmarkStart w:id="8" w:name="_GoBack"/>
       <w:bookmarkEnd w:id="8"/>
     </w:p>
-    <w:p>
-      <w:pPr>
-        <w:pStyle w:val="Cmsor3"/>
-      </w:pPr>
-      <w:bookmarkStart w:id="9" w:name="_Toc37614816"/>
-      <w:r>
-        <w:t>Rendszerigény</w:t>
-      </w:r>
-      <w:bookmarkEnd w:id="9"/>
-    </w:p>
-    <w:p>
-      <w:pPr>
-        <w:pStyle w:val="Felsorolas"/>
-      </w:pPr>
-      <w:proofErr w:type="spellStart"/>
-      <w:r>
-        <w:t>Android</w:t>
-      </w:r>
-      <w:proofErr w:type="spellEnd"/>
-      <w:r>
-        <w:t xml:space="preserve"> rendszerű mobiltelefon</w:t>
-      </w:r>
-    </w:p>
-    <w:p>
-      <w:pPr>
-        <w:pStyle w:val="Felsorolas"/>
-      </w:pPr>
-      <w:r>
-        <w:t>Internet</w:t>
-      </w:r>
-    </w:p>
-    <w:p>
-      <w:pPr>
-        <w:pStyle w:val="Cmsor3"/>
-      </w:pPr>
-      <w:bookmarkStart w:id="10" w:name="_Toc37614817"/>
-      <w:r>
-        <w:t>Beüzemelés</w:t>
-      </w:r>
-      <w:bookmarkEnd w:id="10"/>
-    </w:p>
-    <w:p>
-      <w:pPr>
-        <w:pStyle w:val="Cmsor3"/>
-      </w:pPr>
-      <w:bookmarkStart w:id="11" w:name="_Toc37614818"/>
-      <w:r>
-        <w:t>Felhasználói felület elemei, funkciói</w:t>
-      </w:r>
-      <w:bookmarkEnd w:id="11"/>
-    </w:p>
-    <w:p/>
     <w:p/>
     <w:p>
       <w:pPr>
@@ -2353,24 +2185,22 @@
       <w:pPr>
         <w:pStyle w:val="Cmsor1"/>
       </w:pPr>
-      <w:bookmarkStart w:id="12" w:name="_Toc37614819"/>
-      <w:bookmarkStart w:id="13" w:name="_GoBack"/>
-      <w:bookmarkEnd w:id="13"/>
+      <w:bookmarkStart w:id="9" w:name="_Toc37950521"/>
       <w:r>
         <w:lastRenderedPageBreak/>
         <w:t>Fejlesztői dokumentáció</w:t>
       </w:r>
-      <w:bookmarkEnd w:id="12"/>
+      <w:bookmarkEnd w:id="9"/>
     </w:p>
     <w:p>
       <w:pPr>
         <w:pStyle w:val="Cmsor2"/>
       </w:pPr>
-      <w:bookmarkStart w:id="14" w:name="_Toc37614820"/>
+      <w:bookmarkStart w:id="10" w:name="_Toc37950522"/>
       <w:r>
         <w:t>Rendszerterv</w:t>
       </w:r>
-      <w:bookmarkEnd w:id="14"/>
+      <w:bookmarkEnd w:id="10"/>
     </w:p>
     <w:p>
       <w:pPr>
@@ -2442,306 +2272,33 @@
     </w:p>
     <w:p>
       <w:pPr>
+        <w:pStyle w:val="Cmsor2"/>
+      </w:pPr>
+      <w:bookmarkStart w:id="11" w:name="_Toc37950523"/>
+      <w:r>
+        <w:t>Adatbázis terv</w:t>
+      </w:r>
+      <w:bookmarkEnd w:id="11"/>
+    </w:p>
+    <w:p>
+      <w:pPr>
         <w:pStyle w:val="Cmsor3"/>
       </w:pPr>
-      <w:bookmarkStart w:id="15" w:name="_Toc37614821"/>
-      <w:r>
-        <w:t>Jogosultsági szabályok</w:t>
-      </w:r>
-      <w:bookmarkEnd w:id="15"/>
-    </w:p>
-    <w:p>
-      <w:pPr>
-        <w:pStyle w:val="Szvegestartalom"/>
-        <w:keepNext/>
-        <w:keepLines/>
-        <w:rPr>
-          <w:u w:val="single"/>
-        </w:rPr>
-      </w:pPr>
-      <w:r>
-        <w:rPr>
-          <w:u w:val="single"/>
-        </w:rPr>
-        <w:t>Ügyfél jogosultságai:</w:t>
-      </w:r>
-    </w:p>
-    <w:p>
-      <w:pPr>
-        <w:pStyle w:val="Felsorolas"/>
-        <w:keepNext/>
-        <w:keepLines/>
-      </w:pPr>
-      <w:r>
-        <w:t>mobil alkalmazáson való bejelentkezés</w:t>
-      </w:r>
-    </w:p>
-    <w:p>
-      <w:pPr>
-        <w:pStyle w:val="Felsorolas"/>
-        <w:keepNext/>
-        <w:keepLines/>
-      </w:pPr>
-      <w:r>
-        <w:t xml:space="preserve">olvasási jog a </w:t>
-      </w:r>
-      <w:r>
-        <w:t>zálogjegy táblán lévő ügyfél azonosítójával rendelkező rekordokra</w:t>
-      </w:r>
-    </w:p>
-    <w:p>
-      <w:pPr>
-        <w:pStyle w:val="Felsorolas"/>
-      </w:pPr>
-      <w:r>
-        <w:t>saját jelszó változtatása a mobil alkalmazásra való bejelentkezéshez</w:t>
-      </w:r>
-    </w:p>
-    <w:p>
-      <w:pPr>
-        <w:pStyle w:val="Szvegestartalom"/>
-        <w:keepNext/>
-        <w:keepLines/>
-        <w:rPr>
-          <w:u w:val="single"/>
-        </w:rPr>
-      </w:pPr>
-      <w:r>
-        <w:rPr>
-          <w:u w:val="single"/>
-        </w:rPr>
-        <w:t>Dolgozói jogosultságok munkakör alapján:</w:t>
-      </w:r>
-    </w:p>
-    <w:p>
-      <w:pPr>
-        <w:pStyle w:val="Szvegestartalom"/>
-        <w:keepNext/>
-        <w:keepLines/>
-      </w:pPr>
-      <w:r>
-        <w:t>Zálogfiókban dolgozók jogosultságai:</w:t>
-      </w:r>
-    </w:p>
-    <w:p>
-      <w:pPr>
-        <w:pStyle w:val="Felsorolas"/>
-        <w:keepNext/>
-        <w:keepLines/>
-      </w:pPr>
-      <w:r>
-        <w:t>ügyf</w:t>
-      </w:r>
-      <w:r>
-        <w:t>él tábla</w:t>
-      </w:r>
-      <w:r>
-        <w:t xml:space="preserve"> adatainak módosítása (az összes zálogfiók egyhez fér hozzá)</w:t>
-      </w:r>
-      <w:r>
-        <w:t>, új ügyfél hozzáadása</w:t>
-      </w:r>
-    </w:p>
-    <w:p>
-      <w:pPr>
-        <w:pStyle w:val="Felsorolas"/>
-        <w:keepNext/>
-        <w:keepLines/>
-      </w:pPr>
-      <w:r>
-        <w:t>zálogjegy tábla olvasási jog (csak az adott zálogfióké)</w:t>
-      </w:r>
-    </w:p>
-    <w:p>
-      <w:pPr>
-        <w:pStyle w:val="Felsorolas"/>
-      </w:pPr>
-      <w:r>
-        <w:t>megjegyzés hozzáadása a zálogjegyhez</w:t>
-      </w:r>
-    </w:p>
-    <w:p>
-      <w:pPr>
-        <w:pStyle w:val="Szvegestartalom"/>
-        <w:keepNext/>
-        <w:keepLines/>
-        <w:rPr>
-          <w:i/>
-        </w:rPr>
-      </w:pPr>
-      <w:r>
-        <w:rPr>
-          <w:i/>
-        </w:rPr>
-        <w:lastRenderedPageBreak/>
-        <w:t>Pénztáros jogosultságai:</w:t>
-      </w:r>
-    </w:p>
-    <w:p>
-      <w:pPr>
-        <w:pStyle w:val="Felsorolas"/>
-        <w:keepNext/>
-        <w:keepLines/>
-      </w:pPr>
-      <w:r>
-        <w:t>zálogjegy</w:t>
-      </w:r>
-      <w:r>
-        <w:t xml:space="preserve"> tábla olvasási és módosítási jog –</w:t>
-      </w:r>
-      <w:r>
-        <w:t xml:space="preserve"> hosszabbítása, kiváltása (helyi zálogfiók)</w:t>
-      </w:r>
-    </w:p>
-    <w:p>
-      <w:pPr>
-        <w:pStyle w:val="Felsorolas"/>
-      </w:pPr>
-      <w:r>
-        <w:t xml:space="preserve">zálogjegy </w:t>
-      </w:r>
-      <w:r>
-        <w:t xml:space="preserve">tábla olvasási és módosítási jog – </w:t>
-      </w:r>
-      <w:r>
-        <w:t>hosszabbítás (más zálogfiók)</w:t>
-      </w:r>
-    </w:p>
-    <w:p>
-      <w:pPr>
-        <w:pStyle w:val="Szvegestartalom"/>
-        <w:keepNext/>
-        <w:keepLines/>
-        <w:rPr>
-          <w:i/>
-        </w:rPr>
-      </w:pPr>
-      <w:r>
-        <w:rPr>
-          <w:i/>
-        </w:rPr>
-        <w:t>Becsüs jogosultságai:</w:t>
-      </w:r>
-    </w:p>
-    <w:p>
-      <w:pPr>
-        <w:pStyle w:val="Felsorolas"/>
-        <w:keepNext/>
-        <w:keepLines/>
-      </w:pPr>
-      <w:r>
-        <w:t xml:space="preserve">zálogjegy táblába új </w:t>
-      </w:r>
-      <w:r>
-        <w:t>zálogtárgy</w:t>
-      </w:r>
-      <w:r>
-        <w:t xml:space="preserve"> felvitele</w:t>
-      </w:r>
-    </w:p>
-    <w:p>
-      <w:pPr>
-        <w:pStyle w:val="Felsorolas"/>
-      </w:pPr>
-      <w:r>
-        <w:t>pénztáros jogosultságai</w:t>
-      </w:r>
-    </w:p>
-    <w:p>
-      <w:pPr>
-        <w:pStyle w:val="Szvegestartalom"/>
-        <w:keepNext/>
-        <w:keepLines/>
-      </w:pPr>
-      <w:r>
-        <w:t>Ellenőrző becsüs jogosultságai:</w:t>
-      </w:r>
-    </w:p>
-    <w:p>
-      <w:pPr>
-        <w:pStyle w:val="Felsorolas"/>
-        <w:keepNext/>
-        <w:keepLines/>
-      </w:pPr>
-      <w:r>
-        <w:t>olvasási jog a zálogjegy táblán</w:t>
-      </w:r>
-    </w:p>
-    <w:p>
-      <w:pPr>
-        <w:pStyle w:val="Felsorolas"/>
-      </w:pPr>
-      <w:r>
-        <w:t>megjegyzés hozzáadása a zálogjegyhez</w:t>
-      </w:r>
-    </w:p>
-    <w:p>
-      <w:pPr>
-        <w:pStyle w:val="Szvegestartalom"/>
-        <w:keepNext/>
-        <w:keepLines/>
-      </w:pPr>
-      <w:r>
-        <w:t>Zálogigazgató jogosultságai:</w:t>
-      </w:r>
-    </w:p>
-    <w:p>
-      <w:pPr>
-        <w:pStyle w:val="Felsorolas"/>
-        <w:keepNext/>
-        <w:keepLines/>
-      </w:pPr>
-      <w:r>
-        <w:t>ügyfél- és zálogjegy tábla olvasási jog (összes fiók)</w:t>
-      </w:r>
-    </w:p>
-    <w:p>
-      <w:pPr>
-        <w:pStyle w:val="Felsorolas"/>
-        <w:keepNext/>
-        <w:keepLines/>
-      </w:pPr>
-      <w:r>
-        <w:t>zálogfiók- és dolgozó tábla olvasási és írási jog</w:t>
-      </w:r>
-    </w:p>
-    <w:p>
-      <w:pPr>
-        <w:pStyle w:val="Felsorolas"/>
-      </w:pPr>
-      <w:r>
-        <w:t>zálogjegy bevonása kényszerértékesítésre, ha a lejárati időt túllépte</w:t>
-      </w:r>
-    </w:p>
-    <w:p>
-      <w:pPr>
-        <w:pStyle w:val="Cmsor2"/>
-      </w:pPr>
-      <w:bookmarkStart w:id="16" w:name="_Toc37614822"/>
-      <w:r>
-        <w:t>Adatbázis terv</w:t>
-      </w:r>
-      <w:bookmarkEnd w:id="16"/>
+      <w:bookmarkStart w:id="12" w:name="_Toc37950524"/>
+      <w:r>
+        <w:t>Adattáblák</w:t>
+      </w:r>
+      <w:bookmarkEnd w:id="12"/>
     </w:p>
     <w:p>
       <w:pPr>
         <w:pStyle w:val="Cmsor3"/>
       </w:pPr>
-      <w:bookmarkStart w:id="17" w:name="_Toc37614823"/>
-      <w:r>
-        <w:t>Adattáblák</w:t>
-      </w:r>
-      <w:bookmarkEnd w:id="17"/>
-    </w:p>
-    <w:p>
-      <w:pPr>
-        <w:pStyle w:val="Cmsor3"/>
-      </w:pPr>
-      <w:bookmarkStart w:id="18" w:name="_Toc37614824"/>
+      <w:bookmarkStart w:id="13" w:name="_Toc37950525"/>
       <w:r>
         <w:t>Megvalósítás</w:t>
       </w:r>
-      <w:bookmarkEnd w:id="18"/>
+      <w:bookmarkEnd w:id="13"/>
     </w:p>
     <w:p>
       <w:pPr>
@@ -2987,21 +2544,21 @@
       <w:pPr>
         <w:pStyle w:val="Cmsor2"/>
       </w:pPr>
-      <w:bookmarkStart w:id="19" w:name="_Toc37614825"/>
+      <w:bookmarkStart w:id="14" w:name="_Toc37950526"/>
       <w:r>
         <w:t>Biztonság</w:t>
       </w:r>
-      <w:bookmarkEnd w:id="19"/>
+      <w:bookmarkEnd w:id="14"/>
     </w:p>
     <w:p>
       <w:pPr>
         <w:pStyle w:val="Cmsor2"/>
       </w:pPr>
-      <w:bookmarkStart w:id="20" w:name="_Toc37614826"/>
+      <w:bookmarkStart w:id="15" w:name="_Toc37950527"/>
       <w:r>
         <w:t>Tesztelés</w:t>
       </w:r>
-      <w:bookmarkEnd w:id="20"/>
+      <w:bookmarkEnd w:id="15"/>
     </w:p>
     <w:p/>
     <w:p>
@@ -3018,22 +2575,22 @@
       <w:pPr>
         <w:pStyle w:val="Cmsor1"/>
       </w:pPr>
-      <w:bookmarkStart w:id="21" w:name="_Toc37614827"/>
+      <w:bookmarkStart w:id="16" w:name="_Toc37950528"/>
       <w:r>
         <w:lastRenderedPageBreak/>
         <w:t>Összegzés</w:t>
       </w:r>
-      <w:bookmarkEnd w:id="21"/>
+      <w:bookmarkEnd w:id="16"/>
     </w:p>
     <w:p>
       <w:pPr>
         <w:pStyle w:val="Cmsor2"/>
       </w:pPr>
-      <w:bookmarkStart w:id="22" w:name="_Toc37614828"/>
+      <w:bookmarkStart w:id="17" w:name="_Toc37950529"/>
       <w:r>
         <w:t>Fejlesztési lehetőségek</w:t>
       </w:r>
-      <w:bookmarkEnd w:id="22"/>
+      <w:bookmarkEnd w:id="17"/>
     </w:p>
     <w:p/>
     <w:p>
@@ -3046,7 +2603,7 @@
         </w:sectPr>
       </w:pPr>
     </w:p>
-    <w:bookmarkStart w:id="23" w:name="_Toc37614829" w:displacedByCustomXml="next"/>
+    <w:bookmarkStart w:id="18" w:name="_Toc37950530" w:displacedByCustomXml="next"/>
     <w:sdt>
       <w:sdtPr>
         <w:rPr>
@@ -3072,7 +2629,7 @@
           <w:r>
             <w:t>Hivatkozások</w:t>
           </w:r>
-          <w:bookmarkEnd w:id="23"/>
+          <w:bookmarkEnd w:id="18"/>
         </w:p>
         <w:sdt>
           <w:sdtPr>
@@ -3169,7 +2726,7 @@
 </file>
 
 <file path=word/endnotes.xml><?xml version="1.0" encoding="utf-8"?>
-<w:endnotes xmlns:wpc="http://schemas.microsoft.com/office/word/2010/wordprocessingCanvas" xmlns:cx="http://schemas.microsoft.com/office/drawing/2014/chartex" xmlns:mc="http://schemas.openxmlformats.org/markup-compatibility/2006" xmlns:o="urn:schemas-microsoft-com:office:office" xmlns:r="http://schemas.openxmlformats.org/officeDocument/2006/relationships" xmlns:m="http://schemas.openxmlformats.org/officeDocument/2006/math" xmlns:v="urn:schemas-microsoft-com:vml" xmlns:wp14="http://schemas.microsoft.com/office/word/2010/wordprocessingDrawing" xmlns:wp="http://schemas.openxmlformats.org/drawingml/2006/wordprocessingDrawing" xmlns:w10="urn:schemas-microsoft-com:office:word" xmlns:w="http://schemas.openxmlformats.org/wordprocessingml/2006/main" xmlns:w14="http://schemas.microsoft.com/office/word/2010/wordml" xmlns:w15="http://schemas.microsoft.com/office/word/2012/wordml" xmlns:w16se="http://schemas.microsoft.com/office/word/2015/wordml/symex" xmlns:wpg="http://schemas.microsoft.com/office/word/2010/wordprocessingGroup" xmlns:wpi="http://schemas.microsoft.com/office/word/2010/wordprocessingInk" xmlns:wne="http://schemas.microsoft.com/office/word/2006/wordml" xmlns:wps="http://schemas.microsoft.com/office/word/2010/wordprocessingShape" mc:Ignorable="w14 w15 w16se wp14">
+<w:endnotes xmlns:wpc="http://schemas.microsoft.com/office/word/2010/wordprocessingCanvas" xmlns:cx="http://schemas.microsoft.com/office/drawing/2014/chartex" xmlns:cx1="http://schemas.microsoft.com/office/drawing/2015/9/8/chartex" xmlns:mc="http://schemas.openxmlformats.org/markup-compatibility/2006" xmlns:o="urn:schemas-microsoft-com:office:office" xmlns:r="http://schemas.openxmlformats.org/officeDocument/2006/relationships" xmlns:m="http://schemas.openxmlformats.org/officeDocument/2006/math" xmlns:v="urn:schemas-microsoft-com:vml" xmlns:wp14="http://schemas.microsoft.com/office/word/2010/wordprocessingDrawing" xmlns:wp="http://schemas.openxmlformats.org/drawingml/2006/wordprocessingDrawing" xmlns:w10="urn:schemas-microsoft-com:office:word" xmlns:w="http://schemas.openxmlformats.org/wordprocessingml/2006/main" xmlns:w14="http://schemas.microsoft.com/office/word/2010/wordml" xmlns:w15="http://schemas.microsoft.com/office/word/2012/wordml" xmlns:w16se="http://schemas.microsoft.com/office/word/2015/wordml/symex" xmlns:wpg="http://schemas.microsoft.com/office/word/2010/wordprocessingGroup" xmlns:wpi="http://schemas.microsoft.com/office/word/2010/wordprocessingInk" xmlns:wne="http://schemas.microsoft.com/office/word/2006/wordml" xmlns:wps="http://schemas.microsoft.com/office/word/2010/wordprocessingShape" mc:Ignorable="w14 w15 w16se wp14">
   <w:endnote w:type="separator" w:id="-1">
     <w:p>
       <w:pPr>
@@ -3194,7 +2751,7 @@
 </file>
 
 <file path=word/footer1.xml><?xml version="1.0" encoding="utf-8"?>
-<w:ftr xmlns:wpc="http://schemas.microsoft.com/office/word/2010/wordprocessingCanvas" xmlns:cx="http://schemas.microsoft.com/office/drawing/2014/chartex" xmlns:mc="http://schemas.openxmlformats.org/markup-compatibility/2006" xmlns:o="urn:schemas-microsoft-com:office:office" xmlns:r="http://schemas.openxmlformats.org/officeDocument/2006/relationships" xmlns:m="http://schemas.openxmlformats.org/officeDocument/2006/math" xmlns:v="urn:schemas-microsoft-com:vml" xmlns:wp14="http://schemas.microsoft.com/office/word/2010/wordprocessingDrawing" xmlns:wp="http://schemas.openxmlformats.org/drawingml/2006/wordprocessingDrawing" xmlns:w10="urn:schemas-microsoft-com:office:word" xmlns:w="http://schemas.openxmlformats.org/wordprocessingml/2006/main" xmlns:w14="http://schemas.microsoft.com/office/word/2010/wordml" xmlns:w15="http://schemas.microsoft.com/office/word/2012/wordml" xmlns:w16se="http://schemas.microsoft.com/office/word/2015/wordml/symex" xmlns:wpg="http://schemas.microsoft.com/office/word/2010/wordprocessingGroup" xmlns:wpi="http://schemas.microsoft.com/office/word/2010/wordprocessingInk" xmlns:wne="http://schemas.microsoft.com/office/word/2006/wordml" xmlns:wps="http://schemas.microsoft.com/office/word/2010/wordprocessingShape" mc:Ignorable="w14 w15 w16se wp14">
+<w:ftr xmlns:wpc="http://schemas.microsoft.com/office/word/2010/wordprocessingCanvas" xmlns:cx="http://schemas.microsoft.com/office/drawing/2014/chartex" xmlns:cx1="http://schemas.microsoft.com/office/drawing/2015/9/8/chartex" xmlns:mc="http://schemas.openxmlformats.org/markup-compatibility/2006" xmlns:o="urn:schemas-microsoft-com:office:office" xmlns:r="http://schemas.openxmlformats.org/officeDocument/2006/relationships" xmlns:m="http://schemas.openxmlformats.org/officeDocument/2006/math" xmlns:v="urn:schemas-microsoft-com:vml" xmlns:wp14="http://schemas.microsoft.com/office/word/2010/wordprocessingDrawing" xmlns:wp="http://schemas.openxmlformats.org/drawingml/2006/wordprocessingDrawing" xmlns:w10="urn:schemas-microsoft-com:office:word" xmlns:w="http://schemas.openxmlformats.org/wordprocessingml/2006/main" xmlns:w14="http://schemas.microsoft.com/office/word/2010/wordml" xmlns:w15="http://schemas.microsoft.com/office/word/2012/wordml" xmlns:w16se="http://schemas.microsoft.com/office/word/2015/wordml/symex" xmlns:wpg="http://schemas.microsoft.com/office/word/2010/wordprocessingGroup" xmlns:wpi="http://schemas.microsoft.com/office/word/2010/wordprocessingInk" xmlns:wne="http://schemas.microsoft.com/office/word/2006/wordml" xmlns:wps="http://schemas.microsoft.com/office/word/2010/wordprocessingShape" mc:Ignorable="w14 w15 w16se wp14">
   <w:p>
     <w:pPr>
       <w:pStyle w:val="llb"/>
@@ -3212,7 +2769,7 @@
       <w:rPr>
         <w:noProof/>
       </w:rPr>
-      <w:t>8</w:t>
+      <w:t>10</w:t>
     </w:r>
     <w:r>
       <w:fldChar w:fldCharType="end"/>
@@ -3222,7 +2779,7 @@
 </file>
 
 <file path=word/footer2.xml><?xml version="1.0" encoding="utf-8"?>
-<w:ftr xmlns:wpc="http://schemas.microsoft.com/office/word/2010/wordprocessingCanvas" xmlns:cx="http://schemas.microsoft.com/office/drawing/2014/chartex" xmlns:mc="http://schemas.openxmlformats.org/markup-compatibility/2006" xmlns:o="urn:schemas-microsoft-com:office:office" xmlns:r="http://schemas.openxmlformats.org/officeDocument/2006/relationships" xmlns:m="http://schemas.openxmlformats.org/officeDocument/2006/math" xmlns:v="urn:schemas-microsoft-com:vml" xmlns:wp14="http://schemas.microsoft.com/office/word/2010/wordprocessingDrawing" xmlns:wp="http://schemas.openxmlformats.org/drawingml/2006/wordprocessingDrawing" xmlns:w10="urn:schemas-microsoft-com:office:word" xmlns:w="http://schemas.openxmlformats.org/wordprocessingml/2006/main" xmlns:w14="http://schemas.microsoft.com/office/word/2010/wordml" xmlns:w15="http://schemas.microsoft.com/office/word/2012/wordml" xmlns:w16se="http://schemas.microsoft.com/office/word/2015/wordml/symex" xmlns:wpg="http://schemas.microsoft.com/office/word/2010/wordprocessingGroup" xmlns:wpi="http://schemas.microsoft.com/office/word/2010/wordprocessingInk" xmlns:wne="http://schemas.microsoft.com/office/word/2006/wordml" xmlns:wps="http://schemas.microsoft.com/office/word/2010/wordprocessingShape" mc:Ignorable="w14 w15 w16se wp14">
+<w:ftr xmlns:wpc="http://schemas.microsoft.com/office/word/2010/wordprocessingCanvas" xmlns:cx="http://schemas.microsoft.com/office/drawing/2014/chartex" xmlns:cx1="http://schemas.microsoft.com/office/drawing/2015/9/8/chartex" xmlns:mc="http://schemas.openxmlformats.org/markup-compatibility/2006" xmlns:o="urn:schemas-microsoft-com:office:office" xmlns:r="http://schemas.openxmlformats.org/officeDocument/2006/relationships" xmlns:m="http://schemas.openxmlformats.org/officeDocument/2006/math" xmlns:v="urn:schemas-microsoft-com:vml" xmlns:wp14="http://schemas.microsoft.com/office/word/2010/wordprocessingDrawing" xmlns:wp="http://schemas.openxmlformats.org/drawingml/2006/wordprocessingDrawing" xmlns:w10="urn:schemas-microsoft-com:office:word" xmlns:w="http://schemas.openxmlformats.org/wordprocessingml/2006/main" xmlns:w14="http://schemas.microsoft.com/office/word/2010/wordml" xmlns:w15="http://schemas.microsoft.com/office/word/2012/wordml" xmlns:w16se="http://schemas.microsoft.com/office/word/2015/wordml/symex" xmlns:wpg="http://schemas.microsoft.com/office/word/2010/wordprocessingGroup" xmlns:wpi="http://schemas.microsoft.com/office/word/2010/wordprocessingInk" xmlns:wne="http://schemas.microsoft.com/office/word/2006/wordml" xmlns:wps="http://schemas.microsoft.com/office/word/2010/wordprocessingShape" mc:Ignorable="w14 w15 w16se wp14">
   <w:p>
     <w:pPr>
       <w:pStyle w:val="llb"/>
@@ -3233,7 +2790,7 @@
 </file>
 
 <file path=word/footer3.xml><?xml version="1.0" encoding="utf-8"?>
-<w:ftr xmlns:wpc="http://schemas.microsoft.com/office/word/2010/wordprocessingCanvas" xmlns:cx="http://schemas.microsoft.com/office/drawing/2014/chartex" xmlns:mc="http://schemas.openxmlformats.org/markup-compatibility/2006" xmlns:o="urn:schemas-microsoft-com:office:office" xmlns:r="http://schemas.openxmlformats.org/officeDocument/2006/relationships" xmlns:m="http://schemas.openxmlformats.org/officeDocument/2006/math" xmlns:v="urn:schemas-microsoft-com:vml" xmlns:wp14="http://schemas.microsoft.com/office/word/2010/wordprocessingDrawing" xmlns:wp="http://schemas.openxmlformats.org/drawingml/2006/wordprocessingDrawing" xmlns:w10="urn:schemas-microsoft-com:office:word" xmlns:w="http://schemas.openxmlformats.org/wordprocessingml/2006/main" xmlns:w14="http://schemas.microsoft.com/office/word/2010/wordml" xmlns:w15="http://schemas.microsoft.com/office/word/2012/wordml" xmlns:w16se="http://schemas.microsoft.com/office/word/2015/wordml/symex" xmlns:wpg="http://schemas.microsoft.com/office/word/2010/wordprocessingGroup" xmlns:wpi="http://schemas.microsoft.com/office/word/2010/wordprocessingInk" xmlns:wne="http://schemas.microsoft.com/office/word/2006/wordml" xmlns:wps="http://schemas.microsoft.com/office/word/2010/wordprocessingShape" mc:Ignorable="w14 w15 w16se wp14">
+<w:ftr xmlns:wpc="http://schemas.microsoft.com/office/word/2010/wordprocessingCanvas" xmlns:cx="http://schemas.microsoft.com/office/drawing/2014/chartex" xmlns:cx1="http://schemas.microsoft.com/office/drawing/2015/9/8/chartex" xmlns:mc="http://schemas.openxmlformats.org/markup-compatibility/2006" xmlns:o="urn:schemas-microsoft-com:office:office" xmlns:r="http://schemas.openxmlformats.org/officeDocument/2006/relationships" xmlns:m="http://schemas.openxmlformats.org/officeDocument/2006/math" xmlns:v="urn:schemas-microsoft-com:vml" xmlns:wp14="http://schemas.microsoft.com/office/word/2010/wordprocessingDrawing" xmlns:wp="http://schemas.openxmlformats.org/drawingml/2006/wordprocessingDrawing" xmlns:w10="urn:schemas-microsoft-com:office:word" xmlns:w="http://schemas.openxmlformats.org/wordprocessingml/2006/main" xmlns:w14="http://schemas.microsoft.com/office/word/2010/wordml" xmlns:w15="http://schemas.microsoft.com/office/word/2012/wordml" xmlns:w16se="http://schemas.microsoft.com/office/word/2015/wordml/symex" xmlns:wpg="http://schemas.microsoft.com/office/word/2010/wordprocessingGroup" xmlns:wpi="http://schemas.microsoft.com/office/word/2010/wordprocessingInk" xmlns:wne="http://schemas.microsoft.com/office/word/2006/wordml" xmlns:wps="http://schemas.microsoft.com/office/word/2010/wordprocessingShape" mc:Ignorable="w14 w15 w16se wp14">
   <w:p>
     <w:pPr>
       <w:pStyle w:val="llb"/>
@@ -3252,7 +2809,7 @@
       <w:rPr>
         <w:noProof/>
       </w:rPr>
-      <w:t>7</w:t>
+      <w:t>11</w:t>
     </w:r>
     <w:r>
       <w:fldChar w:fldCharType="end"/>
@@ -3262,7 +2819,7 @@
 </file>
 
 <file path=word/footnotes.xml><?xml version="1.0" encoding="utf-8"?>
-<w:footnotes xmlns:wpc="http://schemas.microsoft.com/office/word/2010/wordprocessingCanvas" xmlns:cx="http://schemas.microsoft.com/office/drawing/2014/chartex" xmlns:mc="http://schemas.openxmlformats.org/markup-compatibility/2006" xmlns:o="urn:schemas-microsoft-com:office:office" xmlns:r="http://schemas.openxmlformats.org/officeDocument/2006/relationships" xmlns:m="http://schemas.openxmlformats.org/officeDocument/2006/math" xmlns:v="urn:schemas-microsoft-com:vml" xmlns:wp14="http://schemas.microsoft.com/office/word/2010/wordprocessingDrawing" xmlns:wp="http://schemas.openxmlformats.org/drawingml/2006/wordprocessingDrawing" xmlns:w10="urn:schemas-microsoft-com:office:word" xmlns:w="http://schemas.openxmlformats.org/wordprocessingml/2006/main" xmlns:w14="http://schemas.microsoft.com/office/word/2010/wordml" xmlns:w15="http://schemas.microsoft.com/office/word/2012/wordml" xmlns:w16se="http://schemas.microsoft.com/office/word/2015/wordml/symex" xmlns:wpg="http://schemas.microsoft.com/office/word/2010/wordprocessingGroup" xmlns:wpi="http://schemas.microsoft.com/office/word/2010/wordprocessingInk" xmlns:wne="http://schemas.microsoft.com/office/word/2006/wordml" xmlns:wps="http://schemas.microsoft.com/office/word/2010/wordprocessingShape" mc:Ignorable="w14 w15 w16se wp14">
+<w:footnotes xmlns:wpc="http://schemas.microsoft.com/office/word/2010/wordprocessingCanvas" xmlns:cx="http://schemas.microsoft.com/office/drawing/2014/chartex" xmlns:cx1="http://schemas.microsoft.com/office/drawing/2015/9/8/chartex" xmlns:mc="http://schemas.openxmlformats.org/markup-compatibility/2006" xmlns:o="urn:schemas-microsoft-com:office:office" xmlns:r="http://schemas.openxmlformats.org/officeDocument/2006/relationships" xmlns:m="http://schemas.openxmlformats.org/officeDocument/2006/math" xmlns:v="urn:schemas-microsoft-com:vml" xmlns:wp14="http://schemas.microsoft.com/office/word/2010/wordprocessingDrawing" xmlns:wp="http://schemas.openxmlformats.org/drawingml/2006/wordprocessingDrawing" xmlns:w10="urn:schemas-microsoft-com:office:word" xmlns:w="http://schemas.openxmlformats.org/wordprocessingml/2006/main" xmlns:w14="http://schemas.microsoft.com/office/word/2010/wordml" xmlns:w15="http://schemas.microsoft.com/office/word/2012/wordml" xmlns:w16se="http://schemas.microsoft.com/office/word/2015/wordml/symex" xmlns:wpg="http://schemas.microsoft.com/office/word/2010/wordprocessingGroup" xmlns:wpi="http://schemas.microsoft.com/office/word/2010/wordprocessingInk" xmlns:wne="http://schemas.microsoft.com/office/word/2006/wordml" xmlns:wps="http://schemas.microsoft.com/office/word/2010/wordprocessingShape" mc:Ignorable="w14 w15 w16se wp14">
   <w:footnote w:type="separator" w:id="-1">
     <w:p>
       <w:pPr>
@@ -3287,7 +2844,7 @@
 </file>
 
 <file path=word/header1.xml><?xml version="1.0" encoding="utf-8"?>
-<w:hdr xmlns:wpc="http://schemas.microsoft.com/office/word/2010/wordprocessingCanvas" xmlns:cx="http://schemas.microsoft.com/office/drawing/2014/chartex" xmlns:mc="http://schemas.openxmlformats.org/markup-compatibility/2006" xmlns:o="urn:schemas-microsoft-com:office:office" xmlns:r="http://schemas.openxmlformats.org/officeDocument/2006/relationships" xmlns:m="http://schemas.openxmlformats.org/officeDocument/2006/math" xmlns:v="urn:schemas-microsoft-com:vml" xmlns:wp14="http://schemas.microsoft.com/office/word/2010/wordprocessingDrawing" xmlns:wp="http://schemas.openxmlformats.org/drawingml/2006/wordprocessingDrawing" xmlns:w10="urn:schemas-microsoft-com:office:word" xmlns:w="http://schemas.openxmlformats.org/wordprocessingml/2006/main" xmlns:w14="http://schemas.microsoft.com/office/word/2010/wordml" xmlns:w15="http://schemas.microsoft.com/office/word/2012/wordml" xmlns:w16se="http://schemas.microsoft.com/office/word/2015/wordml/symex" xmlns:wpg="http://schemas.microsoft.com/office/word/2010/wordprocessingGroup" xmlns:wpi="http://schemas.microsoft.com/office/word/2010/wordprocessingInk" xmlns:wne="http://schemas.microsoft.com/office/word/2006/wordml" xmlns:wps="http://schemas.microsoft.com/office/word/2010/wordprocessingShape" mc:Ignorable="w14 w15 w16se wp14">
+<w:hdr xmlns:wpc="http://schemas.microsoft.com/office/word/2010/wordprocessingCanvas" xmlns:cx="http://schemas.microsoft.com/office/drawing/2014/chartex" xmlns:cx1="http://schemas.microsoft.com/office/drawing/2015/9/8/chartex" xmlns:mc="http://schemas.openxmlformats.org/markup-compatibility/2006" xmlns:o="urn:schemas-microsoft-com:office:office" xmlns:r="http://schemas.openxmlformats.org/officeDocument/2006/relationships" xmlns:m="http://schemas.openxmlformats.org/officeDocument/2006/math" xmlns:v="urn:schemas-microsoft-com:vml" xmlns:wp14="http://schemas.microsoft.com/office/word/2010/wordprocessingDrawing" xmlns:wp="http://schemas.openxmlformats.org/drawingml/2006/wordprocessingDrawing" xmlns:w10="urn:schemas-microsoft-com:office:word" xmlns:w="http://schemas.openxmlformats.org/wordprocessingml/2006/main" xmlns:w14="http://schemas.microsoft.com/office/word/2010/wordml" xmlns:w15="http://schemas.microsoft.com/office/word/2012/wordml" xmlns:w16se="http://schemas.microsoft.com/office/word/2015/wordml/symex" xmlns:wpg="http://schemas.microsoft.com/office/word/2010/wordprocessingGroup" xmlns:wpi="http://schemas.microsoft.com/office/word/2010/wordprocessingInk" xmlns:wne="http://schemas.microsoft.com/office/word/2006/wordml" xmlns:wps="http://schemas.microsoft.com/office/word/2010/wordprocessingShape" mc:Ignorable="w14 w15 w16se wp14">
   <w:p>
     <w:pPr>
       <w:pStyle w:val="lfej"/>
@@ -3297,7 +2854,7 @@
 </file>
 
 <file path=word/numbering.xml><?xml version="1.0" encoding="utf-8"?>
-<w:numbering xmlns:wpc="http://schemas.microsoft.com/office/word/2010/wordprocessingCanvas" xmlns:cx="http://schemas.microsoft.com/office/drawing/2014/chartex" xmlns:mc="http://schemas.openxmlformats.org/markup-compatibility/2006" xmlns:o="urn:schemas-microsoft-com:office:office" xmlns:r="http://schemas.openxmlformats.org/officeDocument/2006/relationships" xmlns:m="http://schemas.openxmlformats.org/officeDocument/2006/math" xmlns:v="urn:schemas-microsoft-com:vml" xmlns:wp14="http://schemas.microsoft.com/office/word/2010/wordprocessingDrawing" xmlns:wp="http://schemas.openxmlformats.org/drawingml/2006/wordprocessingDrawing" xmlns:w10="urn:schemas-microsoft-com:office:word" xmlns:w="http://schemas.openxmlformats.org/wordprocessingml/2006/main" xmlns:w14="http://schemas.microsoft.com/office/word/2010/wordml" xmlns:w15="http://schemas.microsoft.com/office/word/2012/wordml" xmlns:w16se="http://schemas.microsoft.com/office/word/2015/wordml/symex" xmlns:wpg="http://schemas.microsoft.com/office/word/2010/wordprocessingGroup" xmlns:wpi="http://schemas.microsoft.com/office/word/2010/wordprocessingInk" xmlns:wne="http://schemas.microsoft.com/office/word/2006/wordml" xmlns:wps="http://schemas.microsoft.com/office/word/2010/wordprocessingShape" mc:Ignorable="w14 w15 w16se wp14">
+<w:numbering xmlns:wpc="http://schemas.microsoft.com/office/word/2010/wordprocessingCanvas" xmlns:cx="http://schemas.microsoft.com/office/drawing/2014/chartex" xmlns:cx1="http://schemas.microsoft.com/office/drawing/2015/9/8/chartex" xmlns:mc="http://schemas.openxmlformats.org/markup-compatibility/2006" xmlns:o="urn:schemas-microsoft-com:office:office" xmlns:r="http://schemas.openxmlformats.org/officeDocument/2006/relationships" xmlns:m="http://schemas.openxmlformats.org/officeDocument/2006/math" xmlns:v="urn:schemas-microsoft-com:vml" xmlns:wp14="http://schemas.microsoft.com/office/word/2010/wordprocessingDrawing" xmlns:wp="http://schemas.openxmlformats.org/drawingml/2006/wordprocessingDrawing" xmlns:w10="urn:schemas-microsoft-com:office:word" xmlns:w="http://schemas.openxmlformats.org/wordprocessingml/2006/main" xmlns:w14="http://schemas.microsoft.com/office/word/2010/wordml" xmlns:w15="http://schemas.microsoft.com/office/word/2012/wordml" xmlns:w16se="http://schemas.microsoft.com/office/word/2015/wordml/symex" xmlns:wpg="http://schemas.microsoft.com/office/word/2010/wordprocessingGroup" xmlns:wpi="http://schemas.microsoft.com/office/word/2010/wordprocessingInk" xmlns:wne="http://schemas.microsoft.com/office/word/2006/wordml" xmlns:wps="http://schemas.microsoft.com/office/word/2010/wordprocessingShape" mc:Ignorable="w14 w15 w16se wp14">
   <w:abstractNum w:abstractNumId="0" w15:restartNumberingAfterBreak="0">
     <w:nsid w:val="0C9A2984"/>
     <w:multiLevelType w:val="hybridMultilevel"/>
@@ -5361,7 +4918,7 @@
 </file>
 
 <file path=customXml/itemProps1.xml><?xml version="1.0" encoding="utf-8"?>
-<ds:datastoreItem xmlns:ds="http://schemas.openxmlformats.org/officeDocument/2006/customXml" ds:itemID="{10EAF997-6902-4102-AC0F-C8923966C62B}">
+<ds:datastoreItem xmlns:ds="http://schemas.openxmlformats.org/officeDocument/2006/customXml" ds:itemID="{1B6AB22D-DE32-447E-BD69-8F37767514B5}">
   <ds:schemaRefs>
     <ds:schemaRef ds:uri="http://schemas.openxmlformats.org/officeDocument/2006/bibliography"/>
   </ds:schemaRefs>

</xml_diff>

<commit_message>
dokumentáció: felhasználói felület elemei és funkciói
</commit_message>
<xml_diff>
--- a/Zarodolgozat_dokumentacio.docx
+++ b/Zarodolgozat_dokumentacio.docx
@@ -343,8 +343,9 @@
     <w:p>
       <w:pPr>
         <w:sectPr>
-          <w:footerReference w:type="even" r:id="rId8"/>
-          <w:footerReference w:type="default" r:id="rId9"/>
+          <w:headerReference w:type="even" r:id="rId8"/>
+          <w:footerReference w:type="even" r:id="rId9"/>
+          <w:footerReference w:type="default" r:id="rId10"/>
           <w:pgSz w:w="11906" w:h="16838" w:code="9"/>
           <w:pgMar w:top="1440" w:right="2172" w:bottom="1440" w:left="1418" w:header="709" w:footer="709" w:gutter="0"/>
           <w:cols w:space="708"/>
@@ -404,7 +405,7 @@
           <w:r>
             <w:fldChar w:fldCharType="separate"/>
           </w:r>
-          <w:hyperlink w:anchor="_Toc37950513" w:history="1">
+          <w:hyperlink w:anchor="_Toc39426977" w:history="1">
             <w:r>
               <w:rPr>
                 <w:rStyle w:val="Hiperhivatkozs"/>
@@ -431,7 +432,7 @@
                 <w:noProof/>
                 <w:webHidden/>
               </w:rPr>
-              <w:instrText xml:space="preserve"> PAGEREF _Toc37950513 \h </w:instrText>
+              <w:instrText xml:space="preserve"> PAGEREF _Toc39426977 \h </w:instrText>
             </w:r>
             <w:r>
               <w:rPr>
@@ -475,7 +476,7 @@
               <w:sz w:val="22"/>
             </w:rPr>
           </w:pPr>
-          <w:hyperlink w:anchor="_Toc37950514" w:history="1">
+          <w:hyperlink w:anchor="_Toc39426978" w:history="1">
             <w:r>
               <w:rPr>
                 <w:rStyle w:val="Hiperhivatkozs"/>
@@ -502,7 +503,7 @@
                 <w:noProof/>
                 <w:webHidden/>
               </w:rPr>
-              <w:instrText xml:space="preserve"> PAGEREF _Toc37950514 \h </w:instrText>
+              <w:instrText xml:space="preserve"> PAGEREF _Toc39426978 \h </w:instrText>
             </w:r>
             <w:r>
               <w:rPr>
@@ -546,7 +547,7 @@
               <w:sz w:val="22"/>
             </w:rPr>
           </w:pPr>
-          <w:hyperlink w:anchor="_Toc37950515" w:history="1">
+          <w:hyperlink w:anchor="_Toc39426979" w:history="1">
             <w:r>
               <w:rPr>
                 <w:rStyle w:val="Hiperhivatkozs"/>
@@ -573,7 +574,7 @@
                 <w:noProof/>
                 <w:webHidden/>
               </w:rPr>
-              <w:instrText xml:space="preserve"> PAGEREF _Toc37950515 \h </w:instrText>
+              <w:instrText xml:space="preserve"> PAGEREF _Toc39426979 \h </w:instrText>
             </w:r>
             <w:r>
               <w:rPr>
@@ -617,7 +618,7 @@
               <w:sz w:val="22"/>
             </w:rPr>
           </w:pPr>
-          <w:hyperlink w:anchor="_Toc37950516" w:history="1">
+          <w:hyperlink w:anchor="_Toc39426980" w:history="1">
             <w:r>
               <w:rPr>
                 <w:rStyle w:val="Hiperhivatkozs"/>
@@ -644,7 +645,7 @@
                 <w:noProof/>
                 <w:webHidden/>
               </w:rPr>
-              <w:instrText xml:space="preserve"> PAGEREF _Toc37950516 \h </w:instrText>
+              <w:instrText xml:space="preserve"> PAGEREF _Toc39426980 \h </w:instrText>
             </w:r>
             <w:r>
               <w:rPr>
@@ -688,7 +689,7 @@
               <w:sz w:val="22"/>
             </w:rPr>
           </w:pPr>
-          <w:hyperlink w:anchor="_Toc37950517" w:history="1">
+          <w:hyperlink w:anchor="_Toc39426981" w:history="1">
             <w:r>
               <w:rPr>
                 <w:rStyle w:val="Hiperhivatkozs"/>
@@ -715,7 +716,7 @@
                 <w:noProof/>
                 <w:webHidden/>
               </w:rPr>
-              <w:instrText xml:space="preserve"> PAGEREF _Toc37950517 \h </w:instrText>
+              <w:instrText xml:space="preserve"> PAGEREF _Toc39426981 \h </w:instrText>
             </w:r>
             <w:r>
               <w:rPr>
@@ -759,7 +760,7 @@
               <w:sz w:val="22"/>
             </w:rPr>
           </w:pPr>
-          <w:hyperlink w:anchor="_Toc37950518" w:history="1">
+          <w:hyperlink w:anchor="_Toc39426982" w:history="1">
             <w:r>
               <w:rPr>
                 <w:rStyle w:val="Hiperhivatkozs"/>
@@ -786,7 +787,7 @@
                 <w:noProof/>
                 <w:webHidden/>
               </w:rPr>
-              <w:instrText xml:space="preserve"> PAGEREF _Toc37950518 \h </w:instrText>
+              <w:instrText xml:space="preserve"> PAGEREF _Toc39426982 \h </w:instrText>
             </w:r>
             <w:r>
               <w:rPr>
@@ -830,7 +831,7 @@
               <w:sz w:val="22"/>
             </w:rPr>
           </w:pPr>
-          <w:hyperlink w:anchor="_Toc37950519" w:history="1">
+          <w:hyperlink w:anchor="_Toc39426983" w:history="1">
             <w:r>
               <w:rPr>
                 <w:rStyle w:val="Hiperhivatkozs"/>
@@ -857,7 +858,7 @@
                 <w:noProof/>
                 <w:webHidden/>
               </w:rPr>
-              <w:instrText xml:space="preserve"> PAGEREF _Toc37950519 \h </w:instrText>
+              <w:instrText xml:space="preserve"> PAGEREF _Toc39426983 \h </w:instrText>
             </w:r>
             <w:r>
               <w:rPr>
@@ -901,7 +902,7 @@
               <w:sz w:val="22"/>
             </w:rPr>
           </w:pPr>
-          <w:hyperlink w:anchor="_Toc37950520" w:history="1">
+          <w:hyperlink w:anchor="_Toc39426984" w:history="1">
             <w:r>
               <w:rPr>
                 <w:rStyle w:val="Hiperhivatkozs"/>
@@ -928,7 +929,7 @@
                 <w:noProof/>
                 <w:webHidden/>
               </w:rPr>
-              <w:instrText xml:space="preserve"> PAGEREF _Toc37950520 \h </w:instrText>
+              <w:instrText xml:space="preserve"> PAGEREF _Toc39426984 \h </w:instrText>
             </w:r>
             <w:r>
               <w:rPr>
@@ -949,6 +950,219 @@
                 <w:webHidden/>
               </w:rPr>
               <w:t>7</w:t>
+            </w:r>
+            <w:r>
+              <w:rPr>
+                <w:noProof/>
+                <w:webHidden/>
+              </w:rPr>
+              <w:fldChar w:fldCharType="end"/>
+            </w:r>
+          </w:hyperlink>
+        </w:p>
+        <w:p>
+          <w:pPr>
+            <w:pStyle w:val="TJ3"/>
+            <w:tabs>
+              <w:tab w:val="right" w:leader="dot" w:pos="8306"/>
+            </w:tabs>
+            <w:rPr>
+              <w:rFonts w:asciiTheme="minorHAnsi" w:eastAsiaTheme="minorEastAsia" w:hAnsiTheme="minorHAnsi" w:cstheme="minorBidi"/>
+              <w:noProof/>
+              <w:color w:val="auto"/>
+              <w:sz w:val="22"/>
+            </w:rPr>
+          </w:pPr>
+          <w:hyperlink w:anchor="_Toc39426985" w:history="1">
+            <w:r>
+              <w:rPr>
+                <w:rStyle w:val="Hiperhivatkozs"/>
+                <w:noProof/>
+              </w:rPr>
+              <w:t>Zálogjegy felvétel</w:t>
+            </w:r>
+            <w:r>
+              <w:rPr>
+                <w:noProof/>
+                <w:webHidden/>
+              </w:rPr>
+              <w:tab/>
+            </w:r>
+            <w:r>
+              <w:rPr>
+                <w:noProof/>
+                <w:webHidden/>
+              </w:rPr>
+              <w:fldChar w:fldCharType="begin"/>
+            </w:r>
+            <w:r>
+              <w:rPr>
+                <w:noProof/>
+                <w:webHidden/>
+              </w:rPr>
+              <w:instrText xml:space="preserve"> PAGEREF _Toc39426985 \h </w:instrText>
+            </w:r>
+            <w:r>
+              <w:rPr>
+                <w:noProof/>
+                <w:webHidden/>
+              </w:rPr>
+            </w:r>
+            <w:r>
+              <w:rPr>
+                <w:noProof/>
+                <w:webHidden/>
+              </w:rPr>
+              <w:fldChar w:fldCharType="separate"/>
+            </w:r>
+            <w:r>
+              <w:rPr>
+                <w:noProof/>
+                <w:webHidden/>
+              </w:rPr>
+              <w:t>7</w:t>
+            </w:r>
+            <w:r>
+              <w:rPr>
+                <w:noProof/>
+                <w:webHidden/>
+              </w:rPr>
+              <w:fldChar w:fldCharType="end"/>
+            </w:r>
+          </w:hyperlink>
+        </w:p>
+        <w:p>
+          <w:pPr>
+            <w:pStyle w:val="TJ3"/>
+            <w:tabs>
+              <w:tab w:val="right" w:leader="dot" w:pos="8306"/>
+            </w:tabs>
+            <w:rPr>
+              <w:rFonts w:asciiTheme="minorHAnsi" w:eastAsiaTheme="minorEastAsia" w:hAnsiTheme="minorHAnsi" w:cstheme="minorBidi"/>
+              <w:noProof/>
+              <w:color w:val="auto"/>
+              <w:sz w:val="22"/>
+            </w:rPr>
+          </w:pPr>
+          <w:hyperlink w:anchor="_Toc39426986" w:history="1">
+            <w:r>
+              <w:rPr>
+                <w:rStyle w:val="Hiperhivatkozs"/>
+                <w:noProof/>
+              </w:rPr>
+              <w:t>Zálogjegy kezelés</w:t>
+            </w:r>
+            <w:r>
+              <w:rPr>
+                <w:noProof/>
+                <w:webHidden/>
+              </w:rPr>
+              <w:tab/>
+            </w:r>
+            <w:r>
+              <w:rPr>
+                <w:noProof/>
+                <w:webHidden/>
+              </w:rPr>
+              <w:fldChar w:fldCharType="begin"/>
+            </w:r>
+            <w:r>
+              <w:rPr>
+                <w:noProof/>
+                <w:webHidden/>
+              </w:rPr>
+              <w:instrText xml:space="preserve"> PAGEREF _Toc39426986 \h </w:instrText>
+            </w:r>
+            <w:r>
+              <w:rPr>
+                <w:noProof/>
+                <w:webHidden/>
+              </w:rPr>
+            </w:r>
+            <w:r>
+              <w:rPr>
+                <w:noProof/>
+                <w:webHidden/>
+              </w:rPr>
+              <w:fldChar w:fldCharType="separate"/>
+            </w:r>
+            <w:r>
+              <w:rPr>
+                <w:noProof/>
+                <w:webHidden/>
+              </w:rPr>
+              <w:t>8</w:t>
+            </w:r>
+            <w:r>
+              <w:rPr>
+                <w:noProof/>
+                <w:webHidden/>
+              </w:rPr>
+              <w:fldChar w:fldCharType="end"/>
+            </w:r>
+          </w:hyperlink>
+        </w:p>
+        <w:p>
+          <w:pPr>
+            <w:pStyle w:val="TJ3"/>
+            <w:tabs>
+              <w:tab w:val="right" w:leader="dot" w:pos="8306"/>
+            </w:tabs>
+            <w:rPr>
+              <w:rFonts w:asciiTheme="minorHAnsi" w:eastAsiaTheme="minorEastAsia" w:hAnsiTheme="minorHAnsi" w:cstheme="minorBidi"/>
+              <w:noProof/>
+              <w:color w:val="auto"/>
+              <w:sz w:val="22"/>
+            </w:rPr>
+          </w:pPr>
+          <w:hyperlink w:anchor="_Toc39426987" w:history="1">
+            <w:r>
+              <w:rPr>
+                <w:rStyle w:val="Hiperhivatkozs"/>
+                <w:noProof/>
+              </w:rPr>
+              <w:t>Új ügyfél felvétel</w:t>
+            </w:r>
+            <w:r>
+              <w:rPr>
+                <w:noProof/>
+                <w:webHidden/>
+              </w:rPr>
+              <w:tab/>
+            </w:r>
+            <w:r>
+              <w:rPr>
+                <w:noProof/>
+                <w:webHidden/>
+              </w:rPr>
+              <w:fldChar w:fldCharType="begin"/>
+            </w:r>
+            <w:r>
+              <w:rPr>
+                <w:noProof/>
+                <w:webHidden/>
+              </w:rPr>
+              <w:instrText xml:space="preserve"> PAGEREF _Toc39426987 \h </w:instrText>
+            </w:r>
+            <w:r>
+              <w:rPr>
+                <w:noProof/>
+                <w:webHidden/>
+              </w:rPr>
+            </w:r>
+            <w:r>
+              <w:rPr>
+                <w:noProof/>
+                <w:webHidden/>
+              </w:rPr>
+              <w:fldChar w:fldCharType="separate"/>
+            </w:r>
+            <w:r>
+              <w:rPr>
+                <w:noProof/>
+                <w:webHidden/>
+              </w:rPr>
+              <w:t>10</w:t>
             </w:r>
             <w:r>
               <w:rPr>
@@ -972,7 +1186,7 @@
               <w:sz w:val="22"/>
             </w:rPr>
           </w:pPr>
-          <w:hyperlink w:anchor="_Toc37950521" w:history="1">
+          <w:hyperlink w:anchor="_Toc39426988" w:history="1">
             <w:r>
               <w:rPr>
                 <w:rStyle w:val="Hiperhivatkozs"/>
@@ -999,7 +1213,7 @@
                 <w:noProof/>
                 <w:webHidden/>
               </w:rPr>
-              <w:instrText xml:space="preserve"> PAGEREF _Toc37950521 \h </w:instrText>
+              <w:instrText xml:space="preserve"> PAGEREF _Toc39426988 \h </w:instrText>
             </w:r>
             <w:r>
               <w:rPr>
@@ -1019,7 +1233,7 @@
                 <w:noProof/>
                 <w:webHidden/>
               </w:rPr>
-              <w:t>8</w:t>
+              <w:t>11</w:t>
             </w:r>
             <w:r>
               <w:rPr>
@@ -1043,7 +1257,7 @@
               <w:sz w:val="22"/>
             </w:rPr>
           </w:pPr>
-          <w:hyperlink w:anchor="_Toc37950522" w:history="1">
+          <w:hyperlink w:anchor="_Toc39426989" w:history="1">
             <w:r>
               <w:rPr>
                 <w:rStyle w:val="Hiperhivatkozs"/>
@@ -1070,7 +1284,7 @@
                 <w:noProof/>
                 <w:webHidden/>
               </w:rPr>
-              <w:instrText xml:space="preserve"> PAGEREF _Toc37950522 \h </w:instrText>
+              <w:instrText xml:space="preserve"> PAGEREF _Toc39426989 \h </w:instrText>
             </w:r>
             <w:r>
               <w:rPr>
@@ -1090,7 +1304,7 @@
                 <w:noProof/>
                 <w:webHidden/>
               </w:rPr>
-              <w:t>8</w:t>
+              <w:t>11</w:t>
             </w:r>
             <w:r>
               <w:rPr>
@@ -1114,7 +1328,7 @@
               <w:sz w:val="22"/>
             </w:rPr>
           </w:pPr>
-          <w:hyperlink w:anchor="_Toc37950523" w:history="1">
+          <w:hyperlink w:anchor="_Toc39426990" w:history="1">
             <w:r>
               <w:rPr>
                 <w:rStyle w:val="Hiperhivatkozs"/>
@@ -1141,7 +1355,7 @@
                 <w:noProof/>
                 <w:webHidden/>
               </w:rPr>
-              <w:instrText xml:space="preserve"> PAGEREF _Toc37950523 \h </w:instrText>
+              <w:instrText xml:space="preserve"> PAGEREF _Toc39426990 \h </w:instrText>
             </w:r>
             <w:r>
               <w:rPr>
@@ -1161,7 +1375,7 @@
                 <w:noProof/>
                 <w:webHidden/>
               </w:rPr>
-              <w:t>8</w:t>
+              <w:t>11</w:t>
             </w:r>
             <w:r>
               <w:rPr>
@@ -1185,7 +1399,7 @@
               <w:sz w:val="22"/>
             </w:rPr>
           </w:pPr>
-          <w:hyperlink w:anchor="_Toc37950524" w:history="1">
+          <w:hyperlink w:anchor="_Toc39426991" w:history="1">
             <w:r>
               <w:rPr>
                 <w:rStyle w:val="Hiperhivatkozs"/>
@@ -1212,7 +1426,7 @@
                 <w:noProof/>
                 <w:webHidden/>
               </w:rPr>
-              <w:instrText xml:space="preserve"> PAGEREF _Toc37950524 \h </w:instrText>
+              <w:instrText xml:space="preserve"> PAGEREF _Toc39426991 \h </w:instrText>
             </w:r>
             <w:r>
               <w:rPr>
@@ -1232,7 +1446,7 @@
                 <w:noProof/>
                 <w:webHidden/>
               </w:rPr>
-              <w:t>8</w:t>
+              <w:t>11</w:t>
             </w:r>
             <w:r>
               <w:rPr>
@@ -1256,7 +1470,7 @@
               <w:sz w:val="22"/>
             </w:rPr>
           </w:pPr>
-          <w:hyperlink w:anchor="_Toc37950525" w:history="1">
+          <w:hyperlink w:anchor="_Toc39426992" w:history="1">
             <w:r>
               <w:rPr>
                 <w:rStyle w:val="Hiperhivatkozs"/>
@@ -1283,7 +1497,7 @@
                 <w:noProof/>
                 <w:webHidden/>
               </w:rPr>
-              <w:instrText xml:space="preserve"> PAGEREF _Toc37950525 \h </w:instrText>
+              <w:instrText xml:space="preserve"> PAGEREF _Toc39426992 \h </w:instrText>
             </w:r>
             <w:r>
               <w:rPr>
@@ -1303,7 +1517,7 @@
                 <w:noProof/>
                 <w:webHidden/>
               </w:rPr>
-              <w:t>8</w:t>
+              <w:t>11</w:t>
             </w:r>
             <w:r>
               <w:rPr>
@@ -1327,7 +1541,7 @@
               <w:sz w:val="22"/>
             </w:rPr>
           </w:pPr>
-          <w:hyperlink w:anchor="_Toc37950526" w:history="1">
+          <w:hyperlink w:anchor="_Toc39426993" w:history="1">
             <w:r>
               <w:rPr>
                 <w:rStyle w:val="Hiperhivatkozs"/>
@@ -1354,7 +1568,7 @@
                 <w:noProof/>
                 <w:webHidden/>
               </w:rPr>
-              <w:instrText xml:space="preserve"> PAGEREF _Toc37950526 \h </w:instrText>
+              <w:instrText xml:space="preserve"> PAGEREF _Toc39426993 \h </w:instrText>
             </w:r>
             <w:r>
               <w:rPr>
@@ -1374,7 +1588,7 @@
                 <w:noProof/>
                 <w:webHidden/>
               </w:rPr>
-              <w:t>9</w:t>
+              <w:t>12</w:t>
             </w:r>
             <w:r>
               <w:rPr>
@@ -1398,7 +1612,7 @@
               <w:sz w:val="22"/>
             </w:rPr>
           </w:pPr>
-          <w:hyperlink w:anchor="_Toc37950527" w:history="1">
+          <w:hyperlink w:anchor="_Toc39426994" w:history="1">
             <w:r>
               <w:rPr>
                 <w:rStyle w:val="Hiperhivatkozs"/>
@@ -1425,7 +1639,7 @@
                 <w:noProof/>
                 <w:webHidden/>
               </w:rPr>
-              <w:instrText xml:space="preserve"> PAGEREF _Toc37950527 \h </w:instrText>
+              <w:instrText xml:space="preserve"> PAGEREF _Toc39426994 \h </w:instrText>
             </w:r>
             <w:r>
               <w:rPr>
@@ -1445,7 +1659,7 @@
                 <w:noProof/>
                 <w:webHidden/>
               </w:rPr>
-              <w:t>9</w:t>
+              <w:t>12</w:t>
             </w:r>
             <w:r>
               <w:rPr>
@@ -1469,7 +1683,7 @@
               <w:sz w:val="22"/>
             </w:rPr>
           </w:pPr>
-          <w:hyperlink w:anchor="_Toc37950528" w:history="1">
+          <w:hyperlink w:anchor="_Toc39426995" w:history="1">
             <w:r>
               <w:rPr>
                 <w:rStyle w:val="Hiperhivatkozs"/>
@@ -1496,7 +1710,7 @@
                 <w:noProof/>
                 <w:webHidden/>
               </w:rPr>
-              <w:instrText xml:space="preserve"> PAGEREF _Toc37950528 \h </w:instrText>
+              <w:instrText xml:space="preserve"> PAGEREF _Toc39426995 \h </w:instrText>
             </w:r>
             <w:r>
               <w:rPr>
@@ -1516,7 +1730,7 @@
                 <w:noProof/>
                 <w:webHidden/>
               </w:rPr>
-              <w:t>10</w:t>
+              <w:t>13</w:t>
             </w:r>
             <w:r>
               <w:rPr>
@@ -1540,7 +1754,7 @@
               <w:sz w:val="22"/>
             </w:rPr>
           </w:pPr>
-          <w:hyperlink w:anchor="_Toc37950529" w:history="1">
+          <w:hyperlink w:anchor="_Toc39426996" w:history="1">
             <w:r>
               <w:rPr>
                 <w:rStyle w:val="Hiperhivatkozs"/>
@@ -1567,7 +1781,7 @@
                 <w:noProof/>
                 <w:webHidden/>
               </w:rPr>
-              <w:instrText xml:space="preserve"> PAGEREF _Toc37950529 \h </w:instrText>
+              <w:instrText xml:space="preserve"> PAGEREF _Toc39426996 \h </w:instrText>
             </w:r>
             <w:r>
               <w:rPr>
@@ -1587,7 +1801,7 @@
                 <w:noProof/>
                 <w:webHidden/>
               </w:rPr>
-              <w:t>10</w:t>
+              <w:t>13</w:t>
             </w:r>
             <w:r>
               <w:rPr>
@@ -1611,7 +1825,7 @@
               <w:sz w:val="22"/>
             </w:rPr>
           </w:pPr>
-          <w:hyperlink w:anchor="_Toc37950530" w:history="1">
+          <w:hyperlink w:anchor="_Toc39426997" w:history="1">
             <w:r>
               <w:rPr>
                 <w:rStyle w:val="Hiperhivatkozs"/>
@@ -1638,7 +1852,7 @@
                 <w:noProof/>
                 <w:webHidden/>
               </w:rPr>
-              <w:instrText xml:space="preserve"> PAGEREF _Toc37950530 \h </w:instrText>
+              <w:instrText xml:space="preserve"> PAGEREF _Toc39426997 \h </w:instrText>
             </w:r>
             <w:r>
               <w:rPr>
@@ -1658,7 +1872,7 @@
                 <w:noProof/>
                 <w:webHidden/>
               </w:rPr>
-              <w:t>11</w:t>
+              <w:t>15</w:t>
             </w:r>
             <w:r>
               <w:rPr>
@@ -1695,7 +1909,7 @@
       <w:pPr>
         <w:pStyle w:val="Cmsor1"/>
       </w:pPr>
-      <w:bookmarkStart w:id="0" w:name="_Toc37950513"/>
+      <w:bookmarkStart w:id="0" w:name="_Toc39426977"/>
       <w:r>
         <w:lastRenderedPageBreak/>
         <w:t>Bevezetés</w:t>
@@ -1706,11 +1920,13 @@
       <w:pPr>
         <w:pStyle w:val="Cmsor2"/>
       </w:pPr>
-      <w:bookmarkStart w:id="1" w:name="_Toc37950514"/>
+      <w:bookmarkStart w:id="1" w:name="_Toc39426978"/>
       <w:r>
         <w:t>Témaválasztás</w:t>
       </w:r>
+      <w:bookmarkStart w:id="2" w:name="_GoBack"/>
       <w:bookmarkEnd w:id="1"/>
+      <w:bookmarkEnd w:id="2"/>
     </w:p>
     <w:p>
       <w:pPr>
@@ -1736,11 +1952,11 @@
       <w:pPr>
         <w:pStyle w:val="Cmsor2"/>
       </w:pPr>
-      <w:bookmarkStart w:id="2" w:name="_Toc37950515"/>
+      <w:bookmarkStart w:id="3" w:name="_Toc39426979"/>
       <w:r>
         <w:t>A probléma rövid ismertetése</w:t>
       </w:r>
-      <w:bookmarkEnd w:id="2"/>
+      <w:bookmarkEnd w:id="3"/>
     </w:p>
     <w:p>
       <w:pPr>
@@ -1784,7 +2000,13 @@
         <w:t>.</w:t>
       </w:r>
       <w:r>
-        <w:t xml:space="preserve"> Elzálogosítás esetén új tárgy felvitele az adatbázisba, hosszabbítás illetve kiváltás esetén az adatok módosítása.</w:t>
+        <w:t xml:space="preserve"> Elzálogosítás esetén új tárgy felvitele az adatbázisba, hosszabbítás esetén az adatok módosítása</w:t>
+      </w:r>
+      <w:r>
+        <w:t>, illetve kiváltás esetén az adatok törlése</w:t>
+      </w:r>
+      <w:r>
+        <w:t>.</w:t>
       </w:r>
     </w:p>
     <w:p>
@@ -1809,7 +2031,7 @@
         <w:t xml:space="preserve"> A zálogigazgató hozzáférhet az egész adatbázishoz, le tud kérdezni belőle. A zálogfiók – ahol az elzálogosítás történik – tud felvinni új adatot az adatbázisba, azt módosítani (kiváltás, hosszabbítás), lekérdezéseket végezni. A zálogfiók csak a hosszabbítást tudja elvégezni a más fiókban elzálogosított tárgynál. </w:t>
       </w:r>
       <w:r>
-        <w:t xml:space="preserve">Más zálogfiók adatait nem tudja lekérdezni. Az ügyfél csak a saját elzálogosított tárgyait látja </w:t>
+        <w:t xml:space="preserve">Az ügyfél csak a saját elzálogosított tárgyait látja </w:t>
       </w:r>
       <w:r>
         <w:t>a mobil webalkalmazáson</w:t>
@@ -1821,8 +2043,8 @@
     <w:p>
       <w:pPr>
         <w:sectPr>
-          <w:headerReference w:type="default" r:id="rId10"/>
-          <w:footerReference w:type="default" r:id="rId11"/>
+          <w:headerReference w:type="default" r:id="rId11"/>
+          <w:footerReference w:type="default" r:id="rId12"/>
           <w:type w:val="oddPage"/>
           <w:pgSz w:w="11906" w:h="16838" w:code="9"/>
           <w:pgMar w:top="1418" w:right="1418" w:bottom="1418" w:left="1418" w:header="709" w:footer="709" w:gutter="567"/>
@@ -1835,22 +2057,22 @@
       <w:pPr>
         <w:pStyle w:val="Cmsor1"/>
       </w:pPr>
-      <w:bookmarkStart w:id="3" w:name="_Toc37950516"/>
+      <w:bookmarkStart w:id="4" w:name="_Toc39426980"/>
       <w:r>
         <w:lastRenderedPageBreak/>
         <w:t>Felhasználói dokumentáció</w:t>
       </w:r>
-      <w:bookmarkEnd w:id="3"/>
+      <w:bookmarkEnd w:id="4"/>
     </w:p>
     <w:p>
       <w:pPr>
         <w:pStyle w:val="Cmsor2"/>
       </w:pPr>
-      <w:bookmarkStart w:id="4" w:name="_Toc37950517"/>
+      <w:bookmarkStart w:id="5" w:name="_Toc39426981"/>
       <w:r>
         <w:t>Rendszerigény</w:t>
       </w:r>
-      <w:bookmarkEnd w:id="4"/>
+      <w:bookmarkEnd w:id="5"/>
     </w:p>
     <w:p>
       <w:pPr>
@@ -1907,21 +2129,21 @@
       <w:pPr>
         <w:pStyle w:val="Cmsor2"/>
       </w:pPr>
-      <w:bookmarkStart w:id="5" w:name="_Toc37950518"/>
+      <w:bookmarkStart w:id="6" w:name="_Toc39426982"/>
       <w:r>
         <w:t>Beüzemelés</w:t>
       </w:r>
-      <w:bookmarkEnd w:id="5"/>
+      <w:bookmarkEnd w:id="6"/>
     </w:p>
     <w:p>
       <w:pPr>
         <w:pStyle w:val="Cmsor2"/>
       </w:pPr>
-      <w:bookmarkStart w:id="6" w:name="_Toc37950519"/>
+      <w:bookmarkStart w:id="7" w:name="_Toc39426983"/>
       <w:r>
         <w:t>Jogosultsági szabályok</w:t>
       </w:r>
-      <w:bookmarkEnd w:id="6"/>
+      <w:bookmarkEnd w:id="7"/>
     </w:p>
     <w:p>
       <w:pPr>
@@ -2160,15 +2382,816 @@
       <w:pPr>
         <w:pStyle w:val="Cmsor2"/>
       </w:pPr>
-      <w:bookmarkStart w:id="7" w:name="_Toc37950520"/>
+      <w:bookmarkStart w:id="8" w:name="_Toc39426984"/>
       <w:r>
         <w:t>Felhasználói felület elemei, funkciói</w:t>
       </w:r>
-      <w:bookmarkEnd w:id="7"/>
-    </w:p>
-    <w:p>
-      <w:bookmarkStart w:id="8" w:name="_GoBack"/>
       <w:bookmarkEnd w:id="8"/>
+    </w:p>
+    <w:p>
+      <w:pPr>
+        <w:pStyle w:val="Szvegestartalom"/>
+      </w:pPr>
+      <w:r>
+        <w:t>A</w:t>
+      </w:r>
+      <w:r>
+        <w:t xml:space="preserve">hogy az </w:t>
+      </w:r>
+      <w:r>
+        <w:fldChar w:fldCharType="begin"/>
+      </w:r>
+      <w:r>
+        <w:instrText xml:space="preserve"> REF _Ref39421728 \h </w:instrText>
+      </w:r>
+      <w:r>
+        <w:fldChar w:fldCharType="separate"/>
+      </w:r>
+      <w:r>
+        <w:rPr>
+          <w:noProof/>
+        </w:rPr>
+        <w:t>1</w:t>
+      </w:r>
+      <w:r>
+        <w:t>. ábra</w:t>
+      </w:r>
+      <w:r>
+        <w:fldChar w:fldCharType="end"/>
+      </w:r>
+      <w:r>
+        <w:t xml:space="preserve"> mutatja a</w:t>
+      </w:r>
+      <w:r>
+        <w:t xml:space="preserve"> felhasználói felületet több részre bontottam szét,</w:t>
+      </w:r>
+      <w:r>
+        <w:t xml:space="preserve"> azért</w:t>
+      </w:r>
+      <w:r>
+        <w:t xml:space="preserve"> hogy elkülönüljenek</w:t>
+      </w:r>
+      <w:r>
+        <w:t xml:space="preserve"> egymástól</w:t>
+      </w:r>
+      <w:r>
+        <w:t xml:space="preserve"> a különböző funkciók.</w:t>
+      </w:r>
+    </w:p>
+    <w:p>
+      <w:pPr>
+        <w:pStyle w:val="Szvegestartalom"/>
+        <w:keepNext/>
+        <w:jc w:val="center"/>
+      </w:pPr>
+      <w:r>
+        <w:rPr>
+          <w:noProof/>
+        </w:rPr>
+        <w:drawing>
+          <wp:inline distT="0" distB="0" distL="0" distR="0">
+            <wp:extent cx="4352925" cy="1247569"/>
+            <wp:effectExtent l="0" t="0" r="0" b="0"/>
+            <wp:docPr id="1" name="Kép 1"/>
+            <wp:cNvGraphicFramePr>
+              <a:graphicFrameLocks xmlns:a="http://schemas.openxmlformats.org/drawingml/2006/main" noChangeAspect="1"/>
+            </wp:cNvGraphicFramePr>
+            <a:graphic xmlns:a="http://schemas.openxmlformats.org/drawingml/2006/main">
+              <a:graphicData uri="http://schemas.openxmlformats.org/drawingml/2006/picture">
+                <pic:pic xmlns:pic="http://schemas.openxmlformats.org/drawingml/2006/picture">
+                  <pic:nvPicPr>
+                    <pic:cNvPr id="1" name="menu.png"/>
+                    <pic:cNvPicPr/>
+                  </pic:nvPicPr>
+                  <pic:blipFill>
+                    <a:blip r:embed="rId13">
+                      <a:extLst>
+                        <a:ext uri="{28A0092B-C50C-407E-A947-70E740481C1C}">
+                          <a14:useLocalDpi xmlns:a14="http://schemas.microsoft.com/office/drawing/2010/main" val="0"/>
+                        </a:ext>
+                      </a:extLst>
+                    </a:blip>
+                    <a:stretch>
+                      <a:fillRect/>
+                    </a:stretch>
+                  </pic:blipFill>
+                  <pic:spPr>
+                    <a:xfrm>
+                      <a:off x="0" y="0"/>
+                      <a:ext cx="4450644" cy="1275576"/>
+                    </a:xfrm>
+                    <a:prstGeom prst="rect">
+                      <a:avLst/>
+                    </a:prstGeom>
+                  </pic:spPr>
+                </pic:pic>
+              </a:graphicData>
+            </a:graphic>
+          </wp:inline>
+        </w:drawing>
+      </w:r>
+    </w:p>
+    <w:bookmarkStart w:id="9" w:name="_Ref39421728"/>
+    <w:p>
+      <w:pPr>
+        <w:pStyle w:val="Kpalrs"/>
+        <w:jc w:val="center"/>
+      </w:pPr>
+      <w:r>
+        <w:fldChar w:fldCharType="begin"/>
+      </w:r>
+      <w:r>
+        <w:instrText xml:space="preserve"> SEQ ábra \* ARABIC </w:instrText>
+      </w:r>
+      <w:r>
+        <w:fldChar w:fldCharType="separate"/>
+      </w:r>
+      <w:r>
+        <w:rPr>
+          <w:noProof/>
+        </w:rPr>
+        <w:t>1</w:t>
+      </w:r>
+      <w:r>
+        <w:fldChar w:fldCharType="end"/>
+      </w:r>
+      <w:r>
+        <w:t>. ábra</w:t>
+      </w:r>
+      <w:bookmarkEnd w:id="9"/>
+      <w:r>
+        <w:t>: Menüsor</w:t>
+      </w:r>
+    </w:p>
+    <w:p>
+      <w:pPr>
+        <w:pStyle w:val="Cmsor3"/>
+      </w:pPr>
+      <w:bookmarkStart w:id="10" w:name="_Toc39426985"/>
+      <w:r>
+        <w:t>Zálogjegy felvétel</w:t>
+      </w:r>
+      <w:bookmarkEnd w:id="10"/>
+    </w:p>
+    <w:p>
+      <w:pPr>
+        <w:pStyle w:val="Szvegestartalom"/>
+      </w:pPr>
+      <w:r>
+        <w:t>A</w:t>
+      </w:r>
+      <w:r>
+        <w:t xml:space="preserve"> </w:t>
+      </w:r>
+      <w:r>
+        <w:fldChar w:fldCharType="begin"/>
+      </w:r>
+      <w:r>
+        <w:instrText xml:space="preserve"> REF _Ref39422859 \h </w:instrText>
+      </w:r>
+      <w:r>
+        <w:fldChar w:fldCharType="separate"/>
+      </w:r>
+      <w:r>
+        <w:rPr>
+          <w:noProof/>
+        </w:rPr>
+        <w:t>2</w:t>
+      </w:r>
+      <w:r>
+        <w:t>. ábra</w:t>
+      </w:r>
+      <w:r>
+        <w:fldChar w:fldCharType="end"/>
+      </w:r>
+      <w:r>
+        <w:t xml:space="preserve"> mutatja be</w:t>
+      </w:r>
+      <w:r>
+        <w:t xml:space="preserve"> az új zálogtárgy e</w:t>
+      </w:r>
+      <w:r>
+        <w:t>lzálogosítás folyamatát.</w:t>
+      </w:r>
+    </w:p>
+    <w:p>
+      <w:pPr>
+        <w:pStyle w:val="Szvegestartalom"/>
+        <w:keepNext/>
+        <w:jc w:val="center"/>
+      </w:pPr>
+      <w:r>
+        <w:rPr>
+          <w:noProof/>
+        </w:rPr>
+        <w:drawing>
+          <wp:inline distT="0" distB="0" distL="0" distR="0">
+            <wp:extent cx="4657725" cy="2907038"/>
+            <wp:effectExtent l="0" t="0" r="0" b="7620"/>
+            <wp:docPr id="3" name="Kép 3"/>
+            <wp:cNvGraphicFramePr>
+              <a:graphicFrameLocks xmlns:a="http://schemas.openxmlformats.org/drawingml/2006/main" noChangeAspect="1"/>
+            </wp:cNvGraphicFramePr>
+            <a:graphic xmlns:a="http://schemas.openxmlformats.org/drawingml/2006/main">
+              <a:graphicData uri="http://schemas.openxmlformats.org/drawingml/2006/picture">
+                <pic:pic xmlns:pic="http://schemas.openxmlformats.org/drawingml/2006/picture">
+                  <pic:nvPicPr>
+                    <pic:cNvPr id="3" name="elzalogositas.JPG"/>
+                    <pic:cNvPicPr/>
+                  </pic:nvPicPr>
+                  <pic:blipFill>
+                    <a:blip r:embed="rId14">
+                      <a:extLst>
+                        <a:ext uri="{28A0092B-C50C-407E-A947-70E740481C1C}">
+                          <a14:useLocalDpi xmlns:a14="http://schemas.microsoft.com/office/drawing/2010/main" val="0"/>
+                        </a:ext>
+                      </a:extLst>
+                    </a:blip>
+                    <a:stretch>
+                      <a:fillRect/>
+                    </a:stretch>
+                  </pic:blipFill>
+                  <pic:spPr>
+                    <a:xfrm>
+                      <a:off x="0" y="0"/>
+                      <a:ext cx="4726533" cy="2949983"/>
+                    </a:xfrm>
+                    <a:prstGeom prst="rect">
+                      <a:avLst/>
+                    </a:prstGeom>
+                  </pic:spPr>
+                </pic:pic>
+              </a:graphicData>
+            </a:graphic>
+          </wp:inline>
+        </w:drawing>
+      </w:r>
+    </w:p>
+    <w:bookmarkStart w:id="11" w:name="_Ref39422859"/>
+    <w:p>
+      <w:pPr>
+        <w:pStyle w:val="Kpalrs"/>
+        <w:jc w:val="center"/>
+      </w:pPr>
+      <w:r>
+        <w:fldChar w:fldCharType="begin"/>
+      </w:r>
+      <w:r>
+        <w:instrText xml:space="preserve"> SEQ ábra \* ARABIC </w:instrText>
+      </w:r>
+      <w:r>
+        <w:fldChar w:fldCharType="separate"/>
+      </w:r>
+      <w:r>
+        <w:rPr>
+          <w:noProof/>
+        </w:rPr>
+        <w:t>2</w:t>
+      </w:r>
+      <w:r>
+        <w:fldChar w:fldCharType="end"/>
+      </w:r>
+      <w:r>
+        <w:t>. ábra</w:t>
+      </w:r>
+      <w:bookmarkEnd w:id="11"/>
+      <w:r>
+        <w:t>: Zálogjegy felvétel</w:t>
+      </w:r>
+    </w:p>
+    <w:p>
+      <w:pPr>
+        <w:pStyle w:val="Szvegestartalom"/>
+      </w:pPr>
+      <w:r>
+        <w:t>A beadás dátuma az aznapi dátum, amikor az elzálogosítás történik</w:t>
+      </w:r>
+      <w:r>
+        <w:t>.</w:t>
+      </w:r>
+      <w:r>
+        <w:t xml:space="preserve"> A lejárati dátum a beadás dátumától számított 90. nap. Ezt a két értéket a program maga generálja le.</w:t>
+      </w:r>
+    </w:p>
+    <w:p>
+      <w:pPr>
+        <w:pStyle w:val="Szvegestartalom"/>
+      </w:pPr>
+      <w:r>
+        <w:lastRenderedPageBreak/>
+        <w:t xml:space="preserve">A dátumok melletti lenyíló mező az ügyfelek listáját tartalmazza személyigazolvány számmal együtt. Ha az elzálogosító nem adja meg az adatait, akkor az </w:t>
+      </w:r>
+      <w:proofErr w:type="spellStart"/>
+      <w:r>
+        <w:t>Anonymous</w:t>
+      </w:r>
+      <w:proofErr w:type="spellEnd"/>
+      <w:r>
+        <w:t xml:space="preserve"> felhasználóval lesz rögzítve. Ha megadja az ügyfél az adatait, és már regisztrálva van, akkor megjelenik a listába a neve, ellenkező esetben az „Új ügyfél felvétel” menüpont alatt kell regisztrálni.</w:t>
+      </w:r>
+      <w:r>
+        <w:t xml:space="preserve"> Ha </w:t>
+      </w:r>
+      <w:proofErr w:type="spellStart"/>
+      <w:r>
+        <w:t>nevesítve</w:t>
+      </w:r>
+      <w:proofErr w:type="spellEnd"/>
+      <w:r>
+        <w:t xml:space="preserve"> van a zálogjegy, akkor csak az válthatja ki a zálogjegyet, aki ott szerepel.</w:t>
+      </w:r>
+    </w:p>
+    <w:p>
+      <w:pPr>
+        <w:pStyle w:val="Szvegestartalom"/>
+      </w:pPr>
+      <w:r>
+        <w:t>Zálogtárgy leírása egy kötelezően kitöltendő mező, aminek minimum 5 karakter hosszúnak kell lennie.</w:t>
+      </w:r>
+    </w:p>
+    <w:p>
+      <w:pPr>
+        <w:pStyle w:val="Szvegestartalom"/>
+      </w:pPr>
+      <w:r>
+        <w:t>A karátnak a számát egy lenyíló listából lehet kiválasztani – 6, 8, 10, 14, 18.</w:t>
+      </w:r>
+    </w:p>
+    <w:p>
+      <w:pPr>
+        <w:pStyle w:val="Szvegestartalom"/>
+      </w:pPr>
+      <w:r>
+        <w:t>A darabszámnak minimum 1-nek kell lennie, 1-esével lehet növelni vagy csökkenteni az értéket.</w:t>
+      </w:r>
+    </w:p>
+    <w:p>
+      <w:pPr>
+        <w:pStyle w:val="Szvegestartalom"/>
+      </w:pPr>
+      <w:r>
+        <w:t>A súly század pontosságúra adható meg, minimum 0,5-nek kell lennie, 0,01-el lehet növelni vagy csökkenteni az értékét.</w:t>
+      </w:r>
+    </w:p>
+    <w:p>
+      <w:pPr>
+        <w:pStyle w:val="Szvegestartalom"/>
+      </w:pPr>
+      <w:r>
+        <w:t>A kölcsön összeg minimum 2000 Ft-nak kell lennie, 500-zal lehet növelni vagy csökkenteni az értékét.</w:t>
+      </w:r>
+    </w:p>
+    <w:p>
+      <w:pPr>
+        <w:pStyle w:val="Szvegestartalom"/>
+      </w:pPr>
+      <w:r>
+        <w:t>A felvétel gombra való kattintáskor megtörténik az elzálogosítás, az adatok belekerülnek az adatbázisba.</w:t>
+      </w:r>
+    </w:p>
+    <w:p>
+      <w:pPr>
+        <w:pStyle w:val="Cmsor3"/>
+      </w:pPr>
+      <w:bookmarkStart w:id="12" w:name="_Toc39426986"/>
+      <w:r>
+        <w:t>Zálogjegy kezelés</w:t>
+      </w:r>
+      <w:bookmarkEnd w:id="12"/>
+    </w:p>
+    <w:p>
+      <w:pPr>
+        <w:pStyle w:val="Szvegestartalom"/>
+      </w:pPr>
+      <w:r>
+        <w:t xml:space="preserve">A </w:t>
+      </w:r>
+      <w:r>
+        <w:fldChar w:fldCharType="begin"/>
+      </w:r>
+      <w:r>
+        <w:instrText xml:space="preserve"> REF _Ref39425597 \h </w:instrText>
+      </w:r>
+      <w:r>
+        <w:fldChar w:fldCharType="separate"/>
+      </w:r>
+      <w:r>
+        <w:rPr>
+          <w:noProof/>
+        </w:rPr>
+        <w:t>3</w:t>
+      </w:r>
+      <w:r>
+        <w:t>. ábra</w:t>
+      </w:r>
+      <w:r>
+        <w:fldChar w:fldCharType="end"/>
+      </w:r>
+      <w:r>
+        <w:t xml:space="preserve"> mutatja be a „Hosszabbítás” és a „Kiváltás” felületét.</w:t>
+      </w:r>
+    </w:p>
+    <w:p>
+      <w:pPr>
+        <w:pStyle w:val="Szvegestartalom"/>
+        <w:keepNext/>
+        <w:jc w:val="center"/>
+      </w:pPr>
+      <w:r>
+        <w:rPr>
+          <w:noProof/>
+        </w:rPr>
+        <w:lastRenderedPageBreak/>
+        <w:drawing>
+          <wp:inline distT="0" distB="0" distL="0" distR="0">
+            <wp:extent cx="4362450" cy="4228032"/>
+            <wp:effectExtent l="0" t="0" r="0" b="1270"/>
+            <wp:docPr id="5" name="Kép 5"/>
+            <wp:cNvGraphicFramePr>
+              <a:graphicFrameLocks xmlns:a="http://schemas.openxmlformats.org/drawingml/2006/main" noChangeAspect="1"/>
+            </wp:cNvGraphicFramePr>
+            <a:graphic xmlns:a="http://schemas.openxmlformats.org/drawingml/2006/main">
+              <a:graphicData uri="http://schemas.openxmlformats.org/drawingml/2006/picture">
+                <pic:pic xmlns:pic="http://schemas.openxmlformats.org/drawingml/2006/picture">
+                  <pic:nvPicPr>
+                    <pic:cNvPr id="5" name="kezeles.JPG"/>
+                    <pic:cNvPicPr/>
+                  </pic:nvPicPr>
+                  <pic:blipFill>
+                    <a:blip r:embed="rId15">
+                      <a:extLst>
+                        <a:ext uri="{28A0092B-C50C-407E-A947-70E740481C1C}">
+                          <a14:useLocalDpi xmlns:a14="http://schemas.microsoft.com/office/drawing/2010/main" val="0"/>
+                        </a:ext>
+                      </a:extLst>
+                    </a:blip>
+                    <a:stretch>
+                      <a:fillRect/>
+                    </a:stretch>
+                  </pic:blipFill>
+                  <pic:spPr>
+                    <a:xfrm>
+                      <a:off x="0" y="0"/>
+                      <a:ext cx="4386385" cy="4251229"/>
+                    </a:xfrm>
+                    <a:prstGeom prst="rect">
+                      <a:avLst/>
+                    </a:prstGeom>
+                  </pic:spPr>
+                </pic:pic>
+              </a:graphicData>
+            </a:graphic>
+          </wp:inline>
+        </w:drawing>
+      </w:r>
+    </w:p>
+    <w:bookmarkStart w:id="13" w:name="_Ref39425597"/>
+    <w:p>
+      <w:pPr>
+        <w:pStyle w:val="Kpalrs"/>
+        <w:jc w:val="center"/>
+      </w:pPr>
+      <w:r>
+        <w:fldChar w:fldCharType="begin"/>
+      </w:r>
+      <w:r>
+        <w:instrText xml:space="preserve"> SEQ ábra \* ARABIC </w:instrText>
+      </w:r>
+      <w:r>
+        <w:fldChar w:fldCharType="separate"/>
+      </w:r>
+      <w:r>
+        <w:rPr>
+          <w:noProof/>
+        </w:rPr>
+        <w:t>3</w:t>
+      </w:r>
+      <w:r>
+        <w:fldChar w:fldCharType="end"/>
+      </w:r>
+      <w:r>
+        <w:t>. ábra</w:t>
+      </w:r>
+      <w:bookmarkEnd w:id="13"/>
+      <w:r>
+        <w:t>: Kezelés</w:t>
+      </w:r>
+    </w:p>
+    <w:p>
+      <w:pPr>
+        <w:pStyle w:val="Szvegestartalom"/>
+      </w:pPr>
+      <w:r>
+        <w:t>A zálogjegy sorszámát és a kölcsönösszeget kötelező megadni a zálogjegy beazonosítása érdekében. Az ügyfél, a beadás dátuma, a lejárat dátuma, a zálogtárgy leírása, a karát, darabszám és a súly mezőket az „OK” gomb lenyomásakor kitölti.</w:t>
+      </w:r>
+    </w:p>
+    <w:p>
+      <w:pPr>
+        <w:pStyle w:val="Szvegestartalom"/>
+      </w:pPr>
+      <w:r>
+        <w:t>A fizetendő összeg a kiváltás esetén a kölcsön összeg, az eltelt napokra a kamat és a kezelési költség összege. Kiváltás esetén az eltelt napokra a kamat és a kezelési költség összege.</w:t>
+      </w:r>
+    </w:p>
+    <w:p>
+      <w:pPr>
+        <w:pStyle w:val="Szvegestartalom"/>
+      </w:pPr>
+      <w:r>
+        <w:t>Kiváltás gombra való kattintáskor törlődik az adatbázisból az adat.</w:t>
+      </w:r>
+    </w:p>
+    <w:p>
+      <w:pPr>
+        <w:pStyle w:val="Szvegestartalom"/>
+      </w:pPr>
+      <w:r>
+        <w:t>Hosszabbítás gombra való kattintáskor a beadás dátuma megváltozik az aznapi dátumra.</w:t>
+      </w:r>
+    </w:p>
+    <w:p>
+      <w:pPr>
+        <w:pStyle w:val="Szvegestartalom"/>
+      </w:pPr>
+      <w:r>
+        <w:t xml:space="preserve">Ahogy a </w:t>
+      </w:r>
+      <w:r>
+        <w:fldChar w:fldCharType="begin"/>
+      </w:r>
+      <w:r>
+        <w:instrText xml:space="preserve"> REF _Ref39426498 \h </w:instrText>
+      </w:r>
+      <w:r>
+        <w:fldChar w:fldCharType="separate"/>
+      </w:r>
+      <w:r>
+        <w:rPr>
+          <w:noProof/>
+        </w:rPr>
+        <w:t>4</w:t>
+      </w:r>
+      <w:r>
+        <w:t>. ábra</w:t>
+      </w:r>
+      <w:r>
+        <w:fldChar w:fldCharType="end"/>
+      </w:r>
+      <w:r>
+        <w:t xml:space="preserve"> </w:t>
+      </w:r>
+      <w:r>
+        <w:t>mutatja,</w:t>
+      </w:r>
+      <w:r>
+        <w:t xml:space="preserve"> a lekérdezésnél van egy kiváltás dátuma mező, ahol tervezett kiváltási dátumot lehet megadni, és az alapján számolja ki </w:t>
+      </w:r>
+      <w:r>
+        <w:t>a hosszabbítás illetve a kiváltás összegét.</w:t>
+      </w:r>
+    </w:p>
+    <w:p>
+      <w:pPr>
+        <w:pStyle w:val="Szvegestartalom"/>
+        <w:keepNext/>
+        <w:jc w:val="center"/>
+      </w:pPr>
+      <w:r>
+        <w:rPr>
+          <w:noProof/>
+        </w:rPr>
+        <w:lastRenderedPageBreak/>
+        <w:drawing>
+          <wp:inline distT="0" distB="0" distL="0" distR="0">
+            <wp:extent cx="4191000" cy="1439224"/>
+            <wp:effectExtent l="0" t="0" r="0" b="8890"/>
+            <wp:docPr id="6" name="Kép 6"/>
+            <wp:cNvGraphicFramePr>
+              <a:graphicFrameLocks xmlns:a="http://schemas.openxmlformats.org/drawingml/2006/main" noChangeAspect="1"/>
+            </wp:cNvGraphicFramePr>
+            <a:graphic xmlns:a="http://schemas.openxmlformats.org/drawingml/2006/main">
+              <a:graphicData uri="http://schemas.openxmlformats.org/drawingml/2006/picture">
+                <pic:pic xmlns:pic="http://schemas.openxmlformats.org/drawingml/2006/picture">
+                  <pic:nvPicPr>
+                    <pic:cNvPr id="6" name="lekerdezes.JPG"/>
+                    <pic:cNvPicPr/>
+                  </pic:nvPicPr>
+                  <pic:blipFill>
+                    <a:blip r:embed="rId16">
+                      <a:extLst>
+                        <a:ext uri="{28A0092B-C50C-407E-A947-70E740481C1C}">
+                          <a14:useLocalDpi xmlns:a14="http://schemas.microsoft.com/office/drawing/2010/main" val="0"/>
+                        </a:ext>
+                      </a:extLst>
+                    </a:blip>
+                    <a:stretch>
+                      <a:fillRect/>
+                    </a:stretch>
+                  </pic:blipFill>
+                  <pic:spPr>
+                    <a:xfrm>
+                      <a:off x="0" y="0"/>
+                      <a:ext cx="4223825" cy="1450496"/>
+                    </a:xfrm>
+                    <a:prstGeom prst="rect">
+                      <a:avLst/>
+                    </a:prstGeom>
+                  </pic:spPr>
+                </pic:pic>
+              </a:graphicData>
+            </a:graphic>
+          </wp:inline>
+        </w:drawing>
+      </w:r>
+    </w:p>
+    <w:bookmarkStart w:id="14" w:name="_Ref39426498"/>
+    <w:p>
+      <w:pPr>
+        <w:pStyle w:val="Kpalrs"/>
+        <w:jc w:val="center"/>
+      </w:pPr>
+      <w:r>
+        <w:fldChar w:fldCharType="begin"/>
+      </w:r>
+      <w:r>
+        <w:instrText xml:space="preserve"> SEQ ábra \* ARABIC </w:instrText>
+      </w:r>
+      <w:r>
+        <w:fldChar w:fldCharType="separate"/>
+      </w:r>
+      <w:r>
+        <w:rPr>
+          <w:noProof/>
+        </w:rPr>
+        <w:t>4</w:t>
+      </w:r>
+      <w:r>
+        <w:fldChar w:fldCharType="end"/>
+      </w:r>
+      <w:r>
+        <w:t>. ábra</w:t>
+      </w:r>
+      <w:bookmarkEnd w:id="14"/>
+      <w:r>
+        <w:t>: Lekérdezés</w:t>
+      </w:r>
+    </w:p>
+    <w:p>
+      <w:pPr>
+        <w:pStyle w:val="Cmsor3"/>
+      </w:pPr>
+      <w:bookmarkStart w:id="15" w:name="_Toc39426987"/>
+      <w:r>
+        <w:t>Új ügyfél felvétel</w:t>
+      </w:r>
+      <w:bookmarkEnd w:id="15"/>
+    </w:p>
+    <w:p>
+      <w:pPr>
+        <w:pStyle w:val="Szvegestartalom"/>
+      </w:pPr>
+      <w:r>
+        <w:t>A</w:t>
+      </w:r>
+      <w:r>
+        <w:t>z</w:t>
+      </w:r>
+      <w:r>
+        <w:t xml:space="preserve"> </w:t>
+      </w:r>
+      <w:r>
+        <w:fldChar w:fldCharType="begin"/>
+      </w:r>
+      <w:r>
+        <w:instrText xml:space="preserve"> REF _Ref39424621 \h </w:instrText>
+      </w:r>
+      <w:r>
+        <w:fldChar w:fldCharType="separate"/>
+      </w:r>
+      <w:r>
+        <w:rPr>
+          <w:noProof/>
+        </w:rPr>
+        <w:t>5</w:t>
+      </w:r>
+      <w:r>
+        <w:t>. ábra</w:t>
+      </w:r>
+      <w:r>
+        <w:fldChar w:fldCharType="end"/>
+      </w:r>
+      <w:r>
+        <w:t xml:space="preserve"> új ügyfelek regisztrációját valósítja meg.</w:t>
+      </w:r>
+    </w:p>
+    <w:p>
+      <w:pPr>
+        <w:pStyle w:val="Szvegestartalom"/>
+        <w:keepNext/>
+        <w:jc w:val="center"/>
+      </w:pPr>
+      <w:r>
+        <w:rPr>
+          <w:noProof/>
+        </w:rPr>
+        <w:drawing>
+          <wp:inline distT="0" distB="0" distL="0" distR="0">
+            <wp:extent cx="3861842" cy="3076575"/>
+            <wp:effectExtent l="0" t="0" r="5715" b="0"/>
+            <wp:docPr id="4" name="Kép 4"/>
+            <wp:cNvGraphicFramePr>
+              <a:graphicFrameLocks xmlns:a="http://schemas.openxmlformats.org/drawingml/2006/main" noChangeAspect="1"/>
+            </wp:cNvGraphicFramePr>
+            <a:graphic xmlns:a="http://schemas.openxmlformats.org/drawingml/2006/main">
+              <a:graphicData uri="http://schemas.openxmlformats.org/drawingml/2006/picture">
+                <pic:pic xmlns:pic="http://schemas.openxmlformats.org/drawingml/2006/picture">
+                  <pic:nvPicPr>
+                    <pic:cNvPr id="4" name="ujUgyfel.JPG"/>
+                    <pic:cNvPicPr/>
+                  </pic:nvPicPr>
+                  <pic:blipFill>
+                    <a:blip r:embed="rId17">
+                      <a:extLst>
+                        <a:ext uri="{28A0092B-C50C-407E-A947-70E740481C1C}">
+                          <a14:useLocalDpi xmlns:a14="http://schemas.microsoft.com/office/drawing/2010/main" val="0"/>
+                        </a:ext>
+                      </a:extLst>
+                    </a:blip>
+                    <a:stretch>
+                      <a:fillRect/>
+                    </a:stretch>
+                  </pic:blipFill>
+                  <pic:spPr>
+                    <a:xfrm>
+                      <a:off x="0" y="0"/>
+                      <a:ext cx="3930714" cy="3131443"/>
+                    </a:xfrm>
+                    <a:prstGeom prst="rect">
+                      <a:avLst/>
+                    </a:prstGeom>
+                  </pic:spPr>
+                </pic:pic>
+              </a:graphicData>
+            </a:graphic>
+          </wp:inline>
+        </w:drawing>
+      </w:r>
+    </w:p>
+    <w:bookmarkStart w:id="16" w:name="_Ref39424621"/>
+    <w:p>
+      <w:pPr>
+        <w:pStyle w:val="Kpalrs"/>
+        <w:jc w:val="center"/>
+      </w:pPr>
+      <w:r>
+        <w:fldChar w:fldCharType="begin"/>
+      </w:r>
+      <w:r>
+        <w:instrText xml:space="preserve"> SEQ ábra \* ARABIC </w:instrText>
+      </w:r>
+      <w:r>
+        <w:fldChar w:fldCharType="separate"/>
+      </w:r>
+      <w:r>
+        <w:rPr>
+          <w:noProof/>
+        </w:rPr>
+        <w:t>5</w:t>
+      </w:r>
+      <w:r>
+        <w:fldChar w:fldCharType="end"/>
+      </w:r>
+      <w:r>
+        <w:t>. ábra</w:t>
+      </w:r>
+      <w:bookmarkEnd w:id="16"/>
+      <w:r>
+        <w:t>: Új ügyfél felvétel</w:t>
+      </w:r>
+    </w:p>
+    <w:p>
+      <w:pPr>
+        <w:pStyle w:val="Szvegestartalom"/>
+      </w:pPr>
+      <w:r>
+        <w:t>A név, az anyja neve, a cím és a személyigazolvány szám kötelezően kitöltendő mező. A személyigazolvány számnak minden ügyfélnek egyedinek kell lennie.</w:t>
+      </w:r>
+    </w:p>
+    <w:p>
+      <w:pPr>
+        <w:pStyle w:val="Szvegestartalom"/>
+      </w:pPr>
+      <w:r>
+        <w:t>Az e-mail mező kitöltése nem kötelező, akkor kell megadni, ha az ügyfél szeretne hozzáférést a webalkalmazáshoz, ahol nyomon tudja követni zálogjegyeit.</w:t>
+      </w:r>
+    </w:p>
+    <w:p>
+      <w:pPr>
+        <w:pStyle w:val="Szvegestartalom"/>
+      </w:pPr>
+      <w:r>
+        <w:t>Az „Új ügyfél” gombra kattintva felkerül az ügyfél az adatbázisba, és az „Zálogjegy felvétel” felületre kerülünk át.</w:t>
+      </w:r>
     </w:p>
     <w:p/>
     <w:p>
@@ -2185,22 +3208,22 @@
       <w:pPr>
         <w:pStyle w:val="Cmsor1"/>
       </w:pPr>
-      <w:bookmarkStart w:id="9" w:name="_Toc37950521"/>
+      <w:bookmarkStart w:id="17" w:name="_Toc39426988"/>
       <w:r>
         <w:lastRenderedPageBreak/>
         <w:t>Fejlesztői dokumentáció</w:t>
       </w:r>
-      <w:bookmarkEnd w:id="9"/>
+      <w:bookmarkEnd w:id="17"/>
     </w:p>
     <w:p>
       <w:pPr>
         <w:pStyle w:val="Cmsor2"/>
       </w:pPr>
-      <w:bookmarkStart w:id="10" w:name="_Toc37950522"/>
+      <w:bookmarkStart w:id="18" w:name="_Toc39426989"/>
       <w:r>
         <w:t>Rendszerterv</w:t>
       </w:r>
-      <w:bookmarkEnd w:id="10"/>
+      <w:bookmarkEnd w:id="18"/>
     </w:p>
     <w:p>
       <w:pPr>
@@ -2274,31 +3297,31 @@
       <w:pPr>
         <w:pStyle w:val="Cmsor2"/>
       </w:pPr>
-      <w:bookmarkStart w:id="11" w:name="_Toc37950523"/>
+      <w:bookmarkStart w:id="19" w:name="_Toc39426990"/>
       <w:r>
         <w:t>Adatbázis terv</w:t>
       </w:r>
-      <w:bookmarkEnd w:id="11"/>
+      <w:bookmarkEnd w:id="19"/>
     </w:p>
     <w:p>
       <w:pPr>
         <w:pStyle w:val="Cmsor3"/>
       </w:pPr>
-      <w:bookmarkStart w:id="12" w:name="_Toc37950524"/>
+      <w:bookmarkStart w:id="20" w:name="_Toc39426991"/>
       <w:r>
         <w:t>Adattáblák</w:t>
       </w:r>
-      <w:bookmarkEnd w:id="12"/>
+      <w:bookmarkEnd w:id="20"/>
     </w:p>
     <w:p>
       <w:pPr>
         <w:pStyle w:val="Cmsor3"/>
       </w:pPr>
-      <w:bookmarkStart w:id="13" w:name="_Toc37950525"/>
+      <w:bookmarkStart w:id="21" w:name="_Toc39426992"/>
       <w:r>
         <w:t>Megvalósítás</w:t>
       </w:r>
-      <w:bookmarkEnd w:id="13"/>
+      <w:bookmarkEnd w:id="21"/>
     </w:p>
     <w:p>
       <w:pPr>
@@ -2544,21 +3567,21 @@
       <w:pPr>
         <w:pStyle w:val="Cmsor2"/>
       </w:pPr>
-      <w:bookmarkStart w:id="14" w:name="_Toc37950526"/>
+      <w:bookmarkStart w:id="22" w:name="_Toc39426993"/>
       <w:r>
         <w:t>Biztonság</w:t>
       </w:r>
-      <w:bookmarkEnd w:id="14"/>
+      <w:bookmarkEnd w:id="22"/>
     </w:p>
     <w:p>
       <w:pPr>
         <w:pStyle w:val="Cmsor2"/>
       </w:pPr>
-      <w:bookmarkStart w:id="15" w:name="_Toc37950527"/>
+      <w:bookmarkStart w:id="23" w:name="_Toc39426994"/>
       <w:r>
         <w:t>Tesztelés</w:t>
       </w:r>
-      <w:bookmarkEnd w:id="15"/>
+      <w:bookmarkEnd w:id="23"/>
     </w:p>
     <w:p/>
     <w:p>
@@ -2575,22 +3598,22 @@
       <w:pPr>
         <w:pStyle w:val="Cmsor1"/>
       </w:pPr>
-      <w:bookmarkStart w:id="16" w:name="_Toc37950528"/>
+      <w:bookmarkStart w:id="24" w:name="_Toc39426995"/>
       <w:r>
         <w:lastRenderedPageBreak/>
         <w:t>Összegzés</w:t>
       </w:r>
-      <w:bookmarkEnd w:id="16"/>
+      <w:bookmarkEnd w:id="24"/>
     </w:p>
     <w:p>
       <w:pPr>
         <w:pStyle w:val="Cmsor2"/>
       </w:pPr>
-      <w:bookmarkStart w:id="17" w:name="_Toc37950529"/>
+      <w:bookmarkStart w:id="25" w:name="_Toc39426996"/>
       <w:r>
         <w:t>Fejlesztési lehetőségek</w:t>
       </w:r>
-      <w:bookmarkEnd w:id="17"/>
+      <w:bookmarkEnd w:id="25"/>
     </w:p>
     <w:p/>
     <w:p>
@@ -2603,7 +3626,7 @@
         </w:sectPr>
       </w:pPr>
     </w:p>
-    <w:bookmarkStart w:id="18" w:name="_Toc37950530" w:displacedByCustomXml="next"/>
+    <w:bookmarkStart w:id="26" w:name="_Toc39426997" w:displacedByCustomXml="next"/>
     <w:sdt>
       <w:sdtPr>
         <w:rPr>
@@ -2629,7 +3652,7 @@
           <w:r>
             <w:t>Hivatkozások</w:t>
           </w:r>
-          <w:bookmarkEnd w:id="18"/>
+          <w:bookmarkEnd w:id="26"/>
         </w:p>
         <w:sdt>
           <w:sdtPr>
@@ -2769,7 +3792,7 @@
       <w:rPr>
         <w:noProof/>
       </w:rPr>
-      <w:t>10</w:t>
+      <w:t>8</w:t>
     </w:r>
     <w:r>
       <w:fldChar w:fldCharType="end"/>
@@ -2809,7 +3832,7 @@
       <w:rPr>
         <w:noProof/>
       </w:rPr>
-      <w:t>11</w:t>
+      <w:t>7</w:t>
     </w:r>
     <w:r>
       <w:fldChar w:fldCharType="end"/>
@@ -2849,6 +3872,33 @@
     <w:pPr>
       <w:pStyle w:val="lfej"/>
     </w:pPr>
+    <w:fldSimple w:instr=" STYLEREF  &quot;Címsor 1&quot;  \* MERGEFORMAT ">
+      <w:r>
+        <w:rPr>
+          <w:noProof/>
+        </w:rPr>
+        <w:t>Felhasználói dokumentáció</w:t>
+      </w:r>
+    </w:fldSimple>
+  </w:p>
+</w:hdr>
+</file>
+
+<file path=word/header2.xml><?xml version="1.0" encoding="utf-8"?>
+<w:hdr xmlns:wpc="http://schemas.microsoft.com/office/word/2010/wordprocessingCanvas" xmlns:cx="http://schemas.microsoft.com/office/drawing/2014/chartex" xmlns:cx1="http://schemas.microsoft.com/office/drawing/2015/9/8/chartex" xmlns:mc="http://schemas.openxmlformats.org/markup-compatibility/2006" xmlns:o="urn:schemas-microsoft-com:office:office" xmlns:r="http://schemas.openxmlformats.org/officeDocument/2006/relationships" xmlns:m="http://schemas.openxmlformats.org/officeDocument/2006/math" xmlns:v="urn:schemas-microsoft-com:vml" xmlns:wp14="http://schemas.microsoft.com/office/word/2010/wordprocessingDrawing" xmlns:wp="http://schemas.openxmlformats.org/drawingml/2006/wordprocessingDrawing" xmlns:w10="urn:schemas-microsoft-com:office:word" xmlns:w="http://schemas.openxmlformats.org/wordprocessingml/2006/main" xmlns:w14="http://schemas.microsoft.com/office/word/2010/wordml" xmlns:w15="http://schemas.microsoft.com/office/word/2012/wordml" xmlns:w16se="http://schemas.microsoft.com/office/word/2015/wordml/symex" xmlns:wpg="http://schemas.microsoft.com/office/word/2010/wordprocessingGroup" xmlns:wpi="http://schemas.microsoft.com/office/word/2010/wordprocessingInk" xmlns:wne="http://schemas.microsoft.com/office/word/2006/wordml" xmlns:wps="http://schemas.microsoft.com/office/word/2010/wordprocessingShape" mc:Ignorable="w14 w15 w16se wp14">
+  <w:p>
+    <w:pPr>
+      <w:pStyle w:val="lfej"/>
+      <w:jc w:val="right"/>
+    </w:pPr>
+    <w:fldSimple w:instr=" STYLEREF  &quot;Címsor 2&quot;  \* MERGEFORMAT ">
+      <w:r>
+        <w:rPr>
+          <w:noProof/>
+        </w:rPr>
+        <w:t>Felhasználói felület elemei, funkciói</w:t>
+      </w:r>
+    </w:fldSimple>
   </w:p>
 </w:hdr>
 </file>
@@ -4918,7 +5968,7 @@
 </file>
 
 <file path=customXml/itemProps1.xml><?xml version="1.0" encoding="utf-8"?>
-<ds:datastoreItem xmlns:ds="http://schemas.openxmlformats.org/officeDocument/2006/customXml" ds:itemID="{1B6AB22D-DE32-447E-BD69-8F37767514B5}">
+<ds:datastoreItem xmlns:ds="http://schemas.openxmlformats.org/officeDocument/2006/customXml" ds:itemID="{2B89CE02-70F2-4B0A-9587-25FDC6B29BD4}">
   <ds:schemaRefs>
     <ds:schemaRef ds:uri="http://schemas.openxmlformats.org/officeDocument/2006/bibliography"/>
   </ds:schemaRefs>

</xml_diff>

<commit_message>
bejelentkezés és jelszó titkosítás
</commit_message>
<xml_diff>
--- a/Zarodolgozat_dokumentacio.docx
+++ b/Zarodolgozat_dokumentacio.docx
@@ -2493,6 +2493,11 @@
     </w:p>
     <w:p>
       <w:pPr>
+        <w:pStyle w:val="Szvegestartalom"/>
+      </w:pPr>
+    </w:p>
+    <w:p>
+      <w:pPr>
         <w:pStyle w:val="Cmsor2"/>
       </w:pPr>
       <w:bookmarkStart w:id="6" w:name="_Toc40011324"/>
@@ -2532,64 +2537,62 @@
       <w:r>
         <w:t>A pénztáros feladata a hosszabbítás és a kiváltás lebonyolítása.</w:t>
       </w:r>
-      <w:bookmarkStart w:id="7" w:name="_GoBack"/>
+    </w:p>
+    <w:p>
+      <w:pPr>
+        <w:pStyle w:val="Cmsor3"/>
+      </w:pPr>
+      <w:r>
+        <w:t>Zálogigazgató jogosultságai</w:t>
+      </w:r>
+    </w:p>
+    <w:p>
+      <w:pPr>
+        <w:pStyle w:val="Szvegestartalom"/>
+      </w:pPr>
+      <w:r>
+        <w:t>A zálogigazgató kezeli a zálogfiókok és dolgozók listáját. Nyithat új zálogfiókot, és be is zárhat, valamint fel vehet új dolgozót, és meg is szüntetheti munkaviszonyát.</w:t>
+      </w:r>
+    </w:p>
+    <w:p>
+      <w:pPr>
+        <w:pStyle w:val="Szvegestartalom"/>
+      </w:pPr>
+      <w:r>
+        <w:t>A zálogjegyeket le tudja kérdezni, és be tudja vonni kényszerértékesítésre.</w:t>
+      </w:r>
+    </w:p>
+    <w:p>
+      <w:pPr>
+        <w:pStyle w:val="Cmsor3"/>
+      </w:pPr>
+      <w:r>
+        <w:t>Ügyfelek jogosultságai</w:t>
+      </w:r>
+    </w:p>
+    <w:p>
+      <w:pPr>
+        <w:pStyle w:val="Szvegestartalom"/>
+      </w:pPr>
+      <w:r>
+        <w:t xml:space="preserve">Az ügyfelek bejelentkezési lehetőséget kapnak egy felületre, amit akár kényelmesen mobilról is nézhetnek. </w:t>
+      </w:r>
+      <w:r>
+        <w:t>A felületen a saját ügyfélazonosítóval rendelkező zálogjegyek adatait, a hosszabbítás és kiváltás költségét kérheti le.</w:t>
+      </w:r>
+    </w:p>
+    <w:p>
+      <w:pPr>
+        <w:pStyle w:val="Cmsor2"/>
+      </w:pPr>
+      <w:bookmarkStart w:id="7" w:name="_Toc40011325"/>
+      <w:r>
+        <w:t>Dolgozói f</w:t>
+      </w:r>
+      <w:r>
+        <w:t>elhasználói felület elemei, funkciói</w:t>
+      </w:r>
       <w:bookmarkEnd w:id="7"/>
-    </w:p>
-    <w:p>
-      <w:pPr>
-        <w:pStyle w:val="Cmsor3"/>
-      </w:pPr>
-      <w:r>
-        <w:t>Zálogigazgató jogosultságai</w:t>
-      </w:r>
-    </w:p>
-    <w:p>
-      <w:pPr>
-        <w:pStyle w:val="Szvegestartalom"/>
-      </w:pPr>
-      <w:r>
-        <w:t>A zálogigazgató kezeli a zálogfiókok és dolgozók listáját. Nyithat új zálogfiókot, és be is zárhat, valamint fel vehet új dolgozót, és meg is szüntetheti munkaviszonyát.</w:t>
-      </w:r>
-    </w:p>
-    <w:p>
-      <w:pPr>
-        <w:pStyle w:val="Szvegestartalom"/>
-      </w:pPr>
-      <w:r>
-        <w:t>A zálogjegyeket le tudja kérdezni, és be tudja vonni kényszerértékesítésre.</w:t>
-      </w:r>
-    </w:p>
-    <w:p>
-      <w:pPr>
-        <w:pStyle w:val="Cmsor3"/>
-      </w:pPr>
-      <w:r>
-        <w:t>Ügyfelek jogosultságai</w:t>
-      </w:r>
-    </w:p>
-    <w:p>
-      <w:pPr>
-        <w:pStyle w:val="Szvegestartalom"/>
-      </w:pPr>
-      <w:r>
-        <w:t xml:space="preserve">Az ügyfelek bejelentkezési lehetőséget kapnak egy felületre, amit akár kényelmesen mobilról is nézhetnek. </w:t>
-      </w:r>
-      <w:r>
-        <w:t>A felületen a saját ügyfélazonosítóval rendelkező zálogjegyek adatait, a hosszabbítás és kiváltás költségét kérheti le.</w:t>
-      </w:r>
-    </w:p>
-    <w:p>
-      <w:pPr>
-        <w:pStyle w:val="Cmsor2"/>
-      </w:pPr>
-      <w:bookmarkStart w:id="8" w:name="_Toc40011325"/>
-      <w:r>
-        <w:t>Dolgozói f</w:t>
-      </w:r>
-      <w:r>
-        <w:t>elhasználói felület elemei, funkciói</w:t>
-      </w:r>
-      <w:bookmarkEnd w:id="8"/>
     </w:p>
     <w:p>
       <w:pPr>
@@ -2651,6 +2654,7 @@
         <w:rPr>
           <w:noProof/>
         </w:rPr>
+        <w:lastRenderedPageBreak/>
         <w:drawing>
           <wp:inline distT="0" distB="0" distL="0" distR="0">
             <wp:extent cx="4352925" cy="1247569"/>
@@ -2694,7 +2698,7 @@
         </w:drawing>
       </w:r>
     </w:p>
-    <w:bookmarkStart w:id="9" w:name="_Ref39421728"/>
+    <w:bookmarkStart w:id="8" w:name="_Ref39421728"/>
     <w:p>
       <w:pPr>
         <w:pStyle w:val="Kpalrs"/>
@@ -2721,21 +2725,20 @@
       <w:r>
         <w:t>. ábra</w:t>
       </w:r>
+      <w:bookmarkEnd w:id="8"/>
+      <w:r>
+        <w:t>: Menüsor</w:t>
+      </w:r>
+    </w:p>
+    <w:p>
+      <w:pPr>
+        <w:pStyle w:val="Cmsor3"/>
+      </w:pPr>
+      <w:bookmarkStart w:id="9" w:name="_Toc40011326"/>
+      <w:r>
+        <w:t>Zálogjegy felvétel</w:t>
+      </w:r>
       <w:bookmarkEnd w:id="9"/>
-      <w:r>
-        <w:t>: Menüsor</w:t>
-      </w:r>
-    </w:p>
-    <w:p>
-      <w:pPr>
-        <w:pStyle w:val="Cmsor3"/>
-      </w:pPr>
-      <w:bookmarkStart w:id="10" w:name="_Toc40011326"/>
-      <w:r>
-        <w:lastRenderedPageBreak/>
-        <w:t>Zálogjegy felvétel</w:t>
-      </w:r>
-      <w:bookmarkEnd w:id="10"/>
     </w:p>
     <w:p>
       <w:pPr>
@@ -2831,7 +2834,7 @@
         </w:drawing>
       </w:r>
     </w:p>
-    <w:bookmarkStart w:id="11" w:name="_Ref39422859"/>
+    <w:bookmarkStart w:id="10" w:name="_Ref39422859"/>
     <w:p>
       <w:pPr>
         <w:pStyle w:val="Kpalrs"/>
@@ -2858,105 +2861,105 @@
       <w:r>
         <w:t>. ábra</w:t>
       </w:r>
+      <w:bookmarkEnd w:id="10"/>
+      <w:r>
+        <w:t>: Zálogjegy felvétel</w:t>
+      </w:r>
+    </w:p>
+    <w:p>
+      <w:pPr>
+        <w:pStyle w:val="Szvegestartalom"/>
+      </w:pPr>
+      <w:r>
+        <w:t>A beadás dátuma az aznapi dátum, amikor az elzálogosítás történik</w:t>
+      </w:r>
+      <w:r>
+        <w:t>.</w:t>
+      </w:r>
+      <w:r>
+        <w:t xml:space="preserve"> A lejárati dátum a beadás dátumától számított 90. nap. Ezt a két értéket a program maga generálja le.</w:t>
+      </w:r>
+    </w:p>
+    <w:p>
+      <w:pPr>
+        <w:pStyle w:val="Szvegestartalom"/>
+      </w:pPr>
+      <w:r>
+        <w:t xml:space="preserve">A dátumok melletti lenyíló mező az ügyfelek listáját tartalmazza személyigazolvány számmal együtt. Ha az elzálogosító nem adja meg az adatait, akkor az </w:t>
+      </w:r>
+      <w:proofErr w:type="spellStart"/>
+      <w:r>
+        <w:t>Anonymous</w:t>
+      </w:r>
+      <w:proofErr w:type="spellEnd"/>
+      <w:r>
+        <w:t xml:space="preserve"> felhasználóval lesz rögzítve. Ha megadja az ügyfél az adatait, és már regisztrálva van, akkor megjelenik a listába a neve, ellenkező esetben az „Új ügyfél felvétel” menüpont alatt kell regisztrálni.</w:t>
+      </w:r>
+      <w:r>
+        <w:t xml:space="preserve"> Ha nevesí</w:t>
+      </w:r>
+      <w:r>
+        <w:t>tve van a zálogjegy, akkor csak az válthatja ki a zálogjegyet, aki ott szerepel.</w:t>
+      </w:r>
+    </w:p>
+    <w:p>
+      <w:pPr>
+        <w:pStyle w:val="Szvegestartalom"/>
+      </w:pPr>
+      <w:r>
+        <w:t>Zálogtárgy leírása egy kötelezően kitöltendő mező, aminek minimum 5 karakter hosszúnak kell lennie.</w:t>
+      </w:r>
+    </w:p>
+    <w:p>
+      <w:pPr>
+        <w:pStyle w:val="Szvegestartalom"/>
+      </w:pPr>
+      <w:r>
+        <w:t>A karátnak a számát egy lenyíló listából lehet kiválasztani – 6, 8, 10, 14, 18.</w:t>
+      </w:r>
+    </w:p>
+    <w:p>
+      <w:pPr>
+        <w:pStyle w:val="Szvegestartalom"/>
+      </w:pPr>
+      <w:r>
+        <w:lastRenderedPageBreak/>
+        <w:t>A darabszámnak minimum 1-nek kell lennie, 1-esével lehet növelni vagy csökkenteni az értéket.</w:t>
+      </w:r>
+    </w:p>
+    <w:p>
+      <w:pPr>
+        <w:pStyle w:val="Szvegestartalom"/>
+      </w:pPr>
+      <w:r>
+        <w:t>A súly század pontosságúra adható meg, minimum 0,5-nek kell lennie, 0,01-el lehet növelni vagy csökkenteni az értékét.</w:t>
+      </w:r>
+    </w:p>
+    <w:p>
+      <w:pPr>
+        <w:pStyle w:val="Szvegestartalom"/>
+      </w:pPr>
+      <w:r>
+        <w:t>A kölcsön összeg minimum 2000 Ft-nak kell lennie, 500-zal lehet növelni vagy csökkenteni az értékét.</w:t>
+      </w:r>
+    </w:p>
+    <w:p>
+      <w:pPr>
+        <w:pStyle w:val="Szvegestartalom"/>
+      </w:pPr>
+      <w:r>
+        <w:t>A felvétel gombra való kattintáskor megtörténik az elzálogosítás, az adatok belekerülnek az adatbázisba.</w:t>
+      </w:r>
+    </w:p>
+    <w:p>
+      <w:pPr>
+        <w:pStyle w:val="Cmsor3"/>
+      </w:pPr>
+      <w:bookmarkStart w:id="11" w:name="_Toc40011327"/>
+      <w:r>
+        <w:t>Zálogjegy kezelés</w:t>
+      </w:r>
       <w:bookmarkEnd w:id="11"/>
-      <w:r>
-        <w:t>: Zálogjegy felvétel</w:t>
-      </w:r>
-    </w:p>
-    <w:p>
-      <w:pPr>
-        <w:pStyle w:val="Szvegestartalom"/>
-      </w:pPr>
-      <w:r>
-        <w:t>A beadás dátuma az aznapi dátum, amikor az elzálogosítás történik</w:t>
-      </w:r>
-      <w:r>
-        <w:t>.</w:t>
-      </w:r>
-      <w:r>
-        <w:t xml:space="preserve"> A lejárati dátum a beadás dátumától számított 90. nap. Ezt a két értéket a program maga generálja le.</w:t>
-      </w:r>
-    </w:p>
-    <w:p>
-      <w:pPr>
-        <w:pStyle w:val="Szvegestartalom"/>
-      </w:pPr>
-      <w:r>
-        <w:t xml:space="preserve">A dátumok melletti lenyíló mező az ügyfelek listáját tartalmazza személyigazolvány számmal együtt. Ha az elzálogosító nem adja meg az adatait, akkor az </w:t>
-      </w:r>
-      <w:proofErr w:type="spellStart"/>
-      <w:r>
-        <w:t>Anonymous</w:t>
-      </w:r>
-      <w:proofErr w:type="spellEnd"/>
-      <w:r>
-        <w:t xml:space="preserve"> felhasználóval lesz rögzítve. Ha megadja az ügyfél az adatait, és már regisztrálva van, akkor megjelenik a listába a neve, ellenkező esetben az „Új ügyfél felvétel” menüpont alatt kell regisztrálni.</w:t>
-      </w:r>
-      <w:r>
-        <w:t xml:space="preserve"> Ha nevesí</w:t>
-      </w:r>
-      <w:r>
-        <w:t>tve van a zálogjegy, akkor csak az válthatja ki a zálogjegyet, aki ott szerepel.</w:t>
-      </w:r>
-    </w:p>
-    <w:p>
-      <w:pPr>
-        <w:pStyle w:val="Szvegestartalom"/>
-      </w:pPr>
-      <w:r>
-        <w:t>Zálogtárgy leírása egy kötelezően kitöltendő mező, aminek minimum 5 karakter hosszúnak kell lennie.</w:t>
-      </w:r>
-    </w:p>
-    <w:p>
-      <w:pPr>
-        <w:pStyle w:val="Szvegestartalom"/>
-      </w:pPr>
-      <w:r>
-        <w:t>A karátnak a számát egy lenyíló listából lehet kiválasztani – 6, 8, 10, 14, 18.</w:t>
-      </w:r>
-    </w:p>
-    <w:p>
-      <w:pPr>
-        <w:pStyle w:val="Szvegestartalom"/>
-      </w:pPr>
-      <w:r>
-        <w:t>A darabszámnak minimum 1-nek kell lennie, 1-esével lehet növelni vagy csökkenteni az értéket.</w:t>
-      </w:r>
-    </w:p>
-    <w:p>
-      <w:pPr>
-        <w:pStyle w:val="Szvegestartalom"/>
-      </w:pPr>
-      <w:r>
-        <w:t>A súly század pontosságúra adható meg, minimum 0,5-nek kell lennie, 0,01-el lehet növelni vagy csökkenteni az értékét.</w:t>
-      </w:r>
-    </w:p>
-    <w:p>
-      <w:pPr>
-        <w:pStyle w:val="Szvegestartalom"/>
-      </w:pPr>
-      <w:r>
-        <w:t>A kölcsön összeg minimum 2000 Ft-nak kell lennie, 500-zal lehet növelni vagy csökkenteni az értékét.</w:t>
-      </w:r>
-    </w:p>
-    <w:p>
-      <w:pPr>
-        <w:pStyle w:val="Szvegestartalom"/>
-      </w:pPr>
-      <w:r>
-        <w:lastRenderedPageBreak/>
-        <w:t>A felvétel gombra való kattintáskor megtörténik az elzálogosítás, az adatok belekerülnek az adatbázisba.</w:t>
-      </w:r>
-    </w:p>
-    <w:p>
-      <w:pPr>
-        <w:pStyle w:val="Cmsor3"/>
-      </w:pPr>
-      <w:bookmarkStart w:id="12" w:name="_Toc40011327"/>
-      <w:r>
-        <w:t>Zálogjegy kezelés</w:t>
-      </w:r>
-      <w:bookmarkEnd w:id="12"/>
     </w:p>
     <w:p>
       <w:pPr>
@@ -3043,7 +3046,7 @@
         </w:drawing>
       </w:r>
     </w:p>
-    <w:bookmarkStart w:id="13" w:name="_Ref39425597"/>
+    <w:bookmarkStart w:id="12" w:name="_Ref39425597"/>
     <w:p>
       <w:pPr>
         <w:pStyle w:val="Kpalrs"/>
@@ -3070,7 +3073,7 @@
       <w:r>
         <w:t>. ábra</w:t>
       </w:r>
-      <w:bookmarkEnd w:id="13"/>
+      <w:bookmarkEnd w:id="12"/>
       <w:r>
         <w:t>: Kezelés</w:t>
       </w:r>
@@ -3088,6 +3091,7 @@
         <w:pStyle w:val="Szvegestartalom"/>
       </w:pPr>
       <w:r>
+        <w:lastRenderedPageBreak/>
         <w:t>A fizetendő összeg a kiváltás esetén a kölcsön összeg, az eltelt napokra a kamat és a kezelési költség összege. Kiváltás esetén az eltelt napokra a kamat és a kezelési költség összege.</w:t>
       </w:r>
     </w:p>
@@ -3112,7 +3116,6 @@
         <w:pStyle w:val="Szvegestartalom"/>
       </w:pPr>
       <w:r>
-        <w:lastRenderedPageBreak/>
         <w:t xml:space="preserve">Ahogy a </w:t>
       </w:r>
       <w:r>
@@ -3202,7 +3205,7 @@
         </w:drawing>
       </w:r>
     </w:p>
-    <w:bookmarkStart w:id="14" w:name="_Ref39426498"/>
+    <w:bookmarkStart w:id="13" w:name="_Ref39426498"/>
     <w:p>
       <w:pPr>
         <w:pStyle w:val="Kpalrs"/>
@@ -3229,20 +3232,20 @@
       <w:r>
         <w:t>. ábra</w:t>
       </w:r>
+      <w:bookmarkEnd w:id="13"/>
+      <w:r>
+        <w:t>: Lekérdezés</w:t>
+      </w:r>
+    </w:p>
+    <w:p>
+      <w:pPr>
+        <w:pStyle w:val="Cmsor3"/>
+      </w:pPr>
+      <w:bookmarkStart w:id="14" w:name="_Toc40011328"/>
+      <w:r>
+        <w:t>Új ügyfél felvétel</w:t>
+      </w:r>
       <w:bookmarkEnd w:id="14"/>
-      <w:r>
-        <w:t>: Lekérdezés</w:t>
-      </w:r>
-    </w:p>
-    <w:p>
-      <w:pPr>
-        <w:pStyle w:val="Cmsor3"/>
-      </w:pPr>
-      <w:bookmarkStart w:id="15" w:name="_Toc40011328"/>
-      <w:r>
-        <w:t>Új ügyfél felvétel</w:t>
-      </w:r>
-      <w:bookmarkEnd w:id="15"/>
     </w:p>
     <w:p>
       <w:pPr>
@@ -3335,7 +3338,7 @@
         </w:drawing>
       </w:r>
     </w:p>
-    <w:bookmarkStart w:id="16" w:name="_Ref39424621"/>
+    <w:bookmarkStart w:id="15" w:name="_Ref39424621"/>
     <w:p>
       <w:pPr>
         <w:pStyle w:val="Kpalrs"/>
@@ -3362,9 +3365,41 @@
       <w:r>
         <w:t>. ábra</w:t>
       </w:r>
+      <w:bookmarkEnd w:id="15"/>
+      <w:r>
+        <w:t>: Új ügyfél felvétel</w:t>
+      </w:r>
+    </w:p>
+    <w:p>
+      <w:pPr>
+        <w:pStyle w:val="Szvegestartalom"/>
+      </w:pPr>
+      <w:r>
+        <w:lastRenderedPageBreak/>
+        <w:t xml:space="preserve">A név, az anyja neve, a cím és </w:t>
+      </w:r>
+      <w:r>
+        <w:t>a személyigazolvány szám</w:t>
+      </w:r>
+      <w:r>
+        <w:t xml:space="preserve"> kötelezően kitöltendő mező. </w:t>
+      </w:r>
+      <w:bookmarkStart w:id="16" w:name="_GoBack"/>
       <w:bookmarkEnd w:id="16"/>
       <w:r>
-        <w:t>: Új ügyfél felvétel</w:t>
+        <w:t xml:space="preserve">Az e-mail mező kitöltése </w:t>
+      </w:r>
+      <w:r>
+        <w:t>is</w:t>
+      </w:r>
+      <w:r>
+        <w:t xml:space="preserve"> kötelező, </w:t>
+      </w:r>
+      <w:r>
+        <w:t>mert azon keresztül van biztosítva a hozzáférés</w:t>
+      </w:r>
+      <w:r>
+        <w:t xml:space="preserve"> a webalkalmazáshoz, ahol nyomon tudja követni zálogjegyeit.</w:t>
       </w:r>
     </w:p>
     <w:p>
@@ -3372,7 +3407,13 @@
         <w:pStyle w:val="Szvegestartalom"/>
       </w:pPr>
       <w:r>
-        <w:t>A név, az anyja neve, a cím és a személyigazolvány szám kötelezően kitöltendő mező. A személyigazolvány számnak minden ügyfélnek egyedinek kell lennie.</w:t>
+        <w:t>A személyigazolvány számnak</w:t>
+      </w:r>
+      <w:r>
+        <w:t xml:space="preserve"> és az e-mail címnek</w:t>
+      </w:r>
+      <w:r>
+        <w:t xml:space="preserve"> minden ügyfélnek egyedinek kell lennie.</w:t>
       </w:r>
     </w:p>
     <w:p>
@@ -3380,14 +3421,6 @@
         <w:pStyle w:val="Szvegestartalom"/>
       </w:pPr>
       <w:r>
-        <w:t>Az e-mail mező kitöltése nem kötelező, akkor kell megadni, ha az ügyfél szeretne hozzáférést a webalkalmazáshoz, ahol nyomon tudja követni zálogjegyeit.</w:t>
-      </w:r>
-    </w:p>
-    <w:p>
-      <w:pPr>
-        <w:pStyle w:val="Szvegestartalom"/>
-      </w:pPr>
-      <w:r>
         <w:t>Az „Új ügyfél” gombra kattintva felkerül az ügyfél az adatbázisba, és az „Zálogjegy felvétel” felületre kerülünk át.</w:t>
       </w:r>
     </w:p>
@@ -3397,7 +3430,6 @@
       </w:pPr>
       <w:bookmarkStart w:id="17" w:name="_Toc40011329"/>
       <w:r>
-        <w:lastRenderedPageBreak/>
         <w:t>Zálogigazgató felhasználói felülete és funkciói</w:t>
       </w:r>
       <w:bookmarkEnd w:id="17"/>
@@ -3550,6 +3582,7 @@
         <w:rPr>
           <w:noProof/>
         </w:rPr>
+        <w:lastRenderedPageBreak/>
         <w:drawing>
           <wp:inline distT="0" distB="0" distL="0" distR="0">
             <wp:extent cx="5399405" cy="2929890"/>
@@ -3666,7 +3699,6 @@
       </w:pPr>
       <w:bookmarkStart w:id="21" w:name="_Toc40011331"/>
       <w:r>
-        <w:lastRenderedPageBreak/>
         <w:t>Dolgozók nyilvántartása</w:t>
       </w:r>
       <w:bookmarkEnd w:id="21"/>
@@ -3751,6 +3783,7 @@
         <w:rPr>
           <w:noProof/>
         </w:rPr>
+        <w:lastRenderedPageBreak/>
         <w:drawing>
           <wp:inline distT="0" distB="0" distL="0" distR="0">
             <wp:extent cx="5399405" cy="3480435"/>
@@ -3895,7 +3928,6 @@
         <w:rPr>
           <w:noProof/>
         </w:rPr>
-        <w:lastRenderedPageBreak/>
         <w:drawing>
           <wp:inline distT="0" distB="0" distL="0" distR="0">
             <wp:extent cx="5399405" cy="1780540"/>
@@ -3977,6 +4009,7 @@
       </w:pPr>
       <w:bookmarkStart w:id="25" w:name="_Toc40011333"/>
       <w:r>
+        <w:lastRenderedPageBreak/>
         <w:t>Ügyfelek felhasználói felülete és funkciói</w:t>
       </w:r>
       <w:bookmarkEnd w:id="25"/>
@@ -4070,7 +4103,6 @@
         <w:pStyle w:val="Szvegestartalom"/>
       </w:pPr>
       <w:r>
-        <w:lastRenderedPageBreak/>
         <w:t xml:space="preserve">Az ügyfeleknek létrehoztam egy külön ügyfeleknek szóló felhasználói felületet, amit kényelmesen mobilról is </w:t>
       </w:r>
       <w:r>
@@ -4128,6 +4160,7 @@
         <w:keepNext/>
       </w:pPr>
       <w:r>
+        <w:lastRenderedPageBreak/>
         <w:t xml:space="preserve">Az „OK” gomb megnyomása után </w:t>
       </w:r>
       <w:r>
@@ -4914,7 +4947,7 @@
       <w:rPr>
         <w:noProof/>
       </w:rPr>
-      <w:t>8</w:t>
+      <w:t>16</w:t>
     </w:r>
     <w:r>
       <w:fldChar w:fldCharType="end"/>
@@ -4954,7 +4987,7 @@
       <w:rPr>
         <w:noProof/>
       </w:rPr>
-      <w:t>7</w:t>
+      <w:t>19</w:t>
     </w:r>
     <w:r>
       <w:fldChar w:fldCharType="end"/>
@@ -4999,7 +5032,7 @@
         <w:rPr>
           <w:noProof/>
         </w:rPr>
-        <w:t>Felhasználói dokumentáció</w:t>
+        <w:t>Fejlesztői dokumentáció</w:t>
       </w:r>
     </w:fldSimple>
   </w:p>
@@ -5018,7 +5051,7 @@
         <w:rPr>
           <w:noProof/>
         </w:rPr>
-        <w:t>Dolgozói felhasználói felület elemei, funkciói</w:t>
+        <w:t>Fejlesztési lehetőségek</w:t>
       </w:r>
     </w:fldSimple>
   </w:p>
@@ -7438,7 +7471,7 @@
 </file>
 
 <file path=customXml/itemProps1.xml><?xml version="1.0" encoding="utf-8"?>
-<ds:datastoreItem xmlns:ds="http://schemas.openxmlformats.org/officeDocument/2006/customXml" ds:itemID="{4DAEB387-4269-42AF-ADF2-62E9E9EE8DE7}">
+<ds:datastoreItem xmlns:ds="http://schemas.openxmlformats.org/officeDocument/2006/customXml" ds:itemID="{57FAAB8D-4496-4433-8FCB-BBFF3BAB2F50}">
   <ds:schemaRefs>
     <ds:schemaRef ds:uri="http://schemas.openxmlformats.org/officeDocument/2006/bibliography"/>
   </ds:schemaRefs>

</xml_diff>

<commit_message>
dokumentáció - adatbázis terv
</commit_message>
<xml_diff>
--- a/Zarodolgozat_dokumentacio.docx
+++ b/Zarodolgozat_dokumentacio.docx
@@ -405,7 +405,7 @@
           <w:r>
             <w:fldChar w:fldCharType="separate"/>
           </w:r>
-          <w:hyperlink w:anchor="_Toc40011318" w:history="1">
+          <w:hyperlink w:anchor="_Toc40117901" w:history="1">
             <w:r>
               <w:rPr>
                 <w:rStyle w:val="Hiperhivatkozs"/>
@@ -432,7 +432,7 @@
                 <w:noProof/>
                 <w:webHidden/>
               </w:rPr>
-              <w:instrText xml:space="preserve"> PAGEREF _Toc40011318 \h </w:instrText>
+              <w:instrText xml:space="preserve"> PAGEREF _Toc40117901 \h </w:instrText>
             </w:r>
             <w:r>
               <w:rPr>
@@ -476,7 +476,7 @@
               <w:sz w:val="22"/>
             </w:rPr>
           </w:pPr>
-          <w:hyperlink w:anchor="_Toc40011319" w:history="1">
+          <w:hyperlink w:anchor="_Toc40117902" w:history="1">
             <w:r>
               <w:rPr>
                 <w:rStyle w:val="Hiperhivatkozs"/>
@@ -503,7 +503,7 @@
                 <w:noProof/>
                 <w:webHidden/>
               </w:rPr>
-              <w:instrText xml:space="preserve"> PAGEREF _Toc40011319 \h </w:instrText>
+              <w:instrText xml:space="preserve"> PAGEREF _Toc40117902 \h </w:instrText>
             </w:r>
             <w:r>
               <w:rPr>
@@ -547,7 +547,7 @@
               <w:sz w:val="22"/>
             </w:rPr>
           </w:pPr>
-          <w:hyperlink w:anchor="_Toc40011320" w:history="1">
+          <w:hyperlink w:anchor="_Toc40117903" w:history="1">
             <w:r>
               <w:rPr>
                 <w:rStyle w:val="Hiperhivatkozs"/>
@@ -574,7 +574,7 @@
                 <w:noProof/>
                 <w:webHidden/>
               </w:rPr>
-              <w:instrText xml:space="preserve"> PAGEREF _Toc40011320 \h </w:instrText>
+              <w:instrText xml:space="preserve"> PAGEREF _Toc40117903 \h </w:instrText>
             </w:r>
             <w:r>
               <w:rPr>
@@ -618,7 +618,7 @@
               <w:sz w:val="22"/>
             </w:rPr>
           </w:pPr>
-          <w:hyperlink w:anchor="_Toc40011321" w:history="1">
+          <w:hyperlink w:anchor="_Toc40117904" w:history="1">
             <w:r>
               <w:rPr>
                 <w:rStyle w:val="Hiperhivatkozs"/>
@@ -645,7 +645,7 @@
                 <w:noProof/>
                 <w:webHidden/>
               </w:rPr>
-              <w:instrText xml:space="preserve"> PAGEREF _Toc40011321 \h </w:instrText>
+              <w:instrText xml:space="preserve"> PAGEREF _Toc40117904 \h </w:instrText>
             </w:r>
             <w:r>
               <w:rPr>
@@ -689,7 +689,7 @@
               <w:sz w:val="22"/>
             </w:rPr>
           </w:pPr>
-          <w:hyperlink w:anchor="_Toc40011322" w:history="1">
+          <w:hyperlink w:anchor="_Toc40117905" w:history="1">
             <w:r>
               <w:rPr>
                 <w:rStyle w:val="Hiperhivatkozs"/>
@@ -716,7 +716,7 @@
                 <w:noProof/>
                 <w:webHidden/>
               </w:rPr>
-              <w:instrText xml:space="preserve"> PAGEREF _Toc40011322 \h </w:instrText>
+              <w:instrText xml:space="preserve"> PAGEREF _Toc40117905 \h </w:instrText>
             </w:r>
             <w:r>
               <w:rPr>
@@ -760,13 +760,13 @@
               <w:sz w:val="22"/>
             </w:rPr>
           </w:pPr>
-          <w:hyperlink w:anchor="_Toc40011323" w:history="1">
+          <w:hyperlink w:anchor="_Toc40117906" w:history="1">
             <w:r>
               <w:rPr>
                 <w:rStyle w:val="Hiperhivatkozs"/>
                 <w:noProof/>
               </w:rPr>
-              <w:t>Beüzemelés</w:t>
+              <w:t>Bejelentkezés</w:t>
             </w:r>
             <w:r>
               <w:rPr>
@@ -787,7 +787,7 @@
                 <w:noProof/>
                 <w:webHidden/>
               </w:rPr>
-              <w:instrText xml:space="preserve"> PAGEREF _Toc40011323 \h </w:instrText>
+              <w:instrText xml:space="preserve"> PAGEREF _Toc40117906 \h </w:instrText>
             </w:r>
             <w:r>
               <w:rPr>
@@ -831,7 +831,7 @@
               <w:sz w:val="22"/>
             </w:rPr>
           </w:pPr>
-          <w:hyperlink w:anchor="_Toc40011324" w:history="1">
+          <w:hyperlink w:anchor="_Toc40117907" w:history="1">
             <w:r>
               <w:rPr>
                 <w:rStyle w:val="Hiperhivatkozs"/>
@@ -858,7 +858,7 @@
                 <w:noProof/>
                 <w:webHidden/>
               </w:rPr>
-              <w:instrText xml:space="preserve"> PAGEREF _Toc40011324 \h </w:instrText>
+              <w:instrText xml:space="preserve"> PAGEREF _Toc40117907 \h </w:instrText>
             </w:r>
             <w:r>
               <w:rPr>
@@ -879,6 +879,219 @@
                 <w:webHidden/>
               </w:rPr>
               <w:t>6</w:t>
+            </w:r>
+            <w:r>
+              <w:rPr>
+                <w:noProof/>
+                <w:webHidden/>
+              </w:rPr>
+              <w:fldChar w:fldCharType="end"/>
+            </w:r>
+          </w:hyperlink>
+        </w:p>
+        <w:p>
+          <w:pPr>
+            <w:pStyle w:val="TJ3"/>
+            <w:tabs>
+              <w:tab w:val="right" w:leader="dot" w:pos="8306"/>
+            </w:tabs>
+            <w:rPr>
+              <w:rFonts w:asciiTheme="minorHAnsi" w:eastAsiaTheme="minorEastAsia" w:hAnsiTheme="minorHAnsi" w:cstheme="minorBidi"/>
+              <w:noProof/>
+              <w:color w:val="auto"/>
+              <w:sz w:val="22"/>
+            </w:rPr>
+          </w:pPr>
+          <w:hyperlink w:anchor="_Toc40117908" w:history="1">
+            <w:r>
+              <w:rPr>
+                <w:rStyle w:val="Hiperhivatkozs"/>
+                <w:noProof/>
+              </w:rPr>
+              <w:t>Dolgozók jogosultságai</w:t>
+            </w:r>
+            <w:r>
+              <w:rPr>
+                <w:noProof/>
+                <w:webHidden/>
+              </w:rPr>
+              <w:tab/>
+            </w:r>
+            <w:r>
+              <w:rPr>
+                <w:noProof/>
+                <w:webHidden/>
+              </w:rPr>
+              <w:fldChar w:fldCharType="begin"/>
+            </w:r>
+            <w:r>
+              <w:rPr>
+                <w:noProof/>
+                <w:webHidden/>
+              </w:rPr>
+              <w:instrText xml:space="preserve"> PAGEREF _Toc40117908 \h </w:instrText>
+            </w:r>
+            <w:r>
+              <w:rPr>
+                <w:noProof/>
+                <w:webHidden/>
+              </w:rPr>
+            </w:r>
+            <w:r>
+              <w:rPr>
+                <w:noProof/>
+                <w:webHidden/>
+              </w:rPr>
+              <w:fldChar w:fldCharType="separate"/>
+            </w:r>
+            <w:r>
+              <w:rPr>
+                <w:noProof/>
+                <w:webHidden/>
+              </w:rPr>
+              <w:t>6</w:t>
+            </w:r>
+            <w:r>
+              <w:rPr>
+                <w:noProof/>
+                <w:webHidden/>
+              </w:rPr>
+              <w:fldChar w:fldCharType="end"/>
+            </w:r>
+          </w:hyperlink>
+        </w:p>
+        <w:p>
+          <w:pPr>
+            <w:pStyle w:val="TJ3"/>
+            <w:tabs>
+              <w:tab w:val="right" w:leader="dot" w:pos="8306"/>
+            </w:tabs>
+            <w:rPr>
+              <w:rFonts w:asciiTheme="minorHAnsi" w:eastAsiaTheme="minorEastAsia" w:hAnsiTheme="minorHAnsi" w:cstheme="minorBidi"/>
+              <w:noProof/>
+              <w:color w:val="auto"/>
+              <w:sz w:val="22"/>
+            </w:rPr>
+          </w:pPr>
+          <w:hyperlink w:anchor="_Toc40117909" w:history="1">
+            <w:r>
+              <w:rPr>
+                <w:rStyle w:val="Hiperhivatkozs"/>
+                <w:noProof/>
+              </w:rPr>
+              <w:t>Zálogigazgató jogosultságai</w:t>
+            </w:r>
+            <w:r>
+              <w:rPr>
+                <w:noProof/>
+                <w:webHidden/>
+              </w:rPr>
+              <w:tab/>
+            </w:r>
+            <w:r>
+              <w:rPr>
+                <w:noProof/>
+                <w:webHidden/>
+              </w:rPr>
+              <w:fldChar w:fldCharType="begin"/>
+            </w:r>
+            <w:r>
+              <w:rPr>
+                <w:noProof/>
+                <w:webHidden/>
+              </w:rPr>
+              <w:instrText xml:space="preserve"> PAGEREF _Toc40117909 \h </w:instrText>
+            </w:r>
+            <w:r>
+              <w:rPr>
+                <w:noProof/>
+                <w:webHidden/>
+              </w:rPr>
+            </w:r>
+            <w:r>
+              <w:rPr>
+                <w:noProof/>
+                <w:webHidden/>
+              </w:rPr>
+              <w:fldChar w:fldCharType="separate"/>
+            </w:r>
+            <w:r>
+              <w:rPr>
+                <w:noProof/>
+                <w:webHidden/>
+              </w:rPr>
+              <w:t>6</w:t>
+            </w:r>
+            <w:r>
+              <w:rPr>
+                <w:noProof/>
+                <w:webHidden/>
+              </w:rPr>
+              <w:fldChar w:fldCharType="end"/>
+            </w:r>
+          </w:hyperlink>
+        </w:p>
+        <w:p>
+          <w:pPr>
+            <w:pStyle w:val="TJ3"/>
+            <w:tabs>
+              <w:tab w:val="right" w:leader="dot" w:pos="8306"/>
+            </w:tabs>
+            <w:rPr>
+              <w:rFonts w:asciiTheme="minorHAnsi" w:eastAsiaTheme="minorEastAsia" w:hAnsiTheme="minorHAnsi" w:cstheme="minorBidi"/>
+              <w:noProof/>
+              <w:color w:val="auto"/>
+              <w:sz w:val="22"/>
+            </w:rPr>
+          </w:pPr>
+          <w:hyperlink w:anchor="_Toc40117910" w:history="1">
+            <w:r>
+              <w:rPr>
+                <w:rStyle w:val="Hiperhivatkozs"/>
+                <w:noProof/>
+              </w:rPr>
+              <w:t>Ügyfelek jogosultságai</w:t>
+            </w:r>
+            <w:r>
+              <w:rPr>
+                <w:noProof/>
+                <w:webHidden/>
+              </w:rPr>
+              <w:tab/>
+            </w:r>
+            <w:r>
+              <w:rPr>
+                <w:noProof/>
+                <w:webHidden/>
+              </w:rPr>
+              <w:fldChar w:fldCharType="begin"/>
+            </w:r>
+            <w:r>
+              <w:rPr>
+                <w:noProof/>
+                <w:webHidden/>
+              </w:rPr>
+              <w:instrText xml:space="preserve"> PAGEREF _Toc40117910 \h </w:instrText>
+            </w:r>
+            <w:r>
+              <w:rPr>
+                <w:noProof/>
+                <w:webHidden/>
+              </w:rPr>
+            </w:r>
+            <w:r>
+              <w:rPr>
+                <w:noProof/>
+                <w:webHidden/>
+              </w:rPr>
+              <w:fldChar w:fldCharType="separate"/>
+            </w:r>
+            <w:r>
+              <w:rPr>
+                <w:noProof/>
+                <w:webHidden/>
+              </w:rPr>
+              <w:t>7</w:t>
             </w:r>
             <w:r>
               <w:rPr>
@@ -902,7 +1115,7 @@
               <w:sz w:val="22"/>
             </w:rPr>
           </w:pPr>
-          <w:hyperlink w:anchor="_Toc40011325" w:history="1">
+          <w:hyperlink w:anchor="_Toc40117911" w:history="1">
             <w:r>
               <w:rPr>
                 <w:rStyle w:val="Hiperhivatkozs"/>
@@ -929,7 +1142,7 @@
                 <w:noProof/>
                 <w:webHidden/>
               </w:rPr>
-              <w:instrText xml:space="preserve"> PAGEREF _Toc40011325 \h </w:instrText>
+              <w:instrText xml:space="preserve"> PAGEREF _Toc40117911 \h </w:instrText>
             </w:r>
             <w:r>
               <w:rPr>
@@ -973,7 +1186,7 @@
               <w:sz w:val="22"/>
             </w:rPr>
           </w:pPr>
-          <w:hyperlink w:anchor="_Toc40011326" w:history="1">
+          <w:hyperlink w:anchor="_Toc40117912" w:history="1">
             <w:r>
               <w:rPr>
                 <w:rStyle w:val="Hiperhivatkozs"/>
@@ -1000,7 +1213,7 @@
                 <w:noProof/>
                 <w:webHidden/>
               </w:rPr>
-              <w:instrText xml:space="preserve"> PAGEREF _Toc40011326 \h </w:instrText>
+              <w:instrText xml:space="preserve"> PAGEREF _Toc40117912 \h </w:instrText>
             </w:r>
             <w:r>
               <w:rPr>
@@ -1044,7 +1257,7 @@
               <w:sz w:val="22"/>
             </w:rPr>
           </w:pPr>
-          <w:hyperlink w:anchor="_Toc40011327" w:history="1">
+          <w:hyperlink w:anchor="_Toc40117913" w:history="1">
             <w:r>
               <w:rPr>
                 <w:rStyle w:val="Hiperhivatkozs"/>
@@ -1071,7 +1284,7 @@
                 <w:noProof/>
                 <w:webHidden/>
               </w:rPr>
-              <w:instrText xml:space="preserve"> PAGEREF _Toc40011327 \h </w:instrText>
+              <w:instrText xml:space="preserve"> PAGEREF _Toc40117913 \h </w:instrText>
             </w:r>
             <w:r>
               <w:rPr>
@@ -1115,7 +1328,7 @@
               <w:sz w:val="22"/>
             </w:rPr>
           </w:pPr>
-          <w:hyperlink w:anchor="_Toc40011328" w:history="1">
+          <w:hyperlink w:anchor="_Toc40117914" w:history="1">
             <w:r>
               <w:rPr>
                 <w:rStyle w:val="Hiperhivatkozs"/>
@@ -1142,7 +1355,7 @@
                 <w:noProof/>
                 <w:webHidden/>
               </w:rPr>
-              <w:instrText xml:space="preserve"> PAGEREF _Toc40011328 \h </w:instrText>
+              <w:instrText xml:space="preserve"> PAGEREF _Toc40117914 \h </w:instrText>
             </w:r>
             <w:r>
               <w:rPr>
@@ -1162,7 +1375,7 @@
                 <w:noProof/>
                 <w:webHidden/>
               </w:rPr>
-              <w:t>10</w:t>
+              <w:t>9</w:t>
             </w:r>
             <w:r>
               <w:rPr>
@@ -1186,7 +1399,7 @@
               <w:sz w:val="22"/>
             </w:rPr>
           </w:pPr>
-          <w:hyperlink w:anchor="_Toc40011329" w:history="1">
+          <w:hyperlink w:anchor="_Toc40117915" w:history="1">
             <w:r>
               <w:rPr>
                 <w:rStyle w:val="Hiperhivatkozs"/>
@@ -1213,7 +1426,7 @@
                 <w:noProof/>
                 <w:webHidden/>
               </w:rPr>
-              <w:instrText xml:space="preserve"> PAGEREF _Toc40011329 \h </w:instrText>
+              <w:instrText xml:space="preserve"> PAGEREF _Toc40117915 \h </w:instrText>
             </w:r>
             <w:r>
               <w:rPr>
@@ -1233,7 +1446,7 @@
                 <w:noProof/>
                 <w:webHidden/>
               </w:rPr>
-              <w:t>11</w:t>
+              <w:t>10</w:t>
             </w:r>
             <w:r>
               <w:rPr>
@@ -1257,7 +1470,7 @@
               <w:sz w:val="22"/>
             </w:rPr>
           </w:pPr>
-          <w:hyperlink w:anchor="_Toc40011330" w:history="1">
+          <w:hyperlink w:anchor="_Toc40117916" w:history="1">
             <w:r>
               <w:rPr>
                 <w:rStyle w:val="Hiperhivatkozs"/>
@@ -1284,7 +1497,7 @@
                 <w:noProof/>
                 <w:webHidden/>
               </w:rPr>
-              <w:instrText xml:space="preserve"> PAGEREF _Toc40011330 \h </w:instrText>
+              <w:instrText xml:space="preserve"> PAGEREF _Toc40117916 \h </w:instrText>
             </w:r>
             <w:r>
               <w:rPr>
@@ -1328,7 +1541,7 @@
               <w:sz w:val="22"/>
             </w:rPr>
           </w:pPr>
-          <w:hyperlink w:anchor="_Toc40011331" w:history="1">
+          <w:hyperlink w:anchor="_Toc40117917" w:history="1">
             <w:r>
               <w:rPr>
                 <w:rStyle w:val="Hiperhivatkozs"/>
@@ -1355,7 +1568,7 @@
                 <w:noProof/>
                 <w:webHidden/>
               </w:rPr>
-              <w:instrText xml:space="preserve"> PAGEREF _Toc40011331 \h </w:instrText>
+              <w:instrText xml:space="preserve"> PAGEREF _Toc40117917 \h </w:instrText>
             </w:r>
             <w:r>
               <w:rPr>
@@ -1375,7 +1588,7 @@
                 <w:noProof/>
                 <w:webHidden/>
               </w:rPr>
-              <w:t>12</w:t>
+              <w:t>11</w:t>
             </w:r>
             <w:r>
               <w:rPr>
@@ -1399,7 +1612,7 @@
               <w:sz w:val="22"/>
             </w:rPr>
           </w:pPr>
-          <w:hyperlink w:anchor="_Toc40011332" w:history="1">
+          <w:hyperlink w:anchor="_Toc40117918" w:history="1">
             <w:r>
               <w:rPr>
                 <w:rStyle w:val="Hiperhivatkozs"/>
@@ -1426,7 +1639,7 @@
                 <w:noProof/>
                 <w:webHidden/>
               </w:rPr>
-              <w:instrText xml:space="preserve"> PAGEREF _Toc40011332 \h </w:instrText>
+              <w:instrText xml:space="preserve"> PAGEREF _Toc40117918 \h </w:instrText>
             </w:r>
             <w:r>
               <w:rPr>
@@ -1470,7 +1683,7 @@
               <w:sz w:val="22"/>
             </w:rPr>
           </w:pPr>
-          <w:hyperlink w:anchor="_Toc40011333" w:history="1">
+          <w:hyperlink w:anchor="_Toc40117919" w:history="1">
             <w:r>
               <w:rPr>
                 <w:rStyle w:val="Hiperhivatkozs"/>
@@ -1497,7 +1710,7 @@
                 <w:noProof/>
                 <w:webHidden/>
               </w:rPr>
-              <w:instrText xml:space="preserve"> PAGEREF _Toc40011333 \h </w:instrText>
+              <w:instrText xml:space="preserve"> PAGEREF _Toc40117919 \h </w:instrText>
             </w:r>
             <w:r>
               <w:rPr>
@@ -1541,7 +1754,7 @@
               <w:sz w:val="22"/>
             </w:rPr>
           </w:pPr>
-          <w:hyperlink w:anchor="_Toc40011334" w:history="1">
+          <w:hyperlink w:anchor="_Toc40117920" w:history="1">
             <w:r>
               <w:rPr>
                 <w:rStyle w:val="Hiperhivatkozs"/>
@@ -1568,7 +1781,7 @@
                 <w:noProof/>
                 <w:webHidden/>
               </w:rPr>
-              <w:instrText xml:space="preserve"> PAGEREF _Toc40011334 \h </w:instrText>
+              <w:instrText xml:space="preserve"> PAGEREF _Toc40117920 \h </w:instrText>
             </w:r>
             <w:r>
               <w:rPr>
@@ -1612,7 +1825,7 @@
               <w:sz w:val="22"/>
             </w:rPr>
           </w:pPr>
-          <w:hyperlink w:anchor="_Toc40011335" w:history="1">
+          <w:hyperlink w:anchor="_Toc40117921" w:history="1">
             <w:r>
               <w:rPr>
                 <w:rStyle w:val="Hiperhivatkozs"/>
@@ -1639,7 +1852,7 @@
                 <w:noProof/>
                 <w:webHidden/>
               </w:rPr>
-              <w:instrText xml:space="preserve"> PAGEREF _Toc40011335 \h </w:instrText>
+              <w:instrText xml:space="preserve"> PAGEREF _Toc40117921 \h </w:instrText>
             </w:r>
             <w:r>
               <w:rPr>
@@ -1683,7 +1896,7 @@
               <w:sz w:val="22"/>
             </w:rPr>
           </w:pPr>
-          <w:hyperlink w:anchor="_Toc40011336" w:history="1">
+          <w:hyperlink w:anchor="_Toc40117922" w:history="1">
             <w:r>
               <w:rPr>
                 <w:rStyle w:val="Hiperhivatkozs"/>
@@ -1710,7 +1923,7 @@
                 <w:noProof/>
                 <w:webHidden/>
               </w:rPr>
-              <w:instrText xml:space="preserve"> PAGEREF _Toc40011336 \h </w:instrText>
+              <w:instrText xml:space="preserve"> PAGEREF _Toc40117922 \h </w:instrText>
             </w:r>
             <w:r>
               <w:rPr>
@@ -1754,7 +1967,7 @@
               <w:sz w:val="22"/>
             </w:rPr>
           </w:pPr>
-          <w:hyperlink w:anchor="_Toc40011337" w:history="1">
+          <w:hyperlink w:anchor="_Toc40117923" w:history="1">
             <w:r>
               <w:rPr>
                 <w:rStyle w:val="Hiperhivatkozs"/>
@@ -1781,7 +1994,7 @@
                 <w:noProof/>
                 <w:webHidden/>
               </w:rPr>
-              <w:instrText xml:space="preserve"> PAGEREF _Toc40011337 \h </w:instrText>
+              <w:instrText xml:space="preserve"> PAGEREF _Toc40117923 \h </w:instrText>
             </w:r>
             <w:r>
               <w:rPr>
@@ -1801,7 +2014,7 @@
                 <w:noProof/>
                 <w:webHidden/>
               </w:rPr>
-              <w:t>15</w:t>
+              <w:t>16</w:t>
             </w:r>
             <w:r>
               <w:rPr>
@@ -1825,7 +2038,7 @@
               <w:sz w:val="22"/>
             </w:rPr>
           </w:pPr>
-          <w:hyperlink w:anchor="_Toc40011338" w:history="1">
+          <w:hyperlink w:anchor="_Toc40117924" w:history="1">
             <w:r>
               <w:rPr>
                 <w:rStyle w:val="Hiperhivatkozs"/>
@@ -1852,7 +2065,7 @@
                 <w:noProof/>
                 <w:webHidden/>
               </w:rPr>
-              <w:instrText xml:space="preserve"> PAGEREF _Toc40011338 \h </w:instrText>
+              <w:instrText xml:space="preserve"> PAGEREF _Toc40117924 \h </w:instrText>
             </w:r>
             <w:r>
               <w:rPr>
@@ -1872,7 +2085,7 @@
                 <w:noProof/>
                 <w:webHidden/>
               </w:rPr>
-              <w:t>15</w:t>
+              <w:t>17</w:t>
             </w:r>
             <w:r>
               <w:rPr>
@@ -1896,7 +2109,7 @@
               <w:sz w:val="22"/>
             </w:rPr>
           </w:pPr>
-          <w:hyperlink w:anchor="_Toc40011339" w:history="1">
+          <w:hyperlink w:anchor="_Toc40117925" w:history="1">
             <w:r>
               <w:rPr>
                 <w:rStyle w:val="Hiperhivatkozs"/>
@@ -1923,7 +2136,7 @@
                 <w:noProof/>
                 <w:webHidden/>
               </w:rPr>
-              <w:instrText xml:space="preserve"> PAGEREF _Toc40011339 \h </w:instrText>
+              <w:instrText xml:space="preserve"> PAGEREF _Toc40117925 \h </w:instrText>
             </w:r>
             <w:r>
               <w:rPr>
@@ -1943,7 +2156,7 @@
                 <w:noProof/>
                 <w:webHidden/>
               </w:rPr>
-              <w:t>16</w:t>
+              <w:t>18</w:t>
             </w:r>
             <w:r>
               <w:rPr>
@@ -1967,7 +2180,7 @@
               <w:sz w:val="22"/>
             </w:rPr>
           </w:pPr>
-          <w:hyperlink w:anchor="_Toc40011340" w:history="1">
+          <w:hyperlink w:anchor="_Toc40117926" w:history="1">
             <w:r>
               <w:rPr>
                 <w:rStyle w:val="Hiperhivatkozs"/>
@@ -1994,7 +2207,7 @@
                 <w:noProof/>
                 <w:webHidden/>
               </w:rPr>
-              <w:instrText xml:space="preserve"> PAGEREF _Toc40011340 \h </w:instrText>
+              <w:instrText xml:space="preserve"> PAGEREF _Toc40117926 \h </w:instrText>
             </w:r>
             <w:r>
               <w:rPr>
@@ -2014,7 +2227,7 @@
                 <w:noProof/>
                 <w:webHidden/>
               </w:rPr>
-              <w:t>16</w:t>
+              <w:t>18</w:t>
             </w:r>
             <w:r>
               <w:rPr>
@@ -2038,7 +2251,7 @@
               <w:sz w:val="22"/>
             </w:rPr>
           </w:pPr>
-          <w:hyperlink w:anchor="_Toc40011341" w:history="1">
+          <w:hyperlink w:anchor="_Toc40117927" w:history="1">
             <w:r>
               <w:rPr>
                 <w:rStyle w:val="Hiperhivatkozs"/>
@@ -2065,7 +2278,7 @@
                 <w:noProof/>
                 <w:webHidden/>
               </w:rPr>
-              <w:instrText xml:space="preserve"> PAGEREF _Toc40011341 \h </w:instrText>
+              <w:instrText xml:space="preserve"> PAGEREF _Toc40117927 \h </w:instrText>
             </w:r>
             <w:r>
               <w:rPr>
@@ -2085,7 +2298,7 @@
                 <w:noProof/>
                 <w:webHidden/>
               </w:rPr>
-              <w:t>17</w:t>
+              <w:t>20</w:t>
             </w:r>
             <w:r>
               <w:rPr>
@@ -2109,7 +2322,7 @@
               <w:sz w:val="22"/>
             </w:rPr>
           </w:pPr>
-          <w:hyperlink w:anchor="_Toc40011342" w:history="1">
+          <w:hyperlink w:anchor="_Toc40117928" w:history="1">
             <w:r>
               <w:rPr>
                 <w:rStyle w:val="Hiperhivatkozs"/>
@@ -2136,7 +2349,7 @@
                 <w:noProof/>
                 <w:webHidden/>
               </w:rPr>
-              <w:instrText xml:space="preserve"> PAGEREF _Toc40011342 \h </w:instrText>
+              <w:instrText xml:space="preserve"> PAGEREF _Toc40117928 \h </w:instrText>
             </w:r>
             <w:r>
               <w:rPr>
@@ -2156,7 +2369,7 @@
                 <w:noProof/>
                 <w:webHidden/>
               </w:rPr>
-              <w:t>17</w:t>
+              <w:t>20</w:t>
             </w:r>
             <w:r>
               <w:rPr>
@@ -2180,7 +2393,7 @@
               <w:sz w:val="22"/>
             </w:rPr>
           </w:pPr>
-          <w:hyperlink w:anchor="_Toc40011343" w:history="1">
+          <w:hyperlink w:anchor="_Toc40117929" w:history="1">
             <w:r>
               <w:rPr>
                 <w:rStyle w:val="Hiperhivatkozs"/>
@@ -2207,7 +2420,7 @@
                 <w:noProof/>
                 <w:webHidden/>
               </w:rPr>
-              <w:instrText xml:space="preserve"> PAGEREF _Toc40011343 \h </w:instrText>
+              <w:instrText xml:space="preserve"> PAGEREF _Toc40117929 \h </w:instrText>
             </w:r>
             <w:r>
               <w:rPr>
@@ -2227,7 +2440,7 @@
                 <w:noProof/>
                 <w:webHidden/>
               </w:rPr>
-              <w:t>19</w:t>
+              <w:t>21</w:t>
             </w:r>
             <w:r>
               <w:rPr>
@@ -2264,7 +2477,7 @@
       <w:pPr>
         <w:pStyle w:val="Cmsor1"/>
       </w:pPr>
-      <w:bookmarkStart w:id="0" w:name="_Toc40011318"/>
+      <w:bookmarkStart w:id="0" w:name="_Toc40117901"/>
       <w:r>
         <w:lastRenderedPageBreak/>
         <w:t>Bevezetés</w:t>
@@ -2275,7 +2488,7 @@
       <w:pPr>
         <w:pStyle w:val="Cmsor2"/>
       </w:pPr>
-      <w:bookmarkStart w:id="1" w:name="_Toc40011319"/>
+      <w:bookmarkStart w:id="1" w:name="_Toc40117902"/>
       <w:r>
         <w:t>Témaválasztás</w:t>
       </w:r>
@@ -2305,7 +2518,7 @@
       <w:pPr>
         <w:pStyle w:val="Cmsor2"/>
       </w:pPr>
-      <w:bookmarkStart w:id="2" w:name="_Toc40011320"/>
+      <w:bookmarkStart w:id="2" w:name="_Toc40117903"/>
       <w:r>
         <w:t>A probléma rövid ismertetése</w:t>
       </w:r>
@@ -2410,7 +2623,7 @@
       <w:pPr>
         <w:pStyle w:val="Cmsor1"/>
       </w:pPr>
-      <w:bookmarkStart w:id="3" w:name="_Toc40011321"/>
+      <w:bookmarkStart w:id="3" w:name="_Toc40117904"/>
       <w:r>
         <w:lastRenderedPageBreak/>
         <w:t>Felhasználói dokumentáció</w:t>
@@ -2421,7 +2634,7 @@
       <w:pPr>
         <w:pStyle w:val="Cmsor2"/>
       </w:pPr>
-      <w:bookmarkStart w:id="4" w:name="_Toc40011322"/>
+      <w:bookmarkStart w:id="4" w:name="_Toc40117905"/>
       <w:r>
         <w:t>Rendszerigény</w:t>
       </w:r>
@@ -2482,166 +2695,29 @@
       <w:pPr>
         <w:pStyle w:val="Cmsor2"/>
       </w:pPr>
-      <w:bookmarkStart w:id="5" w:name="_Toc40011323"/>
+      <w:bookmarkStart w:id="5" w:name="_Toc40117906"/>
       <w:r>
         <w:t>B</w:t>
       </w:r>
+      <w:r>
+        <w:t>ejelentkezés</w:t>
+      </w:r>
       <w:bookmarkEnd w:id="5"/>
-      <w:r>
-        <w:t>ejelentkezés</w:t>
-      </w:r>
-    </w:p>
-    <w:p>
-      <w:pPr>
-        <w:pStyle w:val="Szvegestartalom"/>
-      </w:pPr>
-    </w:p>
-    <w:p>
-      <w:pPr>
-        <w:pStyle w:val="Cmsor2"/>
-      </w:pPr>
-      <w:bookmarkStart w:id="6" w:name="_Toc40011324"/>
-      <w:r>
-        <w:t>Jogosultsági szabályok</w:t>
-      </w:r>
-      <w:bookmarkEnd w:id="6"/>
-    </w:p>
-    <w:p>
-      <w:pPr>
-        <w:pStyle w:val="Cmsor3"/>
-      </w:pPr>
-      <w:r>
-        <w:t>Dolgozók jogosultságai</w:t>
-      </w:r>
-    </w:p>
-    <w:p>
-      <w:pPr>
-        <w:pStyle w:val="Szvegestartalom"/>
-      </w:pPr>
-      <w:r>
-        <w:t>A dolgozók hozzá tudnak adni új ügyfeleket az ügyfél táblához.</w:t>
-      </w:r>
-    </w:p>
-    <w:p>
-      <w:pPr>
-        <w:pStyle w:val="Szvegestartalom"/>
-      </w:pPr>
-      <w:r>
-        <w:t>A becsüs el tud zálogosítani új tárgyat, és zálogjegyet kiállítani róla.</w:t>
-      </w:r>
-    </w:p>
-    <w:p>
-      <w:pPr>
-        <w:pStyle w:val="Szvegestartalom"/>
-      </w:pPr>
-      <w:r>
-        <w:t>A pénztáros feladata a hosszabbítás és a kiváltás lebonyolítása.</w:t>
-      </w:r>
-    </w:p>
-    <w:p>
-      <w:pPr>
-        <w:pStyle w:val="Cmsor3"/>
-      </w:pPr>
-      <w:r>
-        <w:t>Zálogigazgató jogosultságai</w:t>
-      </w:r>
-    </w:p>
-    <w:p>
-      <w:pPr>
-        <w:pStyle w:val="Szvegestartalom"/>
-      </w:pPr>
-      <w:r>
-        <w:t>A zálogigazgató kezeli a zálogfiókok és dolgozók listáját. Nyithat új zálogfiókot, és be is zárhat, valamint fel vehet új dolgozót, és meg is szüntetheti munkaviszonyát.</w:t>
-      </w:r>
-    </w:p>
-    <w:p>
-      <w:pPr>
-        <w:pStyle w:val="Szvegestartalom"/>
-      </w:pPr>
-      <w:r>
-        <w:t>A zálogjegyeket le tudja kérdezni, és be tudja vonni kényszerértékesítésre.</w:t>
-      </w:r>
-    </w:p>
-    <w:p>
-      <w:pPr>
-        <w:pStyle w:val="Cmsor3"/>
-      </w:pPr>
-      <w:r>
-        <w:t>Ügyfelek jogosultságai</w:t>
-      </w:r>
-    </w:p>
-    <w:p>
-      <w:pPr>
-        <w:pStyle w:val="Szvegestartalom"/>
-      </w:pPr>
-      <w:r>
-        <w:t xml:space="preserve">Az ügyfelek bejelentkezési lehetőséget kapnak egy felületre, amit akár kényelmesen mobilról is nézhetnek. </w:t>
-      </w:r>
-      <w:r>
-        <w:t>A felületen a saját ügyfélazonosítóval rendelkező zálogjegyek adatait, a hosszabbítás és kiváltás költségét kérheti le.</w:t>
-      </w:r>
-    </w:p>
-    <w:p>
-      <w:pPr>
-        <w:pStyle w:val="Cmsor2"/>
-      </w:pPr>
-      <w:bookmarkStart w:id="7" w:name="_Toc40011325"/>
-      <w:r>
-        <w:t>Dolgozói f</w:t>
-      </w:r>
-      <w:r>
-        <w:t>elhasználói felület elemei, funkciói</w:t>
-      </w:r>
-      <w:bookmarkEnd w:id="7"/>
-    </w:p>
-    <w:p>
-      <w:pPr>
-        <w:pStyle w:val="Szvegestartalom"/>
-      </w:pPr>
-      <w:r>
-        <w:t>A</w:t>
-      </w:r>
-      <w:r>
-        <w:t xml:space="preserve">hogy az </w:t>
-      </w:r>
-      <w:r>
-        <w:fldChar w:fldCharType="begin"/>
-      </w:r>
-      <w:r>
-        <w:instrText xml:space="preserve"> REF _Ref39421728 \h </w:instrText>
-      </w:r>
-      <w:r>
-        <w:fldChar w:fldCharType="separate"/>
-      </w:r>
-      <w:r>
-        <w:rPr>
-          <w:noProof/>
-        </w:rPr>
-        <w:t>1</w:t>
-      </w:r>
-      <w:r>
-        <w:t>. ábra</w:t>
-      </w:r>
-      <w:r>
-        <w:fldChar w:fldCharType="end"/>
-      </w:r>
-      <w:r>
-        <w:t xml:space="preserve"> mutatja a</w:t>
-      </w:r>
-      <w:r>
-        <w:t xml:space="preserve"> felhasználói felületet több részre bontottam szét,</w:t>
-      </w:r>
-      <w:r>
-        <w:t xml:space="preserve"> azért</w:t>
-      </w:r>
-      <w:r>
-        <w:t xml:space="preserve"> hogy elkülönüljenek</w:t>
-      </w:r>
-      <w:r>
-        <w:t xml:space="preserve"> egymástól</w:t>
-      </w:r>
-      <w:r>
-        <w:t xml:space="preserve"> a különböző funkciók.</w:t>
+    </w:p>
+    <w:p>
+      <w:pPr>
+        <w:pStyle w:val="Szvegestartalom"/>
+      </w:pPr>
+      <w:r>
+        <w:t>A felhasználók e-mail címmel és jelszóval tudnak belépni az alkalmazásba. A felhasználóknak nincs lehetőségük saját magukat regisztrálni, az a programon belül történik meg. A zálogigazgató regisztrálja a dolgozókat, és a dolgozók regisztrálják az ügyfeleket. Minden felhasználó a belépéshez szükséges jelszavát e-mail üzenetben kapja meg.</w:t>
+      </w:r>
+    </w:p>
+    <w:p>
+      <w:pPr>
+        <w:pStyle w:val="Szvegestartalom"/>
+      </w:pPr>
+      <w:r>
+        <w:t>A kor szellemének megfelelően az adatbázis pusztán csak digitális verzióban működik, annak érdekében, hogy felesleges papírfelhasználás ne keletkezzen. Éppen ezért minden ügyfél köteles megadni az e-mail címét, a zálogjegye megtekintése érdekében.</w:t>
       </w:r>
     </w:p>
     <w:p>
@@ -2654,7 +2730,234 @@
         <w:rPr>
           <w:noProof/>
         </w:rPr>
+        <w:drawing>
+          <wp:inline distT="0" distB="0" distL="0" distR="0">
+            <wp:extent cx="2324100" cy="1911107"/>
+            <wp:effectExtent l="0" t="0" r="0" b="0"/>
+            <wp:docPr id="14" name="Kép 14"/>
+            <wp:cNvGraphicFramePr>
+              <a:graphicFrameLocks xmlns:a="http://schemas.openxmlformats.org/drawingml/2006/main" noChangeAspect="1"/>
+            </wp:cNvGraphicFramePr>
+            <a:graphic xmlns:a="http://schemas.openxmlformats.org/drawingml/2006/main">
+              <a:graphicData uri="http://schemas.openxmlformats.org/drawingml/2006/picture">
+                <pic:pic xmlns:pic="http://schemas.openxmlformats.org/drawingml/2006/picture">
+                  <pic:nvPicPr>
+                    <pic:cNvPr id="14" name="bejelentkezes.JPG"/>
+                    <pic:cNvPicPr/>
+                  </pic:nvPicPr>
+                  <pic:blipFill>
+                    <a:blip r:embed="rId13">
+                      <a:extLst>
+                        <a:ext uri="{28A0092B-C50C-407E-A947-70E740481C1C}">
+                          <a14:useLocalDpi xmlns:a14="http://schemas.microsoft.com/office/drawing/2010/main" val="0"/>
+                        </a:ext>
+                      </a:extLst>
+                    </a:blip>
+                    <a:stretch>
+                      <a:fillRect/>
+                    </a:stretch>
+                  </pic:blipFill>
+                  <pic:spPr>
+                    <a:xfrm>
+                      <a:off x="0" y="0"/>
+                      <a:ext cx="2338020" cy="1922553"/>
+                    </a:xfrm>
+                    <a:prstGeom prst="rect">
+                      <a:avLst/>
+                    </a:prstGeom>
+                  </pic:spPr>
+                </pic:pic>
+              </a:graphicData>
+            </a:graphic>
+          </wp:inline>
+        </w:drawing>
+      </w:r>
+    </w:p>
+    <w:p>
+      <w:pPr>
+        <w:pStyle w:val="Kpalrs"/>
+        <w:jc w:val="center"/>
+      </w:pPr>
+      <w:fldSimple w:instr=" SEQ ábra \* ARABIC ">
+        <w:r>
+          <w:rPr>
+            <w:noProof/>
+          </w:rPr>
+          <w:t>1</w:t>
+        </w:r>
+      </w:fldSimple>
+      <w:r>
+        <w:t>. ábra: Bejelentkező felület</w:t>
+      </w:r>
+    </w:p>
+    <w:p>
+      <w:pPr>
+        <w:pStyle w:val="Cmsor2"/>
+      </w:pPr>
+      <w:bookmarkStart w:id="6" w:name="_Toc40117907"/>
+      <w:r>
+        <w:t>Jogosultsági szabályok</w:t>
+      </w:r>
+      <w:bookmarkEnd w:id="6"/>
+    </w:p>
+    <w:p>
+      <w:pPr>
+        <w:pStyle w:val="Cmsor3"/>
+      </w:pPr>
+      <w:bookmarkStart w:id="7" w:name="_Toc40117908"/>
+      <w:r>
+        <w:t>Dolgozók jogosultságai</w:t>
+      </w:r>
+      <w:bookmarkEnd w:id="7"/>
+    </w:p>
+    <w:p>
+      <w:pPr>
+        <w:pStyle w:val="Szvegestartalom"/>
+      </w:pPr>
+      <w:r>
+        <w:t>A dolgozók hozzá tudnak adni új ügyfeleket az ügyfél táblához.</w:t>
+      </w:r>
+    </w:p>
+    <w:p>
+      <w:pPr>
+        <w:pStyle w:val="Szvegestartalom"/>
+      </w:pPr>
+      <w:r>
+        <w:t xml:space="preserve">A becsüs </w:t>
+      </w:r>
+      <w:r>
+        <w:t>feladata az új zálogtárgy elzálogosítása.</w:t>
+      </w:r>
+    </w:p>
+    <w:p>
+      <w:pPr>
+        <w:pStyle w:val="Szvegestartalom"/>
+      </w:pPr>
+      <w:r>
+        <w:t>A pénztáros feladata a hosszabbítás és a kiváltás lebonyolítása.</w:t>
+      </w:r>
+    </w:p>
+    <w:p>
+      <w:pPr>
+        <w:pStyle w:val="Cmsor3"/>
+      </w:pPr>
+      <w:bookmarkStart w:id="8" w:name="_Toc40117909"/>
+      <w:r>
+        <w:t>Zálogigazgató jogosultságai</w:t>
+      </w:r>
+      <w:bookmarkEnd w:id="8"/>
+    </w:p>
+    <w:p>
+      <w:pPr>
+        <w:pStyle w:val="Szvegestartalom"/>
+      </w:pPr>
+      <w:r>
+        <w:t>A zálogigazgató kezeli a zálogfiókok és dolgozók listáját. Nyithat új zálogfiókot, és be is zárhat, valamint fel vehet új dolgozót, és meg is szüntetheti munkaviszonyát.</w:t>
+      </w:r>
+    </w:p>
+    <w:p>
+      <w:pPr>
+        <w:pStyle w:val="Szvegestartalom"/>
+      </w:pPr>
+      <w:r>
         <w:lastRenderedPageBreak/>
+        <w:t>A zálogjegyeket le tudja kérdezni, és be tudja vonni kényszerértékesítésre.</w:t>
+      </w:r>
+    </w:p>
+    <w:p>
+      <w:pPr>
+        <w:pStyle w:val="Cmsor3"/>
+      </w:pPr>
+      <w:bookmarkStart w:id="9" w:name="_Toc40117910"/>
+      <w:r>
+        <w:t>Ügyfelek jogosultságai</w:t>
+      </w:r>
+      <w:bookmarkEnd w:id="9"/>
+    </w:p>
+    <w:p>
+      <w:pPr>
+        <w:pStyle w:val="Szvegestartalom"/>
+      </w:pPr>
+      <w:r>
+        <w:t xml:space="preserve">Az ügyfelek bejelentkezési lehetőséget kapnak egy felületre, amit akár kényelmesen mobilról is nézhetnek. </w:t>
+      </w:r>
+      <w:r>
+        <w:t>A felületen a saját ügyfélazonosítóval rendelkező zálogjegyek adatait, a hosszabbítás és kiváltás költségét kérheti le.</w:t>
+      </w:r>
+    </w:p>
+    <w:p>
+      <w:pPr>
+        <w:pStyle w:val="Cmsor2"/>
+      </w:pPr>
+      <w:bookmarkStart w:id="10" w:name="_Toc40117911"/>
+      <w:r>
+        <w:t>Dolgozói f</w:t>
+      </w:r>
+      <w:r>
+        <w:t>elhasználói felület elemei, funkciói</w:t>
+      </w:r>
+      <w:bookmarkEnd w:id="10"/>
+    </w:p>
+    <w:p>
+      <w:pPr>
+        <w:pStyle w:val="Szvegestartalom"/>
+      </w:pPr>
+      <w:r>
+        <w:t>A</w:t>
+      </w:r>
+      <w:r>
+        <w:t xml:space="preserve">hogy az </w:t>
+      </w:r>
+      <w:r>
+        <w:fldChar w:fldCharType="begin"/>
+      </w:r>
+      <w:r>
+        <w:instrText xml:space="preserve"> REF _Ref39421728 \h </w:instrText>
+      </w:r>
+      <w:r>
+        <w:fldChar w:fldCharType="separate"/>
+      </w:r>
+      <w:r>
+        <w:rPr>
+          <w:noProof/>
+        </w:rPr>
+        <w:t>2</w:t>
+      </w:r>
+      <w:r>
+        <w:t>. ábra</w:t>
+      </w:r>
+      <w:r>
+        <w:fldChar w:fldCharType="end"/>
+      </w:r>
+      <w:r>
+        <w:t xml:space="preserve"> mutatja a</w:t>
+      </w:r>
+      <w:r>
+        <w:t xml:space="preserve"> felhasználói felületet több részre bontottam szét,</w:t>
+      </w:r>
+      <w:r>
+        <w:t xml:space="preserve"> azért</w:t>
+      </w:r>
+      <w:r>
+        <w:t xml:space="preserve"> hogy elkülönüljenek</w:t>
+      </w:r>
+      <w:r>
+        <w:t xml:space="preserve"> egymástól</w:t>
+      </w:r>
+      <w:r>
+        <w:t xml:space="preserve"> a különböző funkciók.</w:t>
+      </w:r>
+    </w:p>
+    <w:p>
+      <w:pPr>
+        <w:pStyle w:val="Szvegestartalom"/>
+        <w:keepNext/>
+        <w:jc w:val="center"/>
+      </w:pPr>
+      <w:r>
+        <w:rPr>
+          <w:noProof/>
+        </w:rPr>
         <w:drawing>
           <wp:inline distT="0" distB="0" distL="0" distR="0">
             <wp:extent cx="4352925" cy="1247569"/>
@@ -2671,7 +2974,7 @@
                     <pic:cNvPicPr/>
                   </pic:nvPicPr>
                   <pic:blipFill>
-                    <a:blip r:embed="rId13">
+                    <a:blip r:embed="rId14">
                       <a:extLst>
                         <a:ext uri="{28A0092B-C50C-407E-A947-70E740481C1C}">
                           <a14:useLocalDpi xmlns:a14="http://schemas.microsoft.com/office/drawing/2010/main" val="0"/>
@@ -2698,7 +3001,7 @@
         </w:drawing>
       </w:r>
     </w:p>
-    <w:bookmarkStart w:id="8" w:name="_Ref39421728"/>
+    <w:bookmarkStart w:id="11" w:name="_Ref39421728"/>
     <w:p>
       <w:pPr>
         <w:pStyle w:val="Kpalrs"/>
@@ -2717,7 +3020,7 @@
         <w:rPr>
           <w:noProof/>
         </w:rPr>
-        <w:t>1</w:t>
+        <w:t>2</w:t>
       </w:r>
       <w:r>
         <w:fldChar w:fldCharType="end"/>
@@ -2725,7 +3028,7 @@
       <w:r>
         <w:t>. ábra</w:t>
       </w:r>
-      <w:bookmarkEnd w:id="8"/>
+      <w:bookmarkEnd w:id="11"/>
       <w:r>
         <w:t>: Menüsor</w:t>
       </w:r>
@@ -2734,11 +3037,11 @@
       <w:pPr>
         <w:pStyle w:val="Cmsor3"/>
       </w:pPr>
-      <w:bookmarkStart w:id="9" w:name="_Toc40011326"/>
+      <w:bookmarkStart w:id="12" w:name="_Toc40117912"/>
       <w:r>
         <w:t>Zálogjegy felvétel</w:t>
       </w:r>
-      <w:bookmarkEnd w:id="9"/>
+      <w:bookmarkEnd w:id="12"/>
     </w:p>
     <w:p>
       <w:pPr>
@@ -2754,7 +3057,7 @@
         <w:fldChar w:fldCharType="begin"/>
       </w:r>
       <w:r>
-        <w:instrText xml:space="preserve"> REF _Ref39422859 \h </w:instrText>
+        <w:instrText xml:space="preserve"> REF _Ref40101715 \h </w:instrText>
       </w:r>
       <w:r>
         <w:fldChar w:fldCharType="separate"/>
@@ -2763,7 +3066,7 @@
         <w:rPr>
           <w:noProof/>
         </w:rPr>
-        <w:t>2</w:t>
+        <w:t>3</w:t>
       </w:r>
       <w:r>
         <w:t>. ábra</w:t>
@@ -2772,7 +3075,10 @@
         <w:fldChar w:fldCharType="end"/>
       </w:r>
       <w:r>
-        <w:t xml:space="preserve"> mutatja be</w:t>
+        <w:t xml:space="preserve"> </w:t>
+      </w:r>
+      <w:r>
+        <w:t>mutatja be</w:t>
       </w:r>
       <w:r>
         <w:t xml:space="preserve"> az új zálogtárgy e</w:t>
@@ -2793,9 +3099,9 @@
         </w:rPr>
         <w:drawing>
           <wp:inline distT="0" distB="0" distL="0" distR="0">
-            <wp:extent cx="4657725" cy="2907038"/>
-            <wp:effectExtent l="0" t="0" r="0" b="7620"/>
-            <wp:docPr id="3" name="Kép 3"/>
+            <wp:extent cx="5399405" cy="2109470"/>
+            <wp:effectExtent l="0" t="0" r="0" b="5080"/>
+            <wp:docPr id="2" name="Kép 2"/>
             <wp:cNvGraphicFramePr>
               <a:graphicFrameLocks xmlns:a="http://schemas.openxmlformats.org/drawingml/2006/main" noChangeAspect="1"/>
             </wp:cNvGraphicFramePr>
@@ -2803,219 +3109,7 @@
               <a:graphicData uri="http://schemas.openxmlformats.org/drawingml/2006/picture">
                 <pic:pic xmlns:pic="http://schemas.openxmlformats.org/drawingml/2006/picture">
                   <pic:nvPicPr>
-                    <pic:cNvPr id="3" name="elzalogositas.JPG"/>
-                    <pic:cNvPicPr/>
-                  </pic:nvPicPr>
-                  <pic:blipFill>
-                    <a:blip r:embed="rId14">
-                      <a:extLst>
-                        <a:ext uri="{28A0092B-C50C-407E-A947-70E740481C1C}">
-                          <a14:useLocalDpi xmlns:a14="http://schemas.microsoft.com/office/drawing/2010/main" val="0"/>
-                        </a:ext>
-                      </a:extLst>
-                    </a:blip>
-                    <a:stretch>
-                      <a:fillRect/>
-                    </a:stretch>
-                  </pic:blipFill>
-                  <pic:spPr>
-                    <a:xfrm>
-                      <a:off x="0" y="0"/>
-                      <a:ext cx="4726533" cy="2949983"/>
-                    </a:xfrm>
-                    <a:prstGeom prst="rect">
-                      <a:avLst/>
-                    </a:prstGeom>
-                  </pic:spPr>
-                </pic:pic>
-              </a:graphicData>
-            </a:graphic>
-          </wp:inline>
-        </w:drawing>
-      </w:r>
-    </w:p>
-    <w:bookmarkStart w:id="10" w:name="_Ref39422859"/>
-    <w:p>
-      <w:pPr>
-        <w:pStyle w:val="Kpalrs"/>
-        <w:jc w:val="center"/>
-      </w:pPr>
-      <w:r>
-        <w:fldChar w:fldCharType="begin"/>
-      </w:r>
-      <w:r>
-        <w:instrText xml:space="preserve"> SEQ ábra \* ARABIC </w:instrText>
-      </w:r>
-      <w:r>
-        <w:fldChar w:fldCharType="separate"/>
-      </w:r>
-      <w:r>
-        <w:rPr>
-          <w:noProof/>
-        </w:rPr>
-        <w:t>2</w:t>
-      </w:r>
-      <w:r>
-        <w:fldChar w:fldCharType="end"/>
-      </w:r>
-      <w:r>
-        <w:t>. ábra</w:t>
-      </w:r>
-      <w:bookmarkEnd w:id="10"/>
-      <w:r>
-        <w:t>: Zálogjegy felvétel</w:t>
-      </w:r>
-    </w:p>
-    <w:p>
-      <w:pPr>
-        <w:pStyle w:val="Szvegestartalom"/>
-      </w:pPr>
-      <w:r>
-        <w:t>A beadás dátuma az aznapi dátum, amikor az elzálogosítás történik</w:t>
-      </w:r>
-      <w:r>
-        <w:t>.</w:t>
-      </w:r>
-      <w:r>
-        <w:t xml:space="preserve"> A lejárati dátum a beadás dátumától számított 90. nap. Ezt a két értéket a program maga generálja le.</w:t>
-      </w:r>
-    </w:p>
-    <w:p>
-      <w:pPr>
-        <w:pStyle w:val="Szvegestartalom"/>
-      </w:pPr>
-      <w:r>
-        <w:t xml:space="preserve">A dátumok melletti lenyíló mező az ügyfelek listáját tartalmazza személyigazolvány számmal együtt. Ha az elzálogosító nem adja meg az adatait, akkor az </w:t>
-      </w:r>
-      <w:proofErr w:type="spellStart"/>
-      <w:r>
-        <w:t>Anonymous</w:t>
-      </w:r>
-      <w:proofErr w:type="spellEnd"/>
-      <w:r>
-        <w:t xml:space="preserve"> felhasználóval lesz rögzítve. Ha megadja az ügyfél az adatait, és már regisztrálva van, akkor megjelenik a listába a neve, ellenkező esetben az „Új ügyfél felvétel” menüpont alatt kell regisztrálni.</w:t>
-      </w:r>
-      <w:r>
-        <w:t xml:space="preserve"> Ha nevesí</w:t>
-      </w:r>
-      <w:r>
-        <w:t>tve van a zálogjegy, akkor csak az válthatja ki a zálogjegyet, aki ott szerepel.</w:t>
-      </w:r>
-    </w:p>
-    <w:p>
-      <w:pPr>
-        <w:pStyle w:val="Szvegestartalom"/>
-      </w:pPr>
-      <w:r>
-        <w:t>Zálogtárgy leírása egy kötelezően kitöltendő mező, aminek minimum 5 karakter hosszúnak kell lennie.</w:t>
-      </w:r>
-    </w:p>
-    <w:p>
-      <w:pPr>
-        <w:pStyle w:val="Szvegestartalom"/>
-      </w:pPr>
-      <w:r>
-        <w:t>A karátnak a számát egy lenyíló listából lehet kiválasztani – 6, 8, 10, 14, 18.</w:t>
-      </w:r>
-    </w:p>
-    <w:p>
-      <w:pPr>
-        <w:pStyle w:val="Szvegestartalom"/>
-      </w:pPr>
-      <w:r>
-        <w:lastRenderedPageBreak/>
-        <w:t>A darabszámnak minimum 1-nek kell lennie, 1-esével lehet növelni vagy csökkenteni az értéket.</w:t>
-      </w:r>
-    </w:p>
-    <w:p>
-      <w:pPr>
-        <w:pStyle w:val="Szvegestartalom"/>
-      </w:pPr>
-      <w:r>
-        <w:t>A súly század pontosságúra adható meg, minimum 0,5-nek kell lennie, 0,01-el lehet növelni vagy csökkenteni az értékét.</w:t>
-      </w:r>
-    </w:p>
-    <w:p>
-      <w:pPr>
-        <w:pStyle w:val="Szvegestartalom"/>
-      </w:pPr>
-      <w:r>
-        <w:t>A kölcsön összeg minimum 2000 Ft-nak kell lennie, 500-zal lehet növelni vagy csökkenteni az értékét.</w:t>
-      </w:r>
-    </w:p>
-    <w:p>
-      <w:pPr>
-        <w:pStyle w:val="Szvegestartalom"/>
-      </w:pPr>
-      <w:r>
-        <w:t>A felvétel gombra való kattintáskor megtörténik az elzálogosítás, az adatok belekerülnek az adatbázisba.</w:t>
-      </w:r>
-    </w:p>
-    <w:p>
-      <w:pPr>
-        <w:pStyle w:val="Cmsor3"/>
-      </w:pPr>
-      <w:bookmarkStart w:id="11" w:name="_Toc40011327"/>
-      <w:r>
-        <w:t>Zálogjegy kezelés</w:t>
-      </w:r>
-      <w:bookmarkEnd w:id="11"/>
-    </w:p>
-    <w:p>
-      <w:pPr>
-        <w:pStyle w:val="Szvegestartalom"/>
-      </w:pPr>
-      <w:r>
-        <w:t xml:space="preserve">A </w:t>
-      </w:r>
-      <w:r>
-        <w:fldChar w:fldCharType="begin"/>
-      </w:r>
-      <w:r>
-        <w:instrText xml:space="preserve"> REF _Ref39425597 \h </w:instrText>
-      </w:r>
-      <w:r>
-        <w:fldChar w:fldCharType="separate"/>
-      </w:r>
-      <w:r>
-        <w:rPr>
-          <w:noProof/>
-        </w:rPr>
-        <w:t>3</w:t>
-      </w:r>
-      <w:r>
-        <w:t>. ábra</w:t>
-      </w:r>
-      <w:r>
-        <w:fldChar w:fldCharType="end"/>
-      </w:r>
-      <w:r>
-        <w:t xml:space="preserve"> mutatja be a „Hosszabbítás” és a „Kiváltás” felületét.</w:t>
-      </w:r>
-    </w:p>
-    <w:p>
-      <w:pPr>
-        <w:pStyle w:val="Szvegestartalom"/>
-        <w:keepNext/>
-        <w:jc w:val="center"/>
-      </w:pPr>
-      <w:r>
-        <w:rPr>
-          <w:noProof/>
-        </w:rPr>
-        <w:drawing>
-          <wp:inline distT="0" distB="0" distL="0" distR="0">
-            <wp:extent cx="4362450" cy="4228032"/>
-            <wp:effectExtent l="0" t="0" r="0" b="1270"/>
-            <wp:docPr id="5" name="Kép 5"/>
-            <wp:cNvGraphicFramePr>
-              <a:graphicFrameLocks xmlns:a="http://schemas.openxmlformats.org/drawingml/2006/main" noChangeAspect="1"/>
-            </wp:cNvGraphicFramePr>
-            <a:graphic xmlns:a="http://schemas.openxmlformats.org/drawingml/2006/main">
-              <a:graphicData uri="http://schemas.openxmlformats.org/drawingml/2006/picture">
-                <pic:pic xmlns:pic="http://schemas.openxmlformats.org/drawingml/2006/picture">
-                  <pic:nvPicPr>
-                    <pic:cNvPr id="5" name="kezeles.JPG"/>
+                    <pic:cNvPr id="2" name="elzalogositas.JPG"/>
                     <pic:cNvPicPr/>
                   </pic:nvPicPr>
                   <pic:blipFill>
@@ -3033,7 +3127,7 @@
                   <pic:spPr>
                     <a:xfrm>
                       <a:off x="0" y="0"/>
-                      <a:ext cx="4386385" cy="4251229"/>
+                      <a:ext cx="5399405" cy="2109470"/>
                     </a:xfrm>
                     <a:prstGeom prst="rect">
                       <a:avLst/>
@@ -3046,7 +3140,7 @@
         </w:drawing>
       </w:r>
     </w:p>
-    <w:bookmarkStart w:id="12" w:name="_Ref39425597"/>
+    <w:bookmarkStart w:id="13" w:name="_Ref40101715"/>
     <w:p>
       <w:pPr>
         <w:pStyle w:val="Kpalrs"/>
@@ -3073,7 +3167,226 @@
       <w:r>
         <w:t>. ábra</w:t>
       </w:r>
-      <w:bookmarkEnd w:id="12"/>
+      <w:bookmarkEnd w:id="13"/>
+      <w:r>
+        <w:t>: Elzálogosítás</w:t>
+      </w:r>
+    </w:p>
+    <w:p>
+      <w:pPr>
+        <w:pStyle w:val="Szvegestartalom"/>
+      </w:pPr>
+      <w:r>
+        <w:t>A beadás dátuma az aznapi dátum, amikor az elzálogosítás történik</w:t>
+      </w:r>
+      <w:r>
+        <w:t>.</w:t>
+      </w:r>
+      <w:r>
+        <w:t xml:space="preserve"> A lejárati dátum a beadás dátumától számított 90. nap. Ezt a két értéket a program maga generálja le.</w:t>
+      </w:r>
+    </w:p>
+    <w:p>
+      <w:pPr>
+        <w:pStyle w:val="Szvegestartalom"/>
+      </w:pPr>
+      <w:r>
+        <w:t>A dátumok melletti lenyíló mező az ügyfelek listáját tartalmazza személyigazolvány számmal együtt.</w:t>
+      </w:r>
+      <w:r>
+        <w:t xml:space="preserve"> Ha az elzálogosító </w:t>
+      </w:r>
+      <w:r>
+        <w:t xml:space="preserve">már regisztrálva van, akkor megjelenik a listába a </w:t>
+      </w:r>
+      <w:r>
+        <w:lastRenderedPageBreak/>
+        <w:t>neve, ellenkező esetben az „Új ügyfél felvétel” menüpont alatt kell regisztrálni.</w:t>
+      </w:r>
+      <w:r>
+        <w:t xml:space="preserve"> </w:t>
+      </w:r>
+      <w:r>
+        <w:t xml:space="preserve">A </w:t>
+      </w:r>
+      <w:r>
+        <w:t>zálogjegy</w:t>
+      </w:r>
+      <w:r>
+        <w:t>et csak az elzálogosító válthatja ki.</w:t>
+      </w:r>
+    </w:p>
+    <w:p>
+      <w:pPr>
+        <w:pStyle w:val="Szvegestartalom"/>
+      </w:pPr>
+      <w:r>
+        <w:t>Zálogtárgy leírása egy kötelezően kitöltendő mező, aminek minimum 5 karakter hosszúnak kell lennie.</w:t>
+      </w:r>
+    </w:p>
+    <w:p>
+      <w:pPr>
+        <w:pStyle w:val="Szvegestartalom"/>
+      </w:pPr>
+      <w:r>
+        <w:t>A karátnak a számát egy lenyíló listából lehet kiválasztani – 6, 8, 10, 14, 18.</w:t>
+      </w:r>
+    </w:p>
+    <w:p>
+      <w:pPr>
+        <w:pStyle w:val="Szvegestartalom"/>
+      </w:pPr>
+      <w:r>
+        <w:t>A darabszámnak minimum 1-nek kell lennie, 1-esével lehet növelni vagy csökkenteni az értéket.</w:t>
+      </w:r>
+    </w:p>
+    <w:p>
+      <w:pPr>
+        <w:pStyle w:val="Szvegestartalom"/>
+      </w:pPr>
+      <w:r>
+        <w:t>A súly század pontosságúra adható meg, minimum 0,5-nek kell lennie, 0,01-el lehet növelni vagy csökkenteni az értékét.</w:t>
+      </w:r>
+    </w:p>
+    <w:p>
+      <w:pPr>
+        <w:pStyle w:val="Szvegestartalom"/>
+      </w:pPr>
+      <w:r>
+        <w:t>A kölcsön összeg minimum 2000 Ft-nak kell lennie, 500-zal lehet növelni vagy csökkenteni az értékét.</w:t>
+      </w:r>
+    </w:p>
+    <w:p>
+      <w:pPr>
+        <w:pStyle w:val="Szvegestartalom"/>
+      </w:pPr>
+      <w:r>
+        <w:t>A felvétel gombra való kattintáskor megtörténik az elzálogosítás, az adatok belekerülnek az adatbázisba.</w:t>
+      </w:r>
+    </w:p>
+    <w:p>
+      <w:pPr>
+        <w:pStyle w:val="Cmsor3"/>
+      </w:pPr>
+      <w:bookmarkStart w:id="14" w:name="_Toc40117913"/>
+      <w:r>
+        <w:t>Zálogjegy kezelés</w:t>
+      </w:r>
+      <w:bookmarkEnd w:id="14"/>
+    </w:p>
+    <w:p>
+      <w:pPr>
+        <w:pStyle w:val="Szvegestartalom"/>
+      </w:pPr>
+      <w:r>
+        <w:t xml:space="preserve">A </w:t>
+      </w:r>
+      <w:r>
+        <w:fldChar w:fldCharType="begin"/>
+      </w:r>
+      <w:r>
+        <w:instrText xml:space="preserve"> REF _Ref39425597 \h </w:instrText>
+      </w:r>
+      <w:r>
+        <w:fldChar w:fldCharType="separate"/>
+      </w:r>
+      <w:r>
+        <w:rPr>
+          <w:noProof/>
+        </w:rPr>
+        <w:t>4</w:t>
+      </w:r>
+      <w:r>
+        <w:t>. ábra</w:t>
+      </w:r>
+      <w:r>
+        <w:fldChar w:fldCharType="end"/>
+      </w:r>
+      <w:r>
+        <w:t xml:space="preserve"> mutatja be a „Hosszabbítás” és a „Kiváltás” felületét.</w:t>
+      </w:r>
+    </w:p>
+    <w:p>
+      <w:pPr>
+        <w:pStyle w:val="Szvegestartalom"/>
+        <w:keepNext/>
+        <w:jc w:val="center"/>
+      </w:pPr>
+      <w:r>
+        <w:rPr>
+          <w:noProof/>
+        </w:rPr>
+        <w:drawing>
+          <wp:inline distT="0" distB="0" distL="0" distR="0">
+            <wp:extent cx="4362242" cy="3924300"/>
+            <wp:effectExtent l="0" t="0" r="635" b="0"/>
+            <wp:docPr id="5" name="Kép 5"/>
+            <wp:cNvGraphicFramePr>
+              <a:graphicFrameLocks xmlns:a="http://schemas.openxmlformats.org/drawingml/2006/main" noChangeAspect="1"/>
+            </wp:cNvGraphicFramePr>
+            <a:graphic xmlns:a="http://schemas.openxmlformats.org/drawingml/2006/main">
+              <a:graphicData uri="http://schemas.openxmlformats.org/drawingml/2006/picture">
+                <pic:pic xmlns:pic="http://schemas.openxmlformats.org/drawingml/2006/picture">
+                  <pic:nvPicPr>
+                    <pic:cNvPr id="5" name="kezeles.JPG"/>
+                    <pic:cNvPicPr/>
+                  </pic:nvPicPr>
+                  <pic:blipFill>
+                    <a:blip r:embed="rId16">
+                      <a:extLst>
+                        <a:ext uri="{28A0092B-C50C-407E-A947-70E740481C1C}">
+                          <a14:useLocalDpi xmlns:a14="http://schemas.microsoft.com/office/drawing/2010/main" val="0"/>
+                        </a:ext>
+                      </a:extLst>
+                    </a:blip>
+                    <a:stretch>
+                      <a:fillRect/>
+                    </a:stretch>
+                  </pic:blipFill>
+                  <pic:spPr>
+                    <a:xfrm>
+                      <a:off x="0" y="0"/>
+                      <a:ext cx="4391972" cy="3951045"/>
+                    </a:xfrm>
+                    <a:prstGeom prst="rect">
+                      <a:avLst/>
+                    </a:prstGeom>
+                  </pic:spPr>
+                </pic:pic>
+              </a:graphicData>
+            </a:graphic>
+          </wp:inline>
+        </w:drawing>
+      </w:r>
+    </w:p>
+    <w:bookmarkStart w:id="15" w:name="_Ref39425597"/>
+    <w:p>
+      <w:pPr>
+        <w:pStyle w:val="Kpalrs"/>
+        <w:jc w:val="center"/>
+      </w:pPr>
+      <w:r>
+        <w:fldChar w:fldCharType="begin"/>
+      </w:r>
+      <w:r>
+        <w:instrText xml:space="preserve"> SEQ ábra \* ARABIC </w:instrText>
+      </w:r>
+      <w:r>
+        <w:fldChar w:fldCharType="separate"/>
+      </w:r>
+      <w:r>
+        <w:rPr>
+          <w:noProof/>
+        </w:rPr>
+        <w:t>4</w:t>
+      </w:r>
+      <w:r>
+        <w:fldChar w:fldCharType="end"/>
+      </w:r>
+      <w:r>
+        <w:t>. ábra</w:t>
+      </w:r>
+      <w:bookmarkEnd w:id="15"/>
       <w:r>
         <w:t>: Kezelés</w:t>
       </w:r>
@@ -3083,6 +3396,7 @@
         <w:pStyle w:val="Szvegestartalom"/>
       </w:pPr>
       <w:r>
+        <w:lastRenderedPageBreak/>
         <w:t>A zálogjegy sorszámát és a kölcsönösszeget kötelező megadni a zálogjegy beazonosítása érdekében. Az ügyfél, a beadás dátuma, a lejárat dátuma, a zálogtárgy leírása, a karát, darabszám és a súly mezőket az „OK” gomb lenyomásakor kitölti.</w:t>
       </w:r>
     </w:p>
@@ -3091,7 +3405,6 @@
         <w:pStyle w:val="Szvegestartalom"/>
       </w:pPr>
       <w:r>
-        <w:lastRenderedPageBreak/>
         <w:t>A fizetendő összeg a kiváltás esetén a kölcsön összeg, az eltelt napokra a kamat és a kezelési költség összege. Kiváltás esetén az eltelt napokra a kamat és a kezelési költség összege.</w:t>
       </w:r>
     </w:p>
@@ -3116,7 +3429,15 @@
         <w:pStyle w:val="Szvegestartalom"/>
       </w:pPr>
       <w:r>
-        <w:t xml:space="preserve">Ahogy a </w:t>
+        <w:t xml:space="preserve">Ahogy </w:t>
+      </w:r>
+      <w:proofErr w:type="gramStart"/>
+      <w:r>
+        <w:t>a</w:t>
+      </w:r>
+      <w:proofErr w:type="gramEnd"/>
+      <w:r>
+        <w:t xml:space="preserve"> </w:t>
       </w:r>
       <w:r>
         <w:fldChar w:fldCharType="begin"/>
@@ -3131,7 +3452,7 @@
         <w:rPr>
           <w:noProof/>
         </w:rPr>
-        <w:t>4</w:t>
+        <w:t>5</w:t>
       </w:r>
       <w:r>
         <w:t>. ábra</w:t>
@@ -3178,7 +3499,7 @@
                     <pic:cNvPicPr/>
                   </pic:nvPicPr>
                   <pic:blipFill>
-                    <a:blip r:embed="rId16">
+                    <a:blip r:embed="rId17">
                       <a:extLst>
                         <a:ext uri="{28A0092B-C50C-407E-A947-70E740481C1C}">
                           <a14:useLocalDpi xmlns:a14="http://schemas.microsoft.com/office/drawing/2010/main" val="0"/>
@@ -3205,7 +3526,7 @@
         </w:drawing>
       </w:r>
     </w:p>
-    <w:bookmarkStart w:id="13" w:name="_Ref39426498"/>
+    <w:bookmarkStart w:id="16" w:name="_Ref39426498"/>
     <w:p>
       <w:pPr>
         <w:pStyle w:val="Kpalrs"/>
@@ -3224,7 +3545,7 @@
         <w:rPr>
           <w:noProof/>
         </w:rPr>
-        <w:t>4</w:t>
+        <w:t>5</w:t>
       </w:r>
       <w:r>
         <w:fldChar w:fldCharType="end"/>
@@ -3232,7 +3553,7 @@
       <w:r>
         <w:t>. ábra</w:t>
       </w:r>
-      <w:bookmarkEnd w:id="13"/>
+      <w:bookmarkEnd w:id="16"/>
       <w:r>
         <w:t>: Lekérdezés</w:t>
       </w:r>
@@ -3241,11 +3562,11 @@
       <w:pPr>
         <w:pStyle w:val="Cmsor3"/>
       </w:pPr>
-      <w:bookmarkStart w:id="14" w:name="_Toc40011328"/>
+      <w:bookmarkStart w:id="17" w:name="_Toc40117914"/>
       <w:r>
         <w:t>Új ügyfél felvétel</w:t>
       </w:r>
-      <w:bookmarkEnd w:id="14"/>
+      <w:bookmarkEnd w:id="17"/>
     </w:p>
     <w:p>
       <w:pPr>
@@ -3273,7 +3594,7 @@
         <w:rPr>
           <w:noProof/>
         </w:rPr>
-        <w:t>5</w:t>
+        <w:t>6</w:t>
       </w:r>
       <w:r>
         <w:t>. ábra</w:t>
@@ -3295,6 +3616,7 @@
         <w:rPr>
           <w:noProof/>
         </w:rPr>
+        <w:lastRenderedPageBreak/>
         <w:drawing>
           <wp:inline distT="0" distB="0" distL="0" distR="0">
             <wp:extent cx="3861842" cy="3076575"/>
@@ -3311,7 +3633,7 @@
                     <pic:cNvPicPr/>
                   </pic:nvPicPr>
                   <pic:blipFill>
-                    <a:blip r:embed="rId17">
+                    <a:blip r:embed="rId18">
                       <a:extLst>
                         <a:ext uri="{28A0092B-C50C-407E-A947-70E740481C1C}">
                           <a14:useLocalDpi xmlns:a14="http://schemas.microsoft.com/office/drawing/2010/main" val="0"/>
@@ -3338,7 +3660,7 @@
         </w:drawing>
       </w:r>
     </w:p>
-    <w:bookmarkStart w:id="15" w:name="_Ref39424621"/>
+    <w:bookmarkStart w:id="18" w:name="_Ref39424621"/>
     <w:p>
       <w:pPr>
         <w:pStyle w:val="Kpalrs"/>
@@ -3357,7 +3679,7 @@
         <w:rPr>
           <w:noProof/>
         </w:rPr>
-        <w:t>5</w:t>
+        <w:t>6</w:t>
       </w:r>
       <w:r>
         <w:fldChar w:fldCharType="end"/>
@@ -3365,7 +3687,7 @@
       <w:r>
         <w:t>. ábra</w:t>
       </w:r>
-      <w:bookmarkEnd w:id="15"/>
+      <w:bookmarkEnd w:id="18"/>
       <w:r>
         <w:t>: Új ügyfél felvétel</w:t>
       </w:r>
@@ -3375,7 +3697,6 @@
         <w:pStyle w:val="Szvegestartalom"/>
       </w:pPr>
       <w:r>
-        <w:lastRenderedPageBreak/>
         <w:t xml:space="preserve">A név, az anyja neve, a cím és </w:t>
       </w:r>
       <w:r>
@@ -3384,8 +3705,6 @@
       <w:r>
         <w:t xml:space="preserve"> kötelezően kitöltendő mező. </w:t>
       </w:r>
-      <w:bookmarkStart w:id="16" w:name="_GoBack"/>
-      <w:bookmarkEnd w:id="16"/>
       <w:r>
         <w:t xml:space="preserve">Az e-mail mező kitöltése </w:t>
       </w:r>
@@ -3407,13 +3726,7 @@
         <w:pStyle w:val="Szvegestartalom"/>
       </w:pPr>
       <w:r>
-        <w:t>A személyigazolvány számnak</w:t>
-      </w:r>
-      <w:r>
-        <w:t xml:space="preserve"> és az e-mail címnek</w:t>
-      </w:r>
-      <w:r>
-        <w:t xml:space="preserve"> minden ügyfélnek egyedinek kell lennie.</w:t>
+        <w:t>A személyigazolvány számnak és az e-mail címnek minden ügyfélnek egyedinek kell lennie.</w:t>
       </w:r>
     </w:p>
     <w:p>
@@ -3428,11 +3741,11 @@
       <w:pPr>
         <w:pStyle w:val="Cmsor2"/>
       </w:pPr>
-      <w:bookmarkStart w:id="17" w:name="_Toc40011329"/>
+      <w:bookmarkStart w:id="19" w:name="_Toc40117915"/>
       <w:r>
         <w:t>Zálogigazgató felhasználói felülete és funkciói</w:t>
       </w:r>
-      <w:bookmarkEnd w:id="17"/>
+      <w:bookmarkEnd w:id="19"/>
     </w:p>
     <w:p>
       <w:pPr>
@@ -3460,7 +3773,7 @@
                     <pic:cNvPicPr/>
                   </pic:nvPicPr>
                   <pic:blipFill>
-                    <a:blip r:embed="rId18">
+                    <a:blip r:embed="rId19">
                       <a:extLst>
                         <a:ext uri="{28A0092B-C50C-407E-A947-70E740481C1C}">
                           <a14:useLocalDpi xmlns:a14="http://schemas.microsoft.com/office/drawing/2010/main" val="0"/>
@@ -3487,7 +3800,7 @@
         </w:drawing>
       </w:r>
     </w:p>
-    <w:bookmarkStart w:id="18" w:name="_Ref40007048"/>
+    <w:bookmarkStart w:id="20" w:name="_Ref40007048"/>
     <w:p>
       <w:pPr>
         <w:pStyle w:val="Kpalrs"/>
@@ -3506,7 +3819,7 @@
         <w:rPr>
           <w:noProof/>
         </w:rPr>
-        <w:t>6</w:t>
+        <w:t>7</w:t>
       </w:r>
       <w:r>
         <w:fldChar w:fldCharType="end"/>
@@ -3514,7 +3827,7 @@
       <w:r>
         <w:t>. ábra</w:t>
       </w:r>
-      <w:bookmarkEnd w:id="18"/>
+      <w:bookmarkEnd w:id="20"/>
       <w:r>
         <w:t>: Zálogigazgatói menü</w:t>
       </w:r>
@@ -3539,7 +3852,7 @@
         <w:rPr>
           <w:noProof/>
         </w:rPr>
-        <w:t>6</w:t>
+        <w:t>7</w:t>
       </w:r>
       <w:r>
         <w:t>. ábra</w:t>
@@ -3555,14 +3868,15 @@
       <w:pPr>
         <w:pStyle w:val="Cmsor3"/>
       </w:pPr>
-      <w:bookmarkStart w:id="19" w:name="_Toc40011330"/>
-      <w:r>
+      <w:bookmarkStart w:id="21" w:name="_Toc40117916"/>
+      <w:r>
+        <w:lastRenderedPageBreak/>
         <w:t xml:space="preserve">Zálogfiókok </w:t>
       </w:r>
       <w:r>
         <w:t>nyilvántartása</w:t>
       </w:r>
-      <w:bookmarkEnd w:id="19"/>
+      <w:bookmarkEnd w:id="21"/>
     </w:p>
     <w:p>
       <w:pPr>
@@ -3582,7 +3896,6 @@
         <w:rPr>
           <w:noProof/>
         </w:rPr>
-        <w:lastRenderedPageBreak/>
         <w:drawing>
           <wp:inline distT="0" distB="0" distL="0" distR="0">
             <wp:extent cx="5399405" cy="2929890"/>
@@ -3599,7 +3912,7 @@
                     <pic:cNvPicPr/>
                   </pic:nvPicPr>
                   <pic:blipFill>
-                    <a:blip r:embed="rId19">
+                    <a:blip r:embed="rId20">
                       <a:extLst>
                         <a:ext uri="{28A0092B-C50C-407E-A947-70E740481C1C}">
                           <a14:useLocalDpi xmlns:a14="http://schemas.microsoft.com/office/drawing/2010/main" val="0"/>
@@ -3626,7 +3939,7 @@
         </w:drawing>
       </w:r>
     </w:p>
-    <w:bookmarkStart w:id="20" w:name="_Ref40007405"/>
+    <w:bookmarkStart w:id="22" w:name="_Ref40007405"/>
     <w:p>
       <w:pPr>
         <w:pStyle w:val="Kpalrs"/>
@@ -3645,7 +3958,7 @@
         <w:rPr>
           <w:noProof/>
         </w:rPr>
-        <w:t>7</w:t>
+        <w:t>8</w:t>
       </w:r>
       <w:r>
         <w:fldChar w:fldCharType="end"/>
@@ -3653,7 +3966,7 @@
       <w:r>
         <w:t>. ábra</w:t>
       </w:r>
-      <w:bookmarkEnd w:id="20"/>
+      <w:bookmarkEnd w:id="22"/>
       <w:r>
         <w:t>: Zálogfiókok kezelése</w:t>
       </w:r>
@@ -3678,7 +3991,7 @@
         <w:rPr>
           <w:noProof/>
         </w:rPr>
-        <w:t>7</w:t>
+        <w:t>8</w:t>
       </w:r>
       <w:r>
         <w:t>. ábra</w:t>
@@ -3697,11 +4010,11 @@
       <w:pPr>
         <w:pStyle w:val="Cmsor3"/>
       </w:pPr>
-      <w:bookmarkStart w:id="21" w:name="_Toc40011331"/>
+      <w:bookmarkStart w:id="23" w:name="_Toc40117917"/>
       <w:r>
         <w:t>Dolgozók nyilvántartása</w:t>
       </w:r>
-      <w:bookmarkEnd w:id="21"/>
+      <w:bookmarkEnd w:id="23"/>
     </w:p>
     <w:p>
       <w:pPr>
@@ -3724,7 +4037,7 @@
         <w:rPr>
           <w:noProof/>
         </w:rPr>
-        <w:t>8</w:t>
+        <w:t>9</w:t>
       </w:r>
       <w:r>
         <w:t>. ábra</w:t>
@@ -3800,7 +4113,7 @@
                     <pic:cNvPicPr/>
                   </pic:nvPicPr>
                   <pic:blipFill>
-                    <a:blip r:embed="rId20">
+                    <a:blip r:embed="rId21">
                       <a:extLst>
                         <a:ext uri="{28A0092B-C50C-407E-A947-70E740481C1C}">
                           <a14:useLocalDpi xmlns:a14="http://schemas.microsoft.com/office/drawing/2010/main" val="0"/>
@@ -3827,7 +4140,7 @@
         </w:drawing>
       </w:r>
     </w:p>
-    <w:bookmarkStart w:id="22" w:name="_Ref40008226"/>
+    <w:bookmarkStart w:id="24" w:name="_Ref40008226"/>
     <w:p>
       <w:pPr>
         <w:pStyle w:val="Kpalrs"/>
@@ -3846,7 +4159,7 @@
         <w:rPr>
           <w:noProof/>
         </w:rPr>
-        <w:t>8</w:t>
+        <w:t>9</w:t>
       </w:r>
       <w:r>
         <w:fldChar w:fldCharType="end"/>
@@ -3854,7 +4167,7 @@
       <w:r>
         <w:t>. ábra</w:t>
       </w:r>
-      <w:bookmarkEnd w:id="22"/>
+      <w:bookmarkEnd w:id="24"/>
       <w:r>
         <w:t>: Dolgozók kezelése</w:t>
       </w:r>
@@ -3871,11 +4184,11 @@
       <w:pPr>
         <w:pStyle w:val="Cmsor3"/>
       </w:pPr>
-      <w:bookmarkStart w:id="23" w:name="_Toc40011332"/>
+      <w:bookmarkStart w:id="25" w:name="_Toc40117918"/>
       <w:r>
         <w:t>Zálogjegyek bevonása kényszerértékesítésre</w:t>
       </w:r>
-      <w:bookmarkEnd w:id="23"/>
+      <w:bookmarkEnd w:id="25"/>
     </w:p>
     <w:p>
       <w:pPr>
@@ -3897,7 +4210,7 @@
         <w:rPr>
           <w:noProof/>
         </w:rPr>
-        <w:t>9</w:t>
+        <w:t>10</w:t>
       </w:r>
       <w:r>
         <w:t>. ábra</w:t>
@@ -3944,7 +4257,7 @@
                     <pic:cNvPicPr/>
                   </pic:nvPicPr>
                   <pic:blipFill>
-                    <a:blip r:embed="rId21">
+                    <a:blip r:embed="rId22">
                       <a:extLst>
                         <a:ext uri="{28A0092B-C50C-407E-A947-70E740481C1C}">
                           <a14:useLocalDpi xmlns:a14="http://schemas.microsoft.com/office/drawing/2010/main" val="0"/>
@@ -3971,7 +4284,7 @@
         </w:drawing>
       </w:r>
     </w:p>
-    <w:bookmarkStart w:id="24" w:name="_Ref40010246"/>
+    <w:bookmarkStart w:id="26" w:name="_Ref40010246"/>
     <w:p>
       <w:pPr>
         <w:pStyle w:val="Kpalrs"/>
@@ -3990,7 +4303,7 @@
         <w:rPr>
           <w:noProof/>
         </w:rPr>
-        <w:t>9</w:t>
+        <w:t>10</w:t>
       </w:r>
       <w:r>
         <w:fldChar w:fldCharType="end"/>
@@ -3998,7 +4311,7 @@
       <w:r>
         <w:t>. ábra</w:t>
       </w:r>
-      <w:bookmarkEnd w:id="24"/>
+      <w:bookmarkEnd w:id="26"/>
       <w:r>
         <w:t>: Zálogjegy bevonása kényszerértékesítésre</w:t>
       </w:r>
@@ -4007,12 +4320,12 @@
       <w:pPr>
         <w:pStyle w:val="Cmsor2"/>
       </w:pPr>
-      <w:bookmarkStart w:id="25" w:name="_Toc40011333"/>
+      <w:bookmarkStart w:id="27" w:name="_Toc40117919"/>
       <w:r>
         <w:lastRenderedPageBreak/>
         <w:t>Ügyfelek felhasználói felülete és funkciói</w:t>
       </w:r>
-      <w:bookmarkEnd w:id="25"/>
+      <w:bookmarkEnd w:id="27"/>
     </w:p>
     <w:p>
       <w:pPr>
@@ -4039,7 +4352,7 @@
                     <pic:cNvPicPr/>
                   </pic:nvPicPr>
                   <pic:blipFill>
-                    <a:blip r:embed="rId22">
+                    <a:blip r:embed="rId23">
                       <a:extLst>
                         <a:ext uri="{28A0092B-C50C-407E-A947-70E740481C1C}">
                           <a14:useLocalDpi xmlns:a14="http://schemas.microsoft.com/office/drawing/2010/main" val="0"/>
@@ -4066,7 +4379,7 @@
         </w:drawing>
       </w:r>
     </w:p>
-    <w:bookmarkStart w:id="26" w:name="_Ref40005477"/>
+    <w:bookmarkStart w:id="28" w:name="_Ref40005477"/>
     <w:p>
       <w:pPr>
         <w:pStyle w:val="Kpalrs"/>
@@ -4085,7 +4398,7 @@
         <w:rPr>
           <w:noProof/>
         </w:rPr>
-        <w:t>10</w:t>
+        <w:t>11</w:t>
       </w:r>
       <w:r>
         <w:fldChar w:fldCharType="end"/>
@@ -4093,7 +4406,7 @@
       <w:r>
         <w:t>. ábra</w:t>
       </w:r>
-      <w:bookmarkEnd w:id="26"/>
+      <w:bookmarkEnd w:id="28"/>
       <w:r>
         <w:t xml:space="preserve"> Ügyfél felület</w:t>
       </w:r>
@@ -4124,7 +4437,7 @@
         <w:rPr>
           <w:noProof/>
         </w:rPr>
-        <w:t>10</w:t>
+        <w:t>11</w:t>
       </w:r>
       <w:r>
         <w:t>. ábra</w:t>
@@ -4230,36 +4543,72 @@
       <w:pPr>
         <w:pStyle w:val="Cmsor1"/>
       </w:pPr>
-      <w:bookmarkStart w:id="27" w:name="_Toc40011334"/>
+      <w:bookmarkStart w:id="29" w:name="_Toc40117920"/>
       <w:r>
         <w:lastRenderedPageBreak/>
         <w:t>Fejlesztői dokumentáció</w:t>
       </w:r>
-      <w:bookmarkEnd w:id="27"/>
+      <w:bookmarkEnd w:id="29"/>
     </w:p>
     <w:p>
       <w:pPr>
         <w:pStyle w:val="Cmsor2"/>
       </w:pPr>
-      <w:bookmarkStart w:id="28" w:name="_Toc40011335"/>
+      <w:bookmarkStart w:id="30" w:name="_Toc40117921"/>
       <w:r>
         <w:t>Rendszerterv</w:t>
       </w:r>
-      <w:bookmarkEnd w:id="28"/>
-    </w:p>
-    <w:p>
-      <w:pPr>
-        <w:pStyle w:val="Szvegestartalom"/>
-      </w:pPr>
-      <w:r>
-        <w:t>A zálogházi nyilvántartó programot két különböző felületre terveztem.</w:t>
-      </w:r>
-      <w:r>
-        <w:t xml:space="preserve"> Az egyik az ügyfelek számára megtervezett mobil alkalmazás, a másik a zálogházban dolgozók számára létrehozott webalkalmazás, amin keresztül történik a zálogházi adminisztráció.</w:t>
+      <w:bookmarkEnd w:id="30"/>
+    </w:p>
+    <w:p>
+      <w:pPr>
+        <w:pStyle w:val="Szvegestartalom"/>
+      </w:pPr>
+      <w:r>
+        <w:t xml:space="preserve">A zálogházi nyilvántartó programot </w:t>
+      </w:r>
+      <w:r>
+        <w:t>két</w:t>
+      </w:r>
+      <w:r>
+        <w:t xml:space="preserve"> felületre terveztem.</w:t>
+      </w:r>
+      <w:r>
+        <w:t xml:space="preserve"> Az egyik az ügyfelek számára megtervezett mobil </w:t>
+      </w:r>
+      <w:r>
+        <w:t>web</w:t>
+      </w:r>
+      <w:r>
+        <w:t>alkalmazás, a másik</w:t>
+      </w:r>
+      <w:r>
+        <w:t xml:space="preserve"> felület</w:t>
+      </w:r>
+      <w:r>
+        <w:t xml:space="preserve"> a zálogházban dolgozók számára létrehozott alkalmazás, amin keresztül történik a zálogházi adminisztráció.</w:t>
       </w:r>
       <w:r>
         <w:t xml:space="preserve"> Ez a két felület elkülönül egymástól, de ugyanahhoz az adatbázishoz férnek hozzá különböző jogosultságokkal.</w:t>
       </w:r>
+    </w:p>
+    <w:p>
+      <w:pPr>
+        <w:pStyle w:val="Szvegestartalom"/>
+      </w:pPr>
+      <w:r>
+        <w:t>A programon belül exportáló funkció nincs, éppen ezért az adatbázis mentéséről a rendszergazdának kell gondoskodni.</w:t>
+      </w:r>
+    </w:p>
+    <w:p>
+      <w:pPr>
+        <w:pStyle w:val="Cmsor2"/>
+      </w:pPr>
+      <w:bookmarkStart w:id="31" w:name="_Toc40117922"/>
+      <w:r>
+        <w:t>Adatbázis terv</w:t>
+      </w:r>
+      <w:bookmarkEnd w:id="31"/>
     </w:p>
     <w:p>
       <w:pPr>
@@ -4290,7 +4639,7 @@
         </w:numPr>
       </w:pPr>
       <w:r>
-        <w:t>zálogfiókban dolgozó (pénztáros, becsüs, ellenőrző becsüs)</w:t>
+        <w:t>zálogfiókban dolgozó (pénztáros, becsüs)</w:t>
       </w:r>
     </w:p>
     <w:p>
@@ -4317,290 +4666,1049 @@
     </w:p>
     <w:p>
       <w:pPr>
+        <w:pStyle w:val="Szvegestartalom"/>
+      </w:pPr>
+      <w:r>
+        <w:t xml:space="preserve">Valamint a másik fontos átgondolni való, hogy mire fogják használni az adatbázist. Jelen esetben egy akár több fiókkal rendelkező Zálogházi profillal </w:t>
+      </w:r>
+      <w:r>
+        <w:t>rendelkező</w:t>
+      </w:r>
+      <w:r>
+        <w:t xml:space="preserve"> cég zálogjegyeinek kezelése </w:t>
+      </w:r>
+      <w:r>
+        <w:t>a megvalósítandó feladat.</w:t>
+      </w:r>
+    </w:p>
+    <w:p>
+      <w:pPr>
+        <w:pStyle w:val="Szvegestartalom"/>
+      </w:pPr>
+      <w:r>
+        <w:t xml:space="preserve">Az adatbázisban a </w:t>
+      </w:r>
+      <w:proofErr w:type="spellStart"/>
+      <w:r>
+        <w:t>duplikációk</w:t>
+      </w:r>
+      <w:proofErr w:type="spellEnd"/>
+      <w:r>
+        <w:t xml:space="preserve"> elkerülése érdekében normalizáltam az adattáblákat, így több, tömörebb különálló adattáblát hoztam létre.</w:t>
+      </w:r>
+    </w:p>
+    <w:p>
+      <w:pPr>
+        <w:pStyle w:val="Cmsor3"/>
+      </w:pPr>
+      <w:bookmarkStart w:id="32" w:name="_Toc40117923"/>
+      <w:r>
+        <w:lastRenderedPageBreak/>
+        <w:t>Adattáblák</w:t>
+      </w:r>
+      <w:bookmarkEnd w:id="32"/>
+    </w:p>
+    <w:p>
+      <w:pPr>
+        <w:keepNext/>
+        <w:jc w:val="center"/>
+      </w:pPr>
+      <w:r>
+        <w:rPr>
+          <w:noProof/>
+        </w:rPr>
+        <w:drawing>
+          <wp:inline distT="0" distB="0" distL="0" distR="0">
+            <wp:extent cx="5399405" cy="3395980"/>
+            <wp:effectExtent l="0" t="0" r="0" b="0"/>
+            <wp:docPr id="15" name="Kép 15"/>
+            <wp:cNvGraphicFramePr>
+              <a:graphicFrameLocks xmlns:a="http://schemas.openxmlformats.org/drawingml/2006/main" noChangeAspect="1"/>
+            </wp:cNvGraphicFramePr>
+            <a:graphic xmlns:a="http://schemas.openxmlformats.org/drawingml/2006/main">
+              <a:graphicData uri="http://schemas.openxmlformats.org/drawingml/2006/picture">
+                <pic:pic xmlns:pic="http://schemas.openxmlformats.org/drawingml/2006/picture">
+                  <pic:nvPicPr>
+                    <pic:cNvPr id="15" name="adatbázis.JPG"/>
+                    <pic:cNvPicPr/>
+                  </pic:nvPicPr>
+                  <pic:blipFill>
+                    <a:blip r:embed="rId24">
+                      <a:extLst>
+                        <a:ext uri="{28A0092B-C50C-407E-A947-70E740481C1C}">
+                          <a14:useLocalDpi xmlns:a14="http://schemas.microsoft.com/office/drawing/2010/main" val="0"/>
+                        </a:ext>
+                      </a:extLst>
+                    </a:blip>
+                    <a:stretch>
+                      <a:fillRect/>
+                    </a:stretch>
+                  </pic:blipFill>
+                  <pic:spPr>
+                    <a:xfrm>
+                      <a:off x="0" y="0"/>
+                      <a:ext cx="5399405" cy="3395980"/>
+                    </a:xfrm>
+                    <a:prstGeom prst="rect">
+                      <a:avLst/>
+                    </a:prstGeom>
+                  </pic:spPr>
+                </pic:pic>
+              </a:graphicData>
+            </a:graphic>
+          </wp:inline>
+        </w:drawing>
+      </w:r>
+    </w:p>
+    <w:bookmarkStart w:id="33" w:name="_Ref40117380"/>
+    <w:p>
+      <w:pPr>
+        <w:pStyle w:val="Kpalrs"/>
+        <w:jc w:val="center"/>
+      </w:pPr>
+      <w:r>
+        <w:fldChar w:fldCharType="begin"/>
+      </w:r>
+      <w:r>
+        <w:instrText xml:space="preserve"> SEQ ábra \* ARABIC </w:instrText>
+      </w:r>
+      <w:r>
+        <w:fldChar w:fldCharType="separate"/>
+      </w:r>
+      <w:r>
+        <w:rPr>
+          <w:noProof/>
+        </w:rPr>
+        <w:t>12</w:t>
+      </w:r>
+      <w:r>
+        <w:fldChar w:fldCharType="end"/>
+      </w:r>
+      <w:r>
+        <w:t>. ábra</w:t>
+      </w:r>
+      <w:bookmarkEnd w:id="33"/>
+      <w:r>
+        <w:t>: Relációs adatbázisterv</w:t>
+      </w:r>
+    </w:p>
+    <w:p>
+      <w:pPr>
+        <w:pStyle w:val="Szvegestartalom"/>
+      </w:pPr>
+      <w:r>
+        <w:t>Ahogy az adatbázisterv táblán (</w:t>
+      </w:r>
+      <w:r>
+        <w:fldChar w:fldCharType="begin"/>
+      </w:r>
+      <w:r>
+        <w:instrText xml:space="preserve"> REF _Ref40117380 \h </w:instrText>
+      </w:r>
+      <w:r>
+        <w:fldChar w:fldCharType="separate"/>
+      </w:r>
+      <w:r>
+        <w:rPr>
+          <w:noProof/>
+        </w:rPr>
+        <w:t>12</w:t>
+      </w:r>
+      <w:r>
+        <w:t>. ábra</w:t>
+      </w:r>
+      <w:r>
+        <w:fldChar w:fldCharType="end"/>
+      </w:r>
+      <w:r>
+        <w:t>) látható, m</w:t>
+      </w:r>
+      <w:r>
+        <w:t>indegyik tábla rendelkezik egy egyedi</w:t>
+      </w:r>
+      <w:r>
+        <w:t>, numerikus</w:t>
+      </w:r>
+      <w:r>
+        <w:t xml:space="preserve"> típusú</w:t>
+      </w:r>
+      <w:r>
+        <w:t xml:space="preserve"> </w:t>
+      </w:r>
+      <w:r>
+        <w:t xml:space="preserve">azonosítóval, </w:t>
+      </w:r>
+      <w:r>
+        <w:rPr>
+          <w:i/>
+        </w:rPr>
+        <w:t>„</w:t>
+      </w:r>
+      <w:proofErr w:type="spellStart"/>
+      <w:r>
+        <w:rPr>
+          <w:i/>
+        </w:rPr>
+        <w:t>id</w:t>
+      </w:r>
+      <w:proofErr w:type="spellEnd"/>
+      <w:r>
+        <w:rPr>
+          <w:i/>
+        </w:rPr>
+        <w:t>”</w:t>
+      </w:r>
+      <w:r>
+        <w:t>-</w:t>
+      </w:r>
+      <w:proofErr w:type="spellStart"/>
+      <w:r>
+        <w:t>val</w:t>
+      </w:r>
+      <w:proofErr w:type="spellEnd"/>
+      <w:r>
+        <w:t xml:space="preserve">, ami </w:t>
+      </w:r>
+      <w:r>
+        <w:t xml:space="preserve">automatikusan </w:t>
+      </w:r>
+      <w:proofErr w:type="spellStart"/>
+      <w:r>
+        <w:t>generálódik</w:t>
+      </w:r>
+      <w:proofErr w:type="spellEnd"/>
+      <w:r>
+        <w:t xml:space="preserve"> új rekord felvételekor.</w:t>
+      </w:r>
+    </w:p>
+    <w:p>
+      <w:pPr>
+        <w:pStyle w:val="Szvegestartalom"/>
+      </w:pPr>
+      <w:r>
+        <w:t xml:space="preserve">A </w:t>
+      </w:r>
+      <w:r>
+        <w:t>„</w:t>
+      </w:r>
+      <w:proofErr w:type="spellStart"/>
+      <w:r>
+        <w:rPr>
+          <w:b/>
+        </w:rPr>
+        <w:t>Dolgozo</w:t>
+      </w:r>
+      <w:proofErr w:type="spellEnd"/>
+      <w:r>
+        <w:t>”</w:t>
+      </w:r>
+      <w:r>
+        <w:t xml:space="preserve"> táblába került a dolgozó neve (</w:t>
+      </w:r>
+      <w:r>
+        <w:rPr>
+          <w:i/>
+        </w:rPr>
+        <w:t>„</w:t>
+      </w:r>
+      <w:proofErr w:type="spellStart"/>
+      <w:r>
+        <w:rPr>
+          <w:i/>
+        </w:rPr>
+        <w:t>nev</w:t>
+      </w:r>
+      <w:proofErr w:type="spellEnd"/>
+      <w:r>
+        <w:rPr>
+          <w:i/>
+        </w:rPr>
+        <w:t>”</w:t>
+      </w:r>
+      <w:r>
+        <w:t>), az e-mail címe (</w:t>
+      </w:r>
+      <w:r>
+        <w:rPr>
+          <w:i/>
+        </w:rPr>
+        <w:t>„</w:t>
+      </w:r>
+      <w:r>
+        <w:rPr>
+          <w:i/>
+        </w:rPr>
+        <w:t>e</w:t>
+      </w:r>
+      <w:r>
+        <w:rPr>
+          <w:i/>
+        </w:rPr>
+        <w:t>mail”</w:t>
+      </w:r>
+      <w:r>
+        <w:t>), a telefonszáma (</w:t>
+      </w:r>
+      <w:r>
+        <w:rPr>
+          <w:i/>
+        </w:rPr>
+        <w:t>„telefon”</w:t>
+      </w:r>
+      <w:r>
+        <w:t>),</w:t>
+      </w:r>
+      <w:r>
+        <w:t xml:space="preserve"> amik karakter típusúak,</w:t>
+      </w:r>
+      <w:r>
+        <w:t xml:space="preserve"> valamint felkerült egy </w:t>
+      </w:r>
+      <w:r>
+        <w:t>„</w:t>
+      </w:r>
+      <w:proofErr w:type="spellStart"/>
+      <w:r>
+        <w:t>Beosztas</w:t>
+      </w:r>
+      <w:proofErr w:type="spellEnd"/>
+      <w:r>
+        <w:t>”</w:t>
+      </w:r>
+      <w:r>
+        <w:t xml:space="preserve"> táblához (</w:t>
+      </w:r>
+      <w:r>
+        <w:rPr>
+          <w:i/>
+        </w:rPr>
+        <w:t>„</w:t>
+      </w:r>
+      <w:proofErr w:type="spellStart"/>
+      <w:r>
+        <w:rPr>
+          <w:i/>
+        </w:rPr>
+        <w:t>beosztas_id</w:t>
+      </w:r>
+      <w:proofErr w:type="spellEnd"/>
+      <w:r>
+        <w:rPr>
+          <w:i/>
+        </w:rPr>
+        <w:t>”</w:t>
+      </w:r>
+      <w:r>
+        <w:t xml:space="preserve">) és egy </w:t>
+      </w:r>
+      <w:r>
+        <w:t>„</w:t>
+      </w:r>
+      <w:proofErr w:type="spellStart"/>
+      <w:r>
+        <w:t>Zalogfiok</w:t>
+      </w:r>
+      <w:proofErr w:type="spellEnd"/>
+      <w:r>
+        <w:t>”</w:t>
+      </w:r>
+      <w:r>
+        <w:t xml:space="preserve"> táblához tartozó</w:t>
+      </w:r>
+      <w:r>
+        <w:t xml:space="preserve"> (</w:t>
+      </w:r>
+      <w:r>
+        <w:rPr>
+          <w:i/>
+        </w:rPr>
+        <w:t>„</w:t>
+      </w:r>
+      <w:proofErr w:type="spellStart"/>
+      <w:r>
+        <w:rPr>
+          <w:i/>
+        </w:rPr>
+        <w:t>zalogfiok_id</w:t>
+      </w:r>
+      <w:proofErr w:type="spellEnd"/>
+      <w:r>
+        <w:rPr>
+          <w:i/>
+        </w:rPr>
+        <w:t>”</w:t>
+      </w:r>
+      <w:r>
+        <w:t>)</w:t>
+      </w:r>
+      <w:r>
+        <w:t xml:space="preserve"> idegen kulcs</w:t>
+      </w:r>
+      <w:r>
+        <w:t>.</w:t>
+      </w:r>
+      <w:r>
+        <w:t xml:space="preserve"> Az adattáblába a zálogigazgató tud új rekordot felvinni és törölni.</w:t>
+      </w:r>
+    </w:p>
+    <w:p>
+      <w:pPr>
+        <w:pStyle w:val="Szvegestartalom"/>
+      </w:pPr>
+      <w:r>
+        <w:t>A „</w:t>
+      </w:r>
+      <w:proofErr w:type="spellStart"/>
+      <w:r>
+        <w:rPr>
+          <w:b/>
+        </w:rPr>
+        <w:t>Beosztas</w:t>
+      </w:r>
+      <w:proofErr w:type="spellEnd"/>
+      <w:r>
+        <w:t>”</w:t>
+      </w:r>
+      <w:r>
+        <w:t xml:space="preserve"> táblába</w:t>
+      </w:r>
+      <w:r>
+        <w:t xml:space="preserve"> kerülnek a munkakörök</w:t>
+      </w:r>
+      <w:r>
+        <w:t xml:space="preserve"> (</w:t>
+      </w:r>
+      <w:r>
+        <w:rPr>
+          <w:i/>
+        </w:rPr>
+        <w:t>„munkakor”</w:t>
+      </w:r>
+      <w:r>
+        <w:t>), amik az alábbi értékeket tartalmazzák: becsüs, pénztáros.</w:t>
+      </w:r>
+    </w:p>
+    <w:p>
+      <w:pPr>
+        <w:pStyle w:val="Szvegestartalom"/>
+      </w:pPr>
+      <w:r>
+        <w:t>A „</w:t>
+      </w:r>
+      <w:proofErr w:type="spellStart"/>
+      <w:r>
+        <w:rPr>
+          <w:b/>
+        </w:rPr>
+        <w:t>Zalogfiok</w:t>
+      </w:r>
+      <w:proofErr w:type="spellEnd"/>
+      <w:r>
+        <w:t>” táblába kerül a zálogfiók címe (</w:t>
+      </w:r>
+      <w:r>
+        <w:rPr>
+          <w:i/>
+        </w:rPr>
+        <w:t>„cím”</w:t>
+      </w:r>
+      <w:r>
+        <w:t>) és a zálogfiók telefonszáma (</w:t>
+      </w:r>
+      <w:r>
+        <w:rPr>
+          <w:i/>
+        </w:rPr>
+        <w:t>„telefon”</w:t>
+      </w:r>
+      <w:r>
+        <w:t>).</w:t>
+      </w:r>
+      <w:r>
+        <w:t xml:space="preserve"> </w:t>
+      </w:r>
+      <w:r>
+        <w:t>Az adattáblába a zálogigazgató tud új rekordot felvinni és törölni.</w:t>
+      </w:r>
+    </w:p>
+    <w:p>
+      <w:pPr>
+        <w:pStyle w:val="Szvegestartalom"/>
+        <w:keepNext/>
+      </w:pPr>
+      <w:r>
+        <w:lastRenderedPageBreak/>
+        <w:t>A „</w:t>
+      </w:r>
+      <w:proofErr w:type="spellStart"/>
+      <w:r>
+        <w:rPr>
+          <w:b/>
+        </w:rPr>
+        <w:t>Zalogjegy</w:t>
+      </w:r>
+      <w:proofErr w:type="spellEnd"/>
+      <w:r>
+        <w:t>” tábla az</w:t>
+      </w:r>
+      <w:r>
+        <w:t xml:space="preserve"> elzálogosított tárgyak adatait tartalmazza, amik a következők: </w:t>
+      </w:r>
+    </w:p>
+    <w:p>
+      <w:pPr>
+        <w:pStyle w:val="Szvegestartalom"/>
+        <w:keepNext/>
+        <w:numPr>
+          <w:ilvl w:val="0"/>
+          <w:numId w:val="12"/>
+        </w:numPr>
+      </w:pPr>
+      <w:r>
+        <w:t>a beadás dátuma („</w:t>
+      </w:r>
+      <w:proofErr w:type="spellStart"/>
+      <w:r>
+        <w:rPr>
+          <w:i/>
+        </w:rPr>
+        <w:t>beadas</w:t>
+      </w:r>
+      <w:proofErr w:type="spellEnd"/>
+      <w:r>
+        <w:t>”), ami dátum típusú</w:t>
+      </w:r>
+    </w:p>
+    <w:p>
+      <w:pPr>
+        <w:pStyle w:val="Szvegestartalom"/>
+        <w:keepNext/>
+        <w:numPr>
+          <w:ilvl w:val="0"/>
+          <w:numId w:val="12"/>
+        </w:numPr>
+      </w:pPr>
+      <w:r>
+        <w:t xml:space="preserve"> a zálogtárgy leírása („</w:t>
+      </w:r>
+      <w:proofErr w:type="spellStart"/>
+      <w:r>
+        <w:rPr>
+          <w:i/>
+        </w:rPr>
+        <w:t>leiras</w:t>
+      </w:r>
+      <w:proofErr w:type="spellEnd"/>
+      <w:r>
+        <w:t>”), ami karakter típusú</w:t>
+      </w:r>
+    </w:p>
+    <w:p>
+      <w:pPr>
+        <w:pStyle w:val="Szvegestartalom"/>
+        <w:keepNext/>
+        <w:numPr>
+          <w:ilvl w:val="0"/>
+          <w:numId w:val="12"/>
+        </w:numPr>
+      </w:pPr>
+      <w:r>
+        <w:t xml:space="preserve"> a zálogtárgy karát száma („</w:t>
+      </w:r>
+      <w:proofErr w:type="spellStart"/>
+      <w:r>
+        <w:rPr>
+          <w:i/>
+        </w:rPr>
+        <w:t>karat</w:t>
+      </w:r>
+      <w:proofErr w:type="spellEnd"/>
+      <w:r>
+        <w:t>”), az elzálogosított tárgyak darabszáma („</w:t>
+      </w:r>
+      <w:proofErr w:type="spellStart"/>
+      <w:r>
+        <w:rPr>
+          <w:i/>
+        </w:rPr>
+        <w:t>db_szam</w:t>
+      </w:r>
+      <w:proofErr w:type="spellEnd"/>
+      <w:r>
+        <w:t>”) és a kölcsönösszege („</w:t>
+      </w:r>
+      <w:proofErr w:type="spellStart"/>
+      <w:r>
+        <w:rPr>
+          <w:i/>
+        </w:rPr>
+        <w:t>osszeg</w:t>
+      </w:r>
+      <w:proofErr w:type="spellEnd"/>
+      <w:r>
+        <w:t>”), ami egész szám típusú</w:t>
+      </w:r>
+    </w:p>
+    <w:p>
+      <w:pPr>
+        <w:pStyle w:val="Szvegestartalom"/>
+        <w:numPr>
+          <w:ilvl w:val="0"/>
+          <w:numId w:val="12"/>
+        </w:numPr>
+      </w:pPr>
+      <w:r>
+        <w:t xml:space="preserve"> a tárgy/tárgyak súlya („</w:t>
+      </w:r>
+      <w:proofErr w:type="spellStart"/>
+      <w:r>
+        <w:rPr>
+          <w:i/>
+        </w:rPr>
+        <w:t>suly</w:t>
+      </w:r>
+      <w:proofErr w:type="spellEnd"/>
+      <w:r>
+        <w:t>”) lebegőpontos szám típusú.</w:t>
+      </w:r>
+    </w:p>
+    <w:p>
+      <w:pPr>
+        <w:pStyle w:val="Szvegestartalom"/>
+      </w:pPr>
+      <w:r>
+        <w:t>Továbbá felkerült a táblába egy „</w:t>
+      </w:r>
+      <w:proofErr w:type="spellStart"/>
+      <w:r>
+        <w:t>Zalogfiok</w:t>
+      </w:r>
+      <w:proofErr w:type="spellEnd"/>
+      <w:r>
+        <w:t>” táblához („</w:t>
+      </w:r>
+      <w:proofErr w:type="spellStart"/>
+      <w:r>
+        <w:rPr>
+          <w:i/>
+        </w:rPr>
+        <w:t>zalogfiok_id</w:t>
+      </w:r>
+      <w:proofErr w:type="spellEnd"/>
+      <w:r>
+        <w:t>”) és az „</w:t>
+      </w:r>
+      <w:proofErr w:type="spellStart"/>
+      <w:r>
+        <w:t>Ugyfel</w:t>
+      </w:r>
+      <w:proofErr w:type="spellEnd"/>
+      <w:r>
+        <w:t>” táblához („</w:t>
+      </w:r>
+      <w:proofErr w:type="spellStart"/>
+      <w:r>
+        <w:rPr>
+          <w:i/>
+        </w:rPr>
+        <w:t>ugyfel_id</w:t>
+      </w:r>
+      <w:proofErr w:type="spellEnd"/>
+      <w:r>
+        <w:t>”) tartozó idegen kulcs.</w:t>
+      </w:r>
+      <w:r>
+        <w:t xml:space="preserve"> </w:t>
+      </w:r>
+      <w:r>
+        <w:t xml:space="preserve">Az adattáblába a </w:t>
+      </w:r>
+      <w:r>
+        <w:t>dolgozók</w:t>
+      </w:r>
+      <w:r>
+        <w:t xml:space="preserve"> tud</w:t>
+      </w:r>
+      <w:r>
+        <w:t>nak új rekordot felvinni, módosítani (a beadási dátum módosítása), törlés</w:t>
+      </w:r>
+      <w:r>
+        <w:t>t (zálogjegy kiváltása) végezni.</w:t>
+      </w:r>
+    </w:p>
+    <w:p>
+      <w:pPr>
+        <w:pStyle w:val="Szvegestartalom"/>
+      </w:pPr>
+      <w:r>
+        <w:t>Az „</w:t>
+      </w:r>
+      <w:proofErr w:type="spellStart"/>
+      <w:r>
+        <w:rPr>
+          <w:b/>
+        </w:rPr>
+        <w:t>Ugyfel</w:t>
+      </w:r>
+      <w:proofErr w:type="spellEnd"/>
+      <w:r>
+        <w:t>” tábla az ügyfelek beazonosításához szükséges adatokat tartalmazza karakter típusokban, amik a következők: ü</w:t>
+      </w:r>
+      <w:r>
+        <w:t>gyfél nevét</w:t>
+      </w:r>
+      <w:r>
+        <w:t xml:space="preserve"> („</w:t>
+      </w:r>
+      <w:proofErr w:type="spellStart"/>
+      <w:r>
+        <w:rPr>
+          <w:i/>
+        </w:rPr>
+        <w:t>nev</w:t>
+      </w:r>
+      <w:proofErr w:type="spellEnd"/>
+      <w:r>
+        <w:t>”), az ügyfél</w:t>
+      </w:r>
+      <w:r>
+        <w:t xml:space="preserve"> anyjának nevét</w:t>
+      </w:r>
+      <w:r>
+        <w:t xml:space="preserve"> („</w:t>
+      </w:r>
+      <w:proofErr w:type="spellStart"/>
+      <w:r>
+        <w:rPr>
+          <w:i/>
+        </w:rPr>
+        <w:t>anyja</w:t>
+      </w:r>
+      <w:r>
+        <w:rPr>
+          <w:i/>
+        </w:rPr>
+        <w:t>_neve</w:t>
+      </w:r>
+      <w:proofErr w:type="spellEnd"/>
+      <w:r>
+        <w:t>”)</w:t>
+      </w:r>
+      <w:r>
+        <w:t>, az ügyfél címét („</w:t>
+      </w:r>
+      <w:r>
+        <w:rPr>
+          <w:i/>
+        </w:rPr>
+        <w:t>cím</w:t>
+      </w:r>
+      <w:r>
+        <w:t>”), valamint az ügyfél személyi igazolvány számát („</w:t>
+      </w:r>
+      <w:proofErr w:type="spellStart"/>
+      <w:r>
+        <w:rPr>
+          <w:i/>
+        </w:rPr>
+        <w:t>szig</w:t>
+      </w:r>
+      <w:proofErr w:type="spellEnd"/>
+      <w:r>
+        <w:t>”) és az e-mail címét („</w:t>
+      </w:r>
+      <w:r>
+        <w:rPr>
+          <w:i/>
+        </w:rPr>
+        <w:t>email</w:t>
+      </w:r>
+      <w:r>
+        <w:t>”), amiknek egyedinek kell lenniük.</w:t>
+      </w:r>
+      <w:r>
+        <w:t xml:space="preserve"> </w:t>
+      </w:r>
+      <w:r>
+        <w:t xml:space="preserve">Az adattáblába a </w:t>
+      </w:r>
+      <w:r>
+        <w:t>dolgozók</w:t>
+      </w:r>
+      <w:r>
+        <w:t xml:space="preserve"> tud</w:t>
+      </w:r>
+      <w:r>
+        <w:t>nak új rekordot felvinni és zálogjegyhez kapcsolni.</w:t>
+      </w:r>
+      <w:bookmarkStart w:id="34" w:name="_GoBack"/>
+      <w:bookmarkEnd w:id="34"/>
+    </w:p>
+    <w:p>
+      <w:pPr>
+        <w:pStyle w:val="Szvegestartalom"/>
+      </w:pPr>
+      <w:r>
+        <w:t>A további három táblát a bejelentkezéshez („</w:t>
+      </w:r>
+      <w:proofErr w:type="spellStart"/>
+      <w:r>
+        <w:rPr>
+          <w:b/>
+        </w:rPr>
+        <w:t>User</w:t>
+      </w:r>
+      <w:proofErr w:type="spellEnd"/>
+      <w:r>
+        <w:t>”) és a szerepkörök („</w:t>
+      </w:r>
+      <w:proofErr w:type="spellStart"/>
+      <w:r>
+        <w:rPr>
+          <w:b/>
+        </w:rPr>
+        <w:t>Role</w:t>
+      </w:r>
+      <w:proofErr w:type="spellEnd"/>
+      <w:r>
+        <w:t>”) szükséges adatok miatt hoztam létre. A közöttük lévő „</w:t>
+      </w:r>
+      <w:proofErr w:type="spellStart"/>
+      <w:r>
+        <w:rPr>
+          <w:b/>
+        </w:rPr>
+        <w:t>user_roles</w:t>
+      </w:r>
+      <w:proofErr w:type="spellEnd"/>
+      <w:r>
+        <w:t>” tábla azért került létrehozásra, hogy a redundanciát elkerülhető legyen.</w:t>
+      </w:r>
+    </w:p>
+    <w:p>
+      <w:pPr>
+        <w:pStyle w:val="Cmsor3"/>
+      </w:pPr>
+      <w:bookmarkStart w:id="35" w:name="_Toc40117924"/>
+      <w:r>
+        <w:t>Megvalósítás</w:t>
+      </w:r>
+      <w:bookmarkEnd w:id="35"/>
+    </w:p>
+    <w:p>
+      <w:pPr>
+        <w:pStyle w:val="Szvegestartalom"/>
+      </w:pPr>
+      <w:r>
+        <w:t>A</w:t>
+      </w:r>
+      <w:r>
+        <w:t xml:space="preserve"> Java</w:t>
+      </w:r>
+      <w:r>
+        <w:t xml:space="preserve"> objektumok</w:t>
+      </w:r>
+      <w:r>
+        <w:t xml:space="preserve"> és a</w:t>
+      </w:r>
+      <w:r>
+        <w:t xml:space="preserve"> relációs adatbázis </w:t>
+      </w:r>
+      <w:r>
+        <w:t xml:space="preserve">közötti adatok elérésére, kezelésére és megőrzésére </w:t>
+      </w:r>
+      <w:r>
+        <w:rPr>
+          <w:b/>
+        </w:rPr>
+        <w:t>JPA</w:t>
+      </w:r>
+      <w:r>
+        <w:t xml:space="preserve"> (Java </w:t>
+      </w:r>
+      <w:proofErr w:type="spellStart"/>
+      <w:r>
+        <w:t>Persistence</w:t>
+      </w:r>
+      <w:proofErr w:type="spellEnd"/>
+      <w:r>
+        <w:t xml:space="preserve"> API)</w:t>
+      </w:r>
+      <w:r>
+        <w:t>-t használtam.</w:t>
+      </w:r>
+    </w:p>
+    <w:p>
+      <w:pPr>
+        <w:pStyle w:val="Szvegestartalom"/>
+      </w:pPr>
+      <w:r>
+        <w:t>A JPA hídnak tekinthető az objektum-orientált tartománymodellek és a relációs adatbázis-rendszerek között.</w:t>
+      </w:r>
+    </w:p>
+    <w:p>
+      <w:pPr>
+        <w:pStyle w:val="Szvegestartalom"/>
+      </w:pPr>
+      <w:r>
+        <w:t>Az adatbázisok csak skalár (</w:t>
+      </w:r>
+      <w:proofErr w:type="spellStart"/>
+      <w:r>
+        <w:t>pl</w:t>
+      </w:r>
+      <w:proofErr w:type="spellEnd"/>
+      <w:r>
+        <w:t xml:space="preserve"> </w:t>
+      </w:r>
+      <w:proofErr w:type="spellStart"/>
+      <w:r>
+        <w:t>stringek</w:t>
+      </w:r>
+      <w:proofErr w:type="spellEnd"/>
+      <w:r>
+        <w:t>, egészek) értékeket tudnak tárolni és kezelni. Az ORM (</w:t>
+      </w:r>
+      <w:proofErr w:type="spellStart"/>
+      <w:r>
+        <w:t>Object</w:t>
+      </w:r>
+      <w:proofErr w:type="spellEnd"/>
+      <w:r>
+        <w:t xml:space="preserve"> </w:t>
+      </w:r>
+      <w:proofErr w:type="spellStart"/>
+      <w:r>
+        <w:t>Relational</w:t>
+      </w:r>
+      <w:proofErr w:type="spellEnd"/>
+      <w:r>
+        <w:t xml:space="preserve"> </w:t>
+      </w:r>
+      <w:proofErr w:type="spellStart"/>
+      <w:r>
+        <w:t>Mapping</w:t>
+      </w:r>
+      <w:proofErr w:type="spellEnd"/>
+      <w:r>
+        <w:t>) valósítja meg, hogy az objektumokat egyszerű értékekre konvertálja, és így adatbázisban tárolhatóvá váljanak. Az ORM a hagyományos adatelérési módszerekkel szemben lecsökkenti a megírandó kód mennyiségét és a kód hordozhatóbbá válik.</w:t>
+      </w:r>
+    </w:p>
+    <w:p>
+      <w:pPr>
+        <w:pStyle w:val="Szvegestartalom"/>
+      </w:pPr>
+      <w:r>
+        <w:lastRenderedPageBreak/>
+        <w:t xml:space="preserve">Mivel a JPA </w:t>
+      </w:r>
+      <w:r>
+        <w:t xml:space="preserve">a Java </w:t>
+      </w:r>
+      <w:r>
+        <w:t>egy specifikáció</w:t>
+      </w:r>
+      <w:r>
+        <w:t>ja</w:t>
+      </w:r>
+      <w:r>
+        <w:t>, ezért ORM</w:t>
+      </w:r>
+      <w:r>
+        <w:t xml:space="preserve"> </w:t>
+      </w:r>
+      <w:r>
+        <w:t xml:space="preserve">eszközként a </w:t>
+      </w:r>
+      <w:proofErr w:type="spellStart"/>
+      <w:r>
+        <w:rPr>
+          <w:b/>
+        </w:rPr>
+        <w:t>Hibernate</w:t>
+      </w:r>
+      <w:proofErr w:type="spellEnd"/>
+      <w:r>
+        <w:t xml:space="preserve">-et használtam, </w:t>
+      </w:r>
+      <w:r>
+        <w:t>ami</w:t>
+      </w:r>
+      <w:r>
+        <w:t xml:space="preserve"> végrehajtja a JPA specifikációit</w:t>
+      </w:r>
+      <w:r>
+        <w:t xml:space="preserve"> a relációs adatbázisban</w:t>
+      </w:r>
+      <w:r>
+        <w:t xml:space="preserve"> az adatok fennmaradás</w:t>
+      </w:r>
+      <w:r>
+        <w:t>a érdekében</w:t>
+      </w:r>
+      <w:r>
+        <w:t>.</w:t>
+      </w:r>
+    </w:p>
+    <w:p>
+      <w:pPr>
+        <w:pStyle w:val="Szvegestartalom"/>
+      </w:pPr>
+      <w:r>
+        <w:t>Ha a jövőben valami oknál fogva ORM eszközt szeretnénk váltani ezt könnyen meg tudjuk tenni a JPA-</w:t>
+      </w:r>
+      <w:proofErr w:type="spellStart"/>
+      <w:r>
+        <w:t>nak</w:t>
+      </w:r>
+      <w:proofErr w:type="spellEnd"/>
+      <w:r>
+        <w:t xml:space="preserve"> köszönhetően. Ugyanazon specifikáció megvalósításával minden ORM eszköz követi a közös szabványokat.</w:t>
+      </w:r>
+    </w:p>
+    <w:p>
+      <w:pPr>
+        <w:pStyle w:val="Szvegestartalom"/>
+      </w:pPr>
+      <w:r>
+        <w:t xml:space="preserve">Külső adatbázisként a </w:t>
+      </w:r>
+      <w:proofErr w:type="spellStart"/>
+      <w:r>
+        <w:t>MySQL</w:t>
+      </w:r>
+      <w:proofErr w:type="spellEnd"/>
+      <w:r>
+        <w:t xml:space="preserve"> adatbázist választottam, ami céges felhasználásra is ingyen áll </w:t>
+      </w:r>
+      <w:r>
+        <w:t xml:space="preserve">rendelkezésre. A </w:t>
+      </w:r>
+      <w:proofErr w:type="spellStart"/>
+      <w:r>
+        <w:t>MariaDB</w:t>
+      </w:r>
+      <w:proofErr w:type="spellEnd"/>
+      <w:r>
+        <w:t xml:space="preserve"> motor lehetőséget biztosít idegen kulcsokkal kapcsolatos szabályok definiálására. Az ilyen szabályok felállítása megkönnyíti az egymással kapcsolatban lévő táblák adataira az integritás következetes megőrzését. Pontosan ez az oka, hogy ezt az adatbázismotort választottam, mivel a feladat megköveteli, hogy az adatbázist több táblában tároljam. A több tábla és a feladat összetettsége szükségessé teszi a táblák szervezését, így létrejönnek szülő- és gyermektáblák. A szülőtábla neve abból adódik, hogy a kulcsmezőjét a gyermek táblában lehet megtalálni, mint idegen kulcsot ezzel a kulccsal tudjuk a táblázatokat összekötni.</w:t>
+      </w:r>
+    </w:p>
+    <w:p>
+      <w:pPr>
         <w:pStyle w:val="Cmsor2"/>
       </w:pPr>
-      <w:bookmarkStart w:id="29" w:name="_Toc40011336"/>
-      <w:r>
-        <w:t>Adatbázis terv</w:t>
-      </w:r>
-      <w:bookmarkEnd w:id="29"/>
-    </w:p>
-    <w:p>
-      <w:pPr>
-        <w:pStyle w:val="Cmsor3"/>
-      </w:pPr>
-      <w:bookmarkStart w:id="30" w:name="_Toc40011337"/>
-      <w:r>
-        <w:t>Adattáblák</w:t>
-      </w:r>
-      <w:bookmarkEnd w:id="30"/>
-    </w:p>
-    <w:p>
-      <w:pPr>
-        <w:pStyle w:val="Cmsor3"/>
-      </w:pPr>
-      <w:bookmarkStart w:id="31" w:name="_Toc40011338"/>
-      <w:r>
-        <w:t>Megvalósítás</w:t>
-      </w:r>
-      <w:bookmarkEnd w:id="31"/>
-    </w:p>
-    <w:p>
-      <w:pPr>
-        <w:pStyle w:val="Szvegestartalom"/>
-      </w:pPr>
-      <w:r>
-        <w:t>A</w:t>
-      </w:r>
-      <w:r>
-        <w:t xml:space="preserve"> Java</w:t>
-      </w:r>
-      <w:r>
-        <w:t xml:space="preserve"> objektumok</w:t>
-      </w:r>
-      <w:r>
-        <w:t xml:space="preserve"> és a</w:t>
-      </w:r>
-      <w:r>
-        <w:t xml:space="preserve"> relációs adatbázis </w:t>
-      </w:r>
-      <w:r>
-        <w:t xml:space="preserve">közötti adatok elérésére, kezelésére és megőrzésére </w:t>
-      </w:r>
-      <w:r>
-        <w:rPr>
-          <w:b/>
-        </w:rPr>
-        <w:t>JPA</w:t>
-      </w:r>
-      <w:r>
-        <w:t xml:space="preserve"> (Java </w:t>
+      <w:bookmarkStart w:id="36" w:name="_Toc40117925"/>
+      <w:r>
+        <w:t>Biztonság</w:t>
+      </w:r>
+      <w:r>
+        <w:t xml:space="preserve"> – Spring </w:t>
       </w:r>
       <w:proofErr w:type="spellStart"/>
       <w:r>
-        <w:t>Persistence</w:t>
-      </w:r>
-      <w:proofErr w:type="spellEnd"/>
-      <w:r>
-        <w:t xml:space="preserve"> API)</w:t>
-      </w:r>
-      <w:r>
-        <w:t>-t használtam.</w:t>
-      </w:r>
-    </w:p>
-    <w:p>
-      <w:pPr>
-        <w:pStyle w:val="Szvegestartalom"/>
-      </w:pPr>
-      <w:r>
-        <w:t>A JPA hídnak tekinthető az objektum-orientált tartománymodellek és a relációs adatbázis-rendszerek között.</w:t>
-      </w:r>
-    </w:p>
-    <w:p>
-      <w:pPr>
-        <w:pStyle w:val="Szvegestartalom"/>
-      </w:pPr>
-      <w:r>
-        <w:t>Az adatbázisok csak skalár (</w:t>
-      </w:r>
-      <w:proofErr w:type="spellStart"/>
-      <w:r>
-        <w:t>pl</w:t>
-      </w:r>
-      <w:proofErr w:type="spellEnd"/>
-      <w:r>
-        <w:t xml:space="preserve"> </w:t>
-      </w:r>
-      <w:proofErr w:type="spellStart"/>
-      <w:r>
-        <w:t>stringek</w:t>
-      </w:r>
-      <w:proofErr w:type="spellEnd"/>
-      <w:r>
-        <w:t>, egészek) értékeket tudnak tárolni és kezelni. Az ORM (</w:t>
-      </w:r>
-      <w:proofErr w:type="spellStart"/>
-      <w:r>
-        <w:t>Object</w:t>
-      </w:r>
-      <w:proofErr w:type="spellEnd"/>
-      <w:r>
-        <w:t xml:space="preserve"> </w:t>
-      </w:r>
-      <w:proofErr w:type="spellStart"/>
-      <w:r>
-        <w:t>Relational</w:t>
-      </w:r>
-      <w:proofErr w:type="spellEnd"/>
-      <w:r>
-        <w:t xml:space="preserve"> </w:t>
-      </w:r>
-      <w:proofErr w:type="spellStart"/>
-      <w:r>
-        <w:t>Mapping</w:t>
-      </w:r>
-      <w:proofErr w:type="spellEnd"/>
-      <w:r>
-        <w:t>) valósítja meg, hogy az objektumokat egyszerű értékekre konvertálja, és így adatbázisban tárolhatóvá váljanak. Az ORM a hagyományos adatelérési módszerekkel szemben lecsökkenti a megírandó kód mennyiségét és a kód hordozhatóbbá válik.</w:t>
-      </w:r>
-    </w:p>
-    <w:p>
-      <w:pPr>
-        <w:pStyle w:val="Szvegestartalom"/>
-      </w:pPr>
-      <w:r>
-        <w:t xml:space="preserve">Mivel a JPA </w:t>
-      </w:r>
-      <w:r>
-        <w:t xml:space="preserve">a Java </w:t>
-      </w:r>
-      <w:r>
-        <w:t>egy specifikáció</w:t>
-      </w:r>
-      <w:r>
-        <w:t>ja</w:t>
-      </w:r>
-      <w:r>
-        <w:t>, ezért ORM</w:t>
-      </w:r>
-      <w:r>
-        <w:t xml:space="preserve"> </w:t>
-      </w:r>
-      <w:r>
-        <w:t xml:space="preserve">eszközként a </w:t>
-      </w:r>
-      <w:proofErr w:type="spellStart"/>
-      <w:r>
-        <w:rPr>
-          <w:b/>
-        </w:rPr>
-        <w:t>Hibernate</w:t>
-      </w:r>
-      <w:proofErr w:type="spellEnd"/>
-      <w:r>
-        <w:t xml:space="preserve">-et használtam, </w:t>
-      </w:r>
-      <w:r>
-        <w:t>ami</w:t>
-      </w:r>
-      <w:r>
-        <w:t xml:space="preserve"> végrehajtja a JPA specifikációit</w:t>
-      </w:r>
-      <w:r>
-        <w:t xml:space="preserve"> a relációs adatbázisban</w:t>
-      </w:r>
-      <w:r>
-        <w:t xml:space="preserve"> az adatok fennmaradás</w:t>
-      </w:r>
-      <w:r>
-        <w:t>a érdekében</w:t>
-      </w:r>
-      <w:r>
-        <w:t>.</w:t>
-      </w:r>
-    </w:p>
-    <w:p>
-      <w:pPr>
-        <w:pStyle w:val="Szvegestartalom"/>
-      </w:pPr>
-      <w:r>
-        <w:lastRenderedPageBreak/>
-        <w:t>Ha a jövőben valami oknál fogva ORM eszközt szeretnénk váltani ezt könnyen meg tudjuk tenni a JPA-</w:t>
-      </w:r>
-      <w:proofErr w:type="spellStart"/>
-      <w:r>
-        <w:t>nak</w:t>
-      </w:r>
-      <w:proofErr w:type="spellEnd"/>
-      <w:r>
-        <w:t xml:space="preserve"> köszönhetően. Ugyanazon specifikáció megvalósításával minden ORM eszköz követi a közös szabványokat.</w:t>
-      </w:r>
-    </w:p>
-    <w:p>
-      <w:pPr>
-        <w:pStyle w:val="Szvegestartalom"/>
-      </w:pPr>
-      <w:r>
-        <w:t xml:space="preserve">Ahhoz, hogy a programot ne kelljen egy külső adatbázishoz csatolni fejlesztés és tesztelés során, </w:t>
-      </w:r>
-      <w:r>
-        <w:rPr>
-          <w:b/>
-        </w:rPr>
-        <w:t xml:space="preserve">H2 </w:t>
-      </w:r>
-      <w:proofErr w:type="spellStart"/>
-      <w:r>
-        <w:rPr>
-          <w:b/>
-        </w:rPr>
-        <w:t>Emdedded</w:t>
-      </w:r>
-      <w:proofErr w:type="spellEnd"/>
-      <w:r>
-        <w:rPr>
-          <w:b/>
-        </w:rPr>
-        <w:t xml:space="preserve"> </w:t>
-      </w:r>
-      <w:proofErr w:type="spellStart"/>
-      <w:r>
-        <w:rPr>
-          <w:b/>
-        </w:rPr>
-        <w:t>Database</w:t>
-      </w:r>
-      <w:proofErr w:type="spellEnd"/>
-      <w:r>
-        <w:t>-t használtam, ami egy Java nyelven írt relációs adatbázis-kezelő rendszer.</w:t>
-      </w:r>
-    </w:p>
-    <w:p>
-      <w:pPr>
-        <w:pStyle w:val="Szvegestartalom"/>
-      </w:pPr>
-      <w:r>
-        <w:t xml:space="preserve">A H2 </w:t>
-      </w:r>
-      <w:proofErr w:type="spellStart"/>
-      <w:r>
-        <w:t>Emdedded</w:t>
-      </w:r>
-      <w:proofErr w:type="spellEnd"/>
-      <w:r>
-        <w:t xml:space="preserve"> </w:t>
-      </w:r>
-      <w:proofErr w:type="spellStart"/>
-      <w:r>
-        <w:t>Database</w:t>
-      </w:r>
-      <w:proofErr w:type="spellEnd"/>
-      <w:r>
-        <w:t xml:space="preserve"> futási időben hozza létre az adatbázist, minden s</w:t>
-      </w:r>
-      <w:r>
-        <w:t>z</w:t>
-      </w:r>
-      <w:r>
-        <w:t>erver újra indulásával törlődik a felvitt adat.</w:t>
-      </w:r>
-    </w:p>
-    <w:p>
-      <w:pPr>
-        <w:pStyle w:val="Cmsor2"/>
-      </w:pPr>
-      <w:bookmarkStart w:id="32" w:name="_Toc40011339"/>
-      <w:r>
-        <w:t>Biztonság</w:t>
-      </w:r>
-      <w:r>
-        <w:t xml:space="preserve"> – Spring </w:t>
-      </w:r>
-      <w:proofErr w:type="spellStart"/>
-      <w:r>
         <w:t>Security</w:t>
       </w:r>
-      <w:bookmarkEnd w:id="32"/>
+      <w:bookmarkEnd w:id="36"/>
       <w:proofErr w:type="spellEnd"/>
     </w:p>
     <w:p>
@@ -4655,11 +5763,9 @@
           <w:numId w:val="9"/>
         </w:numPr>
       </w:pPr>
-      <w:proofErr w:type="spellStart"/>
-      <w:r>
-        <w:t>admin</w:t>
-      </w:r>
-      <w:proofErr w:type="spellEnd"/>
+      <w:r>
+        <w:t>zálogigazgató</w:t>
+      </w:r>
     </w:p>
     <w:p>
       <w:pPr>
@@ -4670,7 +5776,7 @@
         </w:numPr>
       </w:pPr>
       <w:r>
-        <w:t>zálogigazgató</w:t>
+        <w:t>dolgozó</w:t>
       </w:r>
     </w:p>
     <w:p>
@@ -4682,18 +5788,6 @@
         </w:numPr>
       </w:pPr>
       <w:r>
-        <w:t>dolgozó</w:t>
-      </w:r>
-    </w:p>
-    <w:p>
-      <w:pPr>
-        <w:pStyle w:val="Szvegestartalom"/>
-        <w:numPr>
-          <w:ilvl w:val="0"/>
-          <w:numId w:val="9"/>
-        </w:numPr>
-      </w:pPr>
-      <w:r>
         <w:t>ügyfél</w:t>
       </w:r>
     </w:p>
@@ -4734,12 +5828,77 @@
       <w:pPr>
         <w:pStyle w:val="Cmsor2"/>
       </w:pPr>
-      <w:bookmarkStart w:id="33" w:name="_Toc40011340"/>
-      <w:r>
+      <w:bookmarkStart w:id="37" w:name="_Toc40117926"/>
+      <w:r>
+        <w:lastRenderedPageBreak/>
         <w:t>Tesztelés</w:t>
       </w:r>
-      <w:bookmarkEnd w:id="33"/>
-    </w:p>
+      <w:bookmarkEnd w:id="37"/>
+    </w:p>
+    <w:p>
+      <w:pPr>
+        <w:pStyle w:val="Szvegestartalom"/>
+      </w:pPr>
+      <w:r>
+        <w:t xml:space="preserve">Ahhoz, hogy a programot ne kelljen egy külső adatbázishoz csatolni fejlesztés és tesztelés során, </w:t>
+      </w:r>
+      <w:r>
+        <w:rPr>
+          <w:b/>
+        </w:rPr>
+        <w:t xml:space="preserve">H2 </w:t>
+      </w:r>
+      <w:proofErr w:type="spellStart"/>
+      <w:r>
+        <w:rPr>
+          <w:b/>
+        </w:rPr>
+        <w:t>Emdedded</w:t>
+      </w:r>
+      <w:proofErr w:type="spellEnd"/>
+      <w:r>
+        <w:rPr>
+          <w:b/>
+        </w:rPr>
+        <w:t xml:space="preserve"> </w:t>
+      </w:r>
+      <w:proofErr w:type="spellStart"/>
+      <w:r>
+        <w:rPr>
+          <w:b/>
+        </w:rPr>
+        <w:t>Database</w:t>
+      </w:r>
+      <w:proofErr w:type="spellEnd"/>
+      <w:r>
+        <w:t>-t használtam, ami egy Java nyelven írt relációs adatbázis-kezelő rendszer.</w:t>
+      </w:r>
+    </w:p>
+    <w:p>
+      <w:pPr>
+        <w:pStyle w:val="Szvegestartalom"/>
+      </w:pPr>
+      <w:r>
+        <w:t xml:space="preserve">A H2 </w:t>
+      </w:r>
+      <w:proofErr w:type="spellStart"/>
+      <w:r>
+        <w:t>Emdedded</w:t>
+      </w:r>
+      <w:proofErr w:type="spellEnd"/>
+      <w:r>
+        <w:t xml:space="preserve"> </w:t>
+      </w:r>
+      <w:proofErr w:type="spellStart"/>
+      <w:r>
+        <w:t>Database</w:t>
+      </w:r>
+      <w:proofErr w:type="spellEnd"/>
+      <w:r>
+        <w:t xml:space="preserve"> futási időben hozza létre az adatbázist, minden szerver újra indulásával törlődik a felvitt adat.</w:t>
+      </w:r>
+    </w:p>
+    <w:p/>
     <w:p/>
     <w:p>
       <w:pPr>
@@ -4755,22 +5914,30 @@
       <w:pPr>
         <w:pStyle w:val="Cmsor1"/>
       </w:pPr>
-      <w:bookmarkStart w:id="34" w:name="_Toc40011341"/>
+      <w:bookmarkStart w:id="38" w:name="_Toc40117927"/>
       <w:r>
         <w:lastRenderedPageBreak/>
         <w:t>Összegzés</w:t>
       </w:r>
-      <w:bookmarkEnd w:id="34"/>
+      <w:bookmarkEnd w:id="38"/>
     </w:p>
     <w:p>
       <w:pPr>
         <w:pStyle w:val="Cmsor2"/>
       </w:pPr>
-      <w:bookmarkStart w:id="35" w:name="_Toc40011342"/>
+      <w:bookmarkStart w:id="39" w:name="_Toc40117928"/>
       <w:r>
         <w:t>Fejlesztési lehetőségek</w:t>
       </w:r>
-      <w:bookmarkEnd w:id="35"/>
+      <w:bookmarkEnd w:id="39"/>
+    </w:p>
+    <w:p>
+      <w:pPr>
+        <w:pStyle w:val="Szvegestartalom"/>
+      </w:pPr>
+      <w:r>
+        <w:t>A beosztás tábla alapján további szerepkörök meghatározása, annak érdekében, hogy minden beosztott csak a saját feladatait tudja ellátni.</w:t>
+      </w:r>
     </w:p>
     <w:p/>
     <w:p>
@@ -4783,7 +5950,7 @@
         </w:sectPr>
       </w:pPr>
     </w:p>
-    <w:bookmarkStart w:id="36" w:name="_Toc40011343" w:displacedByCustomXml="next"/>
+    <w:bookmarkStart w:id="40" w:name="_Toc40117929" w:displacedByCustomXml="next"/>
     <w:sdt>
       <w:sdtPr>
         <w:rPr>
@@ -4800,6 +5967,7 @@
           <w:docPartUnique/>
         </w:docPartObj>
       </w:sdtPr>
+      <w:sdtEndPr/>
       <w:sdtContent>
         <w:p>
           <w:pPr>
@@ -4808,13 +5976,14 @@
           <w:r>
             <w:t>Hivatkozások</w:t>
           </w:r>
-          <w:bookmarkEnd w:id="36"/>
+          <w:bookmarkEnd w:id="40"/>
         </w:p>
         <w:sdt>
           <w:sdtPr>
             <w:id w:val="-573587230"/>
             <w:bibliography/>
           </w:sdtPr>
+          <w:sdtEndPr/>
           <w:sdtContent>
             <w:p>
               <w:pPr>
@@ -4947,7 +6116,7 @@
       <w:rPr>
         <w:noProof/>
       </w:rPr>
-      <w:t>16</w:t>
+      <w:t>18</w:t>
     </w:r>
     <w:r>
       <w:fldChar w:fldCharType="end"/>
@@ -4987,7 +6156,7 @@
       <w:rPr>
         <w:noProof/>
       </w:rPr>
-      <w:t>19</w:t>
+      <w:t>17</w:t>
     </w:r>
     <w:r>
       <w:fldChar w:fldCharType="end"/>
@@ -5027,14 +6196,27 @@
     <w:pPr>
       <w:pStyle w:val="lfej"/>
     </w:pPr>
-    <w:fldSimple w:instr=" STYLEREF  &quot;Címsor 1&quot;  \* MERGEFORMAT ">
-      <w:r>
-        <w:rPr>
-          <w:noProof/>
-        </w:rPr>
-        <w:t>Fejlesztői dokumentáció</w:t>
-      </w:r>
-    </w:fldSimple>
+    <w:r>
+      <w:fldChar w:fldCharType="begin"/>
+    </w:r>
+    <w:r>
+      <w:instrText xml:space="preserve"> STYLEREF  "Címsor 1"  \* MERGEFORMAT </w:instrText>
+    </w:r>
+    <w:r>
+      <w:fldChar w:fldCharType="separate"/>
+    </w:r>
+    <w:r>
+      <w:rPr>
+        <w:noProof/>
+      </w:rPr>
+      <w:t>Fejlesztői dokumentáció</w:t>
+    </w:r>
+    <w:r>
+      <w:rPr>
+        <w:noProof/>
+      </w:rPr>
+      <w:fldChar w:fldCharType="end"/>
+    </w:r>
   </w:p>
 </w:hdr>
 </file>
@@ -5046,14 +6228,27 @@
       <w:pStyle w:val="lfej"/>
       <w:jc w:val="right"/>
     </w:pPr>
-    <w:fldSimple w:instr=" STYLEREF  &quot;Címsor 2&quot;  \* MERGEFORMAT ">
-      <w:r>
-        <w:rPr>
-          <w:noProof/>
-        </w:rPr>
-        <w:t>Fejlesztési lehetőségek</w:t>
-      </w:r>
-    </w:fldSimple>
+    <w:r>
+      <w:fldChar w:fldCharType="begin"/>
+    </w:r>
+    <w:r>
+      <w:instrText xml:space="preserve"> STYLEREF  "Címsor 2"  \* MERGEFORMAT </w:instrText>
+    </w:r>
+    <w:r>
+      <w:fldChar w:fldCharType="separate"/>
+    </w:r>
+    <w:r>
+      <w:rPr>
+        <w:noProof/>
+      </w:rPr>
+      <w:t>Adatbázis terv</w:t>
+    </w:r>
+    <w:r>
+      <w:rPr>
+        <w:noProof/>
+      </w:rPr>
+      <w:fldChar w:fldCharType="end"/>
+    </w:r>
   </w:p>
 </w:hdr>
 </file>
@@ -5261,6 +6456,119 @@
     </w:lvl>
   </w:abstractNum>
   <w:abstractNum w:abstractNumId="2" w15:restartNumberingAfterBreak="0">
+    <w:nsid w:val="2C550246"/>
+    <w:multiLevelType w:val="hybridMultilevel"/>
+    <w:tmpl w:val="E1AE55FA"/>
+    <w:lvl w:ilvl="0" w:tplc="040E0001">
+      <w:start w:val="1"/>
+      <w:numFmt w:val="bullet"/>
+      <w:lvlText w:val=""/>
+      <w:lvlJc w:val="left"/>
+      <w:pPr>
+        <w:ind w:left="1174" w:hanging="360"/>
+      </w:pPr>
+      <w:rPr>
+        <w:rFonts w:ascii="Symbol" w:hAnsi="Symbol" w:hint="default"/>
+      </w:rPr>
+    </w:lvl>
+    <w:lvl w:ilvl="1" w:tplc="040E0003" w:tentative="1">
+      <w:start w:val="1"/>
+      <w:numFmt w:val="bullet"/>
+      <w:lvlText w:val="o"/>
+      <w:lvlJc w:val="left"/>
+      <w:pPr>
+        <w:ind w:left="1894" w:hanging="360"/>
+      </w:pPr>
+      <w:rPr>
+        <w:rFonts w:ascii="Courier New" w:hAnsi="Courier New" w:cs="Courier New" w:hint="default"/>
+      </w:rPr>
+    </w:lvl>
+    <w:lvl w:ilvl="2" w:tplc="040E0005" w:tentative="1">
+      <w:start w:val="1"/>
+      <w:numFmt w:val="bullet"/>
+      <w:lvlText w:val=""/>
+      <w:lvlJc w:val="left"/>
+      <w:pPr>
+        <w:ind w:left="2614" w:hanging="360"/>
+      </w:pPr>
+      <w:rPr>
+        <w:rFonts w:ascii="Wingdings" w:hAnsi="Wingdings" w:hint="default"/>
+      </w:rPr>
+    </w:lvl>
+    <w:lvl w:ilvl="3" w:tplc="040E0001" w:tentative="1">
+      <w:start w:val="1"/>
+      <w:numFmt w:val="bullet"/>
+      <w:lvlText w:val=""/>
+      <w:lvlJc w:val="left"/>
+      <w:pPr>
+        <w:ind w:left="3334" w:hanging="360"/>
+      </w:pPr>
+      <w:rPr>
+        <w:rFonts w:ascii="Symbol" w:hAnsi="Symbol" w:hint="default"/>
+      </w:rPr>
+    </w:lvl>
+    <w:lvl w:ilvl="4" w:tplc="040E0003" w:tentative="1">
+      <w:start w:val="1"/>
+      <w:numFmt w:val="bullet"/>
+      <w:lvlText w:val="o"/>
+      <w:lvlJc w:val="left"/>
+      <w:pPr>
+        <w:ind w:left="4054" w:hanging="360"/>
+      </w:pPr>
+      <w:rPr>
+        <w:rFonts w:ascii="Courier New" w:hAnsi="Courier New" w:cs="Courier New" w:hint="default"/>
+      </w:rPr>
+    </w:lvl>
+    <w:lvl w:ilvl="5" w:tplc="040E0005" w:tentative="1">
+      <w:start w:val="1"/>
+      <w:numFmt w:val="bullet"/>
+      <w:lvlText w:val=""/>
+      <w:lvlJc w:val="left"/>
+      <w:pPr>
+        <w:ind w:left="4774" w:hanging="360"/>
+      </w:pPr>
+      <w:rPr>
+        <w:rFonts w:ascii="Wingdings" w:hAnsi="Wingdings" w:hint="default"/>
+      </w:rPr>
+    </w:lvl>
+    <w:lvl w:ilvl="6" w:tplc="040E0001" w:tentative="1">
+      <w:start w:val="1"/>
+      <w:numFmt w:val="bullet"/>
+      <w:lvlText w:val=""/>
+      <w:lvlJc w:val="left"/>
+      <w:pPr>
+        <w:ind w:left="5494" w:hanging="360"/>
+      </w:pPr>
+      <w:rPr>
+        <w:rFonts w:ascii="Symbol" w:hAnsi="Symbol" w:hint="default"/>
+      </w:rPr>
+    </w:lvl>
+    <w:lvl w:ilvl="7" w:tplc="040E0003" w:tentative="1">
+      <w:start w:val="1"/>
+      <w:numFmt w:val="bullet"/>
+      <w:lvlText w:val="o"/>
+      <w:lvlJc w:val="left"/>
+      <w:pPr>
+        <w:ind w:left="6214" w:hanging="360"/>
+      </w:pPr>
+      <w:rPr>
+        <w:rFonts w:ascii="Courier New" w:hAnsi="Courier New" w:cs="Courier New" w:hint="default"/>
+      </w:rPr>
+    </w:lvl>
+    <w:lvl w:ilvl="8" w:tplc="040E0005" w:tentative="1">
+      <w:start w:val="1"/>
+      <w:numFmt w:val="bullet"/>
+      <w:lvlText w:val=""/>
+      <w:lvlJc w:val="left"/>
+      <w:pPr>
+        <w:ind w:left="6934" w:hanging="360"/>
+      </w:pPr>
+      <w:rPr>
+        <w:rFonts w:ascii="Wingdings" w:hAnsi="Wingdings" w:hint="default"/>
+      </w:rPr>
+    </w:lvl>
+  </w:abstractNum>
+  <w:abstractNum w:abstractNumId="3" w15:restartNumberingAfterBreak="0">
     <w:nsid w:val="2D1C4815"/>
     <w:multiLevelType w:val="hybridMultilevel"/>
     <w:tmpl w:val="C09A890E"/>
@@ -5373,7 +6681,7 @@
       </w:rPr>
     </w:lvl>
   </w:abstractNum>
-  <w:abstractNum w:abstractNumId="3" w15:restartNumberingAfterBreak="0">
+  <w:abstractNum w:abstractNumId="4" w15:restartNumberingAfterBreak="0">
     <w:nsid w:val="337E2D98"/>
     <w:multiLevelType w:val="hybridMultilevel"/>
     <w:tmpl w:val="D4BEFA24"/>
@@ -5486,7 +6794,7 @@
       </w:rPr>
     </w:lvl>
   </w:abstractNum>
-  <w:abstractNum w:abstractNumId="4" w15:restartNumberingAfterBreak="0">
+  <w:abstractNum w:abstractNumId="5" w15:restartNumberingAfterBreak="0">
     <w:nsid w:val="33B30ACD"/>
     <w:multiLevelType w:val="hybridMultilevel"/>
     <w:tmpl w:val="05BAFA0E"/>
@@ -5599,7 +6907,7 @@
       </w:rPr>
     </w:lvl>
   </w:abstractNum>
-  <w:abstractNum w:abstractNumId="5" w15:restartNumberingAfterBreak="0">
+  <w:abstractNum w:abstractNumId="6" w15:restartNumberingAfterBreak="0">
     <w:nsid w:val="3C1B28B5"/>
     <w:multiLevelType w:val="hybridMultilevel"/>
     <w:tmpl w:val="DA5453E4"/>
@@ -5712,7 +7020,7 @@
       </w:rPr>
     </w:lvl>
   </w:abstractNum>
-  <w:abstractNum w:abstractNumId="6" w15:restartNumberingAfterBreak="0">
+  <w:abstractNum w:abstractNumId="7" w15:restartNumberingAfterBreak="0">
     <w:nsid w:val="61C92CDA"/>
     <w:multiLevelType w:val="hybridMultilevel"/>
     <w:tmpl w:val="E3E2DEB2"/>
@@ -5825,7 +7133,7 @@
       </w:rPr>
     </w:lvl>
   </w:abstractNum>
-  <w:abstractNum w:abstractNumId="7" w15:restartNumberingAfterBreak="0">
+  <w:abstractNum w:abstractNumId="8" w15:restartNumberingAfterBreak="0">
     <w:nsid w:val="64142262"/>
     <w:multiLevelType w:val="hybridMultilevel"/>
     <w:tmpl w:val="A0F0A1AA"/>
@@ -5938,7 +7246,7 @@
       </w:rPr>
     </w:lvl>
   </w:abstractNum>
-  <w:abstractNum w:abstractNumId="8" w15:restartNumberingAfterBreak="0">
+  <w:abstractNum w:abstractNumId="9" w15:restartNumberingAfterBreak="0">
     <w:nsid w:val="7372201A"/>
     <w:multiLevelType w:val="hybridMultilevel"/>
     <w:tmpl w:val="6450EA10"/>
@@ -6051,7 +7359,7 @@
       </w:rPr>
     </w:lvl>
   </w:abstractNum>
-  <w:abstractNum w:abstractNumId="9" w15:restartNumberingAfterBreak="0">
+  <w:abstractNum w:abstractNumId="10" w15:restartNumberingAfterBreak="0">
     <w:nsid w:val="76BE16BB"/>
     <w:multiLevelType w:val="hybridMultilevel"/>
     <w:tmpl w:val="8FC03484"/>
@@ -6164,7 +7472,7 @@
       </w:rPr>
     </w:lvl>
   </w:abstractNum>
-  <w:abstractNum w:abstractNumId="10" w15:restartNumberingAfterBreak="0">
+  <w:abstractNum w:abstractNumId="11" w15:restartNumberingAfterBreak="0">
     <w:nsid w:val="78E95573"/>
     <w:multiLevelType w:val="hybridMultilevel"/>
     <w:tmpl w:val="A9500640"/>
@@ -6251,37 +7559,40 @@
     </w:lvl>
   </w:abstractNum>
   <w:num w:numId="1">
-    <w:abstractNumId w:val="5"/>
+    <w:abstractNumId w:val="6"/>
   </w:num>
   <w:num w:numId="2">
-    <w:abstractNumId w:val="6"/>
+    <w:abstractNumId w:val="7"/>
   </w:num>
   <w:num w:numId="3">
     <w:abstractNumId w:val="0"/>
   </w:num>
   <w:num w:numId="4">
-    <w:abstractNumId w:val="10"/>
+    <w:abstractNumId w:val="11"/>
   </w:num>
   <w:num w:numId="5">
-    <w:abstractNumId w:val="3"/>
+    <w:abstractNumId w:val="4"/>
   </w:num>
   <w:num w:numId="6">
-    <w:abstractNumId w:val="2"/>
+    <w:abstractNumId w:val="3"/>
   </w:num>
   <w:num w:numId="7">
     <w:abstractNumId w:val="1"/>
   </w:num>
   <w:num w:numId="8">
+    <w:abstractNumId w:val="9"/>
+  </w:num>
+  <w:num w:numId="9">
+    <w:abstractNumId w:val="5"/>
+  </w:num>
+  <w:num w:numId="10">
     <w:abstractNumId w:val="8"/>
   </w:num>
-  <w:num w:numId="9">
-    <w:abstractNumId w:val="4"/>
+  <w:num w:numId="11">
+    <w:abstractNumId w:val="10"/>
   </w:num>
-  <w:num w:numId="10">
-    <w:abstractNumId w:val="7"/>
-  </w:num>
-  <w:num w:numId="11">
-    <w:abstractNumId w:val="9"/>
+  <w:num w:numId="12">
+    <w:abstractNumId w:val="2"/>
   </w:num>
 </w:numbering>
 </file>
@@ -7471,7 +8782,7 @@
 </file>
 
 <file path=customXml/itemProps1.xml><?xml version="1.0" encoding="utf-8"?>
-<ds:datastoreItem xmlns:ds="http://schemas.openxmlformats.org/officeDocument/2006/customXml" ds:itemID="{57FAAB8D-4496-4433-8FCB-BBFF3BAB2F50}">
+<ds:datastoreItem xmlns:ds="http://schemas.openxmlformats.org/officeDocument/2006/customXml" ds:itemID="{8877C82A-2845-4604-82C4-63D88E64AB68}">
   <ds:schemaRefs>
     <ds:schemaRef ds:uri="http://schemas.openxmlformats.org/officeDocument/2006/bibliography"/>
   </ds:schemaRefs>

</xml_diff>